<commit_message>
vault backup: 2024-03-22 10:27:14
</commit_message>
<xml_diff>
--- a/Vakken/Blok 2/Scriptie/Onderzoeksvraag en Inleiding.docx
+++ b/Vakken/Blok 2/Scriptie/Onderzoeksvraag en Inleiding.docx
@@ -10,6 +10,7 @@
           <w:bCs/>
           <w:sz w:val="24"/>
           <w:szCs w:val="24"/>
+          <w:lang w:val="nl-NL"/>
         </w:rPr>
       </w:pPr>
       <w:r>
@@ -19,6 +20,7 @@
           <w:bCs/>
           <w:sz w:val="24"/>
           <w:szCs w:val="24"/>
+          <w:lang w:val="nl-NL"/>
         </w:rPr>
         <w:t>Krant:</w:t>
       </w:r>
@@ -35,16 +37,33 @@
           <w:rFonts w:ascii="Times New Roman" w:hAnsi="Times New Roman" w:cs="Times New Roman"/>
           <w:lang w:val="nl-NL"/>
         </w:rPr>
-        <w:t>Het Kontakt - De Zenderstreek (IJsselstein)</w:t>
-      </w:r>
-    </w:p>
-    <w:p>
-      <w:pPr>
-        <w:rPr>
-          <w:rFonts w:ascii="Times New Roman" w:hAnsi="Times New Roman" w:cs="Times New Roman"/>
-          <w:lang w:val="nl-NL"/>
-        </w:rPr>
-      </w:pPr>
+        <w:t xml:space="preserve">Het </w:t>
+      </w:r>
+      <w:proofErr w:type="spellStart"/>
+      <w:r>
+        <w:rPr>
+          <w:rFonts w:ascii="Times New Roman" w:hAnsi="Times New Roman" w:cs="Times New Roman"/>
+          <w:lang w:val="nl-NL"/>
+        </w:rPr>
+        <w:t>Kontakt</w:t>
+      </w:r>
+      <w:proofErr w:type="spellEnd"/>
+      <w:r>
+        <w:rPr>
+          <w:rFonts w:ascii="Times New Roman" w:hAnsi="Times New Roman" w:cs="Times New Roman"/>
+          <w:lang w:val="nl-NL"/>
+        </w:rPr>
+        <w:t xml:space="preserve"> - De Zenderstreek (IJsselstein)</w:t>
+      </w:r>
+    </w:p>
+    <w:p>
+      <w:pPr>
+        <w:rPr>
+          <w:rFonts w:ascii="Times New Roman" w:hAnsi="Times New Roman" w:cs="Times New Roman"/>
+          <w:lang w:val="nl-NL"/>
+        </w:rPr>
+      </w:pPr>
+      <w:proofErr w:type="gramStart"/>
       <w:r>
         <w:rPr>
           <w:rFonts w:ascii="Times New Roman" w:hAnsi="Times New Roman" w:cs="Times New Roman"/>
@@ -52,6 +71,7 @@
         </w:rPr>
         <w:t>https://www.zenderstreeknieuws.nl/</w:t>
       </w:r>
+      <w:proofErr w:type="gramEnd"/>
     </w:p>
     <w:p>
       <w:pPr>
@@ -100,7 +120,23 @@
           <w:rFonts w:ascii="Times New Roman" w:hAnsi="Times New Roman" w:cs="Times New Roman"/>
           <w:lang w:val="nl-NL"/>
         </w:rPr>
-        <w:t>"Wat zijn de implicaties van de consolidatie van kleine regionale kranten, zoals de Zenderstreek van IJsselstein, binnen een grotere entiteit zoals Het Kontakt, voor de inhoudelijke samenstelling en functie van de krant?"</w:t>
+        <w:t xml:space="preserve">"Wat zijn de implicaties van de consolidatie van kleine regionale kranten, zoals de Zenderstreek van IJsselstein, binnen een grotere entiteit zoals Het </w:t>
+      </w:r>
+      <w:proofErr w:type="spellStart"/>
+      <w:r>
+        <w:rPr>
+          <w:rFonts w:ascii="Times New Roman" w:hAnsi="Times New Roman" w:cs="Times New Roman"/>
+          <w:lang w:val="nl-NL"/>
+        </w:rPr>
+        <w:t>Kontakt</w:t>
+      </w:r>
+      <w:proofErr w:type="spellEnd"/>
+      <w:r>
+        <w:rPr>
+          <w:rFonts w:ascii="Times New Roman" w:hAnsi="Times New Roman" w:cs="Times New Roman"/>
+          <w:lang w:val="nl-NL"/>
+        </w:rPr>
+        <w:t>, voor de inhoudelijke samenstelling en functie van de krant?"</w:t>
       </w:r>
     </w:p>
     <w:p>
@@ -150,7 +186,23 @@
           <w:rFonts w:ascii="Times New Roman" w:hAnsi="Times New Roman" w:cs="Times New Roman"/>
           <w:lang w:val="nl-NL"/>
         </w:rPr>
-        <w:t>De wereld van de regionale journalistiek ondergaat ingrijpende veranderingen als gevolg van toenemende consolidatie binnen de media-industrie. Kleine regionale kranten, die ooit als de spreekbuis van lokale gemeenschappen fungeerden, worden steeds vaker opgenomen in grotere mediagroepen als onderdeel van een strategie om operationele efficiëntie te vergroten en economische schaalvoordelen te behalen. Een voorbeeld van deze trend is de recente samensmelting van de Zenderstreek van IJsselstein met Het Kontakt, een grotere entiteit die nog eens 20 andere regionale kranten omvat.</w:t>
+        <w:t xml:space="preserve">De wereld van de regionale journalistiek ondergaat ingrijpende veranderingen als gevolg van toenemende consolidatie binnen de media-industrie. Kleine regionale kranten, die ooit als de spreekbuis van lokale gemeenschappen fungeerden, worden steeds vaker opgenomen in grotere mediagroepen als onderdeel van een strategie om operationele efficiëntie te vergroten en economische schaalvoordelen te behalen. Een voorbeeld van deze trend is de recente samensmelting van de Zenderstreek van IJsselstein met Het </w:t>
+      </w:r>
+      <w:proofErr w:type="spellStart"/>
+      <w:r>
+        <w:rPr>
+          <w:rFonts w:ascii="Times New Roman" w:hAnsi="Times New Roman" w:cs="Times New Roman"/>
+          <w:lang w:val="nl-NL"/>
+        </w:rPr>
+        <w:t>Kontakt</w:t>
+      </w:r>
+      <w:proofErr w:type="spellEnd"/>
+      <w:r>
+        <w:rPr>
+          <w:rFonts w:ascii="Times New Roman" w:hAnsi="Times New Roman" w:cs="Times New Roman"/>
+          <w:lang w:val="nl-NL"/>
+        </w:rPr>
+        <w:t>, een grotere entiteit die nog eens 20 andere regionale kranten omvat.</w:t>
       </w:r>
       <w:r>
         <w:rPr>
@@ -179,7 +231,39 @@
           <w:rFonts w:ascii="Times New Roman" w:hAnsi="Times New Roman" w:cs="Times New Roman"/>
           <w:lang w:val="nl-NL"/>
         </w:rPr>
-        <w:t>Dit onderzoek richt zich op het verkennen van de implicaties van de consolidatie van kleine regionale kranten binnen grotere mediagroepen, met bijzondere aandacht voor de samensmelting van de Zenderstreek van IJsselstein met Het Kontakt. Door een diepgaande analyse van de ontwikkelingen in de redactionele samenstelling, berichtgeving en betrokkenheid van lezers, streeft dit onderzoek ernaar inzicht te bieden in de veranderende dynamiek van regionale journalistiek en de consequenties daarvan voor lokale gemeenschappen.</w:t>
+        <w:t xml:space="preserve">Dit onderzoek richt zich op het verkennen van de implicaties van de consolidatie van kleine regionale kranten binnen grotere mediagroepen, met bijzondere aandacht voor de samensmelting van de Zenderstreek van IJsselstein met Het </w:t>
+      </w:r>
+      <w:proofErr w:type="spellStart"/>
+      <w:r>
+        <w:rPr>
+          <w:rFonts w:ascii="Times New Roman" w:hAnsi="Times New Roman" w:cs="Times New Roman"/>
+          <w:lang w:val="nl-NL"/>
+        </w:rPr>
+        <w:t>Kontakt</w:t>
+      </w:r>
+      <w:proofErr w:type="spellEnd"/>
+      <w:r>
+        <w:rPr>
+          <w:rFonts w:ascii="Times New Roman" w:hAnsi="Times New Roman" w:cs="Times New Roman"/>
+          <w:lang w:val="nl-NL"/>
+        </w:rPr>
+        <w:t xml:space="preserve">. Door een diepgaande analyse van de ontwikkelingen in de redactionele samenstelling, berichtgeving en betrokkenheid van lezers, streeft dit onderzoek ernaar inzicht </w:t>
+      </w:r>
+      <w:proofErr w:type="gramStart"/>
+      <w:r>
+        <w:rPr>
+          <w:rFonts w:ascii="Times New Roman" w:hAnsi="Times New Roman" w:cs="Times New Roman"/>
+          <w:lang w:val="nl-NL"/>
+        </w:rPr>
+        <w:t>te</w:t>
+      </w:r>
+      <w:proofErr w:type="gramEnd"/>
+      <w:r>
+        <w:rPr>
+          <w:rFonts w:ascii="Times New Roman" w:hAnsi="Times New Roman" w:cs="Times New Roman"/>
+          <w:lang w:val="nl-NL"/>
+        </w:rPr>
+        <w:t xml:space="preserve"> bieden in de veranderende dynamiek van regionale journalistiek en de consequenties daarvan voor lokale gemeenschappen.</w:t>
       </w:r>
       <w:r>
         <w:rPr>
@@ -193,7 +277,23 @@
           <w:rFonts w:ascii="Times New Roman" w:hAnsi="Times New Roman" w:cs="Times New Roman"/>
           <w:lang w:val="nl-NL"/>
         </w:rPr>
-        <w:t>"Wat zijn de implicaties van de consolidatie van kleine regionale kranten, zoals de Zenderstreek van IJsselstein, binnen een grotere entiteit zoals Het Kontakt, voor de inhoudelijke samenstelling en berichtgeving van de krant?"</w:t>
+        <w:t xml:space="preserve">"Wat zijn de implicaties van de consolidatie van kleine regionale kranten, zoals de Zenderstreek van IJsselstein, binnen een grotere entiteit zoals Het </w:t>
+      </w:r>
+      <w:proofErr w:type="spellStart"/>
+      <w:r>
+        <w:rPr>
+          <w:rFonts w:ascii="Times New Roman" w:hAnsi="Times New Roman" w:cs="Times New Roman"/>
+          <w:lang w:val="nl-NL"/>
+        </w:rPr>
+        <w:t>Kontakt</w:t>
+      </w:r>
+      <w:proofErr w:type="spellEnd"/>
+      <w:r>
+        <w:rPr>
+          <w:rFonts w:ascii="Times New Roman" w:hAnsi="Times New Roman" w:cs="Times New Roman"/>
+          <w:lang w:val="nl-NL"/>
+        </w:rPr>
+        <w:t>, voor de inhoudelijke samenstelling en berichtgeving van de krant?"</w:t>
       </w:r>
     </w:p>
     <w:p>
@@ -249,6 +349,26 @@
           <w:bCs/>
           <w:lang w:val="nl-NL"/>
         </w:rPr>
+        <w:br w:type="page"/>
+      </w:r>
+    </w:p>
+    <w:p>
+      <w:pPr>
+        <w:rPr>
+          <w:rFonts w:ascii="Roboto" w:hAnsi="Roboto" w:cs="Times New Roman"/>
+          <w:b/>
+          <w:bCs/>
+          <w:lang w:val="nl-NL"/>
+        </w:rPr>
+      </w:pPr>
+      <w:r>
+        <w:rPr>
+          <w:rFonts w:ascii="Roboto" w:hAnsi="Roboto" w:cs="Times New Roman"/>
+          <w:b/>
+          <w:bCs/>
+          <w:lang w:val="nl-NL"/>
+        </w:rPr>
+        <w:lastRenderedPageBreak/>
         <w:t>Personen:</w:t>
       </w:r>
     </w:p>
@@ -279,7 +399,39 @@
           <w:rFonts w:ascii="Times New Roman" w:hAnsi="Times New Roman" w:cs="Times New Roman"/>
           <w:lang w:val="nl-NL"/>
         </w:rPr>
-        <w:t>Ad Velders (Redactiecoördinator Het Kontakt Zenderstreeknieuws)</w:t>
+        <w:t xml:space="preserve">Ad </w:t>
+      </w:r>
+      <w:proofErr w:type="spellStart"/>
+      <w:r>
+        <w:rPr>
+          <w:rFonts w:ascii="Times New Roman" w:hAnsi="Times New Roman" w:cs="Times New Roman"/>
+          <w:lang w:val="nl-NL"/>
+        </w:rPr>
+        <w:t>Velders</w:t>
+      </w:r>
+      <w:proofErr w:type="spellEnd"/>
+      <w:r>
+        <w:rPr>
+          <w:rFonts w:ascii="Times New Roman" w:hAnsi="Times New Roman" w:cs="Times New Roman"/>
+          <w:lang w:val="nl-NL"/>
+        </w:rPr>
+        <w:t xml:space="preserve"> (Redactiecoördinator Het </w:t>
+      </w:r>
+      <w:proofErr w:type="spellStart"/>
+      <w:r>
+        <w:rPr>
+          <w:rFonts w:ascii="Times New Roman" w:hAnsi="Times New Roman" w:cs="Times New Roman"/>
+          <w:lang w:val="nl-NL"/>
+        </w:rPr>
+        <w:t>Kontakt</w:t>
+      </w:r>
+      <w:proofErr w:type="spellEnd"/>
+      <w:r>
+        <w:rPr>
+          <w:rFonts w:ascii="Times New Roman" w:hAnsi="Times New Roman" w:cs="Times New Roman"/>
+          <w:lang w:val="nl-NL"/>
+        </w:rPr>
+        <w:t xml:space="preserve"> Zenderstreeknieuws)</w:t>
       </w:r>
     </w:p>
     <w:sectPr>

</xml_diff>

<commit_message>
vault backup: 2024-03-22 10:48:14
</commit_message>
<xml_diff>
--- a/Vakken/Blok 2/Scriptie/Onderzoeksvraag en Inleiding.docx
+++ b/Vakken/Blok 2/Scriptie/Onderzoeksvraag en Inleiding.docx
@@ -8,6 +8,40 @@
           <w:rFonts w:ascii="Roboto" w:hAnsi="Roboto" w:cs="Times New Roman"/>
           <w:b/>
           <w:bCs/>
+          <w:sz w:val="32"/>
+          <w:szCs w:val="32"/>
+          <w:lang w:val="nl-NL"/>
+        </w:rPr>
+      </w:pPr>
+      <w:r>
+        <w:rPr>
+          <w:rFonts w:ascii="Roboto" w:hAnsi="Roboto" w:cs="Times New Roman"/>
+          <w:b/>
+          <w:bCs/>
+          <w:sz w:val="32"/>
+          <w:szCs w:val="32"/>
+          <w:lang w:val="nl-NL"/>
+        </w:rPr>
+        <w:t xml:space="preserve">Schakelscriptie Jort Siemes </w:t>
+      </w:r>
+      <w:r>
+        <w:rPr>
+          <w:rFonts w:ascii="Roboto" w:hAnsi="Roboto" w:cs="Times New Roman"/>
+          <w:b/>
+          <w:bCs/>
+          <w:sz w:val="32"/>
+          <w:szCs w:val="32"/>
+          <w:lang w:val="nl-NL"/>
+        </w:rPr>
+        <w:t>(4028198)</w:t>
+      </w:r>
+    </w:p>
+    <w:p>
+      <w:pPr>
+        <w:rPr>
+          <w:rFonts w:ascii="Roboto" w:hAnsi="Roboto" w:cs="Times New Roman"/>
+          <w:b/>
+          <w:bCs/>
           <w:sz w:val="24"/>
           <w:szCs w:val="24"/>
           <w:lang w:val="nl-NL"/>
@@ -22,6 +56,41 @@
           <w:szCs w:val="24"/>
           <w:lang w:val="nl-NL"/>
         </w:rPr>
+        <w:t>pre-master 23-24</w:t>
+      </w:r>
+    </w:p>
+    <w:p>
+      <w:pPr>
+        <w:rPr>
+          <w:rFonts w:ascii="Roboto" w:hAnsi="Roboto" w:cs="Times New Roman"/>
+          <w:b/>
+          <w:bCs/>
+          <w:sz w:val="24"/>
+          <w:szCs w:val="24"/>
+          <w:lang w:val="nl-NL"/>
+        </w:rPr>
+      </w:pPr>
+    </w:p>
+    <w:p>
+      <w:pPr>
+        <w:rPr>
+          <w:rFonts w:ascii="Roboto" w:hAnsi="Roboto" w:cs="Times New Roman"/>
+          <w:b/>
+          <w:bCs/>
+          <w:sz w:val="24"/>
+          <w:szCs w:val="24"/>
+          <w:lang w:val="nl-NL"/>
+        </w:rPr>
+      </w:pPr>
+      <w:r>
+        <w:rPr>
+          <w:rFonts w:ascii="Roboto" w:hAnsi="Roboto" w:cs="Times New Roman"/>
+          <w:b/>
+          <w:bCs/>
+          <w:sz w:val="24"/>
+          <w:szCs w:val="24"/>
+          <w:lang w:val="nl-NL"/>
+        </w:rPr>
         <w:t>Krant:</w:t>
       </w:r>
     </w:p>
@@ -63,15 +132,16 @@
           <w:lang w:val="nl-NL"/>
         </w:rPr>
       </w:pPr>
-      <w:proofErr w:type="gramStart"/>
-      <w:r>
-        <w:rPr>
-          <w:rFonts w:ascii="Times New Roman" w:hAnsi="Times New Roman" w:cs="Times New Roman"/>
-          <w:lang w:val="nl-NL"/>
-        </w:rPr>
-        <w:t>https://www.zenderstreeknieuws.nl/</w:t>
-      </w:r>
-      <w:proofErr w:type="gramEnd"/>
+      <w:hyperlink r:id="rId4" w:history="1">
+        <w:r>
+          <w:rPr>
+            <w:rStyle w:val="Hyperlink"/>
+            <w:rFonts w:ascii="Times New Roman" w:hAnsi="Times New Roman" w:cs="Times New Roman"/>
+            <w:lang w:val="nl-NL"/>
+          </w:rPr>
+          <w:t>https://www.zenderstreeknieuws.nl/</w:t>
+        </w:r>
+      </w:hyperlink>
     </w:p>
     <w:p>
       <w:pPr>
@@ -247,23 +317,7 @@
           <w:rFonts w:ascii="Times New Roman" w:hAnsi="Times New Roman" w:cs="Times New Roman"/>
           <w:lang w:val="nl-NL"/>
         </w:rPr>
-        <w:t xml:space="preserve">. Door een diepgaande analyse van de ontwikkelingen in de redactionele samenstelling, berichtgeving en betrokkenheid van lezers, streeft dit onderzoek ernaar inzicht </w:t>
-      </w:r>
-      <w:proofErr w:type="gramStart"/>
-      <w:r>
-        <w:rPr>
-          <w:rFonts w:ascii="Times New Roman" w:hAnsi="Times New Roman" w:cs="Times New Roman"/>
-          <w:lang w:val="nl-NL"/>
-        </w:rPr>
-        <w:t>te</w:t>
-      </w:r>
-      <w:proofErr w:type="gramEnd"/>
-      <w:r>
-        <w:rPr>
-          <w:rFonts w:ascii="Times New Roman" w:hAnsi="Times New Roman" w:cs="Times New Roman"/>
-          <w:lang w:val="nl-NL"/>
-        </w:rPr>
-        <w:t xml:space="preserve"> bieden in de veranderende dynamiek van regionale journalistiek en de consequenties daarvan voor lokale gemeenschappen.</w:t>
+        <w:t>. Door een diepgaande analyse van de ontwikkelingen in de redactionele samenstelling, berichtgeving en betrokkenheid van lezers, streeft dit onderzoek ernaar inzicht te bieden in de veranderende dynamiek van regionale journalistiek en de consequenties daarvan voor lokale gemeenschappen.</w:t>
       </w:r>
       <w:r>
         <w:rPr>
@@ -323,6 +377,38 @@
           <w:lang w:val="nl-NL"/>
         </w:rPr>
         <w:t xml:space="preserve"> een bijdrage te leveren aan het begrip van de huidige transformaties in de regionale journalistiek en de bredere gevolgen daarvan voor de lokale nieuwsvoorziening en gemeenschapsvorming.</w:t>
+      </w:r>
+    </w:p>
+    <w:p>
+      <w:pPr>
+        <w:rPr>
+          <w:rFonts w:ascii="Times New Roman" w:hAnsi="Times New Roman" w:cs="Times New Roman"/>
+          <w:lang w:val="nl-NL"/>
+        </w:rPr>
+      </w:pPr>
+    </w:p>
+    <w:p>
+      <w:pPr>
+        <w:rPr>
+          <w:rFonts w:ascii="Roboto" w:hAnsi="Roboto" w:cs="Times New Roman"/>
+          <w:b/>
+          <w:bCs/>
+          <w:sz w:val="28"/>
+          <w:szCs w:val="28"/>
+          <w:lang w:val="nl-NL"/>
+        </w:rPr>
+      </w:pPr>
+      <w:r>
+        <w:rPr>
+          <w:rFonts w:ascii="Roboto" w:hAnsi="Roboto" w:cs="Times New Roman"/>
+          <w:b/>
+          <w:bCs/>
+          <w:sz w:val="28"/>
+          <w:szCs w:val="28"/>
+          <w:lang w:val="nl-NL"/>
+        </w:rPr>
+        <w:lastRenderedPageBreak/>
+        <w:t>Methode:</w:t>
       </w:r>
     </w:p>
     <w:p>
@@ -872,6 +958,29 @@
     <w:semiHidden/>
     <w:unhideWhenUsed/>
   </w:style>
+  <w:style w:type="character" w:styleId="Hyperlink">
+    <w:name w:val="Hyperlink"/>
+    <w:basedOn w:val="DefaultParagraphFont"/>
+    <w:uiPriority w:val="99"/>
+    <w:unhideWhenUsed/>
+    <w:rsid w:val="00611BF4"/>
+    <w:rPr>
+      <w:color w:val="0563C1" w:themeColor="hyperlink"/>
+      <w:u w:val="single"/>
+    </w:rPr>
+  </w:style>
+  <w:style w:type="character" w:styleId="UnresolvedMention">
+    <w:name w:val="Unresolved Mention"/>
+    <w:basedOn w:val="DefaultParagraphFont"/>
+    <w:uiPriority w:val="99"/>
+    <w:semiHidden/>
+    <w:unhideWhenUsed/>
+    <w:rsid w:val="00611BF4"/>
+    <w:rPr>
+      <w:color w:val="605E5C"/>
+      <w:shd w:val="clear" w:color="auto" w:fill="E1DFDD"/>
+    </w:rPr>
+  </w:style>
 </w:styles>
 </file>
 

</xml_diff>

<commit_message>
vault backup: 2024-03-22 11:20:14
</commit_message>
<xml_diff>
--- a/Vakken/Blok 2/Scriptie/Onderzoeksvraag en Inleiding.docx
+++ b/Vakken/Blok 2/Scriptie/Onderzoeksvraag en Inleiding.docx
@@ -61,6 +61,7 @@
     </w:p>
     <w:p>
       <w:pPr>
+        <w:jc w:val="right"/>
         <w:rPr>
           <w:rFonts w:ascii="Roboto" w:hAnsi="Roboto" w:cs="Times New Roman"/>
           <w:b/>
@@ -73,6 +74,7 @@
     </w:p>
     <w:p>
       <w:pPr>
+        <w:jc w:val="right"/>
         <w:rPr>
           <w:rFonts w:ascii="Roboto" w:hAnsi="Roboto" w:cs="Times New Roman"/>
           <w:b/>
@@ -96,37 +98,23 @@
     </w:p>
     <w:p>
       <w:pPr>
-        <w:rPr>
-          <w:rFonts w:ascii="Times New Roman" w:hAnsi="Times New Roman" w:cs="Times New Roman"/>
-          <w:lang w:val="nl-NL"/>
-        </w:rPr>
-      </w:pPr>
-      <w:r>
-        <w:rPr>
-          <w:rFonts w:ascii="Times New Roman" w:hAnsi="Times New Roman" w:cs="Times New Roman"/>
-          <w:lang w:val="nl-NL"/>
-        </w:rPr>
-        <w:t xml:space="preserve">Het </w:t>
-      </w:r>
-      <w:proofErr w:type="spellStart"/>
-      <w:r>
-        <w:rPr>
-          <w:rFonts w:ascii="Times New Roman" w:hAnsi="Times New Roman" w:cs="Times New Roman"/>
-          <w:lang w:val="nl-NL"/>
-        </w:rPr>
-        <w:t>Kontakt</w:t>
-      </w:r>
-      <w:proofErr w:type="spellEnd"/>
-      <w:r>
-        <w:rPr>
-          <w:rFonts w:ascii="Times New Roman" w:hAnsi="Times New Roman" w:cs="Times New Roman"/>
-          <w:lang w:val="nl-NL"/>
-        </w:rPr>
-        <w:t xml:space="preserve"> - De Zenderstreek (IJsselstein)</w:t>
-      </w:r>
-    </w:p>
-    <w:p>
-      <w:pPr>
+        <w:jc w:val="right"/>
+        <w:rPr>
+          <w:rFonts w:ascii="Times New Roman" w:hAnsi="Times New Roman" w:cs="Times New Roman"/>
+          <w:lang w:val="nl-NL"/>
+        </w:rPr>
+      </w:pPr>
+      <w:r>
+        <w:rPr>
+          <w:rFonts w:ascii="Times New Roman" w:hAnsi="Times New Roman" w:cs="Times New Roman"/>
+          <w:lang w:val="nl-NL"/>
+        </w:rPr>
+        <w:t>Het Kontakt - De Zenderstreek (IJsselstein)</w:t>
+      </w:r>
+    </w:p>
+    <w:p>
+      <w:pPr>
+        <w:jc w:val="right"/>
         <w:rPr>
           <w:rFonts w:ascii="Times New Roman" w:hAnsi="Times New Roman" w:cs="Times New Roman"/>
           <w:lang w:val="nl-NL"/>
@@ -146,18 +134,6 @@
     <w:p>
       <w:pPr>
         <w:rPr>
-          <w:rFonts w:ascii="Times New Roman" w:hAnsi="Times New Roman" w:cs="Times New Roman"/>
-          <w:b/>
-          <w:bCs/>
-          <w:sz w:val="36"/>
-          <w:szCs w:val="36"/>
-          <w:lang w:val="nl-NL"/>
-        </w:rPr>
-      </w:pPr>
-    </w:p>
-    <w:p>
-      <w:pPr>
-        <w:rPr>
           <w:rFonts w:ascii="Roboto" w:hAnsi="Roboto" w:cs="Times New Roman"/>
           <w:b/>
           <w:bCs/>
@@ -190,23 +166,21 @@
           <w:rFonts w:ascii="Times New Roman" w:hAnsi="Times New Roman" w:cs="Times New Roman"/>
           <w:lang w:val="nl-NL"/>
         </w:rPr>
-        <w:t xml:space="preserve">"Wat zijn de implicaties van de consolidatie van kleine regionale kranten, zoals de Zenderstreek van IJsselstein, binnen een grotere entiteit zoals Het </w:t>
-      </w:r>
-      <w:proofErr w:type="spellStart"/>
-      <w:r>
-        <w:rPr>
-          <w:rFonts w:ascii="Times New Roman" w:hAnsi="Times New Roman" w:cs="Times New Roman"/>
-          <w:lang w:val="nl-NL"/>
-        </w:rPr>
-        <w:t>Kontakt</w:t>
-      </w:r>
-      <w:proofErr w:type="spellEnd"/>
-      <w:r>
-        <w:rPr>
-          <w:rFonts w:ascii="Times New Roman" w:hAnsi="Times New Roman" w:cs="Times New Roman"/>
-          <w:lang w:val="nl-NL"/>
-        </w:rPr>
-        <w:t>, voor de inhoudelijke samenstelling en functie van de krant?"</w:t>
+        <w:t xml:space="preserve">"Wat zijn de implicaties van </w:t>
+      </w:r>
+      <w:r>
+        <w:rPr>
+          <w:rFonts w:ascii="Times New Roman" w:hAnsi="Times New Roman" w:cs="Times New Roman"/>
+          <w:lang w:val="nl-NL"/>
+        </w:rPr>
+        <w:t>een fusie</w:t>
+      </w:r>
+      <w:r>
+        <w:rPr>
+          <w:rFonts w:ascii="Times New Roman" w:hAnsi="Times New Roman" w:cs="Times New Roman"/>
+          <w:lang w:val="nl-NL"/>
+        </w:rPr>
+        <w:t xml:space="preserve"> van kleine regionale kranten, zoals de Zenderstreek van IJsselstein, binnen een grotere entiteit zoals Het Kontakt, voor de inhoudelijke samenstelling en functie van de krant?"</w:t>
       </w:r>
     </w:p>
     <w:p>
@@ -256,23 +230,7 @@
           <w:rFonts w:ascii="Times New Roman" w:hAnsi="Times New Roman" w:cs="Times New Roman"/>
           <w:lang w:val="nl-NL"/>
         </w:rPr>
-        <w:t xml:space="preserve">De wereld van de regionale journalistiek ondergaat ingrijpende veranderingen als gevolg van toenemende consolidatie binnen de media-industrie. Kleine regionale kranten, die ooit als de spreekbuis van lokale gemeenschappen fungeerden, worden steeds vaker opgenomen in grotere mediagroepen als onderdeel van een strategie om operationele efficiëntie te vergroten en economische schaalvoordelen te behalen. Een voorbeeld van deze trend is de recente samensmelting van de Zenderstreek van IJsselstein met Het </w:t>
-      </w:r>
-      <w:proofErr w:type="spellStart"/>
-      <w:r>
-        <w:rPr>
-          <w:rFonts w:ascii="Times New Roman" w:hAnsi="Times New Roman" w:cs="Times New Roman"/>
-          <w:lang w:val="nl-NL"/>
-        </w:rPr>
-        <w:t>Kontakt</w:t>
-      </w:r>
-      <w:proofErr w:type="spellEnd"/>
-      <w:r>
-        <w:rPr>
-          <w:rFonts w:ascii="Times New Roman" w:hAnsi="Times New Roman" w:cs="Times New Roman"/>
-          <w:lang w:val="nl-NL"/>
-        </w:rPr>
-        <w:t>, een grotere entiteit die nog eens 20 andere regionale kranten omvat.</w:t>
+        <w:t>De wereld van de regionale journalistiek ondergaat ingrijpende veranderingen als gevolg van toenemende consolidatie binnen de media-industrie. Kleine regionale kranten, die ooit als de spreekbuis van lokale gemeenschappen fungeerden, worden steeds vaker opgenomen in grotere mediagroepen als onderdeel van een strategie om operationele efficiëntie te vergroten en economische schaalvoordelen te behalen. Een voorbeeld van deze trend is de recente samensmelting van de Zenderstreek van IJsselstein met Het Kontakt, een grotere entiteit die nog eens 20 andere regionale kranten omvat.</w:t>
       </w:r>
       <w:r>
         <w:rPr>
@@ -301,23 +259,7 @@
           <w:rFonts w:ascii="Times New Roman" w:hAnsi="Times New Roman" w:cs="Times New Roman"/>
           <w:lang w:val="nl-NL"/>
         </w:rPr>
-        <w:t xml:space="preserve">Dit onderzoek richt zich op het verkennen van de implicaties van de consolidatie van kleine regionale kranten binnen grotere mediagroepen, met bijzondere aandacht voor de samensmelting van de Zenderstreek van IJsselstein met Het </w:t>
-      </w:r>
-      <w:proofErr w:type="spellStart"/>
-      <w:r>
-        <w:rPr>
-          <w:rFonts w:ascii="Times New Roman" w:hAnsi="Times New Roman" w:cs="Times New Roman"/>
-          <w:lang w:val="nl-NL"/>
-        </w:rPr>
-        <w:t>Kontakt</w:t>
-      </w:r>
-      <w:proofErr w:type="spellEnd"/>
-      <w:r>
-        <w:rPr>
-          <w:rFonts w:ascii="Times New Roman" w:hAnsi="Times New Roman" w:cs="Times New Roman"/>
-          <w:lang w:val="nl-NL"/>
-        </w:rPr>
-        <w:t>. Door een diepgaande analyse van de ontwikkelingen in de redactionele samenstelling, berichtgeving en betrokkenheid van lezers, streeft dit onderzoek ernaar inzicht te bieden in de veranderende dynamiek van regionale journalistiek en de consequenties daarvan voor lokale gemeenschappen.</w:t>
+        <w:t>Dit onderzoek richt zich op het verkennen van de implicaties van de consolidatie van kleine regionale kranten binnen grotere mediagroepen, met bijzondere aandacht voor de samensmelting van de Zenderstreek van IJsselstein met Het Kontakt. Door een diepgaande analyse van de ontwikkelingen in de redactionele samenstelling, berichtgeving en betrokkenheid van lezers, streeft dit onderzoek ernaar inzicht te bieden in de veranderende dynamiek van regionale journalistiek en de consequenties daarvan voor lokale gemeenschappen.</w:t>
       </w:r>
       <w:r>
         <w:rPr>
@@ -331,23 +273,7 @@
           <w:rFonts w:ascii="Times New Roman" w:hAnsi="Times New Roman" w:cs="Times New Roman"/>
           <w:lang w:val="nl-NL"/>
         </w:rPr>
-        <w:t xml:space="preserve">"Wat zijn de implicaties van de consolidatie van kleine regionale kranten, zoals de Zenderstreek van IJsselstein, binnen een grotere entiteit zoals Het </w:t>
-      </w:r>
-      <w:proofErr w:type="spellStart"/>
-      <w:r>
-        <w:rPr>
-          <w:rFonts w:ascii="Times New Roman" w:hAnsi="Times New Roman" w:cs="Times New Roman"/>
-          <w:lang w:val="nl-NL"/>
-        </w:rPr>
-        <w:t>Kontakt</w:t>
-      </w:r>
-      <w:proofErr w:type="spellEnd"/>
-      <w:r>
-        <w:rPr>
-          <w:rFonts w:ascii="Times New Roman" w:hAnsi="Times New Roman" w:cs="Times New Roman"/>
-          <w:lang w:val="nl-NL"/>
-        </w:rPr>
-        <w:t>, voor de inhoudelijke samenstelling en berichtgeving van de krant?"</w:t>
+        <w:t>"Wat zijn de implicaties van de consolidatie van kleine regionale kranten, zoals de Zenderstreek van IJsselstein, binnen een grotere entiteit zoals Het Kontakt, voor de inhoudelijke samenstelling en berichtgeving van de krant?"</w:t>
       </w:r>
     </w:p>
     <w:p>
@@ -407,7 +333,6 @@
           <w:szCs w:val="28"/>
           <w:lang w:val="nl-NL"/>
         </w:rPr>
-        <w:lastRenderedPageBreak/>
         <w:t>Methode:</w:t>
       </w:r>
     </w:p>
@@ -485,39 +410,7 @@
           <w:rFonts w:ascii="Times New Roman" w:hAnsi="Times New Roman" w:cs="Times New Roman"/>
           <w:lang w:val="nl-NL"/>
         </w:rPr>
-        <w:t xml:space="preserve">Ad </w:t>
-      </w:r>
-      <w:proofErr w:type="spellStart"/>
-      <w:r>
-        <w:rPr>
-          <w:rFonts w:ascii="Times New Roman" w:hAnsi="Times New Roman" w:cs="Times New Roman"/>
-          <w:lang w:val="nl-NL"/>
-        </w:rPr>
-        <w:t>Velders</w:t>
-      </w:r>
-      <w:proofErr w:type="spellEnd"/>
-      <w:r>
-        <w:rPr>
-          <w:rFonts w:ascii="Times New Roman" w:hAnsi="Times New Roman" w:cs="Times New Roman"/>
-          <w:lang w:val="nl-NL"/>
-        </w:rPr>
-        <w:t xml:space="preserve"> (Redactiecoördinator Het </w:t>
-      </w:r>
-      <w:proofErr w:type="spellStart"/>
-      <w:r>
-        <w:rPr>
-          <w:rFonts w:ascii="Times New Roman" w:hAnsi="Times New Roman" w:cs="Times New Roman"/>
-          <w:lang w:val="nl-NL"/>
-        </w:rPr>
-        <w:t>Kontakt</w:t>
-      </w:r>
-      <w:proofErr w:type="spellEnd"/>
-      <w:r>
-        <w:rPr>
-          <w:rFonts w:ascii="Times New Roman" w:hAnsi="Times New Roman" w:cs="Times New Roman"/>
-          <w:lang w:val="nl-NL"/>
-        </w:rPr>
-        <w:t xml:space="preserve"> Zenderstreeknieuws)</w:t>
+        <w:t>Ad Velders (Redactiecoördinator Het Kontakt Zenderstreeknieuws)</w:t>
       </w:r>
     </w:p>
     <w:sectPr>

</xml_diff>

<commit_message>
vault backup: 2024-03-22 12:36:14
</commit_message>
<xml_diff>
--- a/Vakken/Blok 2/Scriptie/Onderzoeksvraag en Inleiding.docx
+++ b/Vakken/Blok 2/Scriptie/Onderzoeksvraag en Inleiding.docx
@@ -109,7 +109,23 @@
           <w:rFonts w:ascii="Times New Roman" w:hAnsi="Times New Roman" w:cs="Times New Roman"/>
           <w:lang w:val="nl-NL"/>
         </w:rPr>
-        <w:t>Het Kontakt - De Zenderstreek (IJsselstein)</w:t>
+        <w:t xml:space="preserve">Het </w:t>
+      </w:r>
+      <w:proofErr w:type="spellStart"/>
+      <w:r>
+        <w:rPr>
+          <w:rFonts w:ascii="Times New Roman" w:hAnsi="Times New Roman" w:cs="Times New Roman"/>
+          <w:lang w:val="nl-NL"/>
+        </w:rPr>
+        <w:t>Kontakt</w:t>
+      </w:r>
+      <w:proofErr w:type="spellEnd"/>
+      <w:r>
+        <w:rPr>
+          <w:rFonts w:ascii="Times New Roman" w:hAnsi="Times New Roman" w:cs="Times New Roman"/>
+          <w:lang w:val="nl-NL"/>
+        </w:rPr>
+        <w:t xml:space="preserve"> - De Zenderstreek (IJsselstein)</w:t>
       </w:r>
     </w:p>
     <w:p>
@@ -180,7 +196,23 @@
           <w:rFonts w:ascii="Times New Roman" w:hAnsi="Times New Roman" w:cs="Times New Roman"/>
           <w:lang w:val="nl-NL"/>
         </w:rPr>
-        <w:t xml:space="preserve"> van kleine regionale kranten, zoals de Zenderstreek van IJsselstein, binnen een grotere entiteit zoals Het Kontakt, voor de inhoudelijke samenstelling en functie van de krant?"</w:t>
+        <w:t xml:space="preserve"> van kleine regionale kranten, zoals de Zenderstreek van IJsselstein, binnen een grotere entiteit zoals Het </w:t>
+      </w:r>
+      <w:proofErr w:type="spellStart"/>
+      <w:r>
+        <w:rPr>
+          <w:rFonts w:ascii="Times New Roman" w:hAnsi="Times New Roman" w:cs="Times New Roman"/>
+          <w:lang w:val="nl-NL"/>
+        </w:rPr>
+        <w:t>Kontakt</w:t>
+      </w:r>
+      <w:proofErr w:type="spellEnd"/>
+      <w:r>
+        <w:rPr>
+          <w:rFonts w:ascii="Times New Roman" w:hAnsi="Times New Roman" w:cs="Times New Roman"/>
+          <w:lang w:val="nl-NL"/>
+        </w:rPr>
+        <w:t>, voor de inhoudelijke samenstelling en functie van de krant?"</w:t>
       </w:r>
     </w:p>
     <w:p>
@@ -230,7 +262,37 @@
           <w:rFonts w:ascii="Times New Roman" w:hAnsi="Times New Roman" w:cs="Times New Roman"/>
           <w:lang w:val="nl-NL"/>
         </w:rPr>
-        <w:t>De wereld van de regionale journalistiek ondergaat ingrijpende veranderingen als gevolg van toenemende consolidatie binnen de media-industrie. Kleine regionale kranten, die ooit als de spreekbuis van lokale gemeenschappen fungeerden, worden steeds vaker opgenomen in grotere mediagroepen als onderdeel van een strategie om operationele efficiëntie te vergroten en economische schaalvoordelen te behalen. Een voorbeeld van deze trend is de recente samensmelting van de Zenderstreek van IJsselstein met Het Kontakt, een grotere entiteit die nog eens 20 andere regionale kranten omvat.</w:t>
+        <w:t xml:space="preserve">De wereld van de regionale journalistiek ondergaat ingrijpende veranderingen als gevolg van toenemende </w:t>
+      </w:r>
+      <w:r>
+        <w:rPr>
+          <w:rFonts w:ascii="Times New Roman" w:hAnsi="Times New Roman" w:cs="Times New Roman"/>
+          <w:lang w:val="nl-NL"/>
+        </w:rPr>
+        <w:t xml:space="preserve">concurrentie in de </w:t>
+      </w:r>
+      <w:r>
+        <w:rPr>
+          <w:rFonts w:ascii="Times New Roman" w:hAnsi="Times New Roman" w:cs="Times New Roman"/>
+          <w:lang w:val="nl-NL"/>
+        </w:rPr>
+        <w:t xml:space="preserve">. Kleine regionale kranten, die ooit als de spreekbuis van lokale gemeenschappen fungeerden, worden steeds vaker opgenomen in grotere mediagroepen als onderdeel van een strategie om operationele efficiëntie te vergroten en economische schaalvoordelen te behalen. Een voorbeeld van deze trend is de recente samensmelting van de Zenderstreek van IJsselstein met Het </w:t>
+      </w:r>
+      <w:proofErr w:type="spellStart"/>
+      <w:r>
+        <w:rPr>
+          <w:rFonts w:ascii="Times New Roman" w:hAnsi="Times New Roman" w:cs="Times New Roman"/>
+          <w:lang w:val="nl-NL"/>
+        </w:rPr>
+        <w:t>Kontakt</w:t>
+      </w:r>
+      <w:proofErr w:type="spellEnd"/>
+      <w:r>
+        <w:rPr>
+          <w:rFonts w:ascii="Times New Roman" w:hAnsi="Times New Roman" w:cs="Times New Roman"/>
+          <w:lang w:val="nl-NL"/>
+        </w:rPr>
+        <w:t>, een grotere entiteit die nog eens 20 andere regionale kranten omvat.</w:t>
       </w:r>
       <w:r>
         <w:rPr>
@@ -259,7 +321,23 @@
           <w:rFonts w:ascii="Times New Roman" w:hAnsi="Times New Roman" w:cs="Times New Roman"/>
           <w:lang w:val="nl-NL"/>
         </w:rPr>
-        <w:t>Dit onderzoek richt zich op het verkennen van de implicaties van de consolidatie van kleine regionale kranten binnen grotere mediagroepen, met bijzondere aandacht voor de samensmelting van de Zenderstreek van IJsselstein met Het Kontakt. Door een diepgaande analyse van de ontwikkelingen in de redactionele samenstelling, berichtgeving en betrokkenheid van lezers, streeft dit onderzoek ernaar inzicht te bieden in de veranderende dynamiek van regionale journalistiek en de consequenties daarvan voor lokale gemeenschappen.</w:t>
+        <w:t xml:space="preserve">Dit onderzoek richt zich op het verkennen van de implicaties van de consolidatie van kleine regionale kranten binnen grotere mediagroepen, met bijzondere aandacht voor de samensmelting van de Zenderstreek van IJsselstein met Het </w:t>
+      </w:r>
+      <w:proofErr w:type="spellStart"/>
+      <w:r>
+        <w:rPr>
+          <w:rFonts w:ascii="Times New Roman" w:hAnsi="Times New Roman" w:cs="Times New Roman"/>
+          <w:lang w:val="nl-NL"/>
+        </w:rPr>
+        <w:t>Kontakt</w:t>
+      </w:r>
+      <w:proofErr w:type="spellEnd"/>
+      <w:r>
+        <w:rPr>
+          <w:rFonts w:ascii="Times New Roman" w:hAnsi="Times New Roman" w:cs="Times New Roman"/>
+          <w:lang w:val="nl-NL"/>
+        </w:rPr>
+        <w:t>. Door een diepgaande analyse van de ontwikkelingen in de redactionele samenstelling, berichtgeving en betrokkenheid van lezers, streeft dit onderzoek ernaar inzicht te bieden in de veranderende dynamiek van regionale journalistiek en de consequenties daarvan voor lokale gemeenschappen.</w:t>
       </w:r>
       <w:r>
         <w:rPr>
@@ -273,7 +351,23 @@
           <w:rFonts w:ascii="Times New Roman" w:hAnsi="Times New Roman" w:cs="Times New Roman"/>
           <w:lang w:val="nl-NL"/>
         </w:rPr>
-        <w:t>"Wat zijn de implicaties van de consolidatie van kleine regionale kranten, zoals de Zenderstreek van IJsselstein, binnen een grotere entiteit zoals Het Kontakt, voor de inhoudelijke samenstelling en berichtgeving van de krant?"</w:t>
+        <w:t xml:space="preserve">"Wat zijn de implicaties van de consolidatie van kleine regionale kranten, zoals de Zenderstreek van IJsselstein, binnen een grotere entiteit zoals Het </w:t>
+      </w:r>
+      <w:proofErr w:type="spellStart"/>
+      <w:r>
+        <w:rPr>
+          <w:rFonts w:ascii="Times New Roman" w:hAnsi="Times New Roman" w:cs="Times New Roman"/>
+          <w:lang w:val="nl-NL"/>
+        </w:rPr>
+        <w:t>Kontakt</w:t>
+      </w:r>
+      <w:proofErr w:type="spellEnd"/>
+      <w:r>
+        <w:rPr>
+          <w:rFonts w:ascii="Times New Roman" w:hAnsi="Times New Roman" w:cs="Times New Roman"/>
+          <w:lang w:val="nl-NL"/>
+        </w:rPr>
+        <w:t>, voor de inhoudelijke samenstelling en berichtgeving van de krant?"</w:t>
       </w:r>
     </w:p>
     <w:p>
@@ -360,6 +454,7 @@
           <w:bCs/>
           <w:lang w:val="nl-NL"/>
         </w:rPr>
+        <w:lastRenderedPageBreak/>
         <w:br w:type="page"/>
       </w:r>
     </w:p>
@@ -410,7 +505,39 @@
           <w:rFonts w:ascii="Times New Roman" w:hAnsi="Times New Roman" w:cs="Times New Roman"/>
           <w:lang w:val="nl-NL"/>
         </w:rPr>
-        <w:t>Ad Velders (Redactiecoördinator Het Kontakt Zenderstreeknieuws)</w:t>
+        <w:t xml:space="preserve">Ad </w:t>
+      </w:r>
+      <w:proofErr w:type="spellStart"/>
+      <w:r>
+        <w:rPr>
+          <w:rFonts w:ascii="Times New Roman" w:hAnsi="Times New Roman" w:cs="Times New Roman"/>
+          <w:lang w:val="nl-NL"/>
+        </w:rPr>
+        <w:t>Velders</w:t>
+      </w:r>
+      <w:proofErr w:type="spellEnd"/>
+      <w:r>
+        <w:rPr>
+          <w:rFonts w:ascii="Times New Roman" w:hAnsi="Times New Roman" w:cs="Times New Roman"/>
+          <w:lang w:val="nl-NL"/>
+        </w:rPr>
+        <w:t xml:space="preserve"> (Redactiecoördinator Het </w:t>
+      </w:r>
+      <w:proofErr w:type="spellStart"/>
+      <w:r>
+        <w:rPr>
+          <w:rFonts w:ascii="Times New Roman" w:hAnsi="Times New Roman" w:cs="Times New Roman"/>
+          <w:lang w:val="nl-NL"/>
+        </w:rPr>
+        <w:t>Kontakt</w:t>
+      </w:r>
+      <w:proofErr w:type="spellEnd"/>
+      <w:r>
+        <w:rPr>
+          <w:rFonts w:ascii="Times New Roman" w:hAnsi="Times New Roman" w:cs="Times New Roman"/>
+          <w:lang w:val="nl-NL"/>
+        </w:rPr>
+        <w:t xml:space="preserve"> Zenderstreeknieuws)</w:t>
       </w:r>
     </w:p>
     <w:sectPr>

</xml_diff>

<commit_message>
vault backup: 2024-03-22 12:46:14
</commit_message>
<xml_diff>
--- a/Vakken/Blok 2/Scriptie/Onderzoeksvraag en Inleiding.docx
+++ b/Vakken/Blok 2/Scriptie/Onderzoeksvraag en Inleiding.docx
@@ -109,23 +109,7 @@
           <w:rFonts w:ascii="Times New Roman" w:hAnsi="Times New Roman" w:cs="Times New Roman"/>
           <w:lang w:val="nl-NL"/>
         </w:rPr>
-        <w:t xml:space="preserve">Het </w:t>
-      </w:r>
-      <w:proofErr w:type="spellStart"/>
-      <w:r>
-        <w:rPr>
-          <w:rFonts w:ascii="Times New Roman" w:hAnsi="Times New Roman" w:cs="Times New Roman"/>
-          <w:lang w:val="nl-NL"/>
-        </w:rPr>
-        <w:t>Kontakt</w:t>
-      </w:r>
-      <w:proofErr w:type="spellEnd"/>
-      <w:r>
-        <w:rPr>
-          <w:rFonts w:ascii="Times New Roman" w:hAnsi="Times New Roman" w:cs="Times New Roman"/>
-          <w:lang w:val="nl-NL"/>
-        </w:rPr>
-        <w:t xml:space="preserve"> - De Zenderstreek (IJsselstein)</w:t>
+        <w:t>Het Kontakt - De Zenderstreek (IJsselstein)</w:t>
       </w:r>
     </w:p>
     <w:p>
@@ -196,23 +180,7 @@
           <w:rFonts w:ascii="Times New Roman" w:hAnsi="Times New Roman" w:cs="Times New Roman"/>
           <w:lang w:val="nl-NL"/>
         </w:rPr>
-        <w:t xml:space="preserve"> van kleine regionale kranten, zoals de Zenderstreek van IJsselstein, binnen een grotere entiteit zoals Het </w:t>
-      </w:r>
-      <w:proofErr w:type="spellStart"/>
-      <w:r>
-        <w:rPr>
-          <w:rFonts w:ascii="Times New Roman" w:hAnsi="Times New Roman" w:cs="Times New Roman"/>
-          <w:lang w:val="nl-NL"/>
-        </w:rPr>
-        <w:t>Kontakt</w:t>
-      </w:r>
-      <w:proofErr w:type="spellEnd"/>
-      <w:r>
-        <w:rPr>
-          <w:rFonts w:ascii="Times New Roman" w:hAnsi="Times New Roman" w:cs="Times New Roman"/>
-          <w:lang w:val="nl-NL"/>
-        </w:rPr>
-        <w:t>, voor de inhoudelijke samenstelling en functie van de krant?"</w:t>
+        <w:t xml:space="preserve"> van kleine regionale kranten, zoals de Zenderstreek van IJsselstein, binnen een grotere entiteit zoals Het Kontakt, voor de inhoudelijke samenstelling en functie van de krant?"</w:t>
       </w:r>
     </w:p>
     <w:p>
@@ -262,37 +230,105 @@
           <w:rFonts w:ascii="Times New Roman" w:hAnsi="Times New Roman" w:cs="Times New Roman"/>
           <w:lang w:val="nl-NL"/>
         </w:rPr>
-        <w:t xml:space="preserve">De wereld van de regionale journalistiek ondergaat ingrijpende veranderingen als gevolg van toenemende </w:t>
-      </w:r>
-      <w:r>
-        <w:rPr>
-          <w:rFonts w:ascii="Times New Roman" w:hAnsi="Times New Roman" w:cs="Times New Roman"/>
-          <w:lang w:val="nl-NL"/>
-        </w:rPr>
-        <w:t xml:space="preserve">concurrentie in de </w:t>
-      </w:r>
-      <w:r>
-        <w:rPr>
-          <w:rFonts w:ascii="Times New Roman" w:hAnsi="Times New Roman" w:cs="Times New Roman"/>
-          <w:lang w:val="nl-NL"/>
-        </w:rPr>
-        <w:t xml:space="preserve">. Kleine regionale kranten, die ooit als de spreekbuis van lokale gemeenschappen fungeerden, worden steeds vaker opgenomen in grotere mediagroepen als onderdeel van een strategie om operationele efficiëntie te vergroten en economische schaalvoordelen te behalen. Een voorbeeld van deze trend is de recente samensmelting van de Zenderstreek van IJsselstein met Het </w:t>
-      </w:r>
-      <w:proofErr w:type="spellStart"/>
-      <w:r>
-        <w:rPr>
-          <w:rFonts w:ascii="Times New Roman" w:hAnsi="Times New Roman" w:cs="Times New Roman"/>
-          <w:lang w:val="nl-NL"/>
-        </w:rPr>
-        <w:t>Kontakt</w:t>
-      </w:r>
-      <w:proofErr w:type="spellEnd"/>
-      <w:r>
-        <w:rPr>
-          <w:rFonts w:ascii="Times New Roman" w:hAnsi="Times New Roman" w:cs="Times New Roman"/>
-          <w:lang w:val="nl-NL"/>
-        </w:rPr>
-        <w:t>, een grotere entiteit die nog eens 20 andere regionale kranten omvat.</w:t>
+        <w:t xml:space="preserve">De wereld van de regionale journalistiek </w:t>
+      </w:r>
+      <w:r>
+        <w:rPr>
+          <w:rFonts w:ascii="Times New Roman" w:hAnsi="Times New Roman" w:cs="Times New Roman"/>
+          <w:lang w:val="nl-NL"/>
+        </w:rPr>
+        <w:t xml:space="preserve">is ingrijpende veranderingen in de laatste twintig jaar </w:t>
+      </w:r>
+      <w:r>
+        <w:rPr>
+          <w:rFonts w:ascii="Times New Roman" w:hAnsi="Times New Roman" w:cs="Times New Roman"/>
+          <w:lang w:val="nl-NL"/>
+        </w:rPr>
+        <w:t>ondergaa</w:t>
+      </w:r>
+      <w:r>
+        <w:rPr>
+          <w:rFonts w:ascii="Times New Roman" w:hAnsi="Times New Roman" w:cs="Times New Roman"/>
+          <w:lang w:val="nl-NL"/>
+        </w:rPr>
+        <w:t>n</w:t>
+      </w:r>
+      <w:r>
+        <w:rPr>
+          <w:rFonts w:ascii="Times New Roman" w:hAnsi="Times New Roman" w:cs="Times New Roman"/>
+          <w:lang w:val="nl-NL"/>
+        </w:rPr>
+        <w:t xml:space="preserve">. Kleine regionale kranten, die ooit als de spreekbuis van lokale gemeenschappen fungeerden, worden steeds vaker opgenomen in grotere mediagroepen als onderdeel van een strategie om operationele efficiëntie te vergroten en economische schaalvoordelen te behalen. Een voorbeeld van deze trend is de samensmelting van de </w:t>
+      </w:r>
+      <w:r>
+        <w:rPr>
+          <w:rFonts w:ascii="Times New Roman" w:hAnsi="Times New Roman" w:cs="Times New Roman"/>
+          <w:lang w:val="nl-NL"/>
+        </w:rPr>
+        <w:t>‘</w:t>
+      </w:r>
+      <w:r>
+        <w:rPr>
+          <w:rFonts w:ascii="Times New Roman" w:hAnsi="Times New Roman" w:cs="Times New Roman"/>
+          <w:lang w:val="nl-NL"/>
+        </w:rPr>
+        <w:t>Zenderstreek</w:t>
+      </w:r>
+      <w:r>
+        <w:rPr>
+          <w:rFonts w:ascii="Times New Roman" w:hAnsi="Times New Roman" w:cs="Times New Roman"/>
+          <w:lang w:val="nl-NL"/>
+        </w:rPr>
+        <w:t>’</w:t>
+      </w:r>
+      <w:r>
+        <w:rPr>
+          <w:rFonts w:ascii="Times New Roman" w:hAnsi="Times New Roman" w:cs="Times New Roman"/>
+          <w:lang w:val="nl-NL"/>
+        </w:rPr>
+        <w:t xml:space="preserve"> van IJsselstein met </w:t>
+      </w:r>
+      <w:r>
+        <w:rPr>
+          <w:rFonts w:ascii="Times New Roman" w:hAnsi="Times New Roman" w:cs="Times New Roman"/>
+          <w:lang w:val="nl-NL"/>
+        </w:rPr>
+        <w:t>‘</w:t>
+      </w:r>
+      <w:r>
+        <w:rPr>
+          <w:rFonts w:ascii="Times New Roman" w:hAnsi="Times New Roman" w:cs="Times New Roman"/>
+          <w:lang w:val="nl-NL"/>
+        </w:rPr>
+        <w:t>Het Kontakt</w:t>
+      </w:r>
+      <w:r>
+        <w:rPr>
+          <w:rFonts w:ascii="Times New Roman" w:hAnsi="Times New Roman" w:cs="Times New Roman"/>
+          <w:lang w:val="nl-NL"/>
+        </w:rPr>
+        <w:t>’</w:t>
+      </w:r>
+      <w:r>
+        <w:rPr>
+          <w:rFonts w:ascii="Times New Roman" w:hAnsi="Times New Roman" w:cs="Times New Roman"/>
+          <w:lang w:val="nl-NL"/>
+        </w:rPr>
+        <w:t xml:space="preserve">, een grotere entiteit die nog eens </w:t>
+      </w:r>
+      <w:r>
+        <w:rPr>
+          <w:rFonts w:ascii="Times New Roman" w:hAnsi="Times New Roman" w:cs="Times New Roman"/>
+          <w:lang w:val="nl-NL"/>
+        </w:rPr>
+        <w:t>twintig</w:t>
+      </w:r>
+      <w:r>
+        <w:rPr>
+          <w:rFonts w:ascii="Times New Roman" w:hAnsi="Times New Roman" w:cs="Times New Roman"/>
+          <w:lang w:val="nl-NL"/>
+        </w:rPr>
+        <w:t xml:space="preserve"> andere regionale kranten omvat.</w:t>
       </w:r>
       <w:r>
         <w:rPr>
@@ -306,38 +342,71 @@
           <w:rFonts w:ascii="Times New Roman" w:hAnsi="Times New Roman" w:cs="Times New Roman"/>
           <w:lang w:val="nl-NL"/>
         </w:rPr>
-        <w:t>Deze consolidatie roept belangrijke vragen op over de impact ervan op de inhoud en functie van lokale regionale kranten. Terwijl voorstanders van consolidatie wijzen op potentiële voordelen zoals verbeterde financiële stabiliteit en toegang tot meer middelen, bestaat er bezorgdheid over mogelijke negatieve gevolgen voor de redactionele onafhankelijkheid, diversiteit van nieuwsberichtgeving en betrokkenheid van lokale gemeenschappen.</w:t>
-      </w:r>
-    </w:p>
-    <w:p>
-      <w:pPr>
-        <w:rPr>
-          <w:rFonts w:ascii="Times New Roman" w:hAnsi="Times New Roman" w:cs="Times New Roman"/>
-          <w:lang w:val="nl-NL"/>
-        </w:rPr>
-      </w:pPr>
-      <w:r>
-        <w:rPr>
-          <w:rFonts w:ascii="Times New Roman" w:hAnsi="Times New Roman" w:cs="Times New Roman"/>
-          <w:lang w:val="nl-NL"/>
-        </w:rPr>
-        <w:t xml:space="preserve">Dit onderzoek richt zich op het verkennen van de implicaties van de consolidatie van kleine regionale kranten binnen grotere mediagroepen, met bijzondere aandacht voor de samensmelting van de Zenderstreek van IJsselstein met Het </w:t>
-      </w:r>
-      <w:proofErr w:type="spellStart"/>
-      <w:r>
-        <w:rPr>
-          <w:rFonts w:ascii="Times New Roman" w:hAnsi="Times New Roman" w:cs="Times New Roman"/>
-          <w:lang w:val="nl-NL"/>
-        </w:rPr>
-        <w:t>Kontakt</w:t>
-      </w:r>
-      <w:proofErr w:type="spellEnd"/>
-      <w:r>
-        <w:rPr>
-          <w:rFonts w:ascii="Times New Roman" w:hAnsi="Times New Roman" w:cs="Times New Roman"/>
-          <w:lang w:val="nl-NL"/>
-        </w:rPr>
-        <w:t>. Door een diepgaande analyse van de ontwikkelingen in de redactionele samenstelling, berichtgeving en betrokkenheid van lezers, streeft dit onderzoek ernaar inzicht te bieden in de veranderende dynamiek van regionale journalistiek en de consequenties daarvan voor lokale gemeenschappen.</w:t>
+        <w:t xml:space="preserve">Deze </w:t>
+      </w:r>
+      <w:r>
+        <w:rPr>
+          <w:rFonts w:ascii="Times New Roman" w:hAnsi="Times New Roman" w:cs="Times New Roman"/>
+          <w:lang w:val="nl-NL"/>
+        </w:rPr>
+        <w:t>overname</w:t>
+      </w:r>
+      <w:r>
+        <w:rPr>
+          <w:rFonts w:ascii="Times New Roman" w:hAnsi="Times New Roman" w:cs="Times New Roman"/>
+          <w:lang w:val="nl-NL"/>
+        </w:rPr>
+        <w:t xml:space="preserve"> roept belangrijke vragen op over de impact ervan op de inhoud en functie van lokale regionale kranten. Terwijl voorstanders van </w:t>
+      </w:r>
+      <w:r>
+        <w:rPr>
+          <w:rFonts w:ascii="Times New Roman" w:hAnsi="Times New Roman" w:cs="Times New Roman"/>
+          <w:lang w:val="nl-NL"/>
+        </w:rPr>
+        <w:t>samenwerking</w:t>
+      </w:r>
+      <w:r>
+        <w:rPr>
+          <w:rFonts w:ascii="Times New Roman" w:hAnsi="Times New Roman" w:cs="Times New Roman"/>
+          <w:lang w:val="nl-NL"/>
+        </w:rPr>
+        <w:t xml:space="preserve"> wijzen op potentiële voordelen zoals verbeterde financiële stabiliteit en toegang tot meer middelen, bestaat er bezorgdheid over mogelijke negatieve gevolgen voor de redactionele onafhankelijkheid, diversiteit van nieuwsberichtgeving en betrokkenheid van lokale gemeenschappen.</w:t>
+      </w:r>
+    </w:p>
+    <w:p>
+      <w:pPr>
+        <w:rPr>
+          <w:rFonts w:ascii="Times New Roman" w:hAnsi="Times New Roman" w:cs="Times New Roman"/>
+          <w:lang w:val="nl-NL"/>
+        </w:rPr>
+      </w:pPr>
+      <w:r>
+        <w:rPr>
+          <w:rFonts w:ascii="Times New Roman" w:hAnsi="Times New Roman" w:cs="Times New Roman"/>
+          <w:lang w:val="nl-NL"/>
+        </w:rPr>
+        <w:t xml:space="preserve">Dit onderzoek richt zich op het verkennen van de implicaties van de </w:t>
+      </w:r>
+      <w:r>
+        <w:rPr>
+          <w:rFonts w:ascii="Times New Roman" w:hAnsi="Times New Roman" w:cs="Times New Roman"/>
+          <w:lang w:val="nl-NL"/>
+        </w:rPr>
+        <w:t>fusie</w:t>
+      </w:r>
+      <w:r>
+        <w:rPr>
+          <w:rFonts w:ascii="Times New Roman" w:hAnsi="Times New Roman" w:cs="Times New Roman"/>
+          <w:lang w:val="nl-NL"/>
+        </w:rPr>
+        <w:t xml:space="preserve"> van kleine regionale kranten binnen grotere mediagroepen, met bijzondere aandacht voor de </w:t>
+      </w:r>
+      <w:r>
+        <w:rPr>
+          <w:rFonts w:ascii="Times New Roman" w:hAnsi="Times New Roman" w:cs="Times New Roman"/>
+          <w:lang w:val="nl-NL"/>
+        </w:rPr>
+        <w:t>casus</w:t>
       </w:r>
       <w:r>
         <w:rPr>
@@ -351,23 +420,56 @@
           <w:rFonts w:ascii="Times New Roman" w:hAnsi="Times New Roman" w:cs="Times New Roman"/>
           <w:lang w:val="nl-NL"/>
         </w:rPr>
-        <w:t xml:space="preserve">"Wat zijn de implicaties van de consolidatie van kleine regionale kranten, zoals de Zenderstreek van IJsselstein, binnen een grotere entiteit zoals Het </w:t>
-      </w:r>
-      <w:proofErr w:type="spellStart"/>
-      <w:r>
-        <w:rPr>
-          <w:rFonts w:ascii="Times New Roman" w:hAnsi="Times New Roman" w:cs="Times New Roman"/>
-          <w:lang w:val="nl-NL"/>
-        </w:rPr>
-        <w:t>Kontakt</w:t>
-      </w:r>
-      <w:proofErr w:type="spellEnd"/>
-      <w:r>
-        <w:rPr>
-          <w:rFonts w:ascii="Times New Roman" w:hAnsi="Times New Roman" w:cs="Times New Roman"/>
-          <w:lang w:val="nl-NL"/>
-        </w:rPr>
-        <w:t>, voor de inhoudelijke samenstelling en berichtgeving van de krant?"</w:t>
+        <w:t>voor de samensmelting van de</w:t>
+      </w:r>
+      <w:r>
+        <w:rPr>
+          <w:rFonts w:ascii="Times New Roman" w:hAnsi="Times New Roman" w:cs="Times New Roman"/>
+          <w:lang w:val="nl-NL"/>
+        </w:rPr>
+        <w:t xml:space="preserve"> Zenderstreek van IJsselstein met Het Kontakt. Door diepgaande </w:t>
+      </w:r>
+      <w:r>
+        <w:rPr>
+          <w:rFonts w:ascii="Times New Roman" w:hAnsi="Times New Roman" w:cs="Times New Roman"/>
+          <w:lang w:val="nl-NL"/>
+        </w:rPr>
+        <w:t>interviews</w:t>
+      </w:r>
+      <w:r>
+        <w:rPr>
+          <w:rFonts w:ascii="Times New Roman" w:hAnsi="Times New Roman" w:cs="Times New Roman"/>
+          <w:lang w:val="nl-NL"/>
+        </w:rPr>
+        <w:t xml:space="preserve"> van de ontwikkelingen in de redactionele samenstelling, berichtgeving en betrokkenheid van lezers, streeft dit onderzoek ernaar inzicht te bieden in de veranderende dynamiek van regionale journalistiek en de consequenties daarvan voor lokale gemeenschappen.</w:t>
+      </w:r>
+      <w:r>
+        <w:rPr>
+          <w:rFonts w:ascii="Times New Roman" w:hAnsi="Times New Roman" w:cs="Times New Roman"/>
+          <w:lang w:val="nl-NL"/>
+        </w:rPr>
+        <w:t xml:space="preserve"> </w:t>
+      </w:r>
+      <w:r>
+        <w:rPr>
+          <w:rFonts w:ascii="Times New Roman" w:hAnsi="Times New Roman" w:cs="Times New Roman"/>
+          <w:lang w:val="nl-NL"/>
+        </w:rPr>
+        <w:t xml:space="preserve">"Wat zijn de implicaties van </w:t>
+      </w:r>
+      <w:r>
+        <w:rPr>
+          <w:rFonts w:ascii="Times New Roman" w:hAnsi="Times New Roman" w:cs="Times New Roman"/>
+          <w:lang w:val="nl-NL"/>
+        </w:rPr>
+        <w:t>een fusie</w:t>
+      </w:r>
+      <w:r>
+        <w:rPr>
+          <w:rFonts w:ascii="Times New Roman" w:hAnsi="Times New Roman" w:cs="Times New Roman"/>
+          <w:lang w:val="nl-NL"/>
+        </w:rPr>
+        <w:t xml:space="preserve"> van kleine regionale kranten, zoals de Zenderstreek van IJsselstein, binnen een grotere entiteit zoals Het Kontakt, voor de inhoudelijke samenstelling en functie van de krant?"</w:t>
       </w:r>
     </w:p>
     <w:p>
@@ -418,7 +520,9 @@
           <w:lang w:val="nl-NL"/>
         </w:rPr>
       </w:pPr>
-      <w:r>
+    </w:p>
+    <w:p>
+      <w:pPr>
         <w:rPr>
           <w:rFonts w:ascii="Roboto" w:hAnsi="Roboto" w:cs="Times New Roman"/>
           <w:b/>
@@ -427,6 +531,29 @@
           <w:szCs w:val="28"/>
           <w:lang w:val="nl-NL"/>
         </w:rPr>
+      </w:pPr>
+    </w:p>
+    <w:p>
+      <w:pPr>
+        <w:rPr>
+          <w:rFonts w:ascii="Roboto" w:hAnsi="Roboto" w:cs="Times New Roman"/>
+          <w:b/>
+          <w:bCs/>
+          <w:sz w:val="28"/>
+          <w:szCs w:val="28"/>
+          <w:lang w:val="nl-NL"/>
+        </w:rPr>
+      </w:pPr>
+      <w:r>
+        <w:rPr>
+          <w:rFonts w:ascii="Roboto" w:hAnsi="Roboto" w:cs="Times New Roman"/>
+          <w:b/>
+          <w:bCs/>
+          <w:sz w:val="28"/>
+          <w:szCs w:val="28"/>
+          <w:lang w:val="nl-NL"/>
+        </w:rPr>
+        <w:lastRenderedPageBreak/>
         <w:t>Methode:</w:t>
       </w:r>
     </w:p>
@@ -454,7 +581,6 @@
           <w:bCs/>
           <w:lang w:val="nl-NL"/>
         </w:rPr>
-        <w:lastRenderedPageBreak/>
         <w:br w:type="page"/>
       </w:r>
     </w:p>
@@ -505,39 +631,7 @@
           <w:rFonts w:ascii="Times New Roman" w:hAnsi="Times New Roman" w:cs="Times New Roman"/>
           <w:lang w:val="nl-NL"/>
         </w:rPr>
-        <w:t xml:space="preserve">Ad </w:t>
-      </w:r>
-      <w:proofErr w:type="spellStart"/>
-      <w:r>
-        <w:rPr>
-          <w:rFonts w:ascii="Times New Roman" w:hAnsi="Times New Roman" w:cs="Times New Roman"/>
-          <w:lang w:val="nl-NL"/>
-        </w:rPr>
-        <w:t>Velders</w:t>
-      </w:r>
-      <w:proofErr w:type="spellEnd"/>
-      <w:r>
-        <w:rPr>
-          <w:rFonts w:ascii="Times New Roman" w:hAnsi="Times New Roman" w:cs="Times New Roman"/>
-          <w:lang w:val="nl-NL"/>
-        </w:rPr>
-        <w:t xml:space="preserve"> (Redactiecoördinator Het </w:t>
-      </w:r>
-      <w:proofErr w:type="spellStart"/>
-      <w:r>
-        <w:rPr>
-          <w:rFonts w:ascii="Times New Roman" w:hAnsi="Times New Roman" w:cs="Times New Roman"/>
-          <w:lang w:val="nl-NL"/>
-        </w:rPr>
-        <w:t>Kontakt</w:t>
-      </w:r>
-      <w:proofErr w:type="spellEnd"/>
-      <w:r>
-        <w:rPr>
-          <w:rFonts w:ascii="Times New Roman" w:hAnsi="Times New Roman" w:cs="Times New Roman"/>
-          <w:lang w:val="nl-NL"/>
-        </w:rPr>
-        <w:t xml:space="preserve"> Zenderstreeknieuws)</w:t>
+        <w:t>Ad Velders (Redactiecoördinator Het Kontakt Zenderstreeknieuws)</w:t>
       </w:r>
     </w:p>
     <w:sectPr>

</xml_diff>

<commit_message>
vault backup: 2024-03-22 13:22:14
</commit_message>
<xml_diff>
--- a/Vakken/Blok 2/Scriptie/Onderzoeksvraag en Inleiding.docx
+++ b/Vakken/Blok 2/Scriptie/Onderzoeksvraag en Inleiding.docx
@@ -180,7 +180,21 @@
           <w:rFonts w:ascii="Times New Roman" w:hAnsi="Times New Roman" w:cs="Times New Roman"/>
           <w:lang w:val="nl-NL"/>
         </w:rPr>
-        <w:t xml:space="preserve"> van kleine regionale kranten, zoals de Zenderstreek van IJsselstein, binnen een grotere entiteit zoals Het Kontakt, voor de inhoudelijke samenstelling en functie van de krant?"</w:t>
+        <w:t xml:space="preserve"> van kleine regionale kranten, zoals de Zenderstreek van IJsselstein, binnen een grotere entiteit zo</w:t>
+      </w:r>
+      <w:r>
+        <w:rPr>
+          <w:rFonts w:ascii="Times New Roman" w:hAnsi="Times New Roman" w:cs="Times New Roman"/>
+          <w:lang w:val="nl-NL"/>
+        </w:rPr>
+        <w:t>a</w:t>
+      </w:r>
+      <w:r>
+        <w:rPr>
+          <w:rFonts w:ascii="Times New Roman" w:hAnsi="Times New Roman" w:cs="Times New Roman"/>
+          <w:lang w:val="nl-NL"/>
+        </w:rPr>
+        <w:t>als Het Kontakt, voor de inhoudelijke samenstelling en functie van de krant?"</w:t>
       </w:r>
     </w:p>
     <w:p>

</xml_diff>

<commit_message>
vault backup: 2024-04-10 12:18:07
</commit_message>
<xml_diff>
--- a/Vakken/Blok 2/Scriptie/Onderzoeksvraag en Inleiding.docx
+++ b/Vakken/Blok 2/Scriptie/Onderzoeksvraag en Inleiding.docx
@@ -15,9 +15,10 @@
           <w:rFonts w:ascii="Roboto" w:hAnsi="Roboto"/>
           <w:b/>
           <w:bCs/>
+          <w:noProof/>
           <w:color w:val="FFFFFF" w:themeColor="background1"/>
-          <w:sz w:val="48"/>
-          <w:szCs w:val="48"/>
+          <w:sz w:val="72"/>
+          <w:szCs w:val="72"/>
         </w:rPr>
         <w:drawing>
           <wp:anchor distT="0" distB="0" distL="114300" distR="114300" simplePos="0" relativeHeight="251658240" behindDoc="1" locked="0" layoutInCell="1" allowOverlap="1" wp14:anchorId="7C5217F5" wp14:editId="2BD6350D">
@@ -89,8 +90,8 @@
           <w:b/>
           <w:bCs/>
           <w:color w:val="FFFFFF" w:themeColor="background1"/>
-          <w:sz w:val="48"/>
-          <w:szCs w:val="48"/>
+          <w:sz w:val="72"/>
+          <w:szCs w:val="72"/>
         </w:rPr>
         <w:t>Schakelscriptie</w:t>
       </w:r>
@@ -101,8 +102,8 @@
           <w:b/>
           <w:bCs/>
           <w:color w:val="FFFFFF" w:themeColor="background1"/>
-          <w:sz w:val="48"/>
-          <w:szCs w:val="48"/>
+          <w:sz w:val="72"/>
+          <w:szCs w:val="72"/>
         </w:rPr>
         <w:t xml:space="preserve"> Jort Siemes (4028198)</w:t>
       </w:r>
@@ -410,6 +411,14 @@
     </w:p>
     <w:sdt>
       <w:sdtPr>
+        <w:rPr>
+          <w:rFonts w:asciiTheme="minorHAnsi" w:eastAsiaTheme="minorHAnsi" w:hAnsiTheme="minorHAnsi" w:cstheme="minorBidi"/>
+          <w:color w:val="auto"/>
+          <w:kern w:val="2"/>
+          <w:sz w:val="22"/>
+          <w:szCs w:val="22"/>
+          <w14:ligatures w14:val="standardContextual"/>
+        </w:rPr>
         <w:id w:val="-822578838"/>
         <w:docPartObj>
           <w:docPartGallery w:val="Table of Contents"/>
@@ -418,15 +427,9 @@
       </w:sdtPr>
       <w:sdtEndPr>
         <w:rPr>
-          <w:rFonts w:asciiTheme="minorHAnsi" w:eastAsiaTheme="minorHAnsi" w:hAnsiTheme="minorHAnsi" w:cstheme="minorBidi"/>
           <w:b/>
           <w:bCs/>
           <w:noProof/>
-          <w:color w:val="auto"/>
-          <w:kern w:val="2"/>
-          <w:sz w:val="22"/>
-          <w:szCs w:val="22"/>
-          <w14:ligatures w14:val="standardContextual"/>
         </w:rPr>
       </w:sdtEndPr>
       <w:sdtContent>
@@ -458,7 +461,7 @@
           <w:r>
             <w:fldChar w:fldCharType="separate"/>
           </w:r>
-          <w:hyperlink w:anchor="_Toc162435871" w:history="1">
+          <w:hyperlink w:anchor="_Toc163643553" w:history="1">
             <w:r>
               <w:rPr>
                 <w:rStyle w:val="Hyperlink"/>
@@ -489,7 +492,7 @@
                 <w:noProof/>
                 <w:webHidden/>
               </w:rPr>
-              <w:instrText xml:space="preserve"> PAGEREF _Toc162435871 \h </w:instrText>
+              <w:instrText xml:space="preserve"> PAGEREF _Toc163643553 \h </w:instrText>
             </w:r>
             <w:r>
               <w:rPr>
@@ -531,7 +534,7 @@
               <w:noProof/>
             </w:rPr>
           </w:pPr>
-          <w:hyperlink w:anchor="_Toc162435872" w:history="1">
+          <w:hyperlink w:anchor="_Toc163643554" w:history="1">
             <w:r>
               <w:rPr>
                 <w:rStyle w:val="Hyperlink"/>
@@ -562,7 +565,7 @@
                 <w:noProof/>
                 <w:webHidden/>
               </w:rPr>
-              <w:instrText xml:space="preserve"> PAGEREF _Toc162435872 \h </w:instrText>
+              <w:instrText xml:space="preserve"> PAGEREF _Toc163643554 \h </w:instrText>
             </w:r>
             <w:r>
               <w:rPr>
@@ -604,7 +607,7 @@
               <w:noProof/>
             </w:rPr>
           </w:pPr>
-          <w:hyperlink w:anchor="_Toc162435873" w:history="1">
+          <w:hyperlink w:anchor="_Toc163643555" w:history="1">
             <w:r>
               <w:rPr>
                 <w:rStyle w:val="Hyperlink"/>
@@ -635,7 +638,7 @@
                 <w:noProof/>
                 <w:webHidden/>
               </w:rPr>
-              <w:instrText xml:space="preserve"> PAGEREF _Toc162435873 \h </w:instrText>
+              <w:instrText xml:space="preserve"> PAGEREF _Toc163643555 \h </w:instrText>
             </w:r>
             <w:r>
               <w:rPr>
@@ -677,7 +680,7 @@
               <w:noProof/>
             </w:rPr>
           </w:pPr>
-          <w:hyperlink w:anchor="_Toc162435874" w:history="1">
+          <w:hyperlink w:anchor="_Toc163643556" w:history="1">
             <w:r>
               <w:rPr>
                 <w:rStyle w:val="Hyperlink"/>
@@ -687,7 +690,7 @@
                 <w:noProof/>
                 <w:lang w:val="nl-NL"/>
               </w:rPr>
-              <w:t>De verschraling van de lokale journalistiek</w:t>
+              <w:t>Reden voor fusie lokale kranten</w:t>
             </w:r>
             <w:r>
               <w:rPr>
@@ -708,7 +711,13 @@
                 <w:noProof/>
                 <w:webHidden/>
               </w:rPr>
-              <w:instrText xml:space="preserve"> PAGEREF _Toc162435874 \h </w:instrText>
+              <w:instrText xml:space="preserve"> PAGEREF _Toc163643556 \h </w:instrText>
+            </w:r>
+            <w:r>
+              <w:rPr>
+                <w:noProof/>
+                <w:webHidden/>
+              </w:rPr>
             </w:r>
             <w:r>
               <w:rPr>
@@ -719,12 +728,10 @@
             </w:r>
             <w:r>
               <w:rPr>
-                <w:b/>
-                <w:bCs/>
-                <w:noProof/>
-                <w:webHidden/>
-              </w:rPr>
-              <w:t>Error! Bookmark not defined.</w:t>
+                <w:noProof/>
+                <w:webHidden/>
+              </w:rPr>
+              <w:t>3</w:t>
             </w:r>
             <w:r>
               <w:rPr>
@@ -746,7 +753,7 @@
               <w:noProof/>
             </w:rPr>
           </w:pPr>
-          <w:hyperlink w:anchor="_Toc162435875" w:history="1">
+          <w:hyperlink w:anchor="_Toc163643557" w:history="1">
             <w:r>
               <w:rPr>
                 <w:rStyle w:val="Hyperlink"/>
@@ -777,7 +784,7 @@
                 <w:noProof/>
                 <w:webHidden/>
               </w:rPr>
-              <w:instrText xml:space="preserve"> PAGEREF _Toc162435875 \h </w:instrText>
+              <w:instrText xml:space="preserve"> PAGEREF _Toc163643557 \h </w:instrText>
             </w:r>
             <w:r>
               <w:rPr>
@@ -819,7 +826,7 @@
               <w:noProof/>
             </w:rPr>
           </w:pPr>
-          <w:hyperlink w:anchor="_Toc162435876" w:history="1">
+          <w:hyperlink w:anchor="_Toc163643558" w:history="1">
             <w:r>
               <w:rPr>
                 <w:rStyle w:val="Hyperlink"/>
@@ -850,7 +857,7 @@
                 <w:noProof/>
                 <w:webHidden/>
               </w:rPr>
-              <w:instrText xml:space="preserve"> PAGEREF _Toc162435876 \h </w:instrText>
+              <w:instrText xml:space="preserve"> PAGEREF _Toc163643558 \h </w:instrText>
             </w:r>
             <w:r>
               <w:rPr>
@@ -892,7 +899,7 @@
               <w:noProof/>
             </w:rPr>
           </w:pPr>
-          <w:hyperlink w:anchor="_Toc162435877" w:history="1">
+          <w:hyperlink w:anchor="_Toc163643559" w:history="1">
             <w:r>
               <w:rPr>
                 <w:rStyle w:val="Hyperlink"/>
@@ -923,7 +930,7 @@
                 <w:noProof/>
                 <w:webHidden/>
               </w:rPr>
-              <w:instrText xml:space="preserve"> PAGEREF _Toc162435877 \h </w:instrText>
+              <w:instrText xml:space="preserve"> PAGEREF _Toc163643559 \h </w:instrText>
             </w:r>
             <w:r>
               <w:rPr>
@@ -965,7 +972,7 @@
               <w:noProof/>
             </w:rPr>
           </w:pPr>
-          <w:hyperlink w:anchor="_Toc162435878" w:history="1">
+          <w:hyperlink w:anchor="_Toc163643560" w:history="1">
             <w:r>
               <w:rPr>
                 <w:rStyle w:val="Hyperlink"/>
@@ -996,7 +1003,7 @@
                 <w:noProof/>
                 <w:webHidden/>
               </w:rPr>
-              <w:instrText xml:space="preserve"> PAGEREF _Toc162435878 \h </w:instrText>
+              <w:instrText xml:space="preserve"> PAGEREF _Toc163643560 \h </w:instrText>
             </w:r>
             <w:r>
               <w:rPr>
@@ -1038,7 +1045,7 @@
               <w:noProof/>
             </w:rPr>
           </w:pPr>
-          <w:hyperlink w:anchor="_Toc162435879" w:history="1">
+          <w:hyperlink w:anchor="_Toc163643561" w:history="1">
             <w:r>
               <w:rPr>
                 <w:rStyle w:val="Hyperlink"/>
@@ -1069,7 +1076,7 @@
                 <w:noProof/>
                 <w:webHidden/>
               </w:rPr>
-              <w:instrText xml:space="preserve"> PAGEREF _Toc162435879 \h </w:instrText>
+              <w:instrText xml:space="preserve"> PAGEREF _Toc163643561 \h </w:instrText>
             </w:r>
             <w:r>
               <w:rPr>
@@ -1111,7 +1118,7 @@
               <w:noProof/>
             </w:rPr>
           </w:pPr>
-          <w:hyperlink w:anchor="_Toc162435880" w:history="1">
+          <w:hyperlink w:anchor="_Toc163643562" w:history="1">
             <w:r>
               <w:rPr>
                 <w:rStyle w:val="Hyperlink"/>
@@ -1142,7 +1149,7 @@
                 <w:noProof/>
                 <w:webHidden/>
               </w:rPr>
-              <w:instrText xml:space="preserve"> PAGEREF _Toc162435880 \h </w:instrText>
+              <w:instrText xml:space="preserve"> PAGEREF _Toc163643562 \h </w:instrText>
             </w:r>
             <w:r>
               <w:rPr>
@@ -1184,7 +1191,7 @@
               <w:noProof/>
             </w:rPr>
           </w:pPr>
-          <w:hyperlink w:anchor="_Toc162435881" w:history="1">
+          <w:hyperlink w:anchor="_Toc163643563" w:history="1">
             <w:r>
               <w:rPr>
                 <w:rStyle w:val="Hyperlink"/>
@@ -1215,7 +1222,7 @@
                 <w:noProof/>
                 <w:webHidden/>
               </w:rPr>
-              <w:instrText xml:space="preserve"> PAGEREF _Toc162435881 \h </w:instrText>
+              <w:instrText xml:space="preserve"> PAGEREF _Toc163643563 \h </w:instrText>
             </w:r>
             <w:r>
               <w:rPr>
@@ -1257,7 +1264,7 @@
               <w:noProof/>
             </w:rPr>
           </w:pPr>
-          <w:hyperlink w:anchor="_Toc162435882" w:history="1">
+          <w:hyperlink w:anchor="_Toc163643564" w:history="1">
             <w:r>
               <w:rPr>
                 <w:rStyle w:val="Hyperlink"/>
@@ -1288,7 +1295,7 @@
                 <w:noProof/>
                 <w:webHidden/>
               </w:rPr>
-              <w:instrText xml:space="preserve"> PAGEREF _Toc162435882 \h </w:instrText>
+              <w:instrText xml:space="preserve"> PAGEREF _Toc163643564 \h </w:instrText>
             </w:r>
             <w:r>
               <w:rPr>
@@ -1330,7 +1337,7 @@
               <w:noProof/>
             </w:rPr>
           </w:pPr>
-          <w:hyperlink w:anchor="_Toc162435883" w:history="1">
+          <w:hyperlink w:anchor="_Toc163643565" w:history="1">
             <w:r>
               <w:rPr>
                 <w:rStyle w:val="Hyperlink"/>
@@ -1361,7 +1368,7 @@
                 <w:noProof/>
                 <w:webHidden/>
               </w:rPr>
-              <w:instrText xml:space="preserve"> PAGEREF _Toc162435883 \h </w:instrText>
+              <w:instrText xml:space="preserve"> PAGEREF _Toc163643565 \h </w:instrText>
             </w:r>
             <w:r>
               <w:rPr>
@@ -1403,11 +1410,13 @@
               <w:noProof/>
             </w:rPr>
           </w:pPr>
-          <w:hyperlink w:anchor="_Toc162435884" w:history="1">
+          <w:hyperlink w:anchor="_Toc163643566" w:history="1">
             <w:r>
               <w:rPr>
                 <w:rStyle w:val="Hyperlink"/>
                 <w:rFonts w:ascii="Roboto" w:hAnsi="Roboto"/>
+                <w:b/>
+                <w:bCs/>
                 <w:noProof/>
                 <w:lang w:val="nl-NL"/>
               </w:rPr>
@@ -1432,7 +1441,7 @@
                 <w:noProof/>
                 <w:webHidden/>
               </w:rPr>
-              <w:instrText xml:space="preserve"> PAGEREF _Toc162435884 \h </w:instrText>
+              <w:instrText xml:space="preserve"> PAGEREF _Toc163643566 \h </w:instrText>
             </w:r>
             <w:r>
               <w:rPr>
@@ -1474,11 +1483,13 @@
               <w:noProof/>
             </w:rPr>
           </w:pPr>
-          <w:hyperlink w:anchor="_Toc162435885" w:history="1">
+          <w:hyperlink w:anchor="_Toc163643567" w:history="1">
             <w:r>
               <w:rPr>
                 <w:rStyle w:val="Hyperlink"/>
                 <w:rFonts w:ascii="Roboto" w:hAnsi="Roboto"/>
+                <w:b/>
+                <w:bCs/>
                 <w:noProof/>
                 <w:lang w:val="nl-NL"/>
               </w:rPr>
@@ -1503,7 +1514,7 @@
                 <w:noProof/>
                 <w:webHidden/>
               </w:rPr>
-              <w:instrText xml:space="preserve"> PAGEREF _Toc162435885 \h </w:instrText>
+              <w:instrText xml:space="preserve"> PAGEREF _Toc163643567 \h </w:instrText>
             </w:r>
             <w:r>
               <w:rPr>
@@ -1545,11 +1556,13 @@
               <w:noProof/>
             </w:rPr>
           </w:pPr>
-          <w:hyperlink w:anchor="_Toc162435886" w:history="1">
+          <w:hyperlink w:anchor="_Toc163643568" w:history="1">
             <w:r>
               <w:rPr>
                 <w:rStyle w:val="Hyperlink"/>
                 <w:rFonts w:ascii="Roboto" w:hAnsi="Roboto"/>
+                <w:b/>
+                <w:bCs/>
                 <w:noProof/>
                 <w:lang w:val="nl-NL"/>
               </w:rPr>
@@ -1574,7 +1587,7 @@
                 <w:noProof/>
                 <w:webHidden/>
               </w:rPr>
-              <w:instrText xml:space="preserve"> PAGEREF _Toc162435886 \h </w:instrText>
+              <w:instrText xml:space="preserve"> PAGEREF _Toc163643568 \h </w:instrText>
             </w:r>
             <w:r>
               <w:rPr>
@@ -1616,7 +1629,7 @@
               <w:noProof/>
             </w:rPr>
           </w:pPr>
-          <w:hyperlink w:anchor="_Toc162435887" w:history="1">
+          <w:hyperlink w:anchor="_Toc163643569" w:history="1">
             <w:r>
               <w:rPr>
                 <w:rStyle w:val="Hyperlink"/>
@@ -1647,7 +1660,7 @@
                 <w:noProof/>
                 <w:webHidden/>
               </w:rPr>
-              <w:instrText xml:space="preserve"> PAGEREF _Toc162435887 \h </w:instrText>
+              <w:instrText xml:space="preserve"> PAGEREF _Toc163643569 \h </w:instrText>
             </w:r>
             <w:r>
               <w:rPr>
@@ -1689,11 +1702,13 @@
               <w:noProof/>
             </w:rPr>
           </w:pPr>
-          <w:hyperlink w:anchor="_Toc162435888" w:history="1">
+          <w:hyperlink w:anchor="_Toc163643570" w:history="1">
             <w:r>
               <w:rPr>
                 <w:rStyle w:val="Hyperlink"/>
                 <w:rFonts w:ascii="Roboto" w:hAnsi="Roboto"/>
+                <w:b/>
+                <w:bCs/>
                 <w:noProof/>
                 <w:lang w:val="nl-NL"/>
               </w:rPr>
@@ -1718,7 +1733,7 @@
                 <w:noProof/>
                 <w:webHidden/>
               </w:rPr>
-              <w:instrText xml:space="preserve"> PAGEREF _Toc162435888 \h </w:instrText>
+              <w:instrText xml:space="preserve"> PAGEREF _Toc163643570 \h </w:instrText>
             </w:r>
             <w:r>
               <w:rPr>
@@ -1760,11 +1775,13 @@
               <w:noProof/>
             </w:rPr>
           </w:pPr>
-          <w:hyperlink w:anchor="_Toc162435889" w:history="1">
+          <w:hyperlink w:anchor="_Toc163643571" w:history="1">
             <w:r>
               <w:rPr>
                 <w:rStyle w:val="Hyperlink"/>
                 <w:rFonts w:ascii="Roboto" w:hAnsi="Roboto"/>
+                <w:b/>
+                <w:bCs/>
                 <w:noProof/>
                 <w:lang w:val="nl-NL"/>
               </w:rPr>
@@ -1789,7 +1806,7 @@
                 <w:noProof/>
                 <w:webHidden/>
               </w:rPr>
-              <w:instrText xml:space="preserve"> PAGEREF _Toc162435889 \h </w:instrText>
+              <w:instrText xml:space="preserve"> PAGEREF _Toc163643571 \h </w:instrText>
             </w:r>
             <w:r>
               <w:rPr>
@@ -1831,7 +1848,7 @@
               <w:noProof/>
             </w:rPr>
           </w:pPr>
-          <w:hyperlink w:anchor="_Toc162435890" w:history="1">
+          <w:hyperlink w:anchor="_Toc163643572" w:history="1">
             <w:r>
               <w:rPr>
                 <w:rStyle w:val="Hyperlink"/>
@@ -1862,7 +1879,7 @@
                 <w:noProof/>
                 <w:webHidden/>
               </w:rPr>
-              <w:instrText xml:space="preserve"> PAGEREF _Toc162435890 \h </w:instrText>
+              <w:instrText xml:space="preserve"> PAGEREF _Toc163643572 \h </w:instrText>
             </w:r>
             <w:r>
               <w:rPr>
@@ -1918,7 +1935,7 @@
           <w:lang w:val="nl-NL"/>
         </w:rPr>
       </w:pPr>
-      <w:bookmarkStart w:id="0" w:name="_Toc162435871"/>
+      <w:bookmarkStart w:id="0" w:name="_Toc163643553"/>
       <w:r>
         <w:rPr>
           <w:rFonts w:ascii="Roboto" w:hAnsi="Roboto" w:cs="Times New Roman"/>
@@ -2250,7 +2267,7 @@
           <w:lang w:val="nl-NL"/>
         </w:rPr>
       </w:pPr>
-      <w:bookmarkStart w:id="1" w:name="_Toc162435872"/>
+      <w:bookmarkStart w:id="1" w:name="_Toc163643554"/>
       <w:r>
         <w:rPr>
           <w:rFonts w:ascii="Roboto" w:hAnsi="Roboto" w:cs="Times New Roman"/>
@@ -2285,7 +2302,7 @@
           <w:lang w:val="nl-NL"/>
         </w:rPr>
       </w:pPr>
-      <w:bookmarkStart w:id="2" w:name="_Toc162435873"/>
+      <w:bookmarkStart w:id="2" w:name="_Toc163643555"/>
       <w:r>
         <w:rPr>
           <w:rFonts w:ascii="Roboto" w:hAnsi="Roboto"/>
@@ -2316,6 +2333,7 @@
           <w:lang w:val="nl-NL"/>
         </w:rPr>
       </w:pPr>
+      <w:bookmarkStart w:id="3" w:name="_Toc163643556"/>
       <w:r>
         <w:rPr>
           <w:rFonts w:ascii="Roboto" w:hAnsi="Roboto"/>
@@ -2326,6 +2344,7 @@
         </w:rPr>
         <w:t>Reden voor fusie lokale kranten</w:t>
       </w:r>
+      <w:bookmarkEnd w:id="3"/>
     </w:p>
     <w:p>
       <w:pPr>
@@ -2345,7 +2364,7 @@
           <w:lang w:val="nl-NL"/>
         </w:rPr>
       </w:pPr>
-      <w:bookmarkStart w:id="3" w:name="_Toc162435875"/>
+      <w:bookmarkStart w:id="4" w:name="_Toc163643557"/>
       <w:r>
         <w:rPr>
           <w:rFonts w:ascii="Roboto" w:hAnsi="Roboto"/>
@@ -2376,7 +2395,7 @@
         </w:rPr>
         <w:t>journalistiek</w:t>
       </w:r>
-      <w:bookmarkEnd w:id="3"/>
+      <w:bookmarkEnd w:id="4"/>
     </w:p>
     <w:p>
       <w:pPr>
@@ -2403,7 +2422,7 @@
           <w:lang w:val="nl-NL"/>
         </w:rPr>
       </w:pPr>
-      <w:bookmarkStart w:id="4" w:name="_Toc162435876"/>
+      <w:bookmarkStart w:id="5" w:name="_Toc163643558"/>
       <w:r>
         <w:rPr>
           <w:rFonts w:ascii="Roboto" w:hAnsi="Roboto"/>
@@ -2412,8 +2431,9 @@
           <w:color w:val="auto"/>
           <w:lang w:val="nl-NL"/>
         </w:rPr>
-        <w:t xml:space="preserve">Inhoudelijke vergelijking van </w:t>
-      </w:r>
+        <w:t xml:space="preserve">Inhoudelijke vergelijking van ‘Zenderstreek’ tegenover ‘Het </w:t>
+      </w:r>
+      <w:proofErr w:type="spellStart"/>
       <w:r>
         <w:rPr>
           <w:rFonts w:ascii="Roboto" w:hAnsi="Roboto"/>
@@ -2422,20 +2442,96 @@
           <w:color w:val="auto"/>
           <w:lang w:val="nl-NL"/>
         </w:rPr>
-        <w:t xml:space="preserve">‘Zenderstreek’ tegenover ‘Het </w:t>
+        <w:t>Kontakt</w:t>
+      </w:r>
+      <w:proofErr w:type="spellEnd"/>
+      <w:r>
+        <w:rPr>
+          <w:rFonts w:ascii="Roboto" w:hAnsi="Roboto"/>
+          <w:b/>
+          <w:bCs/>
+          <w:color w:val="auto"/>
+          <w:lang w:val="nl-NL"/>
+        </w:rPr>
+        <w:t>’</w:t>
+      </w:r>
+      <w:bookmarkEnd w:id="5"/>
+    </w:p>
+    <w:p>
+      <w:pPr>
+        <w:pStyle w:val="Heading2"/>
+        <w:rPr>
+          <w:lang w:val="nl-NL"/>
+        </w:rPr>
+      </w:pPr>
+    </w:p>
+    <w:p>
+      <w:pPr>
+        <w:pStyle w:val="Heading3"/>
+        <w:rPr>
+          <w:rFonts w:ascii="Roboto" w:hAnsi="Roboto"/>
+          <w:b/>
+          <w:bCs/>
+          <w:color w:val="auto"/>
+          <w:lang w:val="nl-NL"/>
+        </w:rPr>
+      </w:pPr>
+      <w:bookmarkStart w:id="6" w:name="_Toc163643559"/>
+      <w:r>
+        <w:rPr>
+          <w:rFonts w:ascii="Roboto" w:hAnsi="Roboto"/>
+          <w:b/>
+          <w:bCs/>
+          <w:color w:val="auto"/>
+          <w:lang w:val="nl-NL"/>
+        </w:rPr>
+        <w:t>Thematische focus</w:t>
+      </w:r>
+      <w:bookmarkEnd w:id="6"/>
+    </w:p>
+    <w:p>
+      <w:pPr>
+        <w:rPr>
+          <w:rFonts w:ascii="Times New Roman" w:hAnsi="Times New Roman" w:cs="Times New Roman"/>
+          <w:lang w:val="nl-NL"/>
+        </w:rPr>
+      </w:pPr>
+      <w:r>
+        <w:rPr>
+          <w:rFonts w:ascii="Times New Roman" w:hAnsi="Times New Roman" w:cs="Times New Roman"/>
+          <w:lang w:val="nl-NL"/>
+        </w:rPr>
+        <w:t xml:space="preserve">Analyseer de belangrijkste onderwerpen die worden behandeld in de artikelen van beide kranten en identificeer eventuele verschuivingen in thematische focus na de fusie. Zijn er nieuwe onderwerpen die meer of minder aandacht krijgen? Zijn er onderwerpen die vóór de fusie prominenter waren maar nu minder aan bod komen, of </w:t>
       </w:r>
       <w:proofErr w:type="spellStart"/>
       <w:r>
         <w:rPr>
+          <w:rFonts w:ascii="Times New Roman" w:hAnsi="Times New Roman" w:cs="Times New Roman"/>
+          <w:lang w:val="nl-NL"/>
+        </w:rPr>
+        <w:t>vice</w:t>
+      </w:r>
+      <w:proofErr w:type="spellEnd"/>
+      <w:r>
+        <w:rPr>
+          <w:rFonts w:ascii="Times New Roman" w:hAnsi="Times New Roman" w:cs="Times New Roman"/>
+          <w:lang w:val="nl-NL"/>
+        </w:rPr>
+        <w:t xml:space="preserve"> versa?</w:t>
+      </w:r>
+    </w:p>
+    <w:p>
+      <w:pPr>
+        <w:pStyle w:val="Heading3"/>
+        <w:rPr>
           <w:rFonts w:ascii="Roboto" w:hAnsi="Roboto"/>
           <w:b/>
           <w:bCs/>
           <w:color w:val="auto"/>
           <w:lang w:val="nl-NL"/>
         </w:rPr>
-        <w:t>Kontakt</w:t>
-      </w:r>
-      <w:proofErr w:type="spellEnd"/>
+      </w:pPr>
+      <w:bookmarkStart w:id="7" w:name="_Toc163643560"/>
       <w:r>
         <w:rPr>
           <w:rFonts w:ascii="Roboto" w:hAnsi="Roboto"/>
@@ -2444,17 +2540,24 @@
           <w:color w:val="auto"/>
           <w:lang w:val="nl-NL"/>
         </w:rPr>
-        <w:t>’</w:t>
-      </w:r>
-      <w:bookmarkEnd w:id="4"/>
-    </w:p>
-    <w:p>
-      <w:pPr>
-        <w:pStyle w:val="Heading2"/>
-        <w:rPr>
-          <w:lang w:val="nl-NL"/>
-        </w:rPr>
-      </w:pPr>
+        <w:t>Gebruikte bronnen</w:t>
+      </w:r>
+      <w:bookmarkEnd w:id="7"/>
+    </w:p>
+    <w:p>
+      <w:pPr>
+        <w:rPr>
+          <w:rFonts w:ascii="Times New Roman" w:hAnsi="Times New Roman" w:cs="Times New Roman"/>
+          <w:lang w:val="nl-NL"/>
+        </w:rPr>
+      </w:pPr>
+      <w:r>
+        <w:rPr>
+          <w:rFonts w:ascii="Times New Roman" w:hAnsi="Times New Roman" w:cs="Times New Roman"/>
+          <w:lang w:val="nl-NL"/>
+        </w:rPr>
+        <w:t>Onderzoek de bronnen die worden geciteerd of gebruikt in de artikelen van beide kranten. Zijn er verschillen in de diversiteit of het type bronnen dat wordt gebruikt? Bijvoorbeeld, worden er na de fusie meer persberichten van bepaalde instanties gebruikt, of worden er minder lokale bronnen geraadpleegd?</w:t>
+      </w:r>
     </w:p>
     <w:p>
       <w:pPr>
@@ -2467,101 +2570,7 @@
           <w:lang w:val="nl-NL"/>
         </w:rPr>
       </w:pPr>
-      <w:bookmarkStart w:id="5" w:name="_Toc162435877"/>
-      <w:r>
-        <w:rPr>
-          <w:rFonts w:ascii="Roboto" w:hAnsi="Roboto"/>
-          <w:b/>
-          <w:bCs/>
-          <w:color w:val="auto"/>
-          <w:lang w:val="nl-NL"/>
-        </w:rPr>
-        <w:t>Thematische focus</w:t>
-      </w:r>
-      <w:bookmarkEnd w:id="5"/>
-    </w:p>
-    <w:p>
-      <w:pPr>
-        <w:rPr>
-          <w:rFonts w:ascii="Times New Roman" w:hAnsi="Times New Roman" w:cs="Times New Roman"/>
-          <w:lang w:val="nl-NL"/>
-        </w:rPr>
-      </w:pPr>
-      <w:r>
-        <w:rPr>
-          <w:rFonts w:ascii="Times New Roman" w:hAnsi="Times New Roman" w:cs="Times New Roman"/>
-          <w:lang w:val="nl-NL"/>
-        </w:rPr>
-        <w:t xml:space="preserve">Analyseer de belangrijkste onderwerpen die worden behandeld in de artikelen van beide kranten en identificeer eventuele verschuivingen in thematische focus na de fusie. Zijn er nieuwe onderwerpen die meer of minder aandacht krijgen? Zijn er onderwerpen die vóór de fusie prominenter waren maar nu minder aan bod komen, of </w:t>
-      </w:r>
-      <w:proofErr w:type="spellStart"/>
-      <w:r>
-        <w:rPr>
-          <w:rFonts w:ascii="Times New Roman" w:hAnsi="Times New Roman" w:cs="Times New Roman"/>
-          <w:lang w:val="nl-NL"/>
-        </w:rPr>
-        <w:t>vice</w:t>
-      </w:r>
-      <w:proofErr w:type="spellEnd"/>
-      <w:r>
-        <w:rPr>
-          <w:rFonts w:ascii="Times New Roman" w:hAnsi="Times New Roman" w:cs="Times New Roman"/>
-          <w:lang w:val="nl-NL"/>
-        </w:rPr>
-        <w:t xml:space="preserve"> versa?</w:t>
-      </w:r>
-    </w:p>
-    <w:p>
-      <w:pPr>
-        <w:pStyle w:val="Heading3"/>
-        <w:rPr>
-          <w:rFonts w:ascii="Roboto" w:hAnsi="Roboto"/>
-          <w:b/>
-          <w:bCs/>
-          <w:color w:val="auto"/>
-          <w:lang w:val="nl-NL"/>
-        </w:rPr>
-      </w:pPr>
-      <w:bookmarkStart w:id="6" w:name="_Toc162435878"/>
-      <w:r>
-        <w:rPr>
-          <w:rFonts w:ascii="Roboto" w:hAnsi="Roboto"/>
-          <w:b/>
-          <w:bCs/>
-          <w:color w:val="auto"/>
-          <w:lang w:val="nl-NL"/>
-        </w:rPr>
-        <w:t>Gebruikte bronnen</w:t>
-      </w:r>
-      <w:bookmarkEnd w:id="6"/>
-    </w:p>
-    <w:p>
-      <w:pPr>
-        <w:rPr>
-          <w:rFonts w:ascii="Times New Roman" w:hAnsi="Times New Roman" w:cs="Times New Roman"/>
-          <w:lang w:val="nl-NL"/>
-        </w:rPr>
-      </w:pPr>
-      <w:r>
-        <w:rPr>
-          <w:rFonts w:ascii="Times New Roman" w:hAnsi="Times New Roman" w:cs="Times New Roman"/>
-          <w:lang w:val="nl-NL"/>
-        </w:rPr>
-        <w:t>Onderzoek de bronnen die worden geciteerd of gebruikt in de artikelen van beide kranten. Zijn er verschillen in de diversiteit of het type bronnen dat wordt gebruikt? Bijvoorbeeld, worden er na de fusie meer persberichten van bepaalde instanties gebruikt, of worden er minder lokale bronnen geraadpleegd?</w:t>
-      </w:r>
-    </w:p>
-    <w:p>
-      <w:pPr>
-        <w:pStyle w:val="Heading3"/>
-        <w:rPr>
-          <w:rFonts w:ascii="Roboto" w:hAnsi="Roboto"/>
-          <w:b/>
-          <w:bCs/>
-          <w:color w:val="auto"/>
-          <w:lang w:val="nl-NL"/>
-        </w:rPr>
-      </w:pPr>
-      <w:bookmarkStart w:id="7" w:name="_Toc162435879"/>
+      <w:bookmarkStart w:id="8" w:name="_Toc163643561"/>
       <w:r>
         <w:rPr>
           <w:rFonts w:ascii="Roboto" w:hAnsi="Roboto"/>
@@ -2573,7 +2582,7 @@
         <w:lastRenderedPageBreak/>
         <w:t>Taalgebruik en framing</w:t>
       </w:r>
-      <w:bookmarkEnd w:id="7"/>
+      <w:bookmarkEnd w:id="8"/>
     </w:p>
     <w:p>
       <w:pPr>
@@ -2617,7 +2626,7 @@
           <w:lang w:val="nl-NL"/>
         </w:rPr>
       </w:pPr>
-      <w:bookmarkStart w:id="8" w:name="_Toc162435880"/>
+      <w:bookmarkStart w:id="9" w:name="_Toc163643562"/>
       <w:r>
         <w:rPr>
           <w:rFonts w:ascii="Roboto" w:hAnsi="Roboto"/>
@@ -2628,7 +2637,7 @@
         </w:rPr>
         <w:t>Ruimtelijke dekking</w:t>
       </w:r>
-      <w:bookmarkEnd w:id="8"/>
+      <w:bookmarkEnd w:id="9"/>
     </w:p>
     <w:p>
       <w:pPr>
@@ -2656,7 +2665,7 @@
           <w:lang w:val="nl-NL"/>
         </w:rPr>
       </w:pPr>
-      <w:bookmarkStart w:id="9" w:name="_Toc162435881"/>
+      <w:bookmarkStart w:id="10" w:name="_Toc163643563"/>
       <w:r>
         <w:rPr>
           <w:rFonts w:ascii="Roboto" w:hAnsi="Roboto"/>
@@ -2667,7 +2676,7 @@
         </w:rPr>
         <w:t>Kwaliteit van de berichtgeving</w:t>
       </w:r>
-      <w:bookmarkEnd w:id="9"/>
+      <w:bookmarkEnd w:id="10"/>
     </w:p>
     <w:p>
       <w:pPr>
@@ -2704,7 +2713,7 @@
           <w:lang w:val="nl-NL"/>
         </w:rPr>
       </w:pPr>
-      <w:bookmarkStart w:id="10" w:name="_Toc162435882"/>
+      <w:bookmarkStart w:id="11" w:name="_Toc163643564"/>
       <w:r>
         <w:rPr>
           <w:rFonts w:ascii="Roboto" w:hAnsi="Roboto" w:cs="Times New Roman"/>
@@ -2717,7 +2726,7 @@
         </w:rPr>
         <w:t>Methode</w:t>
       </w:r>
-      <w:bookmarkEnd w:id="10"/>
+      <w:bookmarkEnd w:id="11"/>
     </w:p>
     <w:p>
       <w:pPr>
@@ -2823,7 +2832,7 @@
           <w:lang w:val="nl-NL"/>
         </w:rPr>
       </w:pPr>
-      <w:bookmarkStart w:id="11" w:name="_Toc162435883"/>
+      <w:bookmarkStart w:id="12" w:name="_Toc163643565"/>
       <w:r>
         <w:rPr>
           <w:rFonts w:ascii="Roboto" w:hAnsi="Roboto" w:cs="Times New Roman"/>
@@ -2836,7 +2845,7 @@
         </w:rPr>
         <w:t>Onderzoeksobject</w:t>
       </w:r>
-      <w:bookmarkEnd w:id="11"/>
+      <w:bookmarkEnd w:id="12"/>
     </w:p>
     <w:p>
       <w:pPr>
@@ -2849,7 +2858,7 @@
           <w:lang w:val="nl-NL"/>
         </w:rPr>
       </w:pPr>
-      <w:bookmarkStart w:id="12" w:name="_Toc162435884"/>
+      <w:bookmarkStart w:id="13" w:name="_Toc163643566"/>
       <w:r>
         <w:rPr>
           <w:rFonts w:ascii="Roboto" w:hAnsi="Roboto"/>
@@ -2860,7 +2869,7 @@
         </w:rPr>
         <w:t>Achtergrondinformatie Gemeente IJsselstein</w:t>
       </w:r>
-      <w:bookmarkEnd w:id="12"/>
+      <w:bookmarkEnd w:id="13"/>
     </w:p>
     <w:p>
       <w:pPr>
@@ -2873,7 +2882,7 @@
           <w:lang w:val="nl-NL"/>
         </w:rPr>
       </w:pPr>
-      <w:bookmarkStart w:id="13" w:name="_Toc162435885"/>
+      <w:bookmarkStart w:id="14" w:name="_Toc163643567"/>
       <w:r>
         <w:rPr>
           <w:rFonts w:ascii="Roboto" w:hAnsi="Roboto"/>
@@ -2884,7 +2893,7 @@
         </w:rPr>
         <w:t>Onderzoeksobject 1: Zenderstreek</w:t>
       </w:r>
-      <w:bookmarkEnd w:id="13"/>
+      <w:bookmarkEnd w:id="14"/>
     </w:p>
     <w:p>
       <w:pPr>
@@ -2897,7 +2906,7 @@
           <w:lang w:val="nl-NL"/>
         </w:rPr>
       </w:pPr>
-      <w:bookmarkStart w:id="14" w:name="_Toc162435886"/>
+      <w:bookmarkStart w:id="15" w:name="_Toc163643568"/>
       <w:r>
         <w:rPr>
           <w:rFonts w:ascii="Roboto" w:hAnsi="Roboto"/>
@@ -2919,7 +2928,7 @@
         </w:rPr>
         <w:t>kontakt</w:t>
       </w:r>
-      <w:bookmarkEnd w:id="14"/>
+      <w:bookmarkEnd w:id="15"/>
       <w:proofErr w:type="spellEnd"/>
     </w:p>
     <w:p>
@@ -2935,7 +2944,7 @@
           <w:lang w:val="nl-NL"/>
         </w:rPr>
       </w:pPr>
-      <w:bookmarkStart w:id="15" w:name="_Toc162435887"/>
+      <w:bookmarkStart w:id="16" w:name="_Toc163643569"/>
       <w:r>
         <w:rPr>
           <w:rFonts w:ascii="Roboto" w:hAnsi="Roboto" w:cs="Times New Roman"/>
@@ -2948,7 +2957,7 @@
         </w:rPr>
         <w:t>Semigestructureerde interviews</w:t>
       </w:r>
-      <w:bookmarkEnd w:id="15"/>
+      <w:bookmarkEnd w:id="16"/>
     </w:p>
     <w:p>
       <w:pPr>
@@ -2961,7 +2970,7 @@
           <w:lang w:val="nl-NL"/>
         </w:rPr>
       </w:pPr>
-      <w:bookmarkStart w:id="16" w:name="_Toc162435888"/>
+      <w:bookmarkStart w:id="17" w:name="_Toc163643570"/>
       <w:r>
         <w:rPr>
           <w:rFonts w:ascii="Roboto" w:hAnsi="Roboto"/>
@@ -2972,7 +2981,7 @@
         </w:rPr>
         <w:t>Introductie tot de methode en risico’s ervan</w:t>
       </w:r>
-      <w:bookmarkEnd w:id="16"/>
+      <w:bookmarkEnd w:id="17"/>
     </w:p>
     <w:p>
       <w:pPr>
@@ -2985,7 +2994,7 @@
           <w:lang w:val="nl-NL"/>
         </w:rPr>
       </w:pPr>
-      <w:bookmarkStart w:id="17" w:name="_Toc162435889"/>
+      <w:bookmarkStart w:id="18" w:name="_Toc163643571"/>
       <w:r>
         <w:rPr>
           <w:rFonts w:ascii="Roboto" w:hAnsi="Roboto"/>
@@ -2996,7 +3005,7 @@
         </w:rPr>
         <w:t>Opzet semigestructureerde interview</w:t>
       </w:r>
-      <w:bookmarkEnd w:id="17"/>
+      <w:bookmarkEnd w:id="18"/>
     </w:p>
     <w:p>
       <w:pPr>
@@ -3025,7 +3034,7 @@
           <w:lang w:val="nl-NL"/>
         </w:rPr>
       </w:pPr>
-      <w:bookmarkStart w:id="18" w:name="_Toc162435890"/>
+      <w:bookmarkStart w:id="19" w:name="_Toc163643572"/>
       <w:r>
         <w:rPr>
           <w:rFonts w:ascii="Roboto" w:hAnsi="Roboto" w:cs="Times New Roman"/>
@@ -3038,7 +3047,7 @@
         </w:rPr>
         <w:t>Resultaten</w:t>
       </w:r>
-      <w:bookmarkEnd w:id="18"/>
+      <w:bookmarkEnd w:id="19"/>
     </w:p>
     <w:p>
       <w:pPr>
@@ -3251,7 +3260,14 @@
             <w:color w:val="7F7F7F" w:themeColor="background1" w:themeShade="7F"/>
             <w:spacing w:val="60"/>
           </w:rPr>
-          <w:t>Page</w:t>
+          <w:t>P</w:t>
+        </w:r>
+        <w:r>
+          <w:rPr>
+            <w:color w:val="7F7F7F" w:themeColor="background1" w:themeShade="7F"/>
+            <w:spacing w:val="60"/>
+          </w:rPr>
+          <w:t>agina</w:t>
         </w:r>
       </w:p>
     </w:sdtContent>
@@ -3955,6 +3971,7 @@
   <w:style w:type="character" w:default="1" w:styleId="DefaultParagraphFont">
     <w:name w:val="Default Paragraph Font"/>
     <w:uiPriority w:val="1"/>
+    <w:semiHidden/>
     <w:unhideWhenUsed/>
   </w:style>
   <w:style w:type="table" w:default="1" w:styleId="TableNormal">

</xml_diff>

<commit_message>
vault backup: 2024-04-10 12:29:07
</commit_message>
<xml_diff>
--- a/Vakken/Blok 2/Scriptie/Onderzoeksvraag en Inleiding.docx
+++ b/Vakken/Blok 2/Scriptie/Onderzoeksvraag en Inleiding.docx
@@ -83,7 +83,6 @@
           </wp:anchor>
         </w:drawing>
       </w:r>
-      <w:proofErr w:type="spellStart"/>
       <w:r>
         <w:rPr>
           <w:rFonts w:ascii="Roboto" w:hAnsi="Roboto"/>
@@ -93,19 +92,7 @@
           <w:sz w:val="72"/>
           <w:szCs w:val="72"/>
         </w:rPr>
-        <w:t>Schakelscriptie</w:t>
-      </w:r>
-      <w:proofErr w:type="spellEnd"/>
-      <w:r>
-        <w:rPr>
-          <w:rFonts w:ascii="Roboto" w:hAnsi="Roboto"/>
-          <w:b/>
-          <w:bCs/>
-          <w:color w:val="FFFFFF" w:themeColor="background1"/>
-          <w:sz w:val="72"/>
-          <w:szCs w:val="72"/>
-        </w:rPr>
-        <w:t xml:space="preserve"> Jort Siemes (4028198)</w:t>
+        <w:t>Schakelscriptie Jort Siemes (4028198)</w:t>
       </w:r>
     </w:p>
     <w:p>
@@ -120,7 +107,6 @@
           <w:lang w:val="nl-NL"/>
         </w:rPr>
       </w:pPr>
-      <w:proofErr w:type="gramStart"/>
       <w:r>
         <w:rPr>
           <w:rFonts w:ascii="Roboto" w:hAnsi="Roboto" w:cs="Times New Roman"/>
@@ -131,29 +117,26 @@
           <w:szCs w:val="24"/>
           <w:lang w:val="nl-NL"/>
         </w:rPr>
-        <w:t>pre</w:t>
-      </w:r>
-      <w:proofErr w:type="gramEnd"/>
-      <w:r>
+        <w:t>pre-master 23-24</w:t>
+      </w:r>
+    </w:p>
+    <w:p>
+      <w:pPr>
+        <w:pStyle w:val="Header"/>
+      </w:pPr>
+    </w:p>
+    <w:p>
+      <w:pPr>
         <w:rPr>
           <w:rFonts w:ascii="Roboto" w:hAnsi="Roboto" w:cs="Times New Roman"/>
           <w:b/>
           <w:bCs/>
-          <w:color w:val="FFFFFF" w:themeColor="background1"/>
           <w:sz w:val="24"/>
           <w:szCs w:val="24"/>
           <w:lang w:val="nl-NL"/>
         </w:rPr>
-        <w:t>-master 23-24</w:t>
-      </w:r>
-    </w:p>
-    <w:p>
-      <w:pPr>
-        <w:pStyle w:val="Header"/>
-      </w:pPr>
-    </w:p>
-    <w:p>
-      <w:pPr>
+      </w:pPr>
+      <w:r>
         <w:rPr>
           <w:rFonts w:ascii="Roboto" w:hAnsi="Roboto" w:cs="Times New Roman"/>
           <w:b/>
@@ -162,8 +145,12 @@
           <w:szCs w:val="24"/>
           <w:lang w:val="nl-NL"/>
         </w:rPr>
-      </w:pPr>
-      <w:r>
+        <w:br w:type="page"/>
+      </w:r>
+    </w:p>
+    <w:p>
+      <w:pPr>
+        <w:jc w:val="right"/>
         <w:rPr>
           <w:rFonts w:ascii="Roboto" w:hAnsi="Roboto" w:cs="Times New Roman"/>
           <w:b/>
@@ -172,12 +159,8 @@
           <w:szCs w:val="24"/>
           <w:lang w:val="nl-NL"/>
         </w:rPr>
-        <w:br w:type="page"/>
-      </w:r>
-    </w:p>
-    <w:p>
-      <w:pPr>
-        <w:jc w:val="right"/>
+      </w:pPr>
+      <w:r>
         <w:rPr>
           <w:rFonts w:ascii="Roboto" w:hAnsi="Roboto" w:cs="Times New Roman"/>
           <w:b/>
@@ -186,16 +169,6 @@
           <w:szCs w:val="24"/>
           <w:lang w:val="nl-NL"/>
         </w:rPr>
-      </w:pPr>
-      <w:r>
-        <w:rPr>
-          <w:rFonts w:ascii="Roboto" w:hAnsi="Roboto" w:cs="Times New Roman"/>
-          <w:b/>
-          <w:bCs/>
-          <w:sz w:val="24"/>
-          <w:szCs w:val="24"/>
-          <w:lang w:val="nl-NL"/>
-        </w:rPr>
         <w:lastRenderedPageBreak/>
         <w:t>Krant:</w:t>
       </w:r>
@@ -213,23 +186,7 @@
           <w:rFonts w:ascii="Times New Roman" w:hAnsi="Times New Roman" w:cs="Times New Roman"/>
           <w:lang w:val="nl-NL"/>
         </w:rPr>
-        <w:t xml:space="preserve">Het </w:t>
-      </w:r>
-      <w:proofErr w:type="spellStart"/>
-      <w:r>
-        <w:rPr>
-          <w:rFonts w:ascii="Times New Roman" w:hAnsi="Times New Roman" w:cs="Times New Roman"/>
-          <w:lang w:val="nl-NL"/>
-        </w:rPr>
-        <w:t>Kontakt</w:t>
-      </w:r>
-      <w:proofErr w:type="spellEnd"/>
-      <w:r>
-        <w:rPr>
-          <w:rFonts w:ascii="Times New Roman" w:hAnsi="Times New Roman" w:cs="Times New Roman"/>
-          <w:lang w:val="nl-NL"/>
-        </w:rPr>
-        <w:t xml:space="preserve"> - De Zenderstreek (IJsselstein)</w:t>
+        <w:t>Het Kontakt - De Zenderstreek (IJsselstein)</w:t>
       </w:r>
     </w:p>
     <w:p>
@@ -345,23 +302,7 @@
           <w:rFonts w:ascii="Times New Roman" w:hAnsi="Times New Roman" w:cs="Times New Roman"/>
           <w:lang w:val="nl-NL"/>
         </w:rPr>
-        <w:t xml:space="preserve"> van kleine regionale kranten, zoals de Zenderstreek van IJsselstein, binnen een grotere entiteit zoals Het </w:t>
-      </w:r>
-      <w:proofErr w:type="spellStart"/>
-      <w:r>
-        <w:rPr>
-          <w:rFonts w:ascii="Times New Roman" w:hAnsi="Times New Roman" w:cs="Times New Roman"/>
-          <w:lang w:val="nl-NL"/>
-        </w:rPr>
-        <w:t>Kontakt</w:t>
-      </w:r>
-      <w:proofErr w:type="spellEnd"/>
-      <w:r>
-        <w:rPr>
-          <w:rFonts w:ascii="Times New Roman" w:hAnsi="Times New Roman" w:cs="Times New Roman"/>
-          <w:lang w:val="nl-NL"/>
-        </w:rPr>
-        <w:t>, voor de inhoudelijke samenstelling en functie van de</w:t>
+        <w:t xml:space="preserve"> van kleine regionale kranten, zoals de Zenderstreek van IJsselstein, binnen een grotere entiteit zoals Het Kontakt, voor de inhoudelijke samenstelling en functie van de</w:t>
       </w:r>
       <w:r>
         <w:rPr>
@@ -2033,17 +1974,8 @@
           <w:rFonts w:ascii="Times New Roman" w:hAnsi="Times New Roman" w:cs="Times New Roman"/>
           <w:lang w:val="nl-NL"/>
         </w:rPr>
-        <w:t xml:space="preserve">Het </w:t>
-      </w:r>
-      <w:proofErr w:type="spellStart"/>
-      <w:r>
-        <w:rPr>
-          <w:rFonts w:ascii="Times New Roman" w:hAnsi="Times New Roman" w:cs="Times New Roman"/>
-          <w:lang w:val="nl-NL"/>
-        </w:rPr>
-        <w:t>Kontakt</w:t>
-      </w:r>
-      <w:proofErr w:type="spellEnd"/>
+        <w:t>Het Kontakt</w:t>
+      </w:r>
       <w:r>
         <w:rPr>
           <w:rFonts w:ascii="Times New Roman" w:hAnsi="Times New Roman" w:cs="Times New Roman"/>
@@ -2169,23 +2101,7 @@
           <w:rFonts w:ascii="Times New Roman" w:hAnsi="Times New Roman" w:cs="Times New Roman"/>
           <w:lang w:val="nl-NL"/>
         </w:rPr>
-        <w:t xml:space="preserve"> Zenderstreek van IJsselstein met Het </w:t>
-      </w:r>
-      <w:proofErr w:type="spellStart"/>
-      <w:r>
-        <w:rPr>
-          <w:rFonts w:ascii="Times New Roman" w:hAnsi="Times New Roman" w:cs="Times New Roman"/>
-          <w:lang w:val="nl-NL"/>
-        </w:rPr>
-        <w:t>Kontakt</w:t>
-      </w:r>
-      <w:proofErr w:type="spellEnd"/>
-      <w:r>
-        <w:rPr>
-          <w:rFonts w:ascii="Times New Roman" w:hAnsi="Times New Roman" w:cs="Times New Roman"/>
-          <w:lang w:val="nl-NL"/>
-        </w:rPr>
-        <w:t xml:space="preserve">. Door diepgaande </w:t>
+        <w:t xml:space="preserve"> Zenderstreek van IJsselstein met Het Kontakt. Door diepgaande </w:t>
       </w:r>
       <w:r>
         <w:rPr>
@@ -2227,23 +2143,7 @@
           <w:rFonts w:ascii="Times New Roman" w:hAnsi="Times New Roman" w:cs="Times New Roman"/>
           <w:lang w:val="nl-NL"/>
         </w:rPr>
-        <w:t xml:space="preserve"> van kleine regionale kranten, zoals de Zenderstreek van IJsselstein, binnen een grotere entiteit zoals Het </w:t>
-      </w:r>
-      <w:proofErr w:type="spellStart"/>
-      <w:r>
-        <w:rPr>
-          <w:rFonts w:ascii="Times New Roman" w:hAnsi="Times New Roman" w:cs="Times New Roman"/>
-          <w:lang w:val="nl-NL"/>
-        </w:rPr>
-        <w:t>Kontakt</w:t>
-      </w:r>
-      <w:proofErr w:type="spellEnd"/>
-      <w:r>
-        <w:rPr>
-          <w:rFonts w:ascii="Times New Roman" w:hAnsi="Times New Roman" w:cs="Times New Roman"/>
-          <w:lang w:val="nl-NL"/>
-        </w:rPr>
-        <w:t>, voor de inhoudelijke samenstelling en functie van de krant?"</w:t>
+        <w:t xml:space="preserve"> van kleine regionale kranten, zoals de Zenderstreek van IJsselstein, binnen een grotere entiteit zoals Het Kontakt, voor de inhoudelijke samenstelling en functie van de krant?"</w:t>
       </w:r>
     </w:p>
     <w:p>
@@ -2302,7 +2202,6 @@
           <w:lang w:val="nl-NL"/>
         </w:rPr>
       </w:pPr>
-      <w:bookmarkStart w:id="2" w:name="_Toc163643555"/>
       <w:r>
         <w:rPr>
           <w:rFonts w:ascii="Roboto" w:hAnsi="Roboto"/>
@@ -2311,7 +2210,47 @@
           <w:color w:val="auto"/>
           <w:lang w:val="nl-NL"/>
         </w:rPr>
-        <w:t>De stand van zaken</w:t>
+        <w:t>A</w:t>
+      </w:r>
+      <w:r>
+        <w:rPr>
+          <w:rFonts w:ascii="Roboto" w:hAnsi="Roboto"/>
+          <w:b/>
+          <w:bCs/>
+          <w:color w:val="auto"/>
+          <w:lang w:val="nl-NL"/>
+        </w:rPr>
+        <w:t>nalyse lokale krant</w:t>
+      </w:r>
+    </w:p>
+    <w:p>
+      <w:pPr>
+        <w:rPr>
+          <w:lang w:val="nl-NL"/>
+        </w:rPr>
+      </w:pPr>
+    </w:p>
+    <w:p>
+      <w:pPr>
+        <w:pStyle w:val="Heading3"/>
+        <w:rPr>
+          <w:rFonts w:ascii="Roboto" w:hAnsi="Roboto"/>
+          <w:b/>
+          <w:bCs/>
+          <w:color w:val="auto"/>
+          <w:lang w:val="nl-NL"/>
+        </w:rPr>
+      </w:pPr>
+      <w:bookmarkStart w:id="2" w:name="_Toc163643556"/>
+      <w:r>
+        <w:rPr>
+          <w:rFonts w:ascii="Roboto" w:hAnsi="Roboto"/>
+          <w:b/>
+          <w:bCs/>
+          <w:color w:val="auto"/>
+          <w:lang w:val="nl-NL"/>
+        </w:rPr>
+        <w:t>Reden voor fusie lokale kranten</w:t>
       </w:r>
       <w:bookmarkEnd w:id="2"/>
     </w:p>
@@ -2333,7 +2272,7 @@
           <w:lang w:val="nl-NL"/>
         </w:rPr>
       </w:pPr>
-      <w:bookmarkStart w:id="3" w:name="_Toc163643556"/>
+      <w:bookmarkStart w:id="3" w:name="_Toc163643557"/>
       <w:r>
         <w:rPr>
           <w:rFonts w:ascii="Roboto" w:hAnsi="Roboto"/>
@@ -2342,60 +2281,29 @@
           <w:color w:val="auto"/>
           <w:lang w:val="nl-NL"/>
         </w:rPr>
-        <w:t>Reden voor fusie lokale kranten</w:t>
+        <w:t xml:space="preserve">Het belang van de lokale </w:t>
+      </w:r>
+      <w:r>
+        <w:rPr>
+          <w:rFonts w:ascii="Roboto" w:hAnsi="Roboto"/>
+          <w:b/>
+          <w:bCs/>
+          <w:color w:val="auto"/>
+          <w:lang w:val="nl-NL"/>
+        </w:rPr>
+        <w:t xml:space="preserve">identiteit in de </w:t>
+      </w:r>
+      <w:r>
+        <w:rPr>
+          <w:rFonts w:ascii="Roboto" w:hAnsi="Roboto"/>
+          <w:b/>
+          <w:bCs/>
+          <w:color w:val="auto"/>
+          <w:lang w:val="nl-NL"/>
+        </w:rPr>
+        <w:t>journalistiek</w:t>
       </w:r>
       <w:bookmarkEnd w:id="3"/>
-    </w:p>
-    <w:p>
-      <w:pPr>
-        <w:rPr>
-          <w:lang w:val="nl-NL"/>
-        </w:rPr>
-      </w:pPr>
-    </w:p>
-    <w:p>
-      <w:pPr>
-        <w:pStyle w:val="Heading3"/>
-        <w:rPr>
-          <w:rFonts w:ascii="Roboto" w:hAnsi="Roboto"/>
-          <w:b/>
-          <w:bCs/>
-          <w:color w:val="auto"/>
-          <w:lang w:val="nl-NL"/>
-        </w:rPr>
-      </w:pPr>
-      <w:bookmarkStart w:id="4" w:name="_Toc163643557"/>
-      <w:r>
-        <w:rPr>
-          <w:rFonts w:ascii="Roboto" w:hAnsi="Roboto"/>
-          <w:b/>
-          <w:bCs/>
-          <w:color w:val="auto"/>
-          <w:lang w:val="nl-NL"/>
-        </w:rPr>
-        <w:t xml:space="preserve">Het belang van de lokale </w:t>
-      </w:r>
-      <w:r>
-        <w:rPr>
-          <w:rFonts w:ascii="Roboto" w:hAnsi="Roboto"/>
-          <w:b/>
-          <w:bCs/>
-          <w:color w:val="auto"/>
-          <w:lang w:val="nl-NL"/>
-        </w:rPr>
-        <w:t xml:space="preserve">identiteit in de </w:t>
-      </w:r>
-      <w:r>
-        <w:rPr>
-          <w:rFonts w:ascii="Roboto" w:hAnsi="Roboto"/>
-          <w:b/>
-          <w:bCs/>
-          <w:color w:val="auto"/>
-          <w:lang w:val="nl-NL"/>
-        </w:rPr>
-        <w:t>journalistiek</w:t>
-      </w:r>
-      <w:bookmarkEnd w:id="4"/>
     </w:p>
     <w:p>
       <w:pPr>
@@ -2422,7 +2330,7 @@
           <w:lang w:val="nl-NL"/>
         </w:rPr>
       </w:pPr>
-      <w:bookmarkStart w:id="5" w:name="_Toc163643558"/>
+      <w:bookmarkStart w:id="4" w:name="_Toc163643558"/>
       <w:r>
         <w:rPr>
           <w:rFonts w:ascii="Roboto" w:hAnsi="Roboto"/>
@@ -2431,10 +2339,25 @@
           <w:color w:val="auto"/>
           <w:lang w:val="nl-NL"/>
         </w:rPr>
-        <w:t xml:space="preserve">Inhoudelijke vergelijking van ‘Zenderstreek’ tegenover ‘Het </w:t>
-      </w:r>
-      <w:proofErr w:type="spellStart"/>
-      <w:r>
+        <w:t>Inhoudelijke vergelijking van ‘Zenderstreek’ tegenover ‘Het Kontakt’</w:t>
+      </w:r>
+      <w:bookmarkEnd w:id="4"/>
+    </w:p>
+    <w:p>
+      <w:pPr>
+        <w:pStyle w:val="Heading2"/>
+        <w:rPr>
+          <w:lang w:val="nl-NL"/>
+        </w:rPr>
+      </w:pPr>
+    </w:p>
+    <w:p>
+      <w:pPr>
+        <w:pStyle w:val="Heading3"/>
+        <w:numPr>
+          <w:ilvl w:val="0"/>
+          <w:numId w:val="2"/>
+        </w:numPr>
         <w:rPr>
           <w:rFonts w:ascii="Roboto" w:hAnsi="Roboto"/>
           <w:b/>
@@ -2442,9 +2365,8 @@
           <w:color w:val="auto"/>
           <w:lang w:val="nl-NL"/>
         </w:rPr>
-        <w:t>Kontakt</w:t>
-      </w:r>
-      <w:proofErr w:type="spellEnd"/>
+      </w:pPr>
+      <w:bookmarkStart w:id="5" w:name="_Toc163643559"/>
       <w:r>
         <w:rPr>
           <w:rFonts w:ascii="Roboto" w:hAnsi="Roboto"/>
@@ -2453,21 +2375,32 @@
           <w:color w:val="auto"/>
           <w:lang w:val="nl-NL"/>
         </w:rPr>
-        <w:t>’</w:t>
+        <w:t>Thematische focus</w:t>
       </w:r>
       <w:bookmarkEnd w:id="5"/>
     </w:p>
     <w:p>
       <w:pPr>
-        <w:pStyle w:val="Heading2"/>
-        <w:rPr>
-          <w:lang w:val="nl-NL"/>
-        </w:rPr>
-      </w:pPr>
+        <w:rPr>
+          <w:rFonts w:ascii="Times New Roman" w:hAnsi="Times New Roman" w:cs="Times New Roman"/>
+          <w:lang w:val="nl-NL"/>
+        </w:rPr>
+      </w:pPr>
+      <w:r>
+        <w:rPr>
+          <w:rFonts w:ascii="Times New Roman" w:hAnsi="Times New Roman" w:cs="Times New Roman"/>
+          <w:lang w:val="nl-NL"/>
+        </w:rPr>
+        <w:t>Analyseer de belangrijkste onderwerpen die worden behandeld in de artikelen van beide kranten en identificeer eventuele verschuivingen in thematische focus na de fusie. Zijn er nieuwe onderwerpen die meer of minder aandacht krijgen? Zijn er onderwerpen die vóór de fusie prominenter waren maar nu minder aan bod komen, of vice versa?</w:t>
+      </w:r>
     </w:p>
     <w:p>
       <w:pPr>
         <w:pStyle w:val="Heading3"/>
+        <w:numPr>
+          <w:ilvl w:val="0"/>
+          <w:numId w:val="2"/>
+        </w:numPr>
         <w:rPr>
           <w:rFonts w:ascii="Roboto" w:hAnsi="Roboto"/>
           <w:b/>
@@ -2476,7 +2409,7 @@
           <w:lang w:val="nl-NL"/>
         </w:rPr>
       </w:pPr>
-      <w:bookmarkStart w:id="6" w:name="_Toc163643559"/>
+      <w:bookmarkStart w:id="6" w:name="_Toc163643560"/>
       <w:r>
         <w:rPr>
           <w:rFonts w:ascii="Roboto" w:hAnsi="Roboto"/>
@@ -2485,7 +2418,7 @@
           <w:color w:val="auto"/>
           <w:lang w:val="nl-NL"/>
         </w:rPr>
-        <w:t>Thematische focus</w:t>
+        <w:t>Gebruikte bronnen</w:t>
       </w:r>
       <w:bookmarkEnd w:id="6"/>
     </w:p>
@@ -2501,28 +2434,16 @@
           <w:rFonts w:ascii="Times New Roman" w:hAnsi="Times New Roman" w:cs="Times New Roman"/>
           <w:lang w:val="nl-NL"/>
         </w:rPr>
-        <w:t xml:space="preserve">Analyseer de belangrijkste onderwerpen die worden behandeld in de artikelen van beide kranten en identificeer eventuele verschuivingen in thematische focus na de fusie. Zijn er nieuwe onderwerpen die meer of minder aandacht krijgen? Zijn er onderwerpen die vóór de fusie prominenter waren maar nu minder aan bod komen, of </w:t>
-      </w:r>
-      <w:proofErr w:type="spellStart"/>
-      <w:r>
-        <w:rPr>
-          <w:rFonts w:ascii="Times New Roman" w:hAnsi="Times New Roman" w:cs="Times New Roman"/>
-          <w:lang w:val="nl-NL"/>
-        </w:rPr>
-        <w:t>vice</w:t>
-      </w:r>
-      <w:proofErr w:type="spellEnd"/>
-      <w:r>
-        <w:rPr>
-          <w:rFonts w:ascii="Times New Roman" w:hAnsi="Times New Roman" w:cs="Times New Roman"/>
-          <w:lang w:val="nl-NL"/>
-        </w:rPr>
-        <w:t xml:space="preserve"> versa?</w:t>
+        <w:t>Onderzoek de bronnen die worden geciteerd of gebruikt in de artikelen van beide kranten. Zijn er verschillen in de diversiteit of het type bronnen dat wordt gebruikt? Bijvoorbeeld, worden er na de fusie meer persberichten van bepaalde instanties gebruikt, of worden er minder lokale bronnen geraadpleegd?</w:t>
       </w:r>
     </w:p>
     <w:p>
       <w:pPr>
         <w:pStyle w:val="Heading3"/>
+        <w:numPr>
+          <w:ilvl w:val="0"/>
+          <w:numId w:val="2"/>
+        </w:numPr>
         <w:rPr>
           <w:rFonts w:ascii="Roboto" w:hAnsi="Roboto"/>
           <w:b/>
@@ -2531,46 +2452,7 @@
           <w:lang w:val="nl-NL"/>
         </w:rPr>
       </w:pPr>
-      <w:bookmarkStart w:id="7" w:name="_Toc163643560"/>
-      <w:r>
-        <w:rPr>
-          <w:rFonts w:ascii="Roboto" w:hAnsi="Roboto"/>
-          <w:b/>
-          <w:bCs/>
-          <w:color w:val="auto"/>
-          <w:lang w:val="nl-NL"/>
-        </w:rPr>
-        <w:t>Gebruikte bronnen</w:t>
-      </w:r>
-      <w:bookmarkEnd w:id="7"/>
-    </w:p>
-    <w:p>
-      <w:pPr>
-        <w:rPr>
-          <w:rFonts w:ascii="Times New Roman" w:hAnsi="Times New Roman" w:cs="Times New Roman"/>
-          <w:lang w:val="nl-NL"/>
-        </w:rPr>
-      </w:pPr>
-      <w:r>
-        <w:rPr>
-          <w:rFonts w:ascii="Times New Roman" w:hAnsi="Times New Roman" w:cs="Times New Roman"/>
-          <w:lang w:val="nl-NL"/>
-        </w:rPr>
-        <w:t>Onderzoek de bronnen die worden geciteerd of gebruikt in de artikelen van beide kranten. Zijn er verschillen in de diversiteit of het type bronnen dat wordt gebruikt? Bijvoorbeeld, worden er na de fusie meer persberichten van bepaalde instanties gebruikt, of worden er minder lokale bronnen geraadpleegd?</w:t>
-      </w:r>
-    </w:p>
-    <w:p>
-      <w:pPr>
-        <w:pStyle w:val="Heading3"/>
-        <w:rPr>
-          <w:rFonts w:ascii="Roboto" w:hAnsi="Roboto"/>
-          <w:b/>
-          <w:bCs/>
-          <w:color w:val="auto"/>
-          <w:lang w:val="nl-NL"/>
-        </w:rPr>
-      </w:pPr>
-      <w:bookmarkStart w:id="8" w:name="_Toc163643561"/>
+      <w:bookmarkStart w:id="7" w:name="_Toc163643561"/>
       <w:r>
         <w:rPr>
           <w:rFonts w:ascii="Roboto" w:hAnsi="Roboto"/>
@@ -2582,6 +2464,49 @@
         <w:lastRenderedPageBreak/>
         <w:t>Taalgebruik en framing</w:t>
       </w:r>
+      <w:bookmarkEnd w:id="7"/>
+    </w:p>
+    <w:p>
+      <w:pPr>
+        <w:rPr>
+          <w:rFonts w:ascii="Times New Roman" w:hAnsi="Times New Roman" w:cs="Times New Roman"/>
+          <w:lang w:val="nl-NL"/>
+        </w:rPr>
+      </w:pPr>
+      <w:r>
+        <w:rPr>
+          <w:rFonts w:ascii="Times New Roman" w:hAnsi="Times New Roman" w:cs="Times New Roman"/>
+          <w:lang w:val="nl-NL"/>
+        </w:rPr>
+        <w:t>Analyseer het taalgebruik en de framing van de berichtgeving in beide kranten. Worden bepaalde gebeurtenissen anders gepresenteerd of geïnterpreteerd na de fusie? Zijn er verschillen in de manier waarop controversiële onderwerpen worden behandeld of politieke kwesties worden geframed?</w:t>
+      </w:r>
+    </w:p>
+    <w:p>
+      <w:pPr>
+        <w:pStyle w:val="Heading3"/>
+        <w:numPr>
+          <w:ilvl w:val="0"/>
+          <w:numId w:val="2"/>
+        </w:numPr>
+        <w:rPr>
+          <w:rFonts w:ascii="Roboto" w:hAnsi="Roboto"/>
+          <w:b/>
+          <w:bCs/>
+          <w:color w:val="auto"/>
+          <w:lang w:val="nl-NL"/>
+        </w:rPr>
+      </w:pPr>
+      <w:bookmarkStart w:id="8" w:name="_Toc163643562"/>
+      <w:r>
+        <w:rPr>
+          <w:rFonts w:ascii="Roboto" w:hAnsi="Roboto"/>
+          <w:b/>
+          <w:bCs/>
+          <w:color w:val="auto"/>
+          <w:lang w:val="nl-NL"/>
+        </w:rPr>
+        <w:t>Ruimtelijke dekking</w:t>
+      </w:r>
       <w:bookmarkEnd w:id="8"/>
     </w:p>
     <w:p>
@@ -2596,28 +2521,16 @@
           <w:rFonts w:ascii="Times New Roman" w:hAnsi="Times New Roman" w:cs="Times New Roman"/>
           <w:lang w:val="nl-NL"/>
         </w:rPr>
-        <w:t xml:space="preserve">Analyseer het taalgebruik en de framing van de berichtgeving in beide kranten. Worden bepaalde gebeurtenissen anders gepresenteerd of geïnterpreteerd na de fusie? Zijn er verschillen in de manier waarop controversiële onderwerpen worden behandeld of politieke kwesties worden </w:t>
-      </w:r>
-      <w:proofErr w:type="spellStart"/>
-      <w:r>
-        <w:rPr>
-          <w:rFonts w:ascii="Times New Roman" w:hAnsi="Times New Roman" w:cs="Times New Roman"/>
-          <w:lang w:val="nl-NL"/>
-        </w:rPr>
-        <w:t>geframed</w:t>
-      </w:r>
-      <w:proofErr w:type="spellEnd"/>
-      <w:r>
-        <w:rPr>
-          <w:rFonts w:ascii="Times New Roman" w:hAnsi="Times New Roman" w:cs="Times New Roman"/>
-          <w:lang w:val="nl-NL"/>
-        </w:rPr>
-        <w:t>?</w:t>
+        <w:t>Onderzoek of er veranderingen zijn in de ruimtelijke dekking van de kranten na de fusie. Worden bepaalde wijken of dorpen meer of minder gedekt? Zijn er gebieden die vóór de fusie meer aandacht kregen maar nu minder worden behandeld, of andersom?</w:t>
       </w:r>
     </w:p>
     <w:p>
       <w:pPr>
         <w:pStyle w:val="Heading3"/>
+        <w:numPr>
+          <w:ilvl w:val="0"/>
+          <w:numId w:val="2"/>
+        </w:numPr>
         <w:rPr>
           <w:rFonts w:ascii="Roboto" w:hAnsi="Roboto"/>
           <w:b/>
@@ -2626,7 +2539,7 @@
           <w:lang w:val="nl-NL"/>
         </w:rPr>
       </w:pPr>
-      <w:bookmarkStart w:id="9" w:name="_Toc163643562"/>
+      <w:bookmarkStart w:id="9" w:name="_Toc163643563"/>
       <w:r>
         <w:rPr>
           <w:rFonts w:ascii="Roboto" w:hAnsi="Roboto"/>
@@ -2635,48 +2548,9 @@
           <w:color w:val="auto"/>
           <w:lang w:val="nl-NL"/>
         </w:rPr>
-        <w:t>Ruimtelijke dekking</w:t>
+        <w:t>Kwaliteit van de berichtgeving</w:t>
       </w:r>
       <w:bookmarkEnd w:id="9"/>
-    </w:p>
-    <w:p>
-      <w:pPr>
-        <w:rPr>
-          <w:rFonts w:ascii="Times New Roman" w:hAnsi="Times New Roman" w:cs="Times New Roman"/>
-          <w:lang w:val="nl-NL"/>
-        </w:rPr>
-      </w:pPr>
-      <w:r>
-        <w:rPr>
-          <w:rFonts w:ascii="Times New Roman" w:hAnsi="Times New Roman" w:cs="Times New Roman"/>
-          <w:lang w:val="nl-NL"/>
-        </w:rPr>
-        <w:t>Onderzoek of er veranderingen zijn in de ruimtelijke dekking van de kranten na de fusie. Worden bepaalde wijken of dorpen meer of minder gedekt? Zijn er gebieden die vóór de fusie meer aandacht kregen maar nu minder worden behandeld, of andersom?</w:t>
-      </w:r>
-    </w:p>
-    <w:p>
-      <w:pPr>
-        <w:pStyle w:val="Heading3"/>
-        <w:rPr>
-          <w:rFonts w:ascii="Roboto" w:hAnsi="Roboto"/>
-          <w:b/>
-          <w:bCs/>
-          <w:color w:val="auto"/>
-          <w:lang w:val="nl-NL"/>
-        </w:rPr>
-      </w:pPr>
-      <w:bookmarkStart w:id="10" w:name="_Toc163643563"/>
-      <w:r>
-        <w:rPr>
-          <w:rFonts w:ascii="Roboto" w:hAnsi="Roboto"/>
-          <w:b/>
-          <w:bCs/>
-          <w:color w:val="auto"/>
-          <w:lang w:val="nl-NL"/>
-        </w:rPr>
-        <w:t>Kwaliteit van de berichtgeving</w:t>
-      </w:r>
-      <w:bookmarkEnd w:id="10"/>
     </w:p>
     <w:p>
       <w:pPr>
@@ -2713,7 +2587,7 @@
           <w:lang w:val="nl-NL"/>
         </w:rPr>
       </w:pPr>
-      <w:bookmarkStart w:id="11" w:name="_Toc163643564"/>
+      <w:bookmarkStart w:id="10" w:name="_Toc163643564"/>
       <w:r>
         <w:rPr>
           <w:rFonts w:ascii="Roboto" w:hAnsi="Roboto" w:cs="Times New Roman"/>
@@ -2726,7 +2600,7 @@
         </w:rPr>
         <w:t>Methode</w:t>
       </w:r>
-      <w:bookmarkEnd w:id="11"/>
+      <w:bookmarkEnd w:id="10"/>
     </w:p>
     <w:p>
       <w:pPr>
@@ -2751,21 +2625,7 @@
         <w:rPr>
           <w:lang w:val="nl-NL"/>
         </w:rPr>
-        <w:t xml:space="preserve">Deze studie richt zich op twee specifieke doelgroepen: lezers van de lokale krant de Zenderstreek in IJsselstein en lokale journalisten die schrijven voor de Zenderstreek, die momenteel onder Het </w:t>
-      </w:r>
-      <w:proofErr w:type="spellStart"/>
-      <w:r>
-        <w:rPr>
-          <w:lang w:val="nl-NL"/>
-        </w:rPr>
-        <w:t>Kontakt</w:t>
-      </w:r>
-      <w:proofErr w:type="spellEnd"/>
-      <w:r>
-        <w:rPr>
-          <w:lang w:val="nl-NL"/>
-        </w:rPr>
-        <w:t xml:space="preserve"> valt. De keuze voor deze doelgroepen is strategisch gemaakt om een uitgebreid begrip te verkrijgen van de impact van de fusie op zowel de lezers als de interne dynamiek binnen de redactionele omgeving.</w:t>
+        <w:t>Deze studie richt zich op twee specifieke doelgroepen: lezers van de lokale krant de Zenderstreek in IJsselstein en lokale journalisten die schrijven voor de Zenderstreek, die momenteel onder Het Kontakt valt. De keuze voor deze doelgroepen is strategisch gemaakt om een uitgebreid begrip te verkrijgen van de impact van de fusie op zowel de lezers als de interne dynamiek binnen de redactionele omgeving.</w:t>
       </w:r>
     </w:p>
     <w:p>
@@ -2832,7 +2692,7 @@
           <w:lang w:val="nl-NL"/>
         </w:rPr>
       </w:pPr>
-      <w:bookmarkStart w:id="12" w:name="_Toc163643565"/>
+      <w:bookmarkStart w:id="11" w:name="_Toc163643565"/>
       <w:r>
         <w:rPr>
           <w:rFonts w:ascii="Roboto" w:hAnsi="Roboto" w:cs="Times New Roman"/>
@@ -2845,6 +2705,30 @@
         </w:rPr>
         <w:t>Onderzoeksobject</w:t>
       </w:r>
+      <w:bookmarkEnd w:id="11"/>
+    </w:p>
+    <w:p>
+      <w:pPr>
+        <w:pStyle w:val="Heading3"/>
+        <w:rPr>
+          <w:rFonts w:ascii="Roboto" w:hAnsi="Roboto"/>
+          <w:b/>
+          <w:bCs/>
+          <w:color w:val="auto"/>
+          <w:lang w:val="nl-NL"/>
+        </w:rPr>
+      </w:pPr>
+      <w:bookmarkStart w:id="12" w:name="_Toc163643566"/>
+      <w:r>
+        <w:rPr>
+          <w:rFonts w:ascii="Roboto" w:hAnsi="Roboto"/>
+          <w:b/>
+          <w:bCs/>
+          <w:color w:val="auto"/>
+          <w:lang w:val="nl-NL"/>
+        </w:rPr>
+        <w:t>Achtergrondinformatie Gemeente IJsselstein</w:t>
+      </w:r>
       <w:bookmarkEnd w:id="12"/>
     </w:p>
     <w:p>
@@ -2858,7 +2742,7 @@
           <w:lang w:val="nl-NL"/>
         </w:rPr>
       </w:pPr>
-      <w:bookmarkStart w:id="13" w:name="_Toc163643566"/>
+      <w:bookmarkStart w:id="13" w:name="_Toc163643567"/>
       <w:r>
         <w:rPr>
           <w:rFonts w:ascii="Roboto" w:hAnsi="Roboto"/>
@@ -2867,7 +2751,7 @@
           <w:color w:val="auto"/>
           <w:lang w:val="nl-NL"/>
         </w:rPr>
-        <w:t>Achtergrondinformatie Gemeente IJsselstein</w:t>
+        <w:t>Onderzoeksobject 1: Zenderstreek</w:t>
       </w:r>
       <w:bookmarkEnd w:id="13"/>
     </w:p>
@@ -2882,7 +2766,7 @@
           <w:lang w:val="nl-NL"/>
         </w:rPr>
       </w:pPr>
-      <w:bookmarkStart w:id="14" w:name="_Toc163643567"/>
+      <w:bookmarkStart w:id="14" w:name="_Toc163643568"/>
       <w:r>
         <w:rPr>
           <w:rFonts w:ascii="Roboto" w:hAnsi="Roboto"/>
@@ -2891,45 +2775,9 @@
           <w:color w:val="auto"/>
           <w:lang w:val="nl-NL"/>
         </w:rPr>
-        <w:t>Onderzoeksobject 1: Zenderstreek</w:t>
+        <w:t>Onderzoeksobject 2: Het kontakt</w:t>
       </w:r>
       <w:bookmarkEnd w:id="14"/>
-    </w:p>
-    <w:p>
-      <w:pPr>
-        <w:pStyle w:val="Heading3"/>
-        <w:rPr>
-          <w:rFonts w:ascii="Roboto" w:hAnsi="Roboto"/>
-          <w:b/>
-          <w:bCs/>
-          <w:color w:val="auto"/>
-          <w:lang w:val="nl-NL"/>
-        </w:rPr>
-      </w:pPr>
-      <w:bookmarkStart w:id="15" w:name="_Toc163643568"/>
-      <w:r>
-        <w:rPr>
-          <w:rFonts w:ascii="Roboto" w:hAnsi="Roboto"/>
-          <w:b/>
-          <w:bCs/>
-          <w:color w:val="auto"/>
-          <w:lang w:val="nl-NL"/>
-        </w:rPr>
-        <w:t xml:space="preserve">Onderzoeksobject 2: Het </w:t>
-      </w:r>
-      <w:proofErr w:type="spellStart"/>
-      <w:r>
-        <w:rPr>
-          <w:rFonts w:ascii="Roboto" w:hAnsi="Roboto"/>
-          <w:b/>
-          <w:bCs/>
-          <w:color w:val="auto"/>
-          <w:lang w:val="nl-NL"/>
-        </w:rPr>
-        <w:t>kontakt</w:t>
-      </w:r>
-      <w:bookmarkEnd w:id="15"/>
-      <w:proofErr w:type="spellEnd"/>
     </w:p>
     <w:p>
       <w:pPr>
@@ -2944,7 +2792,7 @@
           <w:lang w:val="nl-NL"/>
         </w:rPr>
       </w:pPr>
-      <w:bookmarkStart w:id="16" w:name="_Toc163643569"/>
+      <w:bookmarkStart w:id="15" w:name="_Toc163643569"/>
       <w:r>
         <w:rPr>
           <w:rFonts w:ascii="Roboto" w:hAnsi="Roboto" w:cs="Times New Roman"/>
@@ -2957,6 +2805,30 @@
         </w:rPr>
         <w:t>Semigestructureerde interviews</w:t>
       </w:r>
+      <w:bookmarkEnd w:id="15"/>
+    </w:p>
+    <w:p>
+      <w:pPr>
+        <w:pStyle w:val="Heading3"/>
+        <w:rPr>
+          <w:rFonts w:ascii="Roboto" w:hAnsi="Roboto"/>
+          <w:b/>
+          <w:bCs/>
+          <w:color w:val="auto"/>
+          <w:lang w:val="nl-NL"/>
+        </w:rPr>
+      </w:pPr>
+      <w:bookmarkStart w:id="16" w:name="_Toc163643570"/>
+      <w:r>
+        <w:rPr>
+          <w:rFonts w:ascii="Roboto" w:hAnsi="Roboto"/>
+          <w:b/>
+          <w:bCs/>
+          <w:color w:val="auto"/>
+          <w:lang w:val="nl-NL"/>
+        </w:rPr>
+        <w:t>Introductie tot de methode en risico’s ervan</w:t>
+      </w:r>
       <w:bookmarkEnd w:id="16"/>
     </w:p>
     <w:p>
@@ -2970,7 +2842,7 @@
           <w:lang w:val="nl-NL"/>
         </w:rPr>
       </w:pPr>
-      <w:bookmarkStart w:id="17" w:name="_Toc163643570"/>
+      <w:bookmarkStart w:id="17" w:name="_Toc163643571"/>
       <w:r>
         <w:rPr>
           <w:rFonts w:ascii="Roboto" w:hAnsi="Roboto"/>
@@ -2979,33 +2851,9 @@
           <w:color w:val="auto"/>
           <w:lang w:val="nl-NL"/>
         </w:rPr>
-        <w:t>Introductie tot de methode en risico’s ervan</w:t>
+        <w:t>Opzet semigestructureerde interview</w:t>
       </w:r>
       <w:bookmarkEnd w:id="17"/>
-    </w:p>
-    <w:p>
-      <w:pPr>
-        <w:pStyle w:val="Heading3"/>
-        <w:rPr>
-          <w:rFonts w:ascii="Roboto" w:hAnsi="Roboto"/>
-          <w:b/>
-          <w:bCs/>
-          <w:color w:val="auto"/>
-          <w:lang w:val="nl-NL"/>
-        </w:rPr>
-      </w:pPr>
-      <w:bookmarkStart w:id="18" w:name="_Toc163643571"/>
-      <w:r>
-        <w:rPr>
-          <w:rFonts w:ascii="Roboto" w:hAnsi="Roboto"/>
-          <w:b/>
-          <w:bCs/>
-          <w:color w:val="auto"/>
-          <w:lang w:val="nl-NL"/>
-        </w:rPr>
-        <w:t>Opzet semigestructureerde interview</w:t>
-      </w:r>
-      <w:bookmarkEnd w:id="18"/>
     </w:p>
     <w:p>
       <w:pPr>
@@ -3034,7 +2882,7 @@
           <w:lang w:val="nl-NL"/>
         </w:rPr>
       </w:pPr>
-      <w:bookmarkStart w:id="19" w:name="_Toc163643572"/>
+      <w:bookmarkStart w:id="18" w:name="_Toc163643572"/>
       <w:r>
         <w:rPr>
           <w:rFonts w:ascii="Roboto" w:hAnsi="Roboto" w:cs="Times New Roman"/>
@@ -3047,7 +2895,7 @@
         </w:rPr>
         <w:t>Resultaten</w:t>
       </w:r>
-      <w:bookmarkEnd w:id="19"/>
+      <w:bookmarkEnd w:id="18"/>
     </w:p>
     <w:p>
       <w:pPr>
@@ -3132,39 +2980,7 @@
           <w:rFonts w:ascii="Times New Roman" w:hAnsi="Times New Roman" w:cs="Times New Roman"/>
           <w:lang w:val="nl-NL"/>
         </w:rPr>
-        <w:t xml:space="preserve">Ad </w:t>
-      </w:r>
-      <w:proofErr w:type="spellStart"/>
-      <w:r>
-        <w:rPr>
-          <w:rFonts w:ascii="Times New Roman" w:hAnsi="Times New Roman" w:cs="Times New Roman"/>
-          <w:lang w:val="nl-NL"/>
-        </w:rPr>
-        <w:t>Velders</w:t>
-      </w:r>
-      <w:proofErr w:type="spellEnd"/>
-      <w:r>
-        <w:rPr>
-          <w:rFonts w:ascii="Times New Roman" w:hAnsi="Times New Roman" w:cs="Times New Roman"/>
-          <w:lang w:val="nl-NL"/>
-        </w:rPr>
-        <w:t xml:space="preserve"> (Redactiecoördinator Het </w:t>
-      </w:r>
-      <w:proofErr w:type="spellStart"/>
-      <w:r>
-        <w:rPr>
-          <w:rFonts w:ascii="Times New Roman" w:hAnsi="Times New Roman" w:cs="Times New Roman"/>
-          <w:lang w:val="nl-NL"/>
-        </w:rPr>
-        <w:t>Kontakt</w:t>
-      </w:r>
-      <w:proofErr w:type="spellEnd"/>
-      <w:r>
-        <w:rPr>
-          <w:rFonts w:ascii="Times New Roman" w:hAnsi="Times New Roman" w:cs="Times New Roman"/>
-          <w:lang w:val="nl-NL"/>
-        </w:rPr>
-        <w:t xml:space="preserve"> Zenderstreeknieuws)</w:t>
+        <w:t>Ad Velders (Redactiecoördinator Het Kontakt Zenderstreeknieuws)</w:t>
       </w:r>
     </w:p>
     <w:sectPr>
@@ -3371,7 +3187,6 @@
         <w:lang w:val="nl-NL"/>
       </w:rPr>
     </w:pPr>
-    <w:proofErr w:type="gramStart"/>
     <w:r>
       <w:rPr>
         <w:rFonts w:ascii="Roboto" w:hAnsi="Roboto" w:cs="Times New Roman"/>
@@ -3381,19 +3196,7 @@
         <w:szCs w:val="24"/>
         <w:lang w:val="nl-NL"/>
       </w:rPr>
-      <w:t>pre</w:t>
-    </w:r>
-    <w:proofErr w:type="gramEnd"/>
-    <w:r>
-      <w:rPr>
-        <w:rFonts w:ascii="Roboto" w:hAnsi="Roboto" w:cs="Times New Roman"/>
-        <w:b/>
-        <w:bCs/>
-        <w:sz w:val="24"/>
-        <w:szCs w:val="24"/>
-        <w:lang w:val="nl-NL"/>
-      </w:rPr>
-      <w:t>-master 23-24</w:t>
+      <w:t>pre-master 23-24</w:t>
     </w:r>
   </w:p>
   <w:p>
@@ -3495,8 +3298,100 @@
       </w:pPr>
     </w:lvl>
   </w:abstractNum>
+  <w:abstractNum w:abstractNumId="1" w15:restartNumberingAfterBreak="0">
+    <w:nsid w:val="48DC5E02"/>
+    <w:multiLevelType w:val="hybridMultilevel"/>
+    <w:tmpl w:val="9DF666A2"/>
+    <w:lvl w:ilvl="0" w:tplc="0409000F">
+      <w:start w:val="1"/>
+      <w:numFmt w:val="decimal"/>
+      <w:lvlText w:val="%1."/>
+      <w:lvlJc w:val="left"/>
+      <w:pPr>
+        <w:ind w:left="720" w:hanging="360"/>
+      </w:pPr>
+      <w:rPr>
+        <w:rFonts w:hint="default"/>
+      </w:rPr>
+    </w:lvl>
+    <w:lvl w:ilvl="1" w:tplc="04090019" w:tentative="1">
+      <w:start w:val="1"/>
+      <w:numFmt w:val="lowerLetter"/>
+      <w:lvlText w:val="%2."/>
+      <w:lvlJc w:val="left"/>
+      <w:pPr>
+        <w:ind w:left="1440" w:hanging="360"/>
+      </w:pPr>
+    </w:lvl>
+    <w:lvl w:ilvl="2" w:tplc="0409001B" w:tentative="1">
+      <w:start w:val="1"/>
+      <w:numFmt w:val="lowerRoman"/>
+      <w:lvlText w:val="%3."/>
+      <w:lvlJc w:val="right"/>
+      <w:pPr>
+        <w:ind w:left="2160" w:hanging="180"/>
+      </w:pPr>
+    </w:lvl>
+    <w:lvl w:ilvl="3" w:tplc="0409000F" w:tentative="1">
+      <w:start w:val="1"/>
+      <w:numFmt w:val="decimal"/>
+      <w:lvlText w:val="%4."/>
+      <w:lvlJc w:val="left"/>
+      <w:pPr>
+        <w:ind w:left="2880" w:hanging="360"/>
+      </w:pPr>
+    </w:lvl>
+    <w:lvl w:ilvl="4" w:tplc="04090019" w:tentative="1">
+      <w:start w:val="1"/>
+      <w:numFmt w:val="lowerLetter"/>
+      <w:lvlText w:val="%5."/>
+      <w:lvlJc w:val="left"/>
+      <w:pPr>
+        <w:ind w:left="3600" w:hanging="360"/>
+      </w:pPr>
+    </w:lvl>
+    <w:lvl w:ilvl="5" w:tplc="0409001B" w:tentative="1">
+      <w:start w:val="1"/>
+      <w:numFmt w:val="lowerRoman"/>
+      <w:lvlText w:val="%6."/>
+      <w:lvlJc w:val="right"/>
+      <w:pPr>
+        <w:ind w:left="4320" w:hanging="180"/>
+      </w:pPr>
+    </w:lvl>
+    <w:lvl w:ilvl="6" w:tplc="0409000F" w:tentative="1">
+      <w:start w:val="1"/>
+      <w:numFmt w:val="decimal"/>
+      <w:lvlText w:val="%7."/>
+      <w:lvlJc w:val="left"/>
+      <w:pPr>
+        <w:ind w:left="5040" w:hanging="360"/>
+      </w:pPr>
+    </w:lvl>
+    <w:lvl w:ilvl="7" w:tplc="04090019" w:tentative="1">
+      <w:start w:val="1"/>
+      <w:numFmt w:val="lowerLetter"/>
+      <w:lvlText w:val="%8."/>
+      <w:lvlJc w:val="left"/>
+      <w:pPr>
+        <w:ind w:left="5760" w:hanging="360"/>
+      </w:pPr>
+    </w:lvl>
+    <w:lvl w:ilvl="8" w:tplc="0409001B" w:tentative="1">
+      <w:start w:val="1"/>
+      <w:numFmt w:val="lowerRoman"/>
+      <w:lvlText w:val="%9."/>
+      <w:lvlJc w:val="right"/>
+      <w:pPr>
+        <w:ind w:left="6480" w:hanging="180"/>
+      </w:pPr>
+    </w:lvl>
+  </w:abstractNum>
   <w:num w:numId="1" w16cid:durableId="1416823090">
     <w:abstractNumId w:val="0"/>
+  </w:num>
+  <w:num w:numId="2" w16cid:durableId="266423716">
+    <w:abstractNumId w:val="1"/>
   </w:num>
 </w:numbering>
 </file>

</xml_diff>

<commit_message>
vault backup: 2024-04-10 13:12:07
</commit_message>
<xml_diff>
--- a/Vakken/Blok 2/Scriptie/Onderzoeksvraag en Inleiding.docx
+++ b/Vakken/Blok 2/Scriptie/Onderzoeksvraag en Inleiding.docx
@@ -83,6 +83,7 @@
           </wp:anchor>
         </w:drawing>
       </w:r>
+      <w:proofErr w:type="spellStart"/>
       <w:r>
         <w:rPr>
           <w:rFonts w:ascii="Roboto" w:hAnsi="Roboto"/>
@@ -92,7 +93,19 @@
           <w:sz w:val="72"/>
           <w:szCs w:val="72"/>
         </w:rPr>
-        <w:t>Schakelscriptie Jort Siemes (4028198)</w:t>
+        <w:t>Schakelscriptie</w:t>
+      </w:r>
+      <w:proofErr w:type="spellEnd"/>
+      <w:r>
+        <w:rPr>
+          <w:rFonts w:ascii="Roboto" w:hAnsi="Roboto"/>
+          <w:b/>
+          <w:bCs/>
+          <w:color w:val="FFFFFF" w:themeColor="background1"/>
+          <w:sz w:val="72"/>
+          <w:szCs w:val="72"/>
+        </w:rPr>
+        <w:t xml:space="preserve"> Jort Siemes (4028198)</w:t>
       </w:r>
     </w:p>
     <w:p>
@@ -107,6 +120,7 @@
           <w:lang w:val="nl-NL"/>
         </w:rPr>
       </w:pPr>
+      <w:proofErr w:type="gramStart"/>
       <w:r>
         <w:rPr>
           <w:rFonts w:ascii="Roboto" w:hAnsi="Roboto" w:cs="Times New Roman"/>
@@ -117,26 +131,29 @@
           <w:szCs w:val="24"/>
           <w:lang w:val="nl-NL"/>
         </w:rPr>
-        <w:t>pre-master 23-24</w:t>
-      </w:r>
-    </w:p>
-    <w:p>
-      <w:pPr>
-        <w:pStyle w:val="Header"/>
-      </w:pPr>
-    </w:p>
-    <w:p>
-      <w:pPr>
+        <w:t>pre</w:t>
+      </w:r>
+      <w:proofErr w:type="gramEnd"/>
+      <w:r>
         <w:rPr>
           <w:rFonts w:ascii="Roboto" w:hAnsi="Roboto" w:cs="Times New Roman"/>
           <w:b/>
           <w:bCs/>
+          <w:color w:val="FFFFFF" w:themeColor="background1"/>
           <w:sz w:val="24"/>
           <w:szCs w:val="24"/>
           <w:lang w:val="nl-NL"/>
         </w:rPr>
-      </w:pPr>
-      <w:r>
+        <w:t>-master 23-24</w:t>
+      </w:r>
+    </w:p>
+    <w:p>
+      <w:pPr>
+        <w:pStyle w:val="Header"/>
+      </w:pPr>
+    </w:p>
+    <w:p>
+      <w:pPr>
         <w:rPr>
           <w:rFonts w:ascii="Roboto" w:hAnsi="Roboto" w:cs="Times New Roman"/>
           <w:b/>
@@ -145,12 +162,8 @@
           <w:szCs w:val="24"/>
           <w:lang w:val="nl-NL"/>
         </w:rPr>
-        <w:br w:type="page"/>
-      </w:r>
-    </w:p>
-    <w:p>
-      <w:pPr>
-        <w:jc w:val="right"/>
+      </w:pPr>
+      <w:r>
         <w:rPr>
           <w:rFonts w:ascii="Roboto" w:hAnsi="Roboto" w:cs="Times New Roman"/>
           <w:b/>
@@ -159,8 +172,12 @@
           <w:szCs w:val="24"/>
           <w:lang w:val="nl-NL"/>
         </w:rPr>
-      </w:pPr>
-      <w:r>
+        <w:br w:type="page"/>
+      </w:r>
+    </w:p>
+    <w:p>
+      <w:pPr>
+        <w:jc w:val="right"/>
         <w:rPr>
           <w:rFonts w:ascii="Roboto" w:hAnsi="Roboto" w:cs="Times New Roman"/>
           <w:b/>
@@ -169,6 +186,16 @@
           <w:szCs w:val="24"/>
           <w:lang w:val="nl-NL"/>
         </w:rPr>
+      </w:pPr>
+      <w:r>
+        <w:rPr>
+          <w:rFonts w:ascii="Roboto" w:hAnsi="Roboto" w:cs="Times New Roman"/>
+          <w:b/>
+          <w:bCs/>
+          <w:sz w:val="24"/>
+          <w:szCs w:val="24"/>
+          <w:lang w:val="nl-NL"/>
+        </w:rPr>
         <w:lastRenderedPageBreak/>
         <w:t>Krant:</w:t>
       </w:r>
@@ -186,7 +213,23 @@
           <w:rFonts w:ascii="Times New Roman" w:hAnsi="Times New Roman" w:cs="Times New Roman"/>
           <w:lang w:val="nl-NL"/>
         </w:rPr>
-        <w:t>Het Kontakt - De Zenderstreek (IJsselstein)</w:t>
+        <w:t xml:space="preserve">Het </w:t>
+      </w:r>
+      <w:proofErr w:type="spellStart"/>
+      <w:r>
+        <w:rPr>
+          <w:rFonts w:ascii="Times New Roman" w:hAnsi="Times New Roman" w:cs="Times New Roman"/>
+          <w:lang w:val="nl-NL"/>
+        </w:rPr>
+        <w:t>Kontakt</w:t>
+      </w:r>
+      <w:proofErr w:type="spellEnd"/>
+      <w:r>
+        <w:rPr>
+          <w:rFonts w:ascii="Times New Roman" w:hAnsi="Times New Roman" w:cs="Times New Roman"/>
+          <w:lang w:val="nl-NL"/>
+        </w:rPr>
+        <w:t xml:space="preserve"> - De Zenderstreek (IJsselstein)</w:t>
       </w:r>
     </w:p>
     <w:p>
@@ -302,7 +345,23 @@
           <w:rFonts w:ascii="Times New Roman" w:hAnsi="Times New Roman" w:cs="Times New Roman"/>
           <w:lang w:val="nl-NL"/>
         </w:rPr>
-        <w:t xml:space="preserve"> van kleine regionale kranten, zoals de Zenderstreek van IJsselstein, binnen een grotere entiteit zoals Het Kontakt, voor de inhoudelijke samenstelling en functie van de</w:t>
+        <w:t xml:space="preserve"> van kleine regionale kranten, zoals de Zenderstreek van IJsselstein, binnen een grotere entiteit zoals Het </w:t>
+      </w:r>
+      <w:proofErr w:type="spellStart"/>
+      <w:r>
+        <w:rPr>
+          <w:rFonts w:ascii="Times New Roman" w:hAnsi="Times New Roman" w:cs="Times New Roman"/>
+          <w:lang w:val="nl-NL"/>
+        </w:rPr>
+        <w:t>Kontakt</w:t>
+      </w:r>
+      <w:proofErr w:type="spellEnd"/>
+      <w:r>
+        <w:rPr>
+          <w:rFonts w:ascii="Times New Roman" w:hAnsi="Times New Roman" w:cs="Times New Roman"/>
+          <w:lang w:val="nl-NL"/>
+        </w:rPr>
+        <w:t>, voor de inhoudelijke samenstelling en functie van de</w:t>
       </w:r>
       <w:r>
         <w:rPr>
@@ -402,7 +461,7 @@
           <w:r>
             <w:fldChar w:fldCharType="separate"/>
           </w:r>
-          <w:hyperlink w:anchor="_Toc163643553" w:history="1">
+          <w:hyperlink w:anchor="_Toc163646858" w:history="1">
             <w:r>
               <w:rPr>
                 <w:rStyle w:val="Hyperlink"/>
@@ -433,7 +492,7 @@
                 <w:noProof/>
                 <w:webHidden/>
               </w:rPr>
-              <w:instrText xml:space="preserve"> PAGEREF _Toc163643553 \h </w:instrText>
+              <w:instrText xml:space="preserve"> PAGEREF _Toc163646858 \h </w:instrText>
             </w:r>
             <w:r>
               <w:rPr>
@@ -475,7 +534,7 @@
               <w:noProof/>
             </w:rPr>
           </w:pPr>
-          <w:hyperlink w:anchor="_Toc163643554" w:history="1">
+          <w:hyperlink w:anchor="_Toc163646859" w:history="1">
             <w:r>
               <w:rPr>
                 <w:rStyle w:val="Hyperlink"/>
@@ -506,7 +565,80 @@
                 <w:noProof/>
                 <w:webHidden/>
               </w:rPr>
-              <w:instrText xml:space="preserve"> PAGEREF _Toc163643554 \h </w:instrText>
+              <w:instrText xml:space="preserve"> PAGEREF _Toc163646859 \h </w:instrText>
+            </w:r>
+            <w:r>
+              <w:rPr>
+                <w:noProof/>
+                <w:webHidden/>
+              </w:rPr>
+            </w:r>
+            <w:r>
+              <w:rPr>
+                <w:noProof/>
+                <w:webHidden/>
+              </w:rPr>
+              <w:fldChar w:fldCharType="separate"/>
+            </w:r>
+            <w:r>
+              <w:rPr>
+                <w:noProof/>
+                <w:webHidden/>
+              </w:rPr>
+              <w:t>3</w:t>
+            </w:r>
+            <w:r>
+              <w:rPr>
+                <w:noProof/>
+                <w:webHidden/>
+              </w:rPr>
+              <w:fldChar w:fldCharType="end"/>
+            </w:r>
+          </w:hyperlink>
+        </w:p>
+        <w:p>
+          <w:pPr>
+            <w:pStyle w:val="TOC3"/>
+            <w:tabs>
+              <w:tab w:val="right" w:leader="dot" w:pos="9350"/>
+            </w:tabs>
+            <w:rPr>
+              <w:rFonts w:eastAsiaTheme="minorEastAsia"/>
+              <w:noProof/>
+            </w:rPr>
+          </w:pPr>
+          <w:hyperlink w:anchor="_Toc163646860" w:history="1">
+            <w:r>
+              <w:rPr>
+                <w:rStyle w:val="Hyperlink"/>
+                <w:rFonts w:ascii="Roboto" w:hAnsi="Roboto"/>
+                <w:b/>
+                <w:bCs/>
+                <w:noProof/>
+                <w:lang w:val="nl-NL"/>
+              </w:rPr>
+              <w:t>Analyse van de lokale krant:</w:t>
+            </w:r>
+            <w:r>
+              <w:rPr>
+                <w:noProof/>
+                <w:webHidden/>
+              </w:rPr>
+              <w:tab/>
+            </w:r>
+            <w:r>
+              <w:rPr>
+                <w:noProof/>
+                <w:webHidden/>
+              </w:rPr>
+              <w:fldChar w:fldCharType="begin"/>
+            </w:r>
+            <w:r>
+              <w:rPr>
+                <w:noProof/>
+                <w:webHidden/>
+              </w:rPr>
+              <w:instrText xml:space="preserve"> PAGEREF _Toc163646860 \h </w:instrText>
             </w:r>
             <w:r>
               <w:rPr>
@@ -548,7 +680,7 @@
               <w:noProof/>
             </w:rPr>
           </w:pPr>
-          <w:hyperlink w:anchor="_Toc163643555" w:history="1">
+          <w:hyperlink w:anchor="_Toc163646861" w:history="1">
             <w:r>
               <w:rPr>
                 <w:rStyle w:val="Hyperlink"/>
@@ -558,7 +690,7 @@
                 <w:noProof/>
                 <w:lang w:val="nl-NL"/>
               </w:rPr>
-              <w:t>De stand van zaken</w:t>
+              <w:t>Redenen voor fusie van lokale kranten:</w:t>
             </w:r>
             <w:r>
               <w:rPr>
@@ -579,7 +711,7 @@
                 <w:noProof/>
                 <w:webHidden/>
               </w:rPr>
-              <w:instrText xml:space="preserve"> PAGEREF _Toc163643555 \h </w:instrText>
+              <w:instrText xml:space="preserve"> PAGEREF _Toc163646861 \h </w:instrText>
             </w:r>
             <w:r>
               <w:rPr>
@@ -600,6 +732,758 @@
                 <w:webHidden/>
               </w:rPr>
               <w:t>3</w:t>
+            </w:r>
+            <w:r>
+              <w:rPr>
+                <w:noProof/>
+                <w:webHidden/>
+              </w:rPr>
+              <w:fldChar w:fldCharType="end"/>
+            </w:r>
+          </w:hyperlink>
+        </w:p>
+        <w:p>
+          <w:pPr>
+            <w:pStyle w:val="TOC2"/>
+            <w:tabs>
+              <w:tab w:val="right" w:leader="dot" w:pos="9350"/>
+            </w:tabs>
+            <w:rPr>
+              <w:rFonts w:eastAsiaTheme="minorEastAsia"/>
+              <w:noProof/>
+            </w:rPr>
+          </w:pPr>
+          <w:hyperlink w:anchor="_Toc163646862" w:history="1">
+            <w:r>
+              <w:rPr>
+                <w:rStyle w:val="Hyperlink"/>
+                <w:rFonts w:ascii="Roboto" w:hAnsi="Roboto"/>
+                <w:b/>
+                <w:bCs/>
+                <w:noProof/>
+                <w:lang w:val="nl-NL"/>
+              </w:rPr>
+              <w:t>Het belang van lokale identiteit in de journalistiek:</w:t>
+            </w:r>
+            <w:r>
+              <w:rPr>
+                <w:noProof/>
+                <w:webHidden/>
+              </w:rPr>
+              <w:tab/>
+            </w:r>
+            <w:r>
+              <w:rPr>
+                <w:noProof/>
+                <w:webHidden/>
+              </w:rPr>
+              <w:fldChar w:fldCharType="begin"/>
+            </w:r>
+            <w:r>
+              <w:rPr>
+                <w:noProof/>
+                <w:webHidden/>
+              </w:rPr>
+              <w:instrText xml:space="preserve"> PAGEREF _Toc163646862 \h </w:instrText>
+            </w:r>
+            <w:r>
+              <w:rPr>
+                <w:noProof/>
+                <w:webHidden/>
+              </w:rPr>
+            </w:r>
+            <w:r>
+              <w:rPr>
+                <w:noProof/>
+                <w:webHidden/>
+              </w:rPr>
+              <w:fldChar w:fldCharType="separate"/>
+            </w:r>
+            <w:r>
+              <w:rPr>
+                <w:noProof/>
+                <w:webHidden/>
+              </w:rPr>
+              <w:t>3</w:t>
+            </w:r>
+            <w:r>
+              <w:rPr>
+                <w:noProof/>
+                <w:webHidden/>
+              </w:rPr>
+              <w:fldChar w:fldCharType="end"/>
+            </w:r>
+          </w:hyperlink>
+        </w:p>
+        <w:p>
+          <w:pPr>
+            <w:pStyle w:val="TOC2"/>
+            <w:tabs>
+              <w:tab w:val="right" w:leader="dot" w:pos="9350"/>
+            </w:tabs>
+            <w:rPr>
+              <w:rFonts w:eastAsiaTheme="minorEastAsia"/>
+              <w:noProof/>
+            </w:rPr>
+          </w:pPr>
+          <w:hyperlink w:anchor="_Toc163646863" w:history="1">
+            <w:r>
+              <w:rPr>
+                <w:rStyle w:val="Hyperlink"/>
+                <w:rFonts w:ascii="Roboto" w:hAnsi="Roboto"/>
+                <w:b/>
+                <w:bCs/>
+                <w:noProof/>
+                <w:lang w:val="nl-NL"/>
+              </w:rPr>
+              <w:t>Inhoudelijke vergelijking van ‘Zenderstreek’ tegenover ‘Het Kontakt’</w:t>
+            </w:r>
+            <w:r>
+              <w:rPr>
+                <w:noProof/>
+                <w:webHidden/>
+              </w:rPr>
+              <w:tab/>
+            </w:r>
+            <w:r>
+              <w:rPr>
+                <w:noProof/>
+                <w:webHidden/>
+              </w:rPr>
+              <w:fldChar w:fldCharType="begin"/>
+            </w:r>
+            <w:r>
+              <w:rPr>
+                <w:noProof/>
+                <w:webHidden/>
+              </w:rPr>
+              <w:instrText xml:space="preserve"> PAGEREF _Toc163646863 \h </w:instrText>
+            </w:r>
+            <w:r>
+              <w:rPr>
+                <w:noProof/>
+                <w:webHidden/>
+              </w:rPr>
+            </w:r>
+            <w:r>
+              <w:rPr>
+                <w:noProof/>
+                <w:webHidden/>
+              </w:rPr>
+              <w:fldChar w:fldCharType="separate"/>
+            </w:r>
+            <w:r>
+              <w:rPr>
+                <w:noProof/>
+                <w:webHidden/>
+              </w:rPr>
+              <w:t>4</w:t>
+            </w:r>
+            <w:r>
+              <w:rPr>
+                <w:noProof/>
+                <w:webHidden/>
+              </w:rPr>
+              <w:fldChar w:fldCharType="end"/>
+            </w:r>
+          </w:hyperlink>
+        </w:p>
+        <w:p>
+          <w:pPr>
+            <w:pStyle w:val="TOC3"/>
+            <w:tabs>
+              <w:tab w:val="left" w:pos="880"/>
+              <w:tab w:val="right" w:leader="dot" w:pos="9350"/>
+            </w:tabs>
+            <w:rPr>
+              <w:rFonts w:eastAsiaTheme="minorEastAsia"/>
+              <w:noProof/>
+            </w:rPr>
+          </w:pPr>
+          <w:hyperlink w:anchor="_Toc163646864" w:history="1">
+            <w:r>
+              <w:rPr>
+                <w:rStyle w:val="Hyperlink"/>
+                <w:rFonts w:ascii="Roboto" w:hAnsi="Roboto"/>
+                <w:b/>
+                <w:bCs/>
+                <w:noProof/>
+                <w:lang w:val="nl-NL"/>
+              </w:rPr>
+              <w:t>1.</w:t>
+            </w:r>
+            <w:r>
+              <w:rPr>
+                <w:rFonts w:eastAsiaTheme="minorEastAsia"/>
+                <w:noProof/>
+              </w:rPr>
+              <w:tab/>
+            </w:r>
+            <w:r>
+              <w:rPr>
+                <w:rStyle w:val="Hyperlink"/>
+                <w:rFonts w:ascii="Roboto" w:hAnsi="Roboto"/>
+                <w:b/>
+                <w:bCs/>
+                <w:noProof/>
+                <w:lang w:val="nl-NL"/>
+              </w:rPr>
+              <w:t>Thematische focus</w:t>
+            </w:r>
+            <w:r>
+              <w:rPr>
+                <w:noProof/>
+                <w:webHidden/>
+              </w:rPr>
+              <w:tab/>
+            </w:r>
+            <w:r>
+              <w:rPr>
+                <w:noProof/>
+                <w:webHidden/>
+              </w:rPr>
+              <w:fldChar w:fldCharType="begin"/>
+            </w:r>
+            <w:r>
+              <w:rPr>
+                <w:noProof/>
+                <w:webHidden/>
+              </w:rPr>
+              <w:instrText xml:space="preserve"> PAGEREF _Toc163646864 \h </w:instrText>
+            </w:r>
+            <w:r>
+              <w:rPr>
+                <w:noProof/>
+                <w:webHidden/>
+              </w:rPr>
+            </w:r>
+            <w:r>
+              <w:rPr>
+                <w:noProof/>
+                <w:webHidden/>
+              </w:rPr>
+              <w:fldChar w:fldCharType="separate"/>
+            </w:r>
+            <w:r>
+              <w:rPr>
+                <w:noProof/>
+                <w:webHidden/>
+              </w:rPr>
+              <w:t>4</w:t>
+            </w:r>
+            <w:r>
+              <w:rPr>
+                <w:noProof/>
+                <w:webHidden/>
+              </w:rPr>
+              <w:fldChar w:fldCharType="end"/>
+            </w:r>
+          </w:hyperlink>
+        </w:p>
+        <w:p>
+          <w:pPr>
+            <w:pStyle w:val="TOC3"/>
+            <w:tabs>
+              <w:tab w:val="left" w:pos="880"/>
+              <w:tab w:val="right" w:leader="dot" w:pos="9350"/>
+            </w:tabs>
+            <w:rPr>
+              <w:rFonts w:eastAsiaTheme="minorEastAsia"/>
+              <w:noProof/>
+            </w:rPr>
+          </w:pPr>
+          <w:hyperlink w:anchor="_Toc163646865" w:history="1">
+            <w:r>
+              <w:rPr>
+                <w:rStyle w:val="Hyperlink"/>
+                <w:rFonts w:ascii="Roboto" w:hAnsi="Roboto"/>
+                <w:b/>
+                <w:bCs/>
+                <w:noProof/>
+                <w:lang w:val="nl-NL"/>
+              </w:rPr>
+              <w:t>2.</w:t>
+            </w:r>
+            <w:r>
+              <w:rPr>
+                <w:rFonts w:eastAsiaTheme="minorEastAsia"/>
+                <w:noProof/>
+              </w:rPr>
+              <w:tab/>
+            </w:r>
+            <w:r>
+              <w:rPr>
+                <w:rStyle w:val="Hyperlink"/>
+                <w:rFonts w:ascii="Roboto" w:hAnsi="Roboto"/>
+                <w:b/>
+                <w:bCs/>
+                <w:noProof/>
+                <w:lang w:val="nl-NL"/>
+              </w:rPr>
+              <w:t>Gebruikte bronnen</w:t>
+            </w:r>
+            <w:r>
+              <w:rPr>
+                <w:noProof/>
+                <w:webHidden/>
+              </w:rPr>
+              <w:tab/>
+            </w:r>
+            <w:r>
+              <w:rPr>
+                <w:noProof/>
+                <w:webHidden/>
+              </w:rPr>
+              <w:fldChar w:fldCharType="begin"/>
+            </w:r>
+            <w:r>
+              <w:rPr>
+                <w:noProof/>
+                <w:webHidden/>
+              </w:rPr>
+              <w:instrText xml:space="preserve"> PAGEREF _Toc163646865 \h </w:instrText>
+            </w:r>
+            <w:r>
+              <w:rPr>
+                <w:noProof/>
+                <w:webHidden/>
+              </w:rPr>
+            </w:r>
+            <w:r>
+              <w:rPr>
+                <w:noProof/>
+                <w:webHidden/>
+              </w:rPr>
+              <w:fldChar w:fldCharType="separate"/>
+            </w:r>
+            <w:r>
+              <w:rPr>
+                <w:noProof/>
+                <w:webHidden/>
+              </w:rPr>
+              <w:t>4</w:t>
+            </w:r>
+            <w:r>
+              <w:rPr>
+                <w:noProof/>
+                <w:webHidden/>
+              </w:rPr>
+              <w:fldChar w:fldCharType="end"/>
+            </w:r>
+          </w:hyperlink>
+        </w:p>
+        <w:p>
+          <w:pPr>
+            <w:pStyle w:val="TOC3"/>
+            <w:tabs>
+              <w:tab w:val="left" w:pos="880"/>
+              <w:tab w:val="right" w:leader="dot" w:pos="9350"/>
+            </w:tabs>
+            <w:rPr>
+              <w:rFonts w:eastAsiaTheme="minorEastAsia"/>
+              <w:noProof/>
+            </w:rPr>
+          </w:pPr>
+          <w:hyperlink w:anchor="_Toc163646866" w:history="1">
+            <w:r>
+              <w:rPr>
+                <w:rStyle w:val="Hyperlink"/>
+                <w:rFonts w:ascii="Roboto" w:hAnsi="Roboto"/>
+                <w:b/>
+                <w:bCs/>
+                <w:noProof/>
+                <w:lang w:val="nl-NL"/>
+              </w:rPr>
+              <w:t>3.</w:t>
+            </w:r>
+            <w:r>
+              <w:rPr>
+                <w:rFonts w:eastAsiaTheme="minorEastAsia"/>
+                <w:noProof/>
+              </w:rPr>
+              <w:tab/>
+            </w:r>
+            <w:r>
+              <w:rPr>
+                <w:rStyle w:val="Hyperlink"/>
+                <w:rFonts w:ascii="Roboto" w:hAnsi="Roboto"/>
+                <w:b/>
+                <w:bCs/>
+                <w:noProof/>
+                <w:lang w:val="nl-NL"/>
+              </w:rPr>
+              <w:t>Taalgebruik en framing</w:t>
+            </w:r>
+            <w:r>
+              <w:rPr>
+                <w:noProof/>
+                <w:webHidden/>
+              </w:rPr>
+              <w:tab/>
+            </w:r>
+            <w:r>
+              <w:rPr>
+                <w:noProof/>
+                <w:webHidden/>
+              </w:rPr>
+              <w:fldChar w:fldCharType="begin"/>
+            </w:r>
+            <w:r>
+              <w:rPr>
+                <w:noProof/>
+                <w:webHidden/>
+              </w:rPr>
+              <w:instrText xml:space="preserve"> PAGEREF _Toc163646866 \h </w:instrText>
+            </w:r>
+            <w:r>
+              <w:rPr>
+                <w:noProof/>
+                <w:webHidden/>
+              </w:rPr>
+            </w:r>
+            <w:r>
+              <w:rPr>
+                <w:noProof/>
+                <w:webHidden/>
+              </w:rPr>
+              <w:fldChar w:fldCharType="separate"/>
+            </w:r>
+            <w:r>
+              <w:rPr>
+                <w:noProof/>
+                <w:webHidden/>
+              </w:rPr>
+              <w:t>4</w:t>
+            </w:r>
+            <w:r>
+              <w:rPr>
+                <w:noProof/>
+                <w:webHidden/>
+              </w:rPr>
+              <w:fldChar w:fldCharType="end"/>
+            </w:r>
+          </w:hyperlink>
+        </w:p>
+        <w:p>
+          <w:pPr>
+            <w:pStyle w:val="TOC3"/>
+            <w:tabs>
+              <w:tab w:val="left" w:pos="880"/>
+              <w:tab w:val="right" w:leader="dot" w:pos="9350"/>
+            </w:tabs>
+            <w:rPr>
+              <w:rFonts w:eastAsiaTheme="minorEastAsia"/>
+              <w:noProof/>
+            </w:rPr>
+          </w:pPr>
+          <w:hyperlink w:anchor="_Toc163646867" w:history="1">
+            <w:r>
+              <w:rPr>
+                <w:rStyle w:val="Hyperlink"/>
+                <w:rFonts w:ascii="Roboto" w:hAnsi="Roboto"/>
+                <w:b/>
+                <w:bCs/>
+                <w:noProof/>
+                <w:lang w:val="nl-NL"/>
+              </w:rPr>
+              <w:t>4.</w:t>
+            </w:r>
+            <w:r>
+              <w:rPr>
+                <w:rFonts w:eastAsiaTheme="minorEastAsia"/>
+                <w:noProof/>
+              </w:rPr>
+              <w:tab/>
+            </w:r>
+            <w:r>
+              <w:rPr>
+                <w:rStyle w:val="Hyperlink"/>
+                <w:rFonts w:ascii="Roboto" w:hAnsi="Roboto"/>
+                <w:b/>
+                <w:bCs/>
+                <w:noProof/>
+                <w:lang w:val="nl-NL"/>
+              </w:rPr>
+              <w:t>Ruimtelijke dekking</w:t>
+            </w:r>
+            <w:r>
+              <w:rPr>
+                <w:noProof/>
+                <w:webHidden/>
+              </w:rPr>
+              <w:tab/>
+            </w:r>
+            <w:r>
+              <w:rPr>
+                <w:noProof/>
+                <w:webHidden/>
+              </w:rPr>
+              <w:fldChar w:fldCharType="begin"/>
+            </w:r>
+            <w:r>
+              <w:rPr>
+                <w:noProof/>
+                <w:webHidden/>
+              </w:rPr>
+              <w:instrText xml:space="preserve"> PAGEREF _Toc163646867 \h </w:instrText>
+            </w:r>
+            <w:r>
+              <w:rPr>
+                <w:noProof/>
+                <w:webHidden/>
+              </w:rPr>
+            </w:r>
+            <w:r>
+              <w:rPr>
+                <w:noProof/>
+                <w:webHidden/>
+              </w:rPr>
+              <w:fldChar w:fldCharType="separate"/>
+            </w:r>
+            <w:r>
+              <w:rPr>
+                <w:noProof/>
+                <w:webHidden/>
+              </w:rPr>
+              <w:t>4</w:t>
+            </w:r>
+            <w:r>
+              <w:rPr>
+                <w:noProof/>
+                <w:webHidden/>
+              </w:rPr>
+              <w:fldChar w:fldCharType="end"/>
+            </w:r>
+          </w:hyperlink>
+        </w:p>
+        <w:p>
+          <w:pPr>
+            <w:pStyle w:val="TOC3"/>
+            <w:tabs>
+              <w:tab w:val="left" w:pos="880"/>
+              <w:tab w:val="right" w:leader="dot" w:pos="9350"/>
+            </w:tabs>
+            <w:rPr>
+              <w:rFonts w:eastAsiaTheme="minorEastAsia"/>
+              <w:noProof/>
+            </w:rPr>
+          </w:pPr>
+          <w:hyperlink w:anchor="_Toc163646868" w:history="1">
+            <w:r>
+              <w:rPr>
+                <w:rStyle w:val="Hyperlink"/>
+                <w:rFonts w:ascii="Roboto" w:hAnsi="Roboto"/>
+                <w:b/>
+                <w:bCs/>
+                <w:noProof/>
+                <w:lang w:val="nl-NL"/>
+              </w:rPr>
+              <w:t>5.</w:t>
+            </w:r>
+            <w:r>
+              <w:rPr>
+                <w:rFonts w:eastAsiaTheme="minorEastAsia"/>
+                <w:noProof/>
+              </w:rPr>
+              <w:tab/>
+            </w:r>
+            <w:r>
+              <w:rPr>
+                <w:rStyle w:val="Hyperlink"/>
+                <w:rFonts w:ascii="Roboto" w:hAnsi="Roboto"/>
+                <w:b/>
+                <w:bCs/>
+                <w:noProof/>
+                <w:lang w:val="nl-NL"/>
+              </w:rPr>
+              <w:t>Kwaliteit van de berichtgeving</w:t>
+            </w:r>
+            <w:r>
+              <w:rPr>
+                <w:noProof/>
+                <w:webHidden/>
+              </w:rPr>
+              <w:tab/>
+            </w:r>
+            <w:r>
+              <w:rPr>
+                <w:noProof/>
+                <w:webHidden/>
+              </w:rPr>
+              <w:fldChar w:fldCharType="begin"/>
+            </w:r>
+            <w:r>
+              <w:rPr>
+                <w:noProof/>
+                <w:webHidden/>
+              </w:rPr>
+              <w:instrText xml:space="preserve"> PAGEREF _Toc163646868 \h </w:instrText>
+            </w:r>
+            <w:r>
+              <w:rPr>
+                <w:noProof/>
+                <w:webHidden/>
+              </w:rPr>
+            </w:r>
+            <w:r>
+              <w:rPr>
+                <w:noProof/>
+                <w:webHidden/>
+              </w:rPr>
+              <w:fldChar w:fldCharType="separate"/>
+            </w:r>
+            <w:r>
+              <w:rPr>
+                <w:noProof/>
+                <w:webHidden/>
+              </w:rPr>
+              <w:t>4</w:t>
+            </w:r>
+            <w:r>
+              <w:rPr>
+                <w:noProof/>
+                <w:webHidden/>
+              </w:rPr>
+              <w:fldChar w:fldCharType="end"/>
+            </w:r>
+          </w:hyperlink>
+        </w:p>
+        <w:p>
+          <w:pPr>
+            <w:pStyle w:val="TOC1"/>
+            <w:tabs>
+              <w:tab w:val="right" w:leader="dot" w:pos="9350"/>
+            </w:tabs>
+            <w:rPr>
+              <w:rFonts w:eastAsiaTheme="minorEastAsia"/>
+              <w:noProof/>
+            </w:rPr>
+          </w:pPr>
+          <w:hyperlink w:anchor="_Toc163646869" w:history="1">
+            <w:r>
+              <w:rPr>
+                <w:rStyle w:val="Hyperlink"/>
+                <w:rFonts w:ascii="Roboto" w:hAnsi="Roboto" w:cs="Times New Roman"/>
+                <w:b/>
+                <w:bCs/>
+                <w:noProof/>
+                <w:lang w:val="nl-NL"/>
+              </w:rPr>
+              <w:t>Methode</w:t>
+            </w:r>
+            <w:r>
+              <w:rPr>
+                <w:noProof/>
+                <w:webHidden/>
+              </w:rPr>
+              <w:tab/>
+            </w:r>
+            <w:r>
+              <w:rPr>
+                <w:noProof/>
+                <w:webHidden/>
+              </w:rPr>
+              <w:fldChar w:fldCharType="begin"/>
+            </w:r>
+            <w:r>
+              <w:rPr>
+                <w:noProof/>
+                <w:webHidden/>
+              </w:rPr>
+              <w:instrText xml:space="preserve"> PAGEREF _Toc163646869 \h </w:instrText>
+            </w:r>
+            <w:r>
+              <w:rPr>
+                <w:noProof/>
+                <w:webHidden/>
+              </w:rPr>
+            </w:r>
+            <w:r>
+              <w:rPr>
+                <w:noProof/>
+                <w:webHidden/>
+              </w:rPr>
+              <w:fldChar w:fldCharType="separate"/>
+            </w:r>
+            <w:r>
+              <w:rPr>
+                <w:noProof/>
+                <w:webHidden/>
+              </w:rPr>
+              <w:t>4</w:t>
+            </w:r>
+            <w:r>
+              <w:rPr>
+                <w:noProof/>
+                <w:webHidden/>
+              </w:rPr>
+              <w:fldChar w:fldCharType="end"/>
+            </w:r>
+          </w:hyperlink>
+        </w:p>
+        <w:p>
+          <w:pPr>
+            <w:pStyle w:val="TOC2"/>
+            <w:tabs>
+              <w:tab w:val="right" w:leader="dot" w:pos="9350"/>
+            </w:tabs>
+            <w:rPr>
+              <w:rFonts w:eastAsiaTheme="minorEastAsia"/>
+              <w:noProof/>
+            </w:rPr>
+          </w:pPr>
+          <w:hyperlink w:anchor="_Toc163646870" w:history="1">
+            <w:r>
+              <w:rPr>
+                <w:rStyle w:val="Hyperlink"/>
+                <w:rFonts w:ascii="Roboto" w:hAnsi="Roboto" w:cs="Times New Roman"/>
+                <w:b/>
+                <w:bCs/>
+                <w:noProof/>
+                <w:lang w:val="nl-NL"/>
+              </w:rPr>
+              <w:t>Onderzoeksobject</w:t>
+            </w:r>
+            <w:r>
+              <w:rPr>
+                <w:noProof/>
+                <w:webHidden/>
+              </w:rPr>
+              <w:tab/>
+            </w:r>
+            <w:r>
+              <w:rPr>
+                <w:noProof/>
+                <w:webHidden/>
+              </w:rPr>
+              <w:fldChar w:fldCharType="begin"/>
+            </w:r>
+            <w:r>
+              <w:rPr>
+                <w:noProof/>
+                <w:webHidden/>
+              </w:rPr>
+              <w:instrText xml:space="preserve"> PAGEREF _Toc163646870 \h </w:instrText>
+            </w:r>
+            <w:r>
+              <w:rPr>
+                <w:noProof/>
+                <w:webHidden/>
+              </w:rPr>
+            </w:r>
+            <w:r>
+              <w:rPr>
+                <w:noProof/>
+                <w:webHidden/>
+              </w:rPr>
+              <w:fldChar w:fldCharType="separate"/>
+            </w:r>
+            <w:r>
+              <w:rPr>
+                <w:noProof/>
+                <w:webHidden/>
+              </w:rPr>
+              <w:t>5</w:t>
             </w:r>
             <w:r>
               <w:rPr>
@@ -621,7 +1505,7 @@
               <w:noProof/>
             </w:rPr>
           </w:pPr>
-          <w:hyperlink w:anchor="_Toc163643556" w:history="1">
+          <w:hyperlink w:anchor="_Toc163646871" w:history="1">
             <w:r>
               <w:rPr>
                 <w:rStyle w:val="Hyperlink"/>
@@ -631,7 +1515,7 @@
                 <w:noProof/>
                 <w:lang w:val="nl-NL"/>
               </w:rPr>
-              <w:t>Reden voor fusie lokale kranten</w:t>
+              <w:t>Achtergrondinformatie Gemeente IJsselstein</w:t>
             </w:r>
             <w:r>
               <w:rPr>
@@ -652,7 +1536,7 @@
                 <w:noProof/>
                 <w:webHidden/>
               </w:rPr>
-              <w:instrText xml:space="preserve"> PAGEREF _Toc163643556 \h </w:instrText>
+              <w:instrText xml:space="preserve"> PAGEREF _Toc163646871 \h </w:instrText>
             </w:r>
             <w:r>
               <w:rPr>
@@ -672,7 +1556,7 @@
                 <w:noProof/>
                 <w:webHidden/>
               </w:rPr>
-              <w:t>3</w:t>
+              <w:t>5</w:t>
             </w:r>
             <w:r>
               <w:rPr>
@@ -694,7 +1578,7 @@
               <w:noProof/>
             </w:rPr>
           </w:pPr>
-          <w:hyperlink w:anchor="_Toc163643557" w:history="1">
+          <w:hyperlink w:anchor="_Toc163646872" w:history="1">
             <w:r>
               <w:rPr>
                 <w:rStyle w:val="Hyperlink"/>
@@ -704,7 +1588,7 @@
                 <w:noProof/>
                 <w:lang w:val="nl-NL"/>
               </w:rPr>
-              <w:t>Het belang van de lokale identiteit in de journalistiek</w:t>
+              <w:t>Onderzoeksobject 1: Zenderstreek</w:t>
             </w:r>
             <w:r>
               <w:rPr>
@@ -725,7 +1609,7 @@
                 <w:noProof/>
                 <w:webHidden/>
               </w:rPr>
-              <w:instrText xml:space="preserve"> PAGEREF _Toc163643557 \h </w:instrText>
+              <w:instrText xml:space="preserve"> PAGEREF _Toc163646872 \h </w:instrText>
             </w:r>
             <w:r>
               <w:rPr>
@@ -745,7 +1629,80 @@
                 <w:noProof/>
                 <w:webHidden/>
               </w:rPr>
-              <w:t>3</w:t>
+              <w:t>5</w:t>
+            </w:r>
+            <w:r>
+              <w:rPr>
+                <w:noProof/>
+                <w:webHidden/>
+              </w:rPr>
+              <w:fldChar w:fldCharType="end"/>
+            </w:r>
+          </w:hyperlink>
+        </w:p>
+        <w:p>
+          <w:pPr>
+            <w:pStyle w:val="TOC3"/>
+            <w:tabs>
+              <w:tab w:val="right" w:leader="dot" w:pos="9350"/>
+            </w:tabs>
+            <w:rPr>
+              <w:rFonts w:eastAsiaTheme="minorEastAsia"/>
+              <w:noProof/>
+            </w:rPr>
+          </w:pPr>
+          <w:hyperlink w:anchor="_Toc163646873" w:history="1">
+            <w:r>
+              <w:rPr>
+                <w:rStyle w:val="Hyperlink"/>
+                <w:rFonts w:ascii="Roboto" w:hAnsi="Roboto"/>
+                <w:b/>
+                <w:bCs/>
+                <w:noProof/>
+                <w:lang w:val="nl-NL"/>
+              </w:rPr>
+              <w:t>Onderzoeksobject 2: Het kontakt</w:t>
+            </w:r>
+            <w:r>
+              <w:rPr>
+                <w:noProof/>
+                <w:webHidden/>
+              </w:rPr>
+              <w:tab/>
+            </w:r>
+            <w:r>
+              <w:rPr>
+                <w:noProof/>
+                <w:webHidden/>
+              </w:rPr>
+              <w:fldChar w:fldCharType="begin"/>
+            </w:r>
+            <w:r>
+              <w:rPr>
+                <w:noProof/>
+                <w:webHidden/>
+              </w:rPr>
+              <w:instrText xml:space="preserve"> PAGEREF _Toc163646873 \h </w:instrText>
+            </w:r>
+            <w:r>
+              <w:rPr>
+                <w:noProof/>
+                <w:webHidden/>
+              </w:rPr>
+            </w:r>
+            <w:r>
+              <w:rPr>
+                <w:noProof/>
+                <w:webHidden/>
+              </w:rPr>
+              <w:fldChar w:fldCharType="separate"/>
+            </w:r>
+            <w:r>
+              <w:rPr>
+                <w:noProof/>
+                <w:webHidden/>
+              </w:rPr>
+              <w:t>5</w:t>
             </w:r>
             <w:r>
               <w:rPr>
@@ -767,17 +1724,17 @@
               <w:noProof/>
             </w:rPr>
           </w:pPr>
-          <w:hyperlink w:anchor="_Toc163643558" w:history="1">
+          <w:hyperlink w:anchor="_Toc163646874" w:history="1">
             <w:r>
               <w:rPr>
                 <w:rStyle w:val="Hyperlink"/>
-                <w:rFonts w:ascii="Roboto" w:hAnsi="Roboto"/>
+                <w:rFonts w:ascii="Roboto" w:hAnsi="Roboto" w:cs="Times New Roman"/>
                 <w:b/>
                 <w:bCs/>
                 <w:noProof/>
                 <w:lang w:val="nl-NL"/>
               </w:rPr>
-              <w:t>Inhoudelijke vergelijking van ‘Zenderstreek’ tegenover ‘Het Kontakt’</w:t>
+              <w:t>Semigestructureerde interviews</w:t>
             </w:r>
             <w:r>
               <w:rPr>
@@ -798,7 +1755,7 @@
                 <w:noProof/>
                 <w:webHidden/>
               </w:rPr>
-              <w:instrText xml:space="preserve"> PAGEREF _Toc163643558 \h </w:instrText>
+              <w:instrText xml:space="preserve"> PAGEREF _Toc163646874 \h </w:instrText>
             </w:r>
             <w:r>
               <w:rPr>
@@ -818,7 +1775,7 @@
                 <w:noProof/>
                 <w:webHidden/>
               </w:rPr>
-              <w:t>3</w:t>
+              <w:t>5</w:t>
             </w:r>
             <w:r>
               <w:rPr>
@@ -840,7 +1797,7 @@
               <w:noProof/>
             </w:rPr>
           </w:pPr>
-          <w:hyperlink w:anchor="_Toc163643559" w:history="1">
+          <w:hyperlink w:anchor="_Toc163646875" w:history="1">
             <w:r>
               <w:rPr>
                 <w:rStyle w:val="Hyperlink"/>
@@ -850,7 +1807,7 @@
                 <w:noProof/>
                 <w:lang w:val="nl-NL"/>
               </w:rPr>
-              <w:t>Thematische focus</w:t>
+              <w:t>Introductie tot de methode en risico’s ervan</w:t>
             </w:r>
             <w:r>
               <w:rPr>
@@ -871,7 +1828,7 @@
                 <w:noProof/>
                 <w:webHidden/>
               </w:rPr>
-              <w:instrText xml:space="preserve"> PAGEREF _Toc163643559 \h </w:instrText>
+              <w:instrText xml:space="preserve"> PAGEREF _Toc163646875 \h </w:instrText>
             </w:r>
             <w:r>
               <w:rPr>
@@ -891,7 +1848,7 @@
                 <w:noProof/>
                 <w:webHidden/>
               </w:rPr>
-              <w:t>3</w:t>
+              <w:t>5</w:t>
             </w:r>
             <w:r>
               <w:rPr>
@@ -913,7 +1870,7 @@
               <w:noProof/>
             </w:rPr>
           </w:pPr>
-          <w:hyperlink w:anchor="_Toc163643560" w:history="1">
+          <w:hyperlink w:anchor="_Toc163646876" w:history="1">
             <w:r>
               <w:rPr>
                 <w:rStyle w:val="Hyperlink"/>
@@ -923,7 +1880,7 @@
                 <w:noProof/>
                 <w:lang w:val="nl-NL"/>
               </w:rPr>
-              <w:t>Gebruikte bronnen</w:t>
+              <w:t>Opzet semigestructureerde interview</w:t>
             </w:r>
             <w:r>
               <w:rPr>
@@ -944,7 +1901,7 @@
                 <w:noProof/>
                 <w:webHidden/>
               </w:rPr>
-              <w:instrText xml:space="preserve"> PAGEREF _Toc163643560 \h </w:instrText>
+              <w:instrText xml:space="preserve"> PAGEREF _Toc163646876 \h </w:instrText>
             </w:r>
             <w:r>
               <w:rPr>
@@ -964,226 +1921,7 @@
                 <w:noProof/>
                 <w:webHidden/>
               </w:rPr>
-              <w:t>3</w:t>
-            </w:r>
-            <w:r>
-              <w:rPr>
-                <w:noProof/>
-                <w:webHidden/>
-              </w:rPr>
-              <w:fldChar w:fldCharType="end"/>
-            </w:r>
-          </w:hyperlink>
-        </w:p>
-        <w:p>
-          <w:pPr>
-            <w:pStyle w:val="TOC3"/>
-            <w:tabs>
-              <w:tab w:val="right" w:leader="dot" w:pos="9350"/>
-            </w:tabs>
-            <w:rPr>
-              <w:rFonts w:eastAsiaTheme="minorEastAsia"/>
-              <w:noProof/>
-            </w:rPr>
-          </w:pPr>
-          <w:hyperlink w:anchor="_Toc163643561" w:history="1">
-            <w:r>
-              <w:rPr>
-                <w:rStyle w:val="Hyperlink"/>
-                <w:rFonts w:ascii="Roboto" w:hAnsi="Roboto"/>
-                <w:b/>
-                <w:bCs/>
-                <w:noProof/>
-                <w:lang w:val="nl-NL"/>
-              </w:rPr>
-              <w:t>Taalgebruik en framing</w:t>
-            </w:r>
-            <w:r>
-              <w:rPr>
-                <w:noProof/>
-                <w:webHidden/>
-              </w:rPr>
-              <w:tab/>
-            </w:r>
-            <w:r>
-              <w:rPr>
-                <w:noProof/>
-                <w:webHidden/>
-              </w:rPr>
-              <w:fldChar w:fldCharType="begin"/>
-            </w:r>
-            <w:r>
-              <w:rPr>
-                <w:noProof/>
-                <w:webHidden/>
-              </w:rPr>
-              <w:instrText xml:space="preserve"> PAGEREF _Toc163643561 \h </w:instrText>
-            </w:r>
-            <w:r>
-              <w:rPr>
-                <w:noProof/>
-                <w:webHidden/>
-              </w:rPr>
-            </w:r>
-            <w:r>
-              <w:rPr>
-                <w:noProof/>
-                <w:webHidden/>
-              </w:rPr>
-              <w:fldChar w:fldCharType="separate"/>
-            </w:r>
-            <w:r>
-              <w:rPr>
-                <w:noProof/>
-                <w:webHidden/>
-              </w:rPr>
-              <w:t>4</w:t>
-            </w:r>
-            <w:r>
-              <w:rPr>
-                <w:noProof/>
-                <w:webHidden/>
-              </w:rPr>
-              <w:fldChar w:fldCharType="end"/>
-            </w:r>
-          </w:hyperlink>
-        </w:p>
-        <w:p>
-          <w:pPr>
-            <w:pStyle w:val="TOC3"/>
-            <w:tabs>
-              <w:tab w:val="right" w:leader="dot" w:pos="9350"/>
-            </w:tabs>
-            <w:rPr>
-              <w:rFonts w:eastAsiaTheme="minorEastAsia"/>
-              <w:noProof/>
-            </w:rPr>
-          </w:pPr>
-          <w:hyperlink w:anchor="_Toc163643562" w:history="1">
-            <w:r>
-              <w:rPr>
-                <w:rStyle w:val="Hyperlink"/>
-                <w:rFonts w:ascii="Roboto" w:hAnsi="Roboto"/>
-                <w:b/>
-                <w:bCs/>
-                <w:noProof/>
-                <w:lang w:val="nl-NL"/>
-              </w:rPr>
-              <w:t>Ruimtelijke dekking</w:t>
-            </w:r>
-            <w:r>
-              <w:rPr>
-                <w:noProof/>
-                <w:webHidden/>
-              </w:rPr>
-              <w:tab/>
-            </w:r>
-            <w:r>
-              <w:rPr>
-                <w:noProof/>
-                <w:webHidden/>
-              </w:rPr>
-              <w:fldChar w:fldCharType="begin"/>
-            </w:r>
-            <w:r>
-              <w:rPr>
-                <w:noProof/>
-                <w:webHidden/>
-              </w:rPr>
-              <w:instrText xml:space="preserve"> PAGEREF _Toc163643562 \h </w:instrText>
-            </w:r>
-            <w:r>
-              <w:rPr>
-                <w:noProof/>
-                <w:webHidden/>
-              </w:rPr>
-            </w:r>
-            <w:r>
-              <w:rPr>
-                <w:noProof/>
-                <w:webHidden/>
-              </w:rPr>
-              <w:fldChar w:fldCharType="separate"/>
-            </w:r>
-            <w:r>
-              <w:rPr>
-                <w:noProof/>
-                <w:webHidden/>
-              </w:rPr>
-              <w:t>4</w:t>
-            </w:r>
-            <w:r>
-              <w:rPr>
-                <w:noProof/>
-                <w:webHidden/>
-              </w:rPr>
-              <w:fldChar w:fldCharType="end"/>
-            </w:r>
-          </w:hyperlink>
-        </w:p>
-        <w:p>
-          <w:pPr>
-            <w:pStyle w:val="TOC3"/>
-            <w:tabs>
-              <w:tab w:val="right" w:leader="dot" w:pos="9350"/>
-            </w:tabs>
-            <w:rPr>
-              <w:rFonts w:eastAsiaTheme="minorEastAsia"/>
-              <w:noProof/>
-            </w:rPr>
-          </w:pPr>
-          <w:hyperlink w:anchor="_Toc163643563" w:history="1">
-            <w:r>
-              <w:rPr>
-                <w:rStyle w:val="Hyperlink"/>
-                <w:rFonts w:ascii="Roboto" w:hAnsi="Roboto"/>
-                <w:b/>
-                <w:bCs/>
-                <w:noProof/>
-                <w:lang w:val="nl-NL"/>
-              </w:rPr>
-              <w:t>Kwaliteit van de berichtgeving</w:t>
-            </w:r>
-            <w:r>
-              <w:rPr>
-                <w:noProof/>
-                <w:webHidden/>
-              </w:rPr>
-              <w:tab/>
-            </w:r>
-            <w:r>
-              <w:rPr>
-                <w:noProof/>
-                <w:webHidden/>
-              </w:rPr>
-              <w:fldChar w:fldCharType="begin"/>
-            </w:r>
-            <w:r>
-              <w:rPr>
-                <w:noProof/>
-                <w:webHidden/>
-              </w:rPr>
-              <w:instrText xml:space="preserve"> PAGEREF _Toc163643563 \h </w:instrText>
-            </w:r>
-            <w:r>
-              <w:rPr>
-                <w:noProof/>
-                <w:webHidden/>
-              </w:rPr>
-            </w:r>
-            <w:r>
-              <w:rPr>
-                <w:noProof/>
-                <w:webHidden/>
-              </w:rPr>
-              <w:fldChar w:fldCharType="separate"/>
-            </w:r>
-            <w:r>
-              <w:rPr>
-                <w:noProof/>
-                <w:webHidden/>
-              </w:rPr>
-              <w:t>4</w:t>
+              <w:t>5</w:t>
             </w:r>
             <w:r>
               <w:rPr>
@@ -1205,7 +1943,7 @@
               <w:noProof/>
             </w:rPr>
           </w:pPr>
-          <w:hyperlink w:anchor="_Toc163643564" w:history="1">
+          <w:hyperlink w:anchor="_Toc163646877" w:history="1">
             <w:r>
               <w:rPr>
                 <w:rStyle w:val="Hyperlink"/>
@@ -1215,7 +1953,7 @@
                 <w:noProof/>
                 <w:lang w:val="nl-NL"/>
               </w:rPr>
-              <w:t>Methode</w:t>
+              <w:t>Resultaten</w:t>
             </w:r>
             <w:r>
               <w:rPr>
@@ -1236,591 +1974,7 @@
                 <w:noProof/>
                 <w:webHidden/>
               </w:rPr>
-              <w:instrText xml:space="preserve"> PAGEREF _Toc163643564 \h </w:instrText>
-            </w:r>
-            <w:r>
-              <w:rPr>
-                <w:noProof/>
-                <w:webHidden/>
-              </w:rPr>
-            </w:r>
-            <w:r>
-              <w:rPr>
-                <w:noProof/>
-                <w:webHidden/>
-              </w:rPr>
-              <w:fldChar w:fldCharType="separate"/>
-            </w:r>
-            <w:r>
-              <w:rPr>
-                <w:noProof/>
-                <w:webHidden/>
-              </w:rPr>
-              <w:t>4</w:t>
-            </w:r>
-            <w:r>
-              <w:rPr>
-                <w:noProof/>
-                <w:webHidden/>
-              </w:rPr>
-              <w:fldChar w:fldCharType="end"/>
-            </w:r>
-          </w:hyperlink>
-        </w:p>
-        <w:p>
-          <w:pPr>
-            <w:pStyle w:val="TOC2"/>
-            <w:tabs>
-              <w:tab w:val="right" w:leader="dot" w:pos="9350"/>
-            </w:tabs>
-            <w:rPr>
-              <w:rFonts w:eastAsiaTheme="minorEastAsia"/>
-              <w:noProof/>
-            </w:rPr>
-          </w:pPr>
-          <w:hyperlink w:anchor="_Toc163643565" w:history="1">
-            <w:r>
-              <w:rPr>
-                <w:rStyle w:val="Hyperlink"/>
-                <w:rFonts w:ascii="Roboto" w:hAnsi="Roboto" w:cs="Times New Roman"/>
-                <w:b/>
-                <w:bCs/>
-                <w:noProof/>
-                <w:lang w:val="nl-NL"/>
-              </w:rPr>
-              <w:t>Onderzoeksobject</w:t>
-            </w:r>
-            <w:r>
-              <w:rPr>
-                <w:noProof/>
-                <w:webHidden/>
-              </w:rPr>
-              <w:tab/>
-            </w:r>
-            <w:r>
-              <w:rPr>
-                <w:noProof/>
-                <w:webHidden/>
-              </w:rPr>
-              <w:fldChar w:fldCharType="begin"/>
-            </w:r>
-            <w:r>
-              <w:rPr>
-                <w:noProof/>
-                <w:webHidden/>
-              </w:rPr>
-              <w:instrText xml:space="preserve"> PAGEREF _Toc163643565 \h </w:instrText>
-            </w:r>
-            <w:r>
-              <w:rPr>
-                <w:noProof/>
-                <w:webHidden/>
-              </w:rPr>
-            </w:r>
-            <w:r>
-              <w:rPr>
-                <w:noProof/>
-                <w:webHidden/>
-              </w:rPr>
-              <w:fldChar w:fldCharType="separate"/>
-            </w:r>
-            <w:r>
-              <w:rPr>
-                <w:noProof/>
-                <w:webHidden/>
-              </w:rPr>
-              <w:t>5</w:t>
-            </w:r>
-            <w:r>
-              <w:rPr>
-                <w:noProof/>
-                <w:webHidden/>
-              </w:rPr>
-              <w:fldChar w:fldCharType="end"/>
-            </w:r>
-          </w:hyperlink>
-        </w:p>
-        <w:p>
-          <w:pPr>
-            <w:pStyle w:val="TOC3"/>
-            <w:tabs>
-              <w:tab w:val="right" w:leader="dot" w:pos="9350"/>
-            </w:tabs>
-            <w:rPr>
-              <w:rFonts w:eastAsiaTheme="minorEastAsia"/>
-              <w:noProof/>
-            </w:rPr>
-          </w:pPr>
-          <w:hyperlink w:anchor="_Toc163643566" w:history="1">
-            <w:r>
-              <w:rPr>
-                <w:rStyle w:val="Hyperlink"/>
-                <w:rFonts w:ascii="Roboto" w:hAnsi="Roboto"/>
-                <w:b/>
-                <w:bCs/>
-                <w:noProof/>
-                <w:lang w:val="nl-NL"/>
-              </w:rPr>
-              <w:t>Achtergrondinformatie Gemeente IJsselstein</w:t>
-            </w:r>
-            <w:r>
-              <w:rPr>
-                <w:noProof/>
-                <w:webHidden/>
-              </w:rPr>
-              <w:tab/>
-            </w:r>
-            <w:r>
-              <w:rPr>
-                <w:noProof/>
-                <w:webHidden/>
-              </w:rPr>
-              <w:fldChar w:fldCharType="begin"/>
-            </w:r>
-            <w:r>
-              <w:rPr>
-                <w:noProof/>
-                <w:webHidden/>
-              </w:rPr>
-              <w:instrText xml:space="preserve"> PAGEREF _Toc163643566 \h </w:instrText>
-            </w:r>
-            <w:r>
-              <w:rPr>
-                <w:noProof/>
-                <w:webHidden/>
-              </w:rPr>
-            </w:r>
-            <w:r>
-              <w:rPr>
-                <w:noProof/>
-                <w:webHidden/>
-              </w:rPr>
-              <w:fldChar w:fldCharType="separate"/>
-            </w:r>
-            <w:r>
-              <w:rPr>
-                <w:noProof/>
-                <w:webHidden/>
-              </w:rPr>
-              <w:t>5</w:t>
-            </w:r>
-            <w:r>
-              <w:rPr>
-                <w:noProof/>
-                <w:webHidden/>
-              </w:rPr>
-              <w:fldChar w:fldCharType="end"/>
-            </w:r>
-          </w:hyperlink>
-        </w:p>
-        <w:p>
-          <w:pPr>
-            <w:pStyle w:val="TOC3"/>
-            <w:tabs>
-              <w:tab w:val="right" w:leader="dot" w:pos="9350"/>
-            </w:tabs>
-            <w:rPr>
-              <w:rFonts w:eastAsiaTheme="minorEastAsia"/>
-              <w:noProof/>
-            </w:rPr>
-          </w:pPr>
-          <w:hyperlink w:anchor="_Toc163643567" w:history="1">
-            <w:r>
-              <w:rPr>
-                <w:rStyle w:val="Hyperlink"/>
-                <w:rFonts w:ascii="Roboto" w:hAnsi="Roboto"/>
-                <w:b/>
-                <w:bCs/>
-                <w:noProof/>
-                <w:lang w:val="nl-NL"/>
-              </w:rPr>
-              <w:t>Onderzoeksobject 1: Zenderstreek</w:t>
-            </w:r>
-            <w:r>
-              <w:rPr>
-                <w:noProof/>
-                <w:webHidden/>
-              </w:rPr>
-              <w:tab/>
-            </w:r>
-            <w:r>
-              <w:rPr>
-                <w:noProof/>
-                <w:webHidden/>
-              </w:rPr>
-              <w:fldChar w:fldCharType="begin"/>
-            </w:r>
-            <w:r>
-              <w:rPr>
-                <w:noProof/>
-                <w:webHidden/>
-              </w:rPr>
-              <w:instrText xml:space="preserve"> PAGEREF _Toc163643567 \h </w:instrText>
-            </w:r>
-            <w:r>
-              <w:rPr>
-                <w:noProof/>
-                <w:webHidden/>
-              </w:rPr>
-            </w:r>
-            <w:r>
-              <w:rPr>
-                <w:noProof/>
-                <w:webHidden/>
-              </w:rPr>
-              <w:fldChar w:fldCharType="separate"/>
-            </w:r>
-            <w:r>
-              <w:rPr>
-                <w:noProof/>
-                <w:webHidden/>
-              </w:rPr>
-              <w:t>5</w:t>
-            </w:r>
-            <w:r>
-              <w:rPr>
-                <w:noProof/>
-                <w:webHidden/>
-              </w:rPr>
-              <w:fldChar w:fldCharType="end"/>
-            </w:r>
-          </w:hyperlink>
-        </w:p>
-        <w:p>
-          <w:pPr>
-            <w:pStyle w:val="TOC3"/>
-            <w:tabs>
-              <w:tab w:val="right" w:leader="dot" w:pos="9350"/>
-            </w:tabs>
-            <w:rPr>
-              <w:rFonts w:eastAsiaTheme="minorEastAsia"/>
-              <w:noProof/>
-            </w:rPr>
-          </w:pPr>
-          <w:hyperlink w:anchor="_Toc163643568" w:history="1">
-            <w:r>
-              <w:rPr>
-                <w:rStyle w:val="Hyperlink"/>
-                <w:rFonts w:ascii="Roboto" w:hAnsi="Roboto"/>
-                <w:b/>
-                <w:bCs/>
-                <w:noProof/>
-                <w:lang w:val="nl-NL"/>
-              </w:rPr>
-              <w:t>Onderzoeksobject 2: Het kontakt</w:t>
-            </w:r>
-            <w:r>
-              <w:rPr>
-                <w:noProof/>
-                <w:webHidden/>
-              </w:rPr>
-              <w:tab/>
-            </w:r>
-            <w:r>
-              <w:rPr>
-                <w:noProof/>
-                <w:webHidden/>
-              </w:rPr>
-              <w:fldChar w:fldCharType="begin"/>
-            </w:r>
-            <w:r>
-              <w:rPr>
-                <w:noProof/>
-                <w:webHidden/>
-              </w:rPr>
-              <w:instrText xml:space="preserve"> PAGEREF _Toc163643568 \h </w:instrText>
-            </w:r>
-            <w:r>
-              <w:rPr>
-                <w:noProof/>
-                <w:webHidden/>
-              </w:rPr>
-            </w:r>
-            <w:r>
-              <w:rPr>
-                <w:noProof/>
-                <w:webHidden/>
-              </w:rPr>
-              <w:fldChar w:fldCharType="separate"/>
-            </w:r>
-            <w:r>
-              <w:rPr>
-                <w:noProof/>
-                <w:webHidden/>
-              </w:rPr>
-              <w:t>5</w:t>
-            </w:r>
-            <w:r>
-              <w:rPr>
-                <w:noProof/>
-                <w:webHidden/>
-              </w:rPr>
-              <w:fldChar w:fldCharType="end"/>
-            </w:r>
-          </w:hyperlink>
-        </w:p>
-        <w:p>
-          <w:pPr>
-            <w:pStyle w:val="TOC2"/>
-            <w:tabs>
-              <w:tab w:val="right" w:leader="dot" w:pos="9350"/>
-            </w:tabs>
-            <w:rPr>
-              <w:rFonts w:eastAsiaTheme="minorEastAsia"/>
-              <w:noProof/>
-            </w:rPr>
-          </w:pPr>
-          <w:hyperlink w:anchor="_Toc163643569" w:history="1">
-            <w:r>
-              <w:rPr>
-                <w:rStyle w:val="Hyperlink"/>
-                <w:rFonts w:ascii="Roboto" w:hAnsi="Roboto" w:cs="Times New Roman"/>
-                <w:b/>
-                <w:bCs/>
-                <w:noProof/>
-                <w:lang w:val="nl-NL"/>
-              </w:rPr>
-              <w:t>Semigestructureerde interviews</w:t>
-            </w:r>
-            <w:r>
-              <w:rPr>
-                <w:noProof/>
-                <w:webHidden/>
-              </w:rPr>
-              <w:tab/>
-            </w:r>
-            <w:r>
-              <w:rPr>
-                <w:noProof/>
-                <w:webHidden/>
-              </w:rPr>
-              <w:fldChar w:fldCharType="begin"/>
-            </w:r>
-            <w:r>
-              <w:rPr>
-                <w:noProof/>
-                <w:webHidden/>
-              </w:rPr>
-              <w:instrText xml:space="preserve"> PAGEREF _Toc163643569 \h </w:instrText>
-            </w:r>
-            <w:r>
-              <w:rPr>
-                <w:noProof/>
-                <w:webHidden/>
-              </w:rPr>
-            </w:r>
-            <w:r>
-              <w:rPr>
-                <w:noProof/>
-                <w:webHidden/>
-              </w:rPr>
-              <w:fldChar w:fldCharType="separate"/>
-            </w:r>
-            <w:r>
-              <w:rPr>
-                <w:noProof/>
-                <w:webHidden/>
-              </w:rPr>
-              <w:t>5</w:t>
-            </w:r>
-            <w:r>
-              <w:rPr>
-                <w:noProof/>
-                <w:webHidden/>
-              </w:rPr>
-              <w:fldChar w:fldCharType="end"/>
-            </w:r>
-          </w:hyperlink>
-        </w:p>
-        <w:p>
-          <w:pPr>
-            <w:pStyle w:val="TOC3"/>
-            <w:tabs>
-              <w:tab w:val="right" w:leader="dot" w:pos="9350"/>
-            </w:tabs>
-            <w:rPr>
-              <w:rFonts w:eastAsiaTheme="minorEastAsia"/>
-              <w:noProof/>
-            </w:rPr>
-          </w:pPr>
-          <w:hyperlink w:anchor="_Toc163643570" w:history="1">
-            <w:r>
-              <w:rPr>
-                <w:rStyle w:val="Hyperlink"/>
-                <w:rFonts w:ascii="Roboto" w:hAnsi="Roboto"/>
-                <w:b/>
-                <w:bCs/>
-                <w:noProof/>
-                <w:lang w:val="nl-NL"/>
-              </w:rPr>
-              <w:t>Introductie tot de methode en risico’s ervan</w:t>
-            </w:r>
-            <w:r>
-              <w:rPr>
-                <w:noProof/>
-                <w:webHidden/>
-              </w:rPr>
-              <w:tab/>
-            </w:r>
-            <w:r>
-              <w:rPr>
-                <w:noProof/>
-                <w:webHidden/>
-              </w:rPr>
-              <w:fldChar w:fldCharType="begin"/>
-            </w:r>
-            <w:r>
-              <w:rPr>
-                <w:noProof/>
-                <w:webHidden/>
-              </w:rPr>
-              <w:instrText xml:space="preserve"> PAGEREF _Toc163643570 \h </w:instrText>
-            </w:r>
-            <w:r>
-              <w:rPr>
-                <w:noProof/>
-                <w:webHidden/>
-              </w:rPr>
-            </w:r>
-            <w:r>
-              <w:rPr>
-                <w:noProof/>
-                <w:webHidden/>
-              </w:rPr>
-              <w:fldChar w:fldCharType="separate"/>
-            </w:r>
-            <w:r>
-              <w:rPr>
-                <w:noProof/>
-                <w:webHidden/>
-              </w:rPr>
-              <w:t>5</w:t>
-            </w:r>
-            <w:r>
-              <w:rPr>
-                <w:noProof/>
-                <w:webHidden/>
-              </w:rPr>
-              <w:fldChar w:fldCharType="end"/>
-            </w:r>
-          </w:hyperlink>
-        </w:p>
-        <w:p>
-          <w:pPr>
-            <w:pStyle w:val="TOC3"/>
-            <w:tabs>
-              <w:tab w:val="right" w:leader="dot" w:pos="9350"/>
-            </w:tabs>
-            <w:rPr>
-              <w:rFonts w:eastAsiaTheme="minorEastAsia"/>
-              <w:noProof/>
-            </w:rPr>
-          </w:pPr>
-          <w:hyperlink w:anchor="_Toc163643571" w:history="1">
-            <w:r>
-              <w:rPr>
-                <w:rStyle w:val="Hyperlink"/>
-                <w:rFonts w:ascii="Roboto" w:hAnsi="Roboto"/>
-                <w:b/>
-                <w:bCs/>
-                <w:noProof/>
-                <w:lang w:val="nl-NL"/>
-              </w:rPr>
-              <w:t>Opzet semigestructureerde interview</w:t>
-            </w:r>
-            <w:r>
-              <w:rPr>
-                <w:noProof/>
-                <w:webHidden/>
-              </w:rPr>
-              <w:tab/>
-            </w:r>
-            <w:r>
-              <w:rPr>
-                <w:noProof/>
-                <w:webHidden/>
-              </w:rPr>
-              <w:fldChar w:fldCharType="begin"/>
-            </w:r>
-            <w:r>
-              <w:rPr>
-                <w:noProof/>
-                <w:webHidden/>
-              </w:rPr>
-              <w:instrText xml:space="preserve"> PAGEREF _Toc163643571 \h </w:instrText>
-            </w:r>
-            <w:r>
-              <w:rPr>
-                <w:noProof/>
-                <w:webHidden/>
-              </w:rPr>
-            </w:r>
-            <w:r>
-              <w:rPr>
-                <w:noProof/>
-                <w:webHidden/>
-              </w:rPr>
-              <w:fldChar w:fldCharType="separate"/>
-            </w:r>
-            <w:r>
-              <w:rPr>
-                <w:noProof/>
-                <w:webHidden/>
-              </w:rPr>
-              <w:t>5</w:t>
-            </w:r>
-            <w:r>
-              <w:rPr>
-                <w:noProof/>
-                <w:webHidden/>
-              </w:rPr>
-              <w:fldChar w:fldCharType="end"/>
-            </w:r>
-          </w:hyperlink>
-        </w:p>
-        <w:p>
-          <w:pPr>
-            <w:pStyle w:val="TOC1"/>
-            <w:tabs>
-              <w:tab w:val="right" w:leader="dot" w:pos="9350"/>
-            </w:tabs>
-            <w:rPr>
-              <w:rFonts w:eastAsiaTheme="minorEastAsia"/>
-              <w:noProof/>
-            </w:rPr>
-          </w:pPr>
-          <w:hyperlink w:anchor="_Toc163643572" w:history="1">
-            <w:r>
-              <w:rPr>
-                <w:rStyle w:val="Hyperlink"/>
-                <w:rFonts w:ascii="Roboto" w:hAnsi="Roboto" w:cs="Times New Roman"/>
-                <w:b/>
-                <w:bCs/>
-                <w:noProof/>
-                <w:lang w:val="nl-NL"/>
-              </w:rPr>
-              <w:t>Resultaten</w:t>
-            </w:r>
-            <w:r>
-              <w:rPr>
-                <w:noProof/>
-                <w:webHidden/>
-              </w:rPr>
-              <w:tab/>
-            </w:r>
-            <w:r>
-              <w:rPr>
-                <w:noProof/>
-                <w:webHidden/>
-              </w:rPr>
-              <w:fldChar w:fldCharType="begin"/>
-            </w:r>
-            <w:r>
-              <w:rPr>
-                <w:noProof/>
-                <w:webHidden/>
-              </w:rPr>
-              <w:instrText xml:space="preserve"> PAGEREF _Toc163643572 \h </w:instrText>
+              <w:instrText xml:space="preserve"> PAGEREF _Toc163646877 \h </w:instrText>
             </w:r>
             <w:r>
               <w:rPr>
@@ -1876,7 +2030,7 @@
           <w:lang w:val="nl-NL"/>
         </w:rPr>
       </w:pPr>
-      <w:bookmarkStart w:id="0" w:name="_Toc163643553"/>
+      <w:bookmarkStart w:id="0" w:name="_Toc163646858"/>
       <w:r>
         <w:rPr>
           <w:rFonts w:ascii="Roboto" w:hAnsi="Roboto" w:cs="Times New Roman"/>
@@ -1974,8 +2128,17 @@
           <w:rFonts w:ascii="Times New Roman" w:hAnsi="Times New Roman" w:cs="Times New Roman"/>
           <w:lang w:val="nl-NL"/>
         </w:rPr>
-        <w:t>Het Kontakt</w:t>
-      </w:r>
+        <w:t xml:space="preserve">Het </w:t>
+      </w:r>
+      <w:proofErr w:type="spellStart"/>
+      <w:r>
+        <w:rPr>
+          <w:rFonts w:ascii="Times New Roman" w:hAnsi="Times New Roman" w:cs="Times New Roman"/>
+          <w:lang w:val="nl-NL"/>
+        </w:rPr>
+        <w:t>Kontakt</w:t>
+      </w:r>
+      <w:proofErr w:type="spellEnd"/>
       <w:r>
         <w:rPr>
           <w:rFonts w:ascii="Times New Roman" w:hAnsi="Times New Roman" w:cs="Times New Roman"/>
@@ -2101,7 +2264,23 @@
           <w:rFonts w:ascii="Times New Roman" w:hAnsi="Times New Roman" w:cs="Times New Roman"/>
           <w:lang w:val="nl-NL"/>
         </w:rPr>
-        <w:t xml:space="preserve"> Zenderstreek van IJsselstein met Het Kontakt. Door diepgaande </w:t>
+        <w:t xml:space="preserve"> Zenderstreek van IJsselstein met Het </w:t>
+      </w:r>
+      <w:proofErr w:type="spellStart"/>
+      <w:r>
+        <w:rPr>
+          <w:rFonts w:ascii="Times New Roman" w:hAnsi="Times New Roman" w:cs="Times New Roman"/>
+          <w:lang w:val="nl-NL"/>
+        </w:rPr>
+        <w:t>Kontakt</w:t>
+      </w:r>
+      <w:proofErr w:type="spellEnd"/>
+      <w:r>
+        <w:rPr>
+          <w:rFonts w:ascii="Times New Roman" w:hAnsi="Times New Roman" w:cs="Times New Roman"/>
+          <w:lang w:val="nl-NL"/>
+        </w:rPr>
+        <w:t xml:space="preserve">. Door diepgaande </w:t>
       </w:r>
       <w:r>
         <w:rPr>
@@ -2143,7 +2322,23 @@
           <w:rFonts w:ascii="Times New Roman" w:hAnsi="Times New Roman" w:cs="Times New Roman"/>
           <w:lang w:val="nl-NL"/>
         </w:rPr>
-        <w:t xml:space="preserve"> van kleine regionale kranten, zoals de Zenderstreek van IJsselstein, binnen een grotere entiteit zoals Het Kontakt, voor de inhoudelijke samenstelling en functie van de krant?"</w:t>
+        <w:t xml:space="preserve"> van kleine regionale kranten, zoals de Zenderstreek van IJsselstein, binnen een grotere entiteit zoals Het </w:t>
+      </w:r>
+      <w:proofErr w:type="spellStart"/>
+      <w:r>
+        <w:rPr>
+          <w:rFonts w:ascii="Times New Roman" w:hAnsi="Times New Roman" w:cs="Times New Roman"/>
+          <w:lang w:val="nl-NL"/>
+        </w:rPr>
+        <w:t>Kontakt</w:t>
+      </w:r>
+      <w:proofErr w:type="spellEnd"/>
+      <w:r>
+        <w:rPr>
+          <w:rFonts w:ascii="Times New Roman" w:hAnsi="Times New Roman" w:cs="Times New Roman"/>
+          <w:lang w:val="nl-NL"/>
+        </w:rPr>
+        <w:t>, voor de inhoudelijke samenstelling en functie van de krant?"</w:t>
       </w:r>
     </w:p>
     <w:p>
@@ -2167,7 +2362,7 @@
           <w:lang w:val="nl-NL"/>
         </w:rPr>
       </w:pPr>
-      <w:bookmarkStart w:id="1" w:name="_Toc163643554"/>
+      <w:bookmarkStart w:id="1" w:name="_Toc163646859"/>
       <w:r>
         <w:rPr>
           <w:rFonts w:ascii="Roboto" w:hAnsi="Roboto" w:cs="Times New Roman"/>
@@ -2185,125 +2380,9 @@
     <w:p>
       <w:pPr>
         <w:rPr>
-          <w:b/>
-          <w:bCs/>
-          <w:lang w:val="nl-NL"/>
-        </w:rPr>
-      </w:pPr>
-    </w:p>
-    <w:p>
-      <w:pPr>
-        <w:pStyle w:val="Heading2"/>
-        <w:rPr>
-          <w:rFonts w:ascii="Roboto" w:hAnsi="Roboto"/>
-          <w:b/>
-          <w:bCs/>
-          <w:color w:val="auto"/>
-          <w:lang w:val="nl-NL"/>
-        </w:rPr>
-      </w:pPr>
-      <w:r>
-        <w:rPr>
-          <w:rFonts w:ascii="Roboto" w:hAnsi="Roboto"/>
-          <w:b/>
-          <w:bCs/>
-          <w:color w:val="auto"/>
-          <w:lang w:val="nl-NL"/>
-        </w:rPr>
-        <w:t>A</w:t>
-      </w:r>
-      <w:r>
-        <w:rPr>
-          <w:rFonts w:ascii="Roboto" w:hAnsi="Roboto"/>
-          <w:b/>
-          <w:bCs/>
-          <w:color w:val="auto"/>
-          <w:lang w:val="nl-NL"/>
-        </w:rPr>
-        <w:t>nalyse lokale krant</w:t>
-      </w:r>
-    </w:p>
-    <w:p>
-      <w:pPr>
-        <w:rPr>
-          <w:lang w:val="nl-NL"/>
-        </w:rPr>
-      </w:pPr>
-    </w:p>
-    <w:p>
-      <w:pPr>
-        <w:pStyle w:val="Heading3"/>
-        <w:rPr>
-          <w:rFonts w:ascii="Roboto" w:hAnsi="Roboto"/>
-          <w:b/>
-          <w:bCs/>
-          <w:color w:val="auto"/>
-          <w:lang w:val="nl-NL"/>
-        </w:rPr>
-      </w:pPr>
-      <w:bookmarkStart w:id="2" w:name="_Toc163643556"/>
-      <w:r>
-        <w:rPr>
-          <w:rFonts w:ascii="Roboto" w:hAnsi="Roboto"/>
-          <w:b/>
-          <w:bCs/>
-          <w:color w:val="auto"/>
-          <w:lang w:val="nl-NL"/>
-        </w:rPr>
-        <w:t>Reden voor fusie lokale kranten</w:t>
-      </w:r>
-      <w:bookmarkEnd w:id="2"/>
-    </w:p>
-    <w:p>
-      <w:pPr>
-        <w:rPr>
-          <w:lang w:val="nl-NL"/>
-        </w:rPr>
-      </w:pPr>
-    </w:p>
-    <w:p>
-      <w:pPr>
-        <w:pStyle w:val="Heading3"/>
-        <w:rPr>
-          <w:rFonts w:ascii="Roboto" w:hAnsi="Roboto"/>
-          <w:b/>
-          <w:bCs/>
-          <w:color w:val="auto"/>
-          <w:lang w:val="nl-NL"/>
-        </w:rPr>
-      </w:pPr>
-      <w:bookmarkStart w:id="3" w:name="_Toc163643557"/>
-      <w:r>
-        <w:rPr>
-          <w:rFonts w:ascii="Roboto" w:hAnsi="Roboto"/>
-          <w:b/>
-          <w:bCs/>
-          <w:color w:val="auto"/>
-          <w:lang w:val="nl-NL"/>
-        </w:rPr>
-        <w:t xml:space="preserve">Het belang van de lokale </w:t>
-      </w:r>
-      <w:r>
-        <w:rPr>
-          <w:rFonts w:ascii="Roboto" w:hAnsi="Roboto"/>
-          <w:b/>
-          <w:bCs/>
-          <w:color w:val="auto"/>
-          <w:lang w:val="nl-NL"/>
-        </w:rPr>
-        <w:t xml:space="preserve">identiteit in de </w:t>
-      </w:r>
-      <w:r>
-        <w:rPr>
-          <w:rFonts w:ascii="Roboto" w:hAnsi="Roboto"/>
-          <w:b/>
-          <w:bCs/>
-          <w:color w:val="auto"/>
-          <w:lang w:val="nl-NL"/>
-        </w:rPr>
-        <w:t>journalistiek</w:t>
-      </w:r>
-      <w:bookmarkEnd w:id="3"/>
+          <w:lang w:val="nl-NL"/>
+        </w:rPr>
+      </w:pPr>
     </w:p>
     <w:p>
       <w:pPr>
@@ -2318,6 +2397,119 @@
           <w:lang w:val="nl-NL"/>
         </w:rPr>
       </w:pPr>
+      <w:bookmarkStart w:id="2" w:name="_Toc163646860"/>
+      <w:r>
+        <w:rPr>
+          <w:rFonts w:ascii="Roboto" w:hAnsi="Roboto"/>
+          <w:b/>
+          <w:bCs/>
+          <w:color w:val="auto"/>
+          <w:sz w:val="26"/>
+          <w:szCs w:val="26"/>
+          <w:lang w:val="nl-NL"/>
+        </w:rPr>
+        <w:t>Analyse van de lokale krant:</w:t>
+      </w:r>
+      <w:bookmarkEnd w:id="2"/>
+    </w:p>
+    <w:p>
+      <w:pPr>
+        <w:rPr>
+          <w:rFonts w:ascii="Times New Roman" w:hAnsi="Times New Roman" w:cs="Times New Roman"/>
+          <w:lang w:val="nl-NL"/>
+        </w:rPr>
+      </w:pPr>
+      <w:r>
+        <w:rPr>
+          <w:rFonts w:ascii="Times New Roman" w:hAnsi="Times New Roman" w:cs="Times New Roman"/>
+          <w:lang w:val="nl-NL"/>
+        </w:rPr>
+        <w:t>Beschrij</w:t>
+      </w:r>
+      <w:r>
+        <w:rPr>
+          <w:rFonts w:ascii="Times New Roman" w:hAnsi="Times New Roman" w:cs="Times New Roman"/>
+          <w:lang w:val="nl-NL"/>
+        </w:rPr>
+        <w:t>ven van</w:t>
+      </w:r>
+      <w:r>
+        <w:rPr>
+          <w:rFonts w:ascii="Times New Roman" w:hAnsi="Times New Roman" w:cs="Times New Roman"/>
+          <w:lang w:val="nl-NL"/>
+        </w:rPr>
+        <w:t xml:space="preserve"> de rol van lokale kranten binnen de media-ecologie.</w:t>
+      </w:r>
+      <w:r>
+        <w:rPr>
+          <w:rFonts w:ascii="Times New Roman" w:hAnsi="Times New Roman" w:cs="Times New Roman"/>
+          <w:lang w:val="nl-NL"/>
+        </w:rPr>
+        <w:t xml:space="preserve"> </w:t>
+      </w:r>
+      <w:r>
+        <w:rPr>
+          <w:rFonts w:ascii="Times New Roman" w:hAnsi="Times New Roman" w:cs="Times New Roman"/>
+          <w:lang w:val="nl-NL"/>
+        </w:rPr>
+        <w:t>Onderzoek</w:t>
+      </w:r>
+      <w:r>
+        <w:rPr>
+          <w:rFonts w:ascii="Times New Roman" w:hAnsi="Times New Roman" w:cs="Times New Roman"/>
+          <w:lang w:val="nl-NL"/>
+        </w:rPr>
+        <w:t xml:space="preserve"> naar</w:t>
+      </w:r>
+      <w:r>
+        <w:rPr>
+          <w:rFonts w:ascii="Times New Roman" w:hAnsi="Times New Roman" w:cs="Times New Roman"/>
+          <w:lang w:val="nl-NL"/>
+        </w:rPr>
+        <w:t xml:space="preserve"> de functies van lokale kranten, zoals informatieverstrekking, gemeenschapsvorming en controle van de lokale overheid.</w:t>
+      </w:r>
+      <w:r>
+        <w:rPr>
+          <w:rFonts w:ascii="Times New Roman" w:hAnsi="Times New Roman" w:cs="Times New Roman"/>
+          <w:lang w:val="nl-NL"/>
+        </w:rPr>
+        <w:t xml:space="preserve"> Verder a</w:t>
+      </w:r>
+      <w:r>
+        <w:rPr>
+          <w:rFonts w:ascii="Times New Roman" w:hAnsi="Times New Roman" w:cs="Times New Roman"/>
+          <w:lang w:val="nl-NL"/>
+        </w:rPr>
+        <w:t>nalyser</w:t>
+      </w:r>
+      <w:r>
+        <w:rPr>
+          <w:rFonts w:ascii="Times New Roman" w:hAnsi="Times New Roman" w:cs="Times New Roman"/>
+          <w:lang w:val="nl-NL"/>
+        </w:rPr>
+        <w:t>en van</w:t>
+      </w:r>
+      <w:r>
+        <w:rPr>
+          <w:rFonts w:ascii="Times New Roman" w:hAnsi="Times New Roman" w:cs="Times New Roman"/>
+          <w:lang w:val="nl-NL"/>
+        </w:rPr>
+        <w:t xml:space="preserve"> het bereik en de invloed van lokale kranten binnen hun gemeenschappen.</w:t>
+      </w:r>
+      <w:r>
+        <w:rPr>
+          <w:rFonts w:ascii="Times New Roman" w:hAnsi="Times New Roman" w:cs="Times New Roman"/>
+          <w:lang w:val="nl-NL"/>
+        </w:rPr>
+        <w:t xml:space="preserve"> </w:t>
+      </w:r>
+      <w:r>
+        <w:rPr>
+          <w:rFonts w:ascii="Times New Roman" w:hAnsi="Times New Roman" w:cs="Times New Roman"/>
+          <w:lang w:val="nl-NL"/>
+        </w:rPr>
+        <w:t>Onderzoek de evolutie van lokale kranten in het digitale tijdperk en hun aanpassingen aan nieuwe mediaplatforms.</w:t>
+      </w:r>
     </w:p>
     <w:p>
       <w:pPr>
@@ -2330,7 +2522,7 @@
           <w:lang w:val="nl-NL"/>
         </w:rPr>
       </w:pPr>
-      <w:bookmarkStart w:id="4" w:name="_Toc163643558"/>
+      <w:bookmarkStart w:id="3" w:name="_Toc163646861"/>
       <w:r>
         <w:rPr>
           <w:rFonts w:ascii="Roboto" w:hAnsi="Roboto"/>
@@ -2339,9 +2531,308 @@
           <w:color w:val="auto"/>
           <w:lang w:val="nl-NL"/>
         </w:rPr>
-        <w:t>Inhoudelijke vergelijking van ‘Zenderstreek’ tegenover ‘Het Kontakt’</w:t>
+        <w:t>Redenen voor fusie van lokale kranten:</w:t>
+      </w:r>
+      <w:bookmarkEnd w:id="3"/>
+    </w:p>
+    <w:p>
+      <w:pPr>
+        <w:rPr>
+          <w:rFonts w:ascii="Times New Roman" w:hAnsi="Times New Roman" w:cs="Times New Roman"/>
+          <w:b/>
+          <w:bCs/>
+          <w:lang w:val="nl-NL"/>
+        </w:rPr>
+      </w:pPr>
+      <w:r>
+        <w:rPr>
+          <w:rFonts w:ascii="Times New Roman" w:hAnsi="Times New Roman" w:cs="Times New Roman"/>
+          <w:lang w:val="nl-NL"/>
+        </w:rPr>
+        <w:t>Identifice</w:t>
+      </w:r>
+      <w:r>
+        <w:rPr>
+          <w:rFonts w:ascii="Times New Roman" w:hAnsi="Times New Roman" w:cs="Times New Roman"/>
+          <w:lang w:val="nl-NL"/>
+        </w:rPr>
+        <w:t>ren van</w:t>
+      </w:r>
+      <w:r>
+        <w:rPr>
+          <w:rFonts w:ascii="Times New Roman" w:hAnsi="Times New Roman" w:cs="Times New Roman"/>
+          <w:lang w:val="nl-NL"/>
+        </w:rPr>
+        <w:t xml:space="preserve"> economische, technologische en sociale factoren die hebben bijgedragen aan de toenemende fusies van lokale kranten.</w:t>
+      </w:r>
+      <w:r>
+        <w:rPr>
+          <w:rFonts w:ascii="Times New Roman" w:hAnsi="Times New Roman" w:cs="Times New Roman"/>
+          <w:lang w:val="nl-NL"/>
+        </w:rPr>
+        <w:t xml:space="preserve"> </w:t>
+      </w:r>
+      <w:r>
+        <w:rPr>
+          <w:rFonts w:ascii="Times New Roman" w:hAnsi="Times New Roman" w:cs="Times New Roman"/>
+          <w:lang w:val="nl-NL"/>
+        </w:rPr>
+        <w:t>Onderzoek</w:t>
+      </w:r>
+      <w:r>
+        <w:rPr>
+          <w:rFonts w:ascii="Times New Roman" w:hAnsi="Times New Roman" w:cs="Times New Roman"/>
+          <w:lang w:val="nl-NL"/>
+        </w:rPr>
+        <w:t xml:space="preserve"> naar</w:t>
+      </w:r>
+      <w:r>
+        <w:rPr>
+          <w:rFonts w:ascii="Times New Roman" w:hAnsi="Times New Roman" w:cs="Times New Roman"/>
+          <w:lang w:val="nl-NL"/>
+        </w:rPr>
+        <w:t xml:space="preserve"> de impact van dalende advertentie-inkomsten en abonnementen op de financiële stabiliteit van lokale kranten.</w:t>
+      </w:r>
+      <w:r>
+        <w:rPr>
+          <w:rFonts w:ascii="Times New Roman" w:hAnsi="Times New Roman" w:cs="Times New Roman"/>
+          <w:lang w:val="nl-NL"/>
+        </w:rPr>
+        <w:t xml:space="preserve"> </w:t>
+      </w:r>
+      <w:r>
+        <w:rPr>
+          <w:rFonts w:ascii="Times New Roman" w:hAnsi="Times New Roman" w:cs="Times New Roman"/>
+          <w:b/>
+          <w:bCs/>
+          <w:lang w:val="nl-NL"/>
+        </w:rPr>
+        <w:t>Onderzoek</w:t>
+      </w:r>
+      <w:r>
+        <w:rPr>
+          <w:rFonts w:ascii="Times New Roman" w:hAnsi="Times New Roman" w:cs="Times New Roman"/>
+          <w:b/>
+          <w:bCs/>
+          <w:lang w:val="nl-NL"/>
+        </w:rPr>
+        <w:t>en</w:t>
+      </w:r>
+      <w:r>
+        <w:rPr>
+          <w:rFonts w:ascii="Times New Roman" w:hAnsi="Times New Roman" w:cs="Times New Roman"/>
+          <w:b/>
+          <w:bCs/>
+          <w:lang w:val="nl-NL"/>
+        </w:rPr>
+        <w:t xml:space="preserve"> hoe fusies kunnen leiden tot veranderingen in redactioneel beleid, verslaggeving en de relatie met de lokale gemeenschap.</w:t>
+      </w:r>
+    </w:p>
+    <w:p>
+      <w:pPr>
+        <w:pStyle w:val="Heading2"/>
+        <w:rPr>
+          <w:rFonts w:ascii="Roboto" w:hAnsi="Roboto"/>
+          <w:b/>
+          <w:bCs/>
+          <w:color w:val="auto"/>
+          <w:lang w:val="nl-NL"/>
+        </w:rPr>
+      </w:pPr>
+      <w:bookmarkStart w:id="4" w:name="_Toc163646862"/>
+      <w:r>
+        <w:rPr>
+          <w:rFonts w:ascii="Roboto" w:hAnsi="Roboto"/>
+          <w:b/>
+          <w:bCs/>
+          <w:color w:val="auto"/>
+          <w:lang w:val="nl-NL"/>
+        </w:rPr>
+        <w:t>Het belang van lokale identiteit in de journalistiek:</w:t>
       </w:r>
       <w:bookmarkEnd w:id="4"/>
+    </w:p>
+    <w:p>
+      <w:pPr>
+        <w:rPr>
+          <w:rFonts w:ascii="Times New Roman" w:hAnsi="Times New Roman" w:cs="Times New Roman"/>
+          <w:lang w:val="nl-NL"/>
+        </w:rPr>
+      </w:pPr>
+      <w:r>
+        <w:rPr>
+          <w:rFonts w:ascii="Times New Roman" w:hAnsi="Times New Roman" w:cs="Times New Roman"/>
+          <w:lang w:val="nl-NL"/>
+        </w:rPr>
+        <w:t>Definië</w:t>
+      </w:r>
+      <w:r>
+        <w:rPr>
+          <w:rFonts w:ascii="Times New Roman" w:hAnsi="Times New Roman" w:cs="Times New Roman"/>
+          <w:lang w:val="nl-NL"/>
+        </w:rPr>
+        <w:t>ren van</w:t>
+      </w:r>
+      <w:r>
+        <w:rPr>
+          <w:rFonts w:ascii="Times New Roman" w:hAnsi="Times New Roman" w:cs="Times New Roman"/>
+          <w:lang w:val="nl-NL"/>
+        </w:rPr>
+        <w:t xml:space="preserve"> het concept van lokale identiteit en hoe het wordt weerspiegeld in journalistieke praktijken.</w:t>
+      </w:r>
+      <w:r>
+        <w:rPr>
+          <w:rFonts w:ascii="Times New Roman" w:hAnsi="Times New Roman" w:cs="Times New Roman"/>
+          <w:lang w:val="nl-NL"/>
+        </w:rPr>
+        <w:t xml:space="preserve"> </w:t>
+      </w:r>
+      <w:r>
+        <w:rPr>
+          <w:rFonts w:ascii="Times New Roman" w:hAnsi="Times New Roman" w:cs="Times New Roman"/>
+          <w:lang w:val="nl-NL"/>
+        </w:rPr>
+        <w:t>Onderzoek</w:t>
+      </w:r>
+      <w:r>
+        <w:rPr>
+          <w:rFonts w:ascii="Times New Roman" w:hAnsi="Times New Roman" w:cs="Times New Roman"/>
+          <w:lang w:val="nl-NL"/>
+        </w:rPr>
+        <w:t xml:space="preserve"> naar</w:t>
+      </w:r>
+      <w:r>
+        <w:rPr>
+          <w:rFonts w:ascii="Times New Roman" w:hAnsi="Times New Roman" w:cs="Times New Roman"/>
+          <w:lang w:val="nl-NL"/>
+        </w:rPr>
+        <w:t xml:space="preserve"> hoe lokale identiteit de keuze van onderwerpen, framing van verhalen en betrokkenheid van lezers beïnvloedt.</w:t>
+      </w:r>
+      <w:r>
+        <w:rPr>
+          <w:rFonts w:ascii="Times New Roman" w:hAnsi="Times New Roman" w:cs="Times New Roman"/>
+          <w:lang w:val="nl-NL"/>
+        </w:rPr>
+        <w:t xml:space="preserve"> </w:t>
+      </w:r>
+      <w:r>
+        <w:rPr>
+          <w:rFonts w:ascii="Times New Roman" w:hAnsi="Times New Roman" w:cs="Times New Roman"/>
+          <w:lang w:val="nl-NL"/>
+        </w:rPr>
+        <w:t>Analyse</w:t>
+      </w:r>
+      <w:r>
+        <w:rPr>
+          <w:rFonts w:ascii="Times New Roman" w:hAnsi="Times New Roman" w:cs="Times New Roman"/>
+          <w:lang w:val="nl-NL"/>
+        </w:rPr>
+        <w:t>ren van</w:t>
+      </w:r>
+      <w:r>
+        <w:rPr>
+          <w:rFonts w:ascii="Times New Roman" w:hAnsi="Times New Roman" w:cs="Times New Roman"/>
+          <w:lang w:val="nl-NL"/>
+        </w:rPr>
+        <w:t xml:space="preserve"> de rol van lokale journalisten als hoeders van de lokale identiteit en cultuur.</w:t>
+      </w:r>
+      <w:r>
+        <w:rPr>
+          <w:rFonts w:ascii="Times New Roman" w:hAnsi="Times New Roman" w:cs="Times New Roman"/>
+          <w:lang w:val="nl-NL"/>
+        </w:rPr>
+        <w:t xml:space="preserve"> </w:t>
+      </w:r>
+      <w:r>
+        <w:rPr>
+          <w:rFonts w:ascii="Times New Roman" w:hAnsi="Times New Roman" w:cs="Times New Roman"/>
+          <w:lang w:val="nl-NL"/>
+        </w:rPr>
+        <w:t>Onderzoek</w:t>
+      </w:r>
+      <w:r>
+        <w:rPr>
+          <w:rFonts w:ascii="Times New Roman" w:hAnsi="Times New Roman" w:cs="Times New Roman"/>
+          <w:lang w:val="nl-NL"/>
+        </w:rPr>
+        <w:t>en</w:t>
+      </w:r>
+      <w:r>
+        <w:rPr>
+          <w:rFonts w:ascii="Times New Roman" w:hAnsi="Times New Roman" w:cs="Times New Roman"/>
+          <w:lang w:val="nl-NL"/>
+        </w:rPr>
+        <w:t xml:space="preserve"> de uitdagingen en kansen bij het behouden van lokale identiteit in een steeds globaliserende mediawereld, inclusief de impact van internationale mediabedrijven op lokale journalistiek.</w:t>
+      </w:r>
+      <w:r>
+        <w:rPr>
+          <w:rFonts w:ascii="Times New Roman" w:hAnsi="Times New Roman" w:cs="Times New Roman"/>
+          <w:lang w:val="nl-NL"/>
+        </w:rPr>
+        <w:t xml:space="preserve"> </w:t>
+      </w:r>
+    </w:p>
+    <w:p>
+      <w:pPr>
+        <w:rPr>
+          <w:rFonts w:ascii="Times New Roman" w:hAnsi="Times New Roman" w:cs="Times New Roman"/>
+          <w:lang w:val="nl-NL"/>
+        </w:rPr>
+      </w:pPr>
+      <w:r>
+        <w:rPr>
+          <w:rFonts w:ascii="Times New Roman" w:hAnsi="Times New Roman" w:cs="Times New Roman"/>
+          <w:lang w:val="nl-NL"/>
+        </w:rPr>
+        <w:br w:type="page"/>
+      </w:r>
+    </w:p>
+    <w:p>
+      <w:pPr>
+        <w:pStyle w:val="Heading2"/>
+        <w:rPr>
+          <w:rFonts w:ascii="Roboto" w:hAnsi="Roboto"/>
+          <w:b/>
+          <w:bCs/>
+          <w:color w:val="auto"/>
+          <w:lang w:val="nl-NL"/>
+        </w:rPr>
+      </w:pPr>
+      <w:bookmarkStart w:id="5" w:name="_Toc163646863"/>
+      <w:r>
+        <w:rPr>
+          <w:rFonts w:ascii="Roboto" w:hAnsi="Roboto"/>
+          <w:b/>
+          <w:bCs/>
+          <w:color w:val="auto"/>
+          <w:lang w:val="nl-NL"/>
+        </w:rPr>
+        <w:lastRenderedPageBreak/>
+        <w:t xml:space="preserve">Inhoudelijke vergelijking van ‘Zenderstreek’ tegenover ‘Het </w:t>
+      </w:r>
+      <w:proofErr w:type="spellStart"/>
+      <w:r>
+        <w:rPr>
+          <w:rFonts w:ascii="Roboto" w:hAnsi="Roboto"/>
+          <w:b/>
+          <w:bCs/>
+          <w:color w:val="auto"/>
+          <w:lang w:val="nl-NL"/>
+        </w:rPr>
+        <w:t>Kontakt</w:t>
+      </w:r>
+      <w:proofErr w:type="spellEnd"/>
+      <w:r>
+        <w:rPr>
+          <w:rFonts w:ascii="Roboto" w:hAnsi="Roboto"/>
+          <w:b/>
+          <w:bCs/>
+          <w:color w:val="auto"/>
+          <w:lang w:val="nl-NL"/>
+        </w:rPr>
+        <w:t>’</w:t>
+      </w:r>
+      <w:bookmarkEnd w:id="5"/>
     </w:p>
     <w:p>
       <w:pPr>
@@ -2366,7 +2857,7 @@
           <w:lang w:val="nl-NL"/>
         </w:rPr>
       </w:pPr>
-      <w:bookmarkStart w:id="5" w:name="_Toc163643559"/>
+      <w:bookmarkStart w:id="6" w:name="_Toc163646864"/>
       <w:r>
         <w:rPr>
           <w:rFonts w:ascii="Roboto" w:hAnsi="Roboto"/>
@@ -2377,21 +2868,37 @@
         </w:rPr>
         <w:t>Thematische focus</w:t>
       </w:r>
-      <w:bookmarkEnd w:id="5"/>
-    </w:p>
-    <w:p>
-      <w:pPr>
-        <w:rPr>
-          <w:rFonts w:ascii="Times New Roman" w:hAnsi="Times New Roman" w:cs="Times New Roman"/>
-          <w:lang w:val="nl-NL"/>
-        </w:rPr>
-      </w:pPr>
-      <w:r>
-        <w:rPr>
-          <w:rFonts w:ascii="Times New Roman" w:hAnsi="Times New Roman" w:cs="Times New Roman"/>
-          <w:lang w:val="nl-NL"/>
-        </w:rPr>
-        <w:t>Analyseer de belangrijkste onderwerpen die worden behandeld in de artikelen van beide kranten en identificeer eventuele verschuivingen in thematische focus na de fusie. Zijn er nieuwe onderwerpen die meer of minder aandacht krijgen? Zijn er onderwerpen die vóór de fusie prominenter waren maar nu minder aan bod komen, of vice versa?</w:t>
+      <w:bookmarkEnd w:id="6"/>
+    </w:p>
+    <w:p>
+      <w:pPr>
+        <w:rPr>
+          <w:rFonts w:ascii="Times New Roman" w:hAnsi="Times New Roman" w:cs="Times New Roman"/>
+          <w:lang w:val="nl-NL"/>
+        </w:rPr>
+      </w:pPr>
+      <w:r>
+        <w:rPr>
+          <w:rFonts w:ascii="Times New Roman" w:hAnsi="Times New Roman" w:cs="Times New Roman"/>
+          <w:lang w:val="nl-NL"/>
+        </w:rPr>
+        <w:t xml:space="preserve">Analyseer de belangrijkste onderwerpen die worden behandeld in de artikelen van beide kranten en identificeer eventuele verschuivingen in thematische focus na de fusie. Zijn er nieuwe onderwerpen die meer of minder aandacht krijgen? Zijn er onderwerpen die vóór de fusie prominenter waren maar nu minder aan bod komen, of </w:t>
+      </w:r>
+      <w:proofErr w:type="spellStart"/>
+      <w:r>
+        <w:rPr>
+          <w:rFonts w:ascii="Times New Roman" w:hAnsi="Times New Roman" w:cs="Times New Roman"/>
+          <w:lang w:val="nl-NL"/>
+        </w:rPr>
+        <w:t>vice</w:t>
+      </w:r>
+      <w:proofErr w:type="spellEnd"/>
+      <w:r>
+        <w:rPr>
+          <w:rFonts w:ascii="Times New Roman" w:hAnsi="Times New Roman" w:cs="Times New Roman"/>
+          <w:lang w:val="nl-NL"/>
+        </w:rPr>
+        <w:t xml:space="preserve"> versa?</w:t>
       </w:r>
     </w:p>
     <w:p>
@@ -2409,7 +2916,7 @@
           <w:lang w:val="nl-NL"/>
         </w:rPr>
       </w:pPr>
-      <w:bookmarkStart w:id="6" w:name="_Toc163643560"/>
+      <w:bookmarkStart w:id="7" w:name="_Toc163646865"/>
       <w:r>
         <w:rPr>
           <w:rFonts w:ascii="Roboto" w:hAnsi="Roboto"/>
@@ -2420,7 +2927,7 @@
         </w:rPr>
         <w:t>Gebruikte bronnen</w:t>
       </w:r>
-      <w:bookmarkEnd w:id="6"/>
+      <w:bookmarkEnd w:id="7"/>
     </w:p>
     <w:p>
       <w:pPr>
@@ -2452,7 +2959,7 @@
           <w:lang w:val="nl-NL"/>
         </w:rPr>
       </w:pPr>
-      <w:bookmarkStart w:id="7" w:name="_Toc163643561"/>
+      <w:bookmarkStart w:id="8" w:name="_Toc163646866"/>
       <w:r>
         <w:rPr>
           <w:rFonts w:ascii="Roboto" w:hAnsi="Roboto"/>
@@ -2461,24 +2968,39 @@
           <w:color w:val="auto"/>
           <w:lang w:val="nl-NL"/>
         </w:rPr>
-        <w:lastRenderedPageBreak/>
         <w:t>Taalgebruik en framing</w:t>
       </w:r>
-      <w:bookmarkEnd w:id="7"/>
-    </w:p>
-    <w:p>
-      <w:pPr>
-        <w:rPr>
-          <w:rFonts w:ascii="Times New Roman" w:hAnsi="Times New Roman" w:cs="Times New Roman"/>
-          <w:lang w:val="nl-NL"/>
-        </w:rPr>
-      </w:pPr>
-      <w:r>
-        <w:rPr>
-          <w:rFonts w:ascii="Times New Roman" w:hAnsi="Times New Roman" w:cs="Times New Roman"/>
-          <w:lang w:val="nl-NL"/>
-        </w:rPr>
-        <w:t>Analyseer het taalgebruik en de framing van de berichtgeving in beide kranten. Worden bepaalde gebeurtenissen anders gepresenteerd of geïnterpreteerd na de fusie? Zijn er verschillen in de manier waarop controversiële onderwerpen worden behandeld of politieke kwesties worden geframed?</w:t>
+      <w:bookmarkEnd w:id="8"/>
+    </w:p>
+    <w:p>
+      <w:pPr>
+        <w:rPr>
+          <w:rFonts w:ascii="Times New Roman" w:hAnsi="Times New Roman" w:cs="Times New Roman"/>
+          <w:lang w:val="nl-NL"/>
+        </w:rPr>
+      </w:pPr>
+      <w:r>
+        <w:rPr>
+          <w:rFonts w:ascii="Times New Roman" w:hAnsi="Times New Roman" w:cs="Times New Roman"/>
+          <w:lang w:val="nl-NL"/>
+        </w:rPr>
+        <w:t xml:space="preserve">Analyseer het taalgebruik en de framing van de berichtgeving in beide kranten. Worden bepaalde gebeurtenissen anders gepresenteerd of geïnterpreteerd na de fusie? Zijn er verschillen in de manier waarop controversiële onderwerpen worden behandeld of politieke kwesties worden </w:t>
+      </w:r>
+      <w:proofErr w:type="spellStart"/>
+      <w:r>
+        <w:rPr>
+          <w:rFonts w:ascii="Times New Roman" w:hAnsi="Times New Roman" w:cs="Times New Roman"/>
+          <w:lang w:val="nl-NL"/>
+        </w:rPr>
+        <w:t>geframed</w:t>
+      </w:r>
+      <w:proofErr w:type="spellEnd"/>
+      <w:r>
+        <w:rPr>
+          <w:rFonts w:ascii="Times New Roman" w:hAnsi="Times New Roman" w:cs="Times New Roman"/>
+          <w:lang w:val="nl-NL"/>
+        </w:rPr>
+        <w:t>?</w:t>
       </w:r>
     </w:p>
     <w:p>
@@ -2496,7 +3018,7 @@
           <w:lang w:val="nl-NL"/>
         </w:rPr>
       </w:pPr>
-      <w:bookmarkStart w:id="8" w:name="_Toc163643562"/>
+      <w:bookmarkStart w:id="9" w:name="_Toc163646867"/>
       <w:r>
         <w:rPr>
           <w:rFonts w:ascii="Roboto" w:hAnsi="Roboto"/>
@@ -2507,7 +3029,7 @@
         </w:rPr>
         <w:t>Ruimtelijke dekking</w:t>
       </w:r>
-      <w:bookmarkEnd w:id="8"/>
+      <w:bookmarkEnd w:id="9"/>
     </w:p>
     <w:p>
       <w:pPr>
@@ -2539,7 +3061,7 @@
           <w:lang w:val="nl-NL"/>
         </w:rPr>
       </w:pPr>
-      <w:bookmarkStart w:id="9" w:name="_Toc163643563"/>
+      <w:bookmarkStart w:id="10" w:name="_Toc163646868"/>
       <w:r>
         <w:rPr>
           <w:rFonts w:ascii="Roboto" w:hAnsi="Roboto"/>
@@ -2550,7 +3072,7 @@
         </w:rPr>
         <w:t>Kwaliteit van de berichtgeving</w:t>
       </w:r>
-      <w:bookmarkEnd w:id="9"/>
+      <w:bookmarkEnd w:id="10"/>
     </w:p>
     <w:p>
       <w:pPr>
@@ -2587,7 +3109,7 @@
           <w:lang w:val="nl-NL"/>
         </w:rPr>
       </w:pPr>
-      <w:bookmarkStart w:id="10" w:name="_Toc163643564"/>
+      <w:bookmarkStart w:id="11" w:name="_Toc163646869"/>
       <w:r>
         <w:rPr>
           <w:rFonts w:ascii="Roboto" w:hAnsi="Roboto" w:cs="Times New Roman"/>
@@ -2600,7 +3122,7 @@
         </w:rPr>
         <w:t>Methode</w:t>
       </w:r>
-      <w:bookmarkEnd w:id="10"/>
+      <w:bookmarkEnd w:id="11"/>
     </w:p>
     <w:p>
       <w:pPr>
@@ -2625,7 +3147,21 @@
         <w:rPr>
           <w:lang w:val="nl-NL"/>
         </w:rPr>
-        <w:t>Deze studie richt zich op twee specifieke doelgroepen: lezers van de lokale krant de Zenderstreek in IJsselstein en lokale journalisten die schrijven voor de Zenderstreek, die momenteel onder Het Kontakt valt. De keuze voor deze doelgroepen is strategisch gemaakt om een uitgebreid begrip te verkrijgen van de impact van de fusie op zowel de lezers als de interne dynamiek binnen de redactionele omgeving.</w:t>
+        <w:t xml:space="preserve">Deze studie richt zich op twee specifieke doelgroepen: lezers van de lokale krant de Zenderstreek in IJsselstein en lokale journalisten die schrijven voor de Zenderstreek, die momenteel onder Het </w:t>
+      </w:r>
+      <w:proofErr w:type="spellStart"/>
+      <w:r>
+        <w:rPr>
+          <w:lang w:val="nl-NL"/>
+        </w:rPr>
+        <w:t>Kontakt</w:t>
+      </w:r>
+      <w:proofErr w:type="spellEnd"/>
+      <w:r>
+        <w:rPr>
+          <w:lang w:val="nl-NL"/>
+        </w:rPr>
+        <w:t xml:space="preserve"> valt. De keuze voor deze doelgroepen is strategisch gemaakt om een uitgebreid begrip te verkrijgen van de impact van de fusie op zowel de lezers als de interne dynamiek binnen de redactionele omgeving.</w:t>
       </w:r>
     </w:p>
     <w:p>
@@ -2651,6 +3187,7 @@
         <w:rPr>
           <w:lang w:val="nl-NL"/>
         </w:rPr>
+        <w:lastRenderedPageBreak/>
         <w:t>Door middel van een systematische benadering van dataverzameling en -analyse zal getracht worden om zowel kwantitatieve als kwalitatieve inzichten te verkrijgen. De resultaten van de interviews zullen worden geanalyseerd met behulp van thematische analyse, waarbij patronen, overeenkomsten en verschillen zorgvuldig worden geïdentificeerd en geïnterpreteerd.</w:t>
       </w:r>
     </w:p>
@@ -2692,7 +3229,7 @@
           <w:lang w:val="nl-NL"/>
         </w:rPr>
       </w:pPr>
-      <w:bookmarkStart w:id="11" w:name="_Toc163643565"/>
+      <w:bookmarkStart w:id="12" w:name="_Toc163646870"/>
       <w:r>
         <w:rPr>
           <w:rFonts w:ascii="Roboto" w:hAnsi="Roboto" w:cs="Times New Roman"/>
@@ -2705,7 +3242,7 @@
         </w:rPr>
         <w:t>Onderzoeksobject</w:t>
       </w:r>
-      <w:bookmarkEnd w:id="11"/>
+      <w:bookmarkEnd w:id="12"/>
     </w:p>
     <w:p>
       <w:pPr>
@@ -2718,7 +3255,7 @@
           <w:lang w:val="nl-NL"/>
         </w:rPr>
       </w:pPr>
-      <w:bookmarkStart w:id="12" w:name="_Toc163643566"/>
+      <w:bookmarkStart w:id="13" w:name="_Toc163646871"/>
       <w:r>
         <w:rPr>
           <w:rFonts w:ascii="Roboto" w:hAnsi="Roboto"/>
@@ -2729,7 +3266,7 @@
         </w:rPr>
         <w:t>Achtergrondinformatie Gemeente IJsselstein</w:t>
       </w:r>
-      <w:bookmarkEnd w:id="12"/>
+      <w:bookmarkEnd w:id="13"/>
     </w:p>
     <w:p>
       <w:pPr>
@@ -2742,7 +3279,7 @@
           <w:lang w:val="nl-NL"/>
         </w:rPr>
       </w:pPr>
-      <w:bookmarkStart w:id="13" w:name="_Toc163643567"/>
+      <w:bookmarkStart w:id="14" w:name="_Toc163646872"/>
       <w:r>
         <w:rPr>
           <w:rFonts w:ascii="Roboto" w:hAnsi="Roboto"/>
@@ -2753,7 +3290,7 @@
         </w:rPr>
         <w:t>Onderzoeksobject 1: Zenderstreek</w:t>
       </w:r>
-      <w:bookmarkEnd w:id="13"/>
+      <w:bookmarkEnd w:id="14"/>
     </w:p>
     <w:p>
       <w:pPr>
@@ -2766,7 +3303,7 @@
           <w:lang w:val="nl-NL"/>
         </w:rPr>
       </w:pPr>
-      <w:bookmarkStart w:id="14" w:name="_Toc163643568"/>
+      <w:bookmarkStart w:id="15" w:name="_Toc163646873"/>
       <w:r>
         <w:rPr>
           <w:rFonts w:ascii="Roboto" w:hAnsi="Roboto"/>
@@ -2775,9 +3312,21 @@
           <w:color w:val="auto"/>
           <w:lang w:val="nl-NL"/>
         </w:rPr>
-        <w:t>Onderzoeksobject 2: Het kontakt</w:t>
-      </w:r>
-      <w:bookmarkEnd w:id="14"/>
+        <w:t xml:space="preserve">Onderzoeksobject 2: Het </w:t>
+      </w:r>
+      <w:proofErr w:type="spellStart"/>
+      <w:r>
+        <w:rPr>
+          <w:rFonts w:ascii="Roboto" w:hAnsi="Roboto"/>
+          <w:b/>
+          <w:bCs/>
+          <w:color w:val="auto"/>
+          <w:lang w:val="nl-NL"/>
+        </w:rPr>
+        <w:t>kontakt</w:t>
+      </w:r>
+      <w:bookmarkEnd w:id="15"/>
+      <w:proofErr w:type="spellEnd"/>
     </w:p>
     <w:p>
       <w:pPr>
@@ -2792,7 +3341,7 @@
           <w:lang w:val="nl-NL"/>
         </w:rPr>
       </w:pPr>
-      <w:bookmarkStart w:id="15" w:name="_Toc163643569"/>
+      <w:bookmarkStart w:id="16" w:name="_Toc163646874"/>
       <w:r>
         <w:rPr>
           <w:rFonts w:ascii="Roboto" w:hAnsi="Roboto" w:cs="Times New Roman"/>
@@ -2805,7 +3354,7 @@
         </w:rPr>
         <w:t>Semigestructureerde interviews</w:t>
       </w:r>
-      <w:bookmarkEnd w:id="15"/>
+      <w:bookmarkEnd w:id="16"/>
     </w:p>
     <w:p>
       <w:pPr>
@@ -2818,7 +3367,7 @@
           <w:lang w:val="nl-NL"/>
         </w:rPr>
       </w:pPr>
-      <w:bookmarkStart w:id="16" w:name="_Toc163643570"/>
+      <w:bookmarkStart w:id="17" w:name="_Toc163646875"/>
       <w:r>
         <w:rPr>
           <w:rFonts w:ascii="Roboto" w:hAnsi="Roboto"/>
@@ -2829,7 +3378,7 @@
         </w:rPr>
         <w:t>Introductie tot de methode en risico’s ervan</w:t>
       </w:r>
-      <w:bookmarkEnd w:id="16"/>
+      <w:bookmarkEnd w:id="17"/>
     </w:p>
     <w:p>
       <w:pPr>
@@ -2842,7 +3391,7 @@
           <w:lang w:val="nl-NL"/>
         </w:rPr>
       </w:pPr>
-      <w:bookmarkStart w:id="17" w:name="_Toc163643571"/>
+      <w:bookmarkStart w:id="18" w:name="_Toc163646876"/>
       <w:r>
         <w:rPr>
           <w:rFonts w:ascii="Roboto" w:hAnsi="Roboto"/>
@@ -2853,7 +3402,7 @@
         </w:rPr>
         <w:t>Opzet semigestructureerde interview</w:t>
       </w:r>
-      <w:bookmarkEnd w:id="17"/>
+      <w:bookmarkEnd w:id="18"/>
     </w:p>
     <w:p>
       <w:pPr>
@@ -2882,7 +3431,7 @@
           <w:lang w:val="nl-NL"/>
         </w:rPr>
       </w:pPr>
-      <w:bookmarkStart w:id="18" w:name="_Toc163643572"/>
+      <w:bookmarkStart w:id="19" w:name="_Toc163646877"/>
       <w:r>
         <w:rPr>
           <w:rFonts w:ascii="Roboto" w:hAnsi="Roboto" w:cs="Times New Roman"/>
@@ -2895,7 +3444,7 @@
         </w:rPr>
         <w:t>Resultaten</w:t>
       </w:r>
-      <w:bookmarkEnd w:id="18"/>
+      <w:bookmarkEnd w:id="19"/>
     </w:p>
     <w:p>
       <w:pPr>
@@ -2980,7 +3529,39 @@
           <w:rFonts w:ascii="Times New Roman" w:hAnsi="Times New Roman" w:cs="Times New Roman"/>
           <w:lang w:val="nl-NL"/>
         </w:rPr>
-        <w:t>Ad Velders (Redactiecoördinator Het Kontakt Zenderstreeknieuws)</w:t>
+        <w:t xml:space="preserve">Ad </w:t>
+      </w:r>
+      <w:proofErr w:type="spellStart"/>
+      <w:r>
+        <w:rPr>
+          <w:rFonts w:ascii="Times New Roman" w:hAnsi="Times New Roman" w:cs="Times New Roman"/>
+          <w:lang w:val="nl-NL"/>
+        </w:rPr>
+        <w:t>Velders</w:t>
+      </w:r>
+      <w:proofErr w:type="spellEnd"/>
+      <w:r>
+        <w:rPr>
+          <w:rFonts w:ascii="Times New Roman" w:hAnsi="Times New Roman" w:cs="Times New Roman"/>
+          <w:lang w:val="nl-NL"/>
+        </w:rPr>
+        <w:t xml:space="preserve"> (Redactiecoördinator Het </w:t>
+      </w:r>
+      <w:proofErr w:type="spellStart"/>
+      <w:r>
+        <w:rPr>
+          <w:rFonts w:ascii="Times New Roman" w:hAnsi="Times New Roman" w:cs="Times New Roman"/>
+          <w:lang w:val="nl-NL"/>
+        </w:rPr>
+        <w:t>Kontakt</w:t>
+      </w:r>
+      <w:proofErr w:type="spellEnd"/>
+      <w:r>
+        <w:rPr>
+          <w:rFonts w:ascii="Times New Roman" w:hAnsi="Times New Roman" w:cs="Times New Roman"/>
+          <w:lang w:val="nl-NL"/>
+        </w:rPr>
+        <w:t xml:space="preserve"> Zenderstreeknieuws)</w:t>
       </w:r>
     </w:p>
     <w:sectPr>
@@ -3187,6 +3768,7 @@
         <w:lang w:val="nl-NL"/>
       </w:rPr>
     </w:pPr>
+    <w:proofErr w:type="gramStart"/>
     <w:r>
       <w:rPr>
         <w:rFonts w:ascii="Roboto" w:hAnsi="Roboto" w:cs="Times New Roman"/>
@@ -3196,7 +3778,19 @@
         <w:szCs w:val="24"/>
         <w:lang w:val="nl-NL"/>
       </w:rPr>
-      <w:t>pre-master 23-24</w:t>
+      <w:t>pre</w:t>
+    </w:r>
+    <w:proofErr w:type="gramEnd"/>
+    <w:r>
+      <w:rPr>
+        <w:rFonts w:ascii="Roboto" w:hAnsi="Roboto" w:cs="Times New Roman"/>
+        <w:b/>
+        <w:bCs/>
+        <w:sz w:val="24"/>
+        <w:szCs w:val="24"/>
+        <w:lang w:val="nl-NL"/>
+      </w:rPr>
+      <w:t>-master 23-24</w:t>
     </w:r>
   </w:p>
   <w:p>

</xml_diff>

<commit_message>
vault backup: 2024-04-10 13:22:07
</commit_message>
<xml_diff>
--- a/Vakken/Blok 2/Scriptie/Onderzoeksvraag en Inleiding.docx
+++ b/Vakken/Blok 2/Scriptie/Onderzoeksvraag en Inleiding.docx
@@ -8,6 +8,7 @@
           <w:rFonts w:ascii="Roboto" w:hAnsi="Roboto"/>
           <w:b/>
           <w:bCs/>
+          <w:lang w:val="nl-NL"/>
         </w:rPr>
       </w:pPr>
       <w:r>
@@ -19,6 +20,7 @@
           <w:color w:val="FFFFFF" w:themeColor="background1"/>
           <w:sz w:val="72"/>
           <w:szCs w:val="72"/>
+          <w:lang w:val="nl-NL"/>
         </w:rPr>
         <w:drawing>
           <wp:anchor distT="0" distB="0" distL="114300" distR="114300" simplePos="0" relativeHeight="251658240" behindDoc="1" locked="0" layoutInCell="1" allowOverlap="1" wp14:anchorId="7C5217F5" wp14:editId="2BD6350D">
@@ -83,7 +85,6 @@
           </wp:anchor>
         </w:drawing>
       </w:r>
-      <w:proofErr w:type="spellStart"/>
       <w:r>
         <w:rPr>
           <w:rFonts w:ascii="Roboto" w:hAnsi="Roboto"/>
@@ -92,20 +93,9 @@
           <w:color w:val="FFFFFF" w:themeColor="background1"/>
           <w:sz w:val="72"/>
           <w:szCs w:val="72"/>
-        </w:rPr>
-        <w:t>Schakelscriptie</w:t>
-      </w:r>
-      <w:proofErr w:type="spellEnd"/>
-      <w:r>
-        <w:rPr>
-          <w:rFonts w:ascii="Roboto" w:hAnsi="Roboto"/>
-          <w:b/>
-          <w:bCs/>
-          <w:color w:val="FFFFFF" w:themeColor="background1"/>
-          <w:sz w:val="72"/>
-          <w:szCs w:val="72"/>
-        </w:rPr>
-        <w:t xml:space="preserve"> Jort Siemes (4028198)</w:t>
+          <w:lang w:val="nl-NL"/>
+        </w:rPr>
+        <w:t>Schakelscriptie Jort Siemes (4028198)</w:t>
       </w:r>
     </w:p>
     <w:p>
@@ -150,6 +140,9 @@
     <w:p>
       <w:pPr>
         <w:pStyle w:val="Header"/>
+        <w:rPr>
+          <w:lang w:val="nl-NL"/>
+        </w:rPr>
       </w:pPr>
     </w:p>
     <w:p>
@@ -417,6 +410,7 @@
           <w:kern w:val="2"/>
           <w:sz w:val="22"/>
           <w:szCs w:val="22"/>
+          <w:lang w:val="nl-NL"/>
           <w14:ligatures w14:val="standardContextual"/>
         </w:rPr>
         <w:id w:val="-822578838"/>
@@ -438,6 +432,7 @@
             <w:pStyle w:val="TOCHeading"/>
             <w:rPr>
               <w:color w:val="auto"/>
+              <w:lang w:val="nl-NL"/>
             </w:rPr>
           </w:pPr>
         </w:p>
@@ -450,15 +445,25 @@
             <w:rPr>
               <w:rFonts w:eastAsiaTheme="minorEastAsia"/>
               <w:noProof/>
+              <w:lang w:val="nl-NL"/>
             </w:rPr>
           </w:pPr>
           <w:r>
+            <w:rPr>
+              <w:lang w:val="nl-NL"/>
+            </w:rPr>
             <w:fldChar w:fldCharType="begin"/>
           </w:r>
           <w:r>
+            <w:rPr>
+              <w:lang w:val="nl-NL"/>
+            </w:rPr>
             <w:instrText xml:space="preserve"> TOC \o "1-3" \h \z \u </w:instrText>
           </w:r>
           <w:r>
+            <w:rPr>
+              <w:lang w:val="nl-NL"/>
+            </w:rPr>
             <w:fldChar w:fldCharType="separate"/>
           </w:r>
           <w:hyperlink w:anchor="_Toc163646858" w:history="1">
@@ -477,6 +482,7 @@
               <w:rPr>
                 <w:noProof/>
                 <w:webHidden/>
+                <w:lang w:val="nl-NL"/>
               </w:rPr>
               <w:tab/>
             </w:r>
@@ -484,6 +490,7 @@
               <w:rPr>
                 <w:noProof/>
                 <w:webHidden/>
+                <w:lang w:val="nl-NL"/>
               </w:rPr>
               <w:fldChar w:fldCharType="begin"/>
             </w:r>
@@ -491,6 +498,7 @@
               <w:rPr>
                 <w:noProof/>
                 <w:webHidden/>
+                <w:lang w:val="nl-NL"/>
               </w:rPr>
               <w:instrText xml:space="preserve"> PAGEREF _Toc163646858 \h </w:instrText>
             </w:r>
@@ -498,12 +506,14 @@
               <w:rPr>
                 <w:noProof/>
                 <w:webHidden/>
-              </w:rPr>
-            </w:r>
-            <w:r>
-              <w:rPr>
-                <w:noProof/>
-                <w:webHidden/>
+                <w:lang w:val="nl-NL"/>
+              </w:rPr>
+            </w:r>
+            <w:r>
+              <w:rPr>
+                <w:noProof/>
+                <w:webHidden/>
+                <w:lang w:val="nl-NL"/>
               </w:rPr>
               <w:fldChar w:fldCharType="separate"/>
             </w:r>
@@ -511,6 +521,7 @@
               <w:rPr>
                 <w:noProof/>
                 <w:webHidden/>
+                <w:lang w:val="nl-NL"/>
               </w:rPr>
               <w:t>3</w:t>
             </w:r>
@@ -518,6 +529,7 @@
               <w:rPr>
                 <w:noProof/>
                 <w:webHidden/>
+                <w:lang w:val="nl-NL"/>
               </w:rPr>
               <w:fldChar w:fldCharType="end"/>
             </w:r>
@@ -532,6 +544,7 @@
             <w:rPr>
               <w:rFonts w:eastAsiaTheme="minorEastAsia"/>
               <w:noProof/>
+              <w:lang w:val="nl-NL"/>
             </w:rPr>
           </w:pPr>
           <w:hyperlink w:anchor="_Toc163646859" w:history="1">
@@ -550,6 +563,7 @@
               <w:rPr>
                 <w:noProof/>
                 <w:webHidden/>
+                <w:lang w:val="nl-NL"/>
               </w:rPr>
               <w:tab/>
             </w:r>
@@ -557,6 +571,7 @@
               <w:rPr>
                 <w:noProof/>
                 <w:webHidden/>
+                <w:lang w:val="nl-NL"/>
               </w:rPr>
               <w:fldChar w:fldCharType="begin"/>
             </w:r>
@@ -564,6 +579,7 @@
               <w:rPr>
                 <w:noProof/>
                 <w:webHidden/>
+                <w:lang w:val="nl-NL"/>
               </w:rPr>
               <w:instrText xml:space="preserve"> PAGEREF _Toc163646859 \h </w:instrText>
             </w:r>
@@ -571,12 +587,14 @@
               <w:rPr>
                 <w:noProof/>
                 <w:webHidden/>
-              </w:rPr>
-            </w:r>
-            <w:r>
-              <w:rPr>
-                <w:noProof/>
-                <w:webHidden/>
+                <w:lang w:val="nl-NL"/>
+              </w:rPr>
+            </w:r>
+            <w:r>
+              <w:rPr>
+                <w:noProof/>
+                <w:webHidden/>
+                <w:lang w:val="nl-NL"/>
               </w:rPr>
               <w:fldChar w:fldCharType="separate"/>
             </w:r>
@@ -584,6 +602,7 @@
               <w:rPr>
                 <w:noProof/>
                 <w:webHidden/>
+                <w:lang w:val="nl-NL"/>
               </w:rPr>
               <w:t>3</w:t>
             </w:r>
@@ -591,6 +610,7 @@
               <w:rPr>
                 <w:noProof/>
                 <w:webHidden/>
+                <w:lang w:val="nl-NL"/>
               </w:rPr>
               <w:fldChar w:fldCharType="end"/>
             </w:r>
@@ -605,6 +625,7 @@
             <w:rPr>
               <w:rFonts w:eastAsiaTheme="minorEastAsia"/>
               <w:noProof/>
+              <w:lang w:val="nl-NL"/>
             </w:rPr>
           </w:pPr>
           <w:hyperlink w:anchor="_Toc163646860" w:history="1">
@@ -623,6 +644,7 @@
               <w:rPr>
                 <w:noProof/>
                 <w:webHidden/>
+                <w:lang w:val="nl-NL"/>
               </w:rPr>
               <w:tab/>
             </w:r>
@@ -630,6 +652,7 @@
               <w:rPr>
                 <w:noProof/>
                 <w:webHidden/>
+                <w:lang w:val="nl-NL"/>
               </w:rPr>
               <w:fldChar w:fldCharType="begin"/>
             </w:r>
@@ -637,6 +660,7 @@
               <w:rPr>
                 <w:noProof/>
                 <w:webHidden/>
+                <w:lang w:val="nl-NL"/>
               </w:rPr>
               <w:instrText xml:space="preserve"> PAGEREF _Toc163646860 \h </w:instrText>
             </w:r>
@@ -644,12 +668,14 @@
               <w:rPr>
                 <w:noProof/>
                 <w:webHidden/>
-              </w:rPr>
-            </w:r>
-            <w:r>
-              <w:rPr>
-                <w:noProof/>
-                <w:webHidden/>
+                <w:lang w:val="nl-NL"/>
+              </w:rPr>
+            </w:r>
+            <w:r>
+              <w:rPr>
+                <w:noProof/>
+                <w:webHidden/>
+                <w:lang w:val="nl-NL"/>
               </w:rPr>
               <w:fldChar w:fldCharType="separate"/>
             </w:r>
@@ -657,6 +683,7 @@
               <w:rPr>
                 <w:noProof/>
                 <w:webHidden/>
+                <w:lang w:val="nl-NL"/>
               </w:rPr>
               <w:t>3</w:t>
             </w:r>
@@ -664,6 +691,7 @@
               <w:rPr>
                 <w:noProof/>
                 <w:webHidden/>
+                <w:lang w:val="nl-NL"/>
               </w:rPr>
               <w:fldChar w:fldCharType="end"/>
             </w:r>
@@ -678,6 +706,7 @@
             <w:rPr>
               <w:rFonts w:eastAsiaTheme="minorEastAsia"/>
               <w:noProof/>
+              <w:lang w:val="nl-NL"/>
             </w:rPr>
           </w:pPr>
           <w:hyperlink w:anchor="_Toc163646861" w:history="1">
@@ -696,6 +725,7 @@
               <w:rPr>
                 <w:noProof/>
                 <w:webHidden/>
+                <w:lang w:val="nl-NL"/>
               </w:rPr>
               <w:tab/>
             </w:r>
@@ -703,6 +733,7 @@
               <w:rPr>
                 <w:noProof/>
                 <w:webHidden/>
+                <w:lang w:val="nl-NL"/>
               </w:rPr>
               <w:fldChar w:fldCharType="begin"/>
             </w:r>
@@ -710,6 +741,7 @@
               <w:rPr>
                 <w:noProof/>
                 <w:webHidden/>
+                <w:lang w:val="nl-NL"/>
               </w:rPr>
               <w:instrText xml:space="preserve"> PAGEREF _Toc163646861 \h </w:instrText>
             </w:r>
@@ -717,12 +749,14 @@
               <w:rPr>
                 <w:noProof/>
                 <w:webHidden/>
-              </w:rPr>
-            </w:r>
-            <w:r>
-              <w:rPr>
-                <w:noProof/>
-                <w:webHidden/>
+                <w:lang w:val="nl-NL"/>
+              </w:rPr>
+            </w:r>
+            <w:r>
+              <w:rPr>
+                <w:noProof/>
+                <w:webHidden/>
+                <w:lang w:val="nl-NL"/>
               </w:rPr>
               <w:fldChar w:fldCharType="separate"/>
             </w:r>
@@ -730,6 +764,7 @@
               <w:rPr>
                 <w:noProof/>
                 <w:webHidden/>
+                <w:lang w:val="nl-NL"/>
               </w:rPr>
               <w:t>3</w:t>
             </w:r>
@@ -737,6 +772,7 @@
               <w:rPr>
                 <w:noProof/>
                 <w:webHidden/>
+                <w:lang w:val="nl-NL"/>
               </w:rPr>
               <w:fldChar w:fldCharType="end"/>
             </w:r>
@@ -751,6 +787,7 @@
             <w:rPr>
               <w:rFonts w:eastAsiaTheme="minorEastAsia"/>
               <w:noProof/>
+              <w:lang w:val="nl-NL"/>
             </w:rPr>
           </w:pPr>
           <w:hyperlink w:anchor="_Toc163646862" w:history="1">
@@ -769,6 +806,7 @@
               <w:rPr>
                 <w:noProof/>
                 <w:webHidden/>
+                <w:lang w:val="nl-NL"/>
               </w:rPr>
               <w:tab/>
             </w:r>
@@ -776,6 +814,7 @@
               <w:rPr>
                 <w:noProof/>
                 <w:webHidden/>
+                <w:lang w:val="nl-NL"/>
               </w:rPr>
               <w:fldChar w:fldCharType="begin"/>
             </w:r>
@@ -783,6 +822,7 @@
               <w:rPr>
                 <w:noProof/>
                 <w:webHidden/>
+                <w:lang w:val="nl-NL"/>
               </w:rPr>
               <w:instrText xml:space="preserve"> PAGEREF _Toc163646862 \h </w:instrText>
             </w:r>
@@ -790,12 +830,14 @@
               <w:rPr>
                 <w:noProof/>
                 <w:webHidden/>
-              </w:rPr>
-            </w:r>
-            <w:r>
-              <w:rPr>
-                <w:noProof/>
-                <w:webHidden/>
+                <w:lang w:val="nl-NL"/>
+              </w:rPr>
+            </w:r>
+            <w:r>
+              <w:rPr>
+                <w:noProof/>
+                <w:webHidden/>
+                <w:lang w:val="nl-NL"/>
               </w:rPr>
               <w:fldChar w:fldCharType="separate"/>
             </w:r>
@@ -803,6 +845,7 @@
               <w:rPr>
                 <w:noProof/>
                 <w:webHidden/>
+                <w:lang w:val="nl-NL"/>
               </w:rPr>
               <w:t>3</w:t>
             </w:r>
@@ -810,6 +853,7 @@
               <w:rPr>
                 <w:noProof/>
                 <w:webHidden/>
+                <w:lang w:val="nl-NL"/>
               </w:rPr>
               <w:fldChar w:fldCharType="end"/>
             </w:r>
@@ -824,6 +868,7 @@
             <w:rPr>
               <w:rFonts w:eastAsiaTheme="minorEastAsia"/>
               <w:noProof/>
+              <w:lang w:val="nl-NL"/>
             </w:rPr>
           </w:pPr>
           <w:hyperlink w:anchor="_Toc163646863" w:history="1">
@@ -842,6 +887,7 @@
               <w:rPr>
                 <w:noProof/>
                 <w:webHidden/>
+                <w:lang w:val="nl-NL"/>
               </w:rPr>
               <w:tab/>
             </w:r>
@@ -849,6 +895,7 @@
               <w:rPr>
                 <w:noProof/>
                 <w:webHidden/>
+                <w:lang w:val="nl-NL"/>
               </w:rPr>
               <w:fldChar w:fldCharType="begin"/>
             </w:r>
@@ -856,6 +903,7 @@
               <w:rPr>
                 <w:noProof/>
                 <w:webHidden/>
+                <w:lang w:val="nl-NL"/>
               </w:rPr>
               <w:instrText xml:space="preserve"> PAGEREF _Toc163646863 \h </w:instrText>
             </w:r>
@@ -863,12 +911,14 @@
               <w:rPr>
                 <w:noProof/>
                 <w:webHidden/>
-              </w:rPr>
-            </w:r>
-            <w:r>
-              <w:rPr>
-                <w:noProof/>
-                <w:webHidden/>
+                <w:lang w:val="nl-NL"/>
+              </w:rPr>
+            </w:r>
+            <w:r>
+              <w:rPr>
+                <w:noProof/>
+                <w:webHidden/>
+                <w:lang w:val="nl-NL"/>
               </w:rPr>
               <w:fldChar w:fldCharType="separate"/>
             </w:r>
@@ -876,6 +926,7 @@
               <w:rPr>
                 <w:noProof/>
                 <w:webHidden/>
+                <w:lang w:val="nl-NL"/>
               </w:rPr>
               <w:t>4</w:t>
             </w:r>
@@ -883,6 +934,7 @@
               <w:rPr>
                 <w:noProof/>
                 <w:webHidden/>
+                <w:lang w:val="nl-NL"/>
               </w:rPr>
               <w:fldChar w:fldCharType="end"/>
             </w:r>
@@ -898,6 +950,7 @@
             <w:rPr>
               <w:rFonts w:eastAsiaTheme="minorEastAsia"/>
               <w:noProof/>
+              <w:lang w:val="nl-NL"/>
             </w:rPr>
           </w:pPr>
           <w:hyperlink w:anchor="_Toc163646864" w:history="1">
@@ -916,6 +969,7 @@
               <w:rPr>
                 <w:rFonts w:eastAsiaTheme="minorEastAsia"/>
                 <w:noProof/>
+                <w:lang w:val="nl-NL"/>
               </w:rPr>
               <w:tab/>
             </w:r>
@@ -934,6 +988,7 @@
               <w:rPr>
                 <w:noProof/>
                 <w:webHidden/>
+                <w:lang w:val="nl-NL"/>
               </w:rPr>
               <w:tab/>
             </w:r>
@@ -941,6 +996,7 @@
               <w:rPr>
                 <w:noProof/>
                 <w:webHidden/>
+                <w:lang w:val="nl-NL"/>
               </w:rPr>
               <w:fldChar w:fldCharType="begin"/>
             </w:r>
@@ -948,6 +1004,7 @@
               <w:rPr>
                 <w:noProof/>
                 <w:webHidden/>
+                <w:lang w:val="nl-NL"/>
               </w:rPr>
               <w:instrText xml:space="preserve"> PAGEREF _Toc163646864 \h </w:instrText>
             </w:r>
@@ -955,12 +1012,14 @@
               <w:rPr>
                 <w:noProof/>
                 <w:webHidden/>
-              </w:rPr>
-            </w:r>
-            <w:r>
-              <w:rPr>
-                <w:noProof/>
-                <w:webHidden/>
+                <w:lang w:val="nl-NL"/>
+              </w:rPr>
+            </w:r>
+            <w:r>
+              <w:rPr>
+                <w:noProof/>
+                <w:webHidden/>
+                <w:lang w:val="nl-NL"/>
               </w:rPr>
               <w:fldChar w:fldCharType="separate"/>
             </w:r>
@@ -968,6 +1027,7 @@
               <w:rPr>
                 <w:noProof/>
                 <w:webHidden/>
+                <w:lang w:val="nl-NL"/>
               </w:rPr>
               <w:t>4</w:t>
             </w:r>
@@ -975,6 +1035,7 @@
               <w:rPr>
                 <w:noProof/>
                 <w:webHidden/>
+                <w:lang w:val="nl-NL"/>
               </w:rPr>
               <w:fldChar w:fldCharType="end"/>
             </w:r>
@@ -990,6 +1051,7 @@
             <w:rPr>
               <w:rFonts w:eastAsiaTheme="minorEastAsia"/>
               <w:noProof/>
+              <w:lang w:val="nl-NL"/>
             </w:rPr>
           </w:pPr>
           <w:hyperlink w:anchor="_Toc163646865" w:history="1">
@@ -1008,6 +1070,7 @@
               <w:rPr>
                 <w:rFonts w:eastAsiaTheme="minorEastAsia"/>
                 <w:noProof/>
+                <w:lang w:val="nl-NL"/>
               </w:rPr>
               <w:tab/>
             </w:r>
@@ -1026,6 +1089,7 @@
               <w:rPr>
                 <w:noProof/>
                 <w:webHidden/>
+                <w:lang w:val="nl-NL"/>
               </w:rPr>
               <w:tab/>
             </w:r>
@@ -1033,6 +1097,7 @@
               <w:rPr>
                 <w:noProof/>
                 <w:webHidden/>
+                <w:lang w:val="nl-NL"/>
               </w:rPr>
               <w:fldChar w:fldCharType="begin"/>
             </w:r>
@@ -1040,6 +1105,7 @@
               <w:rPr>
                 <w:noProof/>
                 <w:webHidden/>
+                <w:lang w:val="nl-NL"/>
               </w:rPr>
               <w:instrText xml:space="preserve"> PAGEREF _Toc163646865 \h </w:instrText>
             </w:r>
@@ -1047,12 +1113,14 @@
               <w:rPr>
                 <w:noProof/>
                 <w:webHidden/>
-              </w:rPr>
-            </w:r>
-            <w:r>
-              <w:rPr>
-                <w:noProof/>
-                <w:webHidden/>
+                <w:lang w:val="nl-NL"/>
+              </w:rPr>
+            </w:r>
+            <w:r>
+              <w:rPr>
+                <w:noProof/>
+                <w:webHidden/>
+                <w:lang w:val="nl-NL"/>
               </w:rPr>
               <w:fldChar w:fldCharType="separate"/>
             </w:r>
@@ -1060,6 +1128,7 @@
               <w:rPr>
                 <w:noProof/>
                 <w:webHidden/>
+                <w:lang w:val="nl-NL"/>
               </w:rPr>
               <w:t>4</w:t>
             </w:r>
@@ -1067,6 +1136,7 @@
               <w:rPr>
                 <w:noProof/>
                 <w:webHidden/>
+                <w:lang w:val="nl-NL"/>
               </w:rPr>
               <w:fldChar w:fldCharType="end"/>
             </w:r>
@@ -1082,6 +1152,7 @@
             <w:rPr>
               <w:rFonts w:eastAsiaTheme="minorEastAsia"/>
               <w:noProof/>
+              <w:lang w:val="nl-NL"/>
             </w:rPr>
           </w:pPr>
           <w:hyperlink w:anchor="_Toc163646866" w:history="1">
@@ -1100,6 +1171,7 @@
               <w:rPr>
                 <w:rFonts w:eastAsiaTheme="minorEastAsia"/>
                 <w:noProof/>
+                <w:lang w:val="nl-NL"/>
               </w:rPr>
               <w:tab/>
             </w:r>
@@ -1118,6 +1190,7 @@
               <w:rPr>
                 <w:noProof/>
                 <w:webHidden/>
+                <w:lang w:val="nl-NL"/>
               </w:rPr>
               <w:tab/>
             </w:r>
@@ -1125,6 +1198,7 @@
               <w:rPr>
                 <w:noProof/>
                 <w:webHidden/>
+                <w:lang w:val="nl-NL"/>
               </w:rPr>
               <w:fldChar w:fldCharType="begin"/>
             </w:r>
@@ -1132,6 +1206,7 @@
               <w:rPr>
                 <w:noProof/>
                 <w:webHidden/>
+                <w:lang w:val="nl-NL"/>
               </w:rPr>
               <w:instrText xml:space="preserve"> PAGEREF _Toc163646866 \h </w:instrText>
             </w:r>
@@ -1139,12 +1214,14 @@
               <w:rPr>
                 <w:noProof/>
                 <w:webHidden/>
-              </w:rPr>
-            </w:r>
-            <w:r>
-              <w:rPr>
-                <w:noProof/>
-                <w:webHidden/>
+                <w:lang w:val="nl-NL"/>
+              </w:rPr>
+            </w:r>
+            <w:r>
+              <w:rPr>
+                <w:noProof/>
+                <w:webHidden/>
+                <w:lang w:val="nl-NL"/>
               </w:rPr>
               <w:fldChar w:fldCharType="separate"/>
             </w:r>
@@ -1152,6 +1229,7 @@
               <w:rPr>
                 <w:noProof/>
                 <w:webHidden/>
+                <w:lang w:val="nl-NL"/>
               </w:rPr>
               <w:t>4</w:t>
             </w:r>
@@ -1159,6 +1237,7 @@
               <w:rPr>
                 <w:noProof/>
                 <w:webHidden/>
+                <w:lang w:val="nl-NL"/>
               </w:rPr>
               <w:fldChar w:fldCharType="end"/>
             </w:r>
@@ -1174,6 +1253,7 @@
             <w:rPr>
               <w:rFonts w:eastAsiaTheme="minorEastAsia"/>
               <w:noProof/>
+              <w:lang w:val="nl-NL"/>
             </w:rPr>
           </w:pPr>
           <w:hyperlink w:anchor="_Toc163646867" w:history="1">
@@ -1192,6 +1272,7 @@
               <w:rPr>
                 <w:rFonts w:eastAsiaTheme="minorEastAsia"/>
                 <w:noProof/>
+                <w:lang w:val="nl-NL"/>
               </w:rPr>
               <w:tab/>
             </w:r>
@@ -1210,6 +1291,7 @@
               <w:rPr>
                 <w:noProof/>
                 <w:webHidden/>
+                <w:lang w:val="nl-NL"/>
               </w:rPr>
               <w:tab/>
             </w:r>
@@ -1217,6 +1299,7 @@
               <w:rPr>
                 <w:noProof/>
                 <w:webHidden/>
+                <w:lang w:val="nl-NL"/>
               </w:rPr>
               <w:fldChar w:fldCharType="begin"/>
             </w:r>
@@ -1224,6 +1307,7 @@
               <w:rPr>
                 <w:noProof/>
                 <w:webHidden/>
+                <w:lang w:val="nl-NL"/>
               </w:rPr>
               <w:instrText xml:space="preserve"> PAGEREF _Toc163646867 \h </w:instrText>
             </w:r>
@@ -1231,12 +1315,14 @@
               <w:rPr>
                 <w:noProof/>
                 <w:webHidden/>
-              </w:rPr>
-            </w:r>
-            <w:r>
-              <w:rPr>
-                <w:noProof/>
-                <w:webHidden/>
+                <w:lang w:val="nl-NL"/>
+              </w:rPr>
+            </w:r>
+            <w:r>
+              <w:rPr>
+                <w:noProof/>
+                <w:webHidden/>
+                <w:lang w:val="nl-NL"/>
               </w:rPr>
               <w:fldChar w:fldCharType="separate"/>
             </w:r>
@@ -1244,6 +1330,7 @@
               <w:rPr>
                 <w:noProof/>
                 <w:webHidden/>
+                <w:lang w:val="nl-NL"/>
               </w:rPr>
               <w:t>4</w:t>
             </w:r>
@@ -1251,6 +1338,7 @@
               <w:rPr>
                 <w:noProof/>
                 <w:webHidden/>
+                <w:lang w:val="nl-NL"/>
               </w:rPr>
               <w:fldChar w:fldCharType="end"/>
             </w:r>
@@ -1266,6 +1354,7 @@
             <w:rPr>
               <w:rFonts w:eastAsiaTheme="minorEastAsia"/>
               <w:noProof/>
+              <w:lang w:val="nl-NL"/>
             </w:rPr>
           </w:pPr>
           <w:hyperlink w:anchor="_Toc163646868" w:history="1">
@@ -1284,6 +1373,7 @@
               <w:rPr>
                 <w:rFonts w:eastAsiaTheme="minorEastAsia"/>
                 <w:noProof/>
+                <w:lang w:val="nl-NL"/>
               </w:rPr>
               <w:tab/>
             </w:r>
@@ -1302,6 +1392,7 @@
               <w:rPr>
                 <w:noProof/>
                 <w:webHidden/>
+                <w:lang w:val="nl-NL"/>
               </w:rPr>
               <w:tab/>
             </w:r>
@@ -1309,6 +1400,7 @@
               <w:rPr>
                 <w:noProof/>
                 <w:webHidden/>
+                <w:lang w:val="nl-NL"/>
               </w:rPr>
               <w:fldChar w:fldCharType="begin"/>
             </w:r>
@@ -1316,6 +1408,7 @@
               <w:rPr>
                 <w:noProof/>
                 <w:webHidden/>
+                <w:lang w:val="nl-NL"/>
               </w:rPr>
               <w:instrText xml:space="preserve"> PAGEREF _Toc163646868 \h </w:instrText>
             </w:r>
@@ -1323,12 +1416,14 @@
               <w:rPr>
                 <w:noProof/>
                 <w:webHidden/>
-              </w:rPr>
-            </w:r>
-            <w:r>
-              <w:rPr>
-                <w:noProof/>
-                <w:webHidden/>
+                <w:lang w:val="nl-NL"/>
+              </w:rPr>
+            </w:r>
+            <w:r>
+              <w:rPr>
+                <w:noProof/>
+                <w:webHidden/>
+                <w:lang w:val="nl-NL"/>
               </w:rPr>
               <w:fldChar w:fldCharType="separate"/>
             </w:r>
@@ -1336,6 +1431,7 @@
               <w:rPr>
                 <w:noProof/>
                 <w:webHidden/>
+                <w:lang w:val="nl-NL"/>
               </w:rPr>
               <w:t>4</w:t>
             </w:r>
@@ -1343,6 +1439,7 @@
               <w:rPr>
                 <w:noProof/>
                 <w:webHidden/>
+                <w:lang w:val="nl-NL"/>
               </w:rPr>
               <w:fldChar w:fldCharType="end"/>
             </w:r>
@@ -1357,6 +1454,7 @@
             <w:rPr>
               <w:rFonts w:eastAsiaTheme="minorEastAsia"/>
               <w:noProof/>
+              <w:lang w:val="nl-NL"/>
             </w:rPr>
           </w:pPr>
           <w:hyperlink w:anchor="_Toc163646869" w:history="1">
@@ -1375,6 +1473,7 @@
               <w:rPr>
                 <w:noProof/>
                 <w:webHidden/>
+                <w:lang w:val="nl-NL"/>
               </w:rPr>
               <w:tab/>
             </w:r>
@@ -1382,6 +1481,7 @@
               <w:rPr>
                 <w:noProof/>
                 <w:webHidden/>
+                <w:lang w:val="nl-NL"/>
               </w:rPr>
               <w:fldChar w:fldCharType="begin"/>
             </w:r>
@@ -1389,6 +1489,7 @@
               <w:rPr>
                 <w:noProof/>
                 <w:webHidden/>
+                <w:lang w:val="nl-NL"/>
               </w:rPr>
               <w:instrText xml:space="preserve"> PAGEREF _Toc163646869 \h </w:instrText>
             </w:r>
@@ -1396,12 +1497,14 @@
               <w:rPr>
                 <w:noProof/>
                 <w:webHidden/>
-              </w:rPr>
-            </w:r>
-            <w:r>
-              <w:rPr>
-                <w:noProof/>
-                <w:webHidden/>
+                <w:lang w:val="nl-NL"/>
+              </w:rPr>
+            </w:r>
+            <w:r>
+              <w:rPr>
+                <w:noProof/>
+                <w:webHidden/>
+                <w:lang w:val="nl-NL"/>
               </w:rPr>
               <w:fldChar w:fldCharType="separate"/>
             </w:r>
@@ -1409,6 +1512,7 @@
               <w:rPr>
                 <w:noProof/>
                 <w:webHidden/>
+                <w:lang w:val="nl-NL"/>
               </w:rPr>
               <w:t>4</w:t>
             </w:r>
@@ -1416,6 +1520,7 @@
               <w:rPr>
                 <w:noProof/>
                 <w:webHidden/>
+                <w:lang w:val="nl-NL"/>
               </w:rPr>
               <w:fldChar w:fldCharType="end"/>
             </w:r>
@@ -1430,6 +1535,7 @@
             <w:rPr>
               <w:rFonts w:eastAsiaTheme="minorEastAsia"/>
               <w:noProof/>
+              <w:lang w:val="nl-NL"/>
             </w:rPr>
           </w:pPr>
           <w:hyperlink w:anchor="_Toc163646870" w:history="1">
@@ -1448,6 +1554,7 @@
               <w:rPr>
                 <w:noProof/>
                 <w:webHidden/>
+                <w:lang w:val="nl-NL"/>
               </w:rPr>
               <w:tab/>
             </w:r>
@@ -1455,6 +1562,7 @@
               <w:rPr>
                 <w:noProof/>
                 <w:webHidden/>
+                <w:lang w:val="nl-NL"/>
               </w:rPr>
               <w:fldChar w:fldCharType="begin"/>
             </w:r>
@@ -1462,6 +1570,7 @@
               <w:rPr>
                 <w:noProof/>
                 <w:webHidden/>
+                <w:lang w:val="nl-NL"/>
               </w:rPr>
               <w:instrText xml:space="preserve"> PAGEREF _Toc163646870 \h </w:instrText>
             </w:r>
@@ -1469,12 +1578,14 @@
               <w:rPr>
                 <w:noProof/>
                 <w:webHidden/>
-              </w:rPr>
-            </w:r>
-            <w:r>
-              <w:rPr>
-                <w:noProof/>
-                <w:webHidden/>
+                <w:lang w:val="nl-NL"/>
+              </w:rPr>
+            </w:r>
+            <w:r>
+              <w:rPr>
+                <w:noProof/>
+                <w:webHidden/>
+                <w:lang w:val="nl-NL"/>
               </w:rPr>
               <w:fldChar w:fldCharType="separate"/>
             </w:r>
@@ -1482,6 +1593,7 @@
               <w:rPr>
                 <w:noProof/>
                 <w:webHidden/>
+                <w:lang w:val="nl-NL"/>
               </w:rPr>
               <w:t>5</w:t>
             </w:r>
@@ -1489,6 +1601,7 @@
               <w:rPr>
                 <w:noProof/>
                 <w:webHidden/>
+                <w:lang w:val="nl-NL"/>
               </w:rPr>
               <w:fldChar w:fldCharType="end"/>
             </w:r>
@@ -1503,6 +1616,7 @@
             <w:rPr>
               <w:rFonts w:eastAsiaTheme="minorEastAsia"/>
               <w:noProof/>
+              <w:lang w:val="nl-NL"/>
             </w:rPr>
           </w:pPr>
           <w:hyperlink w:anchor="_Toc163646871" w:history="1">
@@ -1521,6 +1635,7 @@
               <w:rPr>
                 <w:noProof/>
                 <w:webHidden/>
+                <w:lang w:val="nl-NL"/>
               </w:rPr>
               <w:tab/>
             </w:r>
@@ -1528,6 +1643,7 @@
               <w:rPr>
                 <w:noProof/>
                 <w:webHidden/>
+                <w:lang w:val="nl-NL"/>
               </w:rPr>
               <w:fldChar w:fldCharType="begin"/>
             </w:r>
@@ -1535,6 +1651,7 @@
               <w:rPr>
                 <w:noProof/>
                 <w:webHidden/>
+                <w:lang w:val="nl-NL"/>
               </w:rPr>
               <w:instrText xml:space="preserve"> PAGEREF _Toc163646871 \h </w:instrText>
             </w:r>
@@ -1542,12 +1659,14 @@
               <w:rPr>
                 <w:noProof/>
                 <w:webHidden/>
-              </w:rPr>
-            </w:r>
-            <w:r>
-              <w:rPr>
-                <w:noProof/>
-                <w:webHidden/>
+                <w:lang w:val="nl-NL"/>
+              </w:rPr>
+            </w:r>
+            <w:r>
+              <w:rPr>
+                <w:noProof/>
+                <w:webHidden/>
+                <w:lang w:val="nl-NL"/>
               </w:rPr>
               <w:fldChar w:fldCharType="separate"/>
             </w:r>
@@ -1555,6 +1674,7 @@
               <w:rPr>
                 <w:noProof/>
                 <w:webHidden/>
+                <w:lang w:val="nl-NL"/>
               </w:rPr>
               <w:t>5</w:t>
             </w:r>
@@ -1562,6 +1682,7 @@
               <w:rPr>
                 <w:noProof/>
                 <w:webHidden/>
+                <w:lang w:val="nl-NL"/>
               </w:rPr>
               <w:fldChar w:fldCharType="end"/>
             </w:r>
@@ -1576,6 +1697,7 @@
             <w:rPr>
               <w:rFonts w:eastAsiaTheme="minorEastAsia"/>
               <w:noProof/>
+              <w:lang w:val="nl-NL"/>
             </w:rPr>
           </w:pPr>
           <w:hyperlink w:anchor="_Toc163646872" w:history="1">
@@ -1594,6 +1716,7 @@
               <w:rPr>
                 <w:noProof/>
                 <w:webHidden/>
+                <w:lang w:val="nl-NL"/>
               </w:rPr>
               <w:tab/>
             </w:r>
@@ -1601,6 +1724,7 @@
               <w:rPr>
                 <w:noProof/>
                 <w:webHidden/>
+                <w:lang w:val="nl-NL"/>
               </w:rPr>
               <w:fldChar w:fldCharType="begin"/>
             </w:r>
@@ -1608,6 +1732,7 @@
               <w:rPr>
                 <w:noProof/>
                 <w:webHidden/>
+                <w:lang w:val="nl-NL"/>
               </w:rPr>
               <w:instrText xml:space="preserve"> PAGEREF _Toc163646872 \h </w:instrText>
             </w:r>
@@ -1615,12 +1740,14 @@
               <w:rPr>
                 <w:noProof/>
                 <w:webHidden/>
-              </w:rPr>
-            </w:r>
-            <w:r>
-              <w:rPr>
-                <w:noProof/>
-                <w:webHidden/>
+                <w:lang w:val="nl-NL"/>
+              </w:rPr>
+            </w:r>
+            <w:r>
+              <w:rPr>
+                <w:noProof/>
+                <w:webHidden/>
+                <w:lang w:val="nl-NL"/>
               </w:rPr>
               <w:fldChar w:fldCharType="separate"/>
             </w:r>
@@ -1628,6 +1755,7 @@
               <w:rPr>
                 <w:noProof/>
                 <w:webHidden/>
+                <w:lang w:val="nl-NL"/>
               </w:rPr>
               <w:t>5</w:t>
             </w:r>
@@ -1635,6 +1763,7 @@
               <w:rPr>
                 <w:noProof/>
                 <w:webHidden/>
+                <w:lang w:val="nl-NL"/>
               </w:rPr>
               <w:fldChar w:fldCharType="end"/>
             </w:r>
@@ -1649,6 +1778,7 @@
             <w:rPr>
               <w:rFonts w:eastAsiaTheme="minorEastAsia"/>
               <w:noProof/>
+              <w:lang w:val="nl-NL"/>
             </w:rPr>
           </w:pPr>
           <w:hyperlink w:anchor="_Toc163646873" w:history="1">
@@ -1667,6 +1797,7 @@
               <w:rPr>
                 <w:noProof/>
                 <w:webHidden/>
+                <w:lang w:val="nl-NL"/>
               </w:rPr>
               <w:tab/>
             </w:r>
@@ -1674,6 +1805,7 @@
               <w:rPr>
                 <w:noProof/>
                 <w:webHidden/>
+                <w:lang w:val="nl-NL"/>
               </w:rPr>
               <w:fldChar w:fldCharType="begin"/>
             </w:r>
@@ -1681,6 +1813,7 @@
               <w:rPr>
                 <w:noProof/>
                 <w:webHidden/>
+                <w:lang w:val="nl-NL"/>
               </w:rPr>
               <w:instrText xml:space="preserve"> PAGEREF _Toc163646873 \h </w:instrText>
             </w:r>
@@ -1688,12 +1821,14 @@
               <w:rPr>
                 <w:noProof/>
                 <w:webHidden/>
-              </w:rPr>
-            </w:r>
-            <w:r>
-              <w:rPr>
-                <w:noProof/>
-                <w:webHidden/>
+                <w:lang w:val="nl-NL"/>
+              </w:rPr>
+            </w:r>
+            <w:r>
+              <w:rPr>
+                <w:noProof/>
+                <w:webHidden/>
+                <w:lang w:val="nl-NL"/>
               </w:rPr>
               <w:fldChar w:fldCharType="separate"/>
             </w:r>
@@ -1701,6 +1836,7 @@
               <w:rPr>
                 <w:noProof/>
                 <w:webHidden/>
+                <w:lang w:val="nl-NL"/>
               </w:rPr>
               <w:t>5</w:t>
             </w:r>
@@ -1708,6 +1844,7 @@
               <w:rPr>
                 <w:noProof/>
                 <w:webHidden/>
+                <w:lang w:val="nl-NL"/>
               </w:rPr>
               <w:fldChar w:fldCharType="end"/>
             </w:r>
@@ -1722,6 +1859,7 @@
             <w:rPr>
               <w:rFonts w:eastAsiaTheme="minorEastAsia"/>
               <w:noProof/>
+              <w:lang w:val="nl-NL"/>
             </w:rPr>
           </w:pPr>
           <w:hyperlink w:anchor="_Toc163646874" w:history="1">
@@ -1740,6 +1878,7 @@
               <w:rPr>
                 <w:noProof/>
                 <w:webHidden/>
+                <w:lang w:val="nl-NL"/>
               </w:rPr>
               <w:tab/>
             </w:r>
@@ -1747,6 +1886,7 @@
               <w:rPr>
                 <w:noProof/>
                 <w:webHidden/>
+                <w:lang w:val="nl-NL"/>
               </w:rPr>
               <w:fldChar w:fldCharType="begin"/>
             </w:r>
@@ -1754,6 +1894,7 @@
               <w:rPr>
                 <w:noProof/>
                 <w:webHidden/>
+                <w:lang w:val="nl-NL"/>
               </w:rPr>
               <w:instrText xml:space="preserve"> PAGEREF _Toc163646874 \h </w:instrText>
             </w:r>
@@ -1761,12 +1902,14 @@
               <w:rPr>
                 <w:noProof/>
                 <w:webHidden/>
-              </w:rPr>
-            </w:r>
-            <w:r>
-              <w:rPr>
-                <w:noProof/>
-                <w:webHidden/>
+                <w:lang w:val="nl-NL"/>
+              </w:rPr>
+            </w:r>
+            <w:r>
+              <w:rPr>
+                <w:noProof/>
+                <w:webHidden/>
+                <w:lang w:val="nl-NL"/>
               </w:rPr>
               <w:fldChar w:fldCharType="separate"/>
             </w:r>
@@ -1774,6 +1917,7 @@
               <w:rPr>
                 <w:noProof/>
                 <w:webHidden/>
+                <w:lang w:val="nl-NL"/>
               </w:rPr>
               <w:t>5</w:t>
             </w:r>
@@ -1781,6 +1925,7 @@
               <w:rPr>
                 <w:noProof/>
                 <w:webHidden/>
+                <w:lang w:val="nl-NL"/>
               </w:rPr>
               <w:fldChar w:fldCharType="end"/>
             </w:r>
@@ -1795,6 +1940,7 @@
             <w:rPr>
               <w:rFonts w:eastAsiaTheme="minorEastAsia"/>
               <w:noProof/>
+              <w:lang w:val="nl-NL"/>
             </w:rPr>
           </w:pPr>
           <w:hyperlink w:anchor="_Toc163646875" w:history="1">
@@ -1813,6 +1959,7 @@
               <w:rPr>
                 <w:noProof/>
                 <w:webHidden/>
+                <w:lang w:val="nl-NL"/>
               </w:rPr>
               <w:tab/>
             </w:r>
@@ -1820,6 +1967,7 @@
               <w:rPr>
                 <w:noProof/>
                 <w:webHidden/>
+                <w:lang w:val="nl-NL"/>
               </w:rPr>
               <w:fldChar w:fldCharType="begin"/>
             </w:r>
@@ -1827,6 +1975,7 @@
               <w:rPr>
                 <w:noProof/>
                 <w:webHidden/>
+                <w:lang w:val="nl-NL"/>
               </w:rPr>
               <w:instrText xml:space="preserve"> PAGEREF _Toc163646875 \h </w:instrText>
             </w:r>
@@ -1834,12 +1983,14 @@
               <w:rPr>
                 <w:noProof/>
                 <w:webHidden/>
-              </w:rPr>
-            </w:r>
-            <w:r>
-              <w:rPr>
-                <w:noProof/>
-                <w:webHidden/>
+                <w:lang w:val="nl-NL"/>
+              </w:rPr>
+            </w:r>
+            <w:r>
+              <w:rPr>
+                <w:noProof/>
+                <w:webHidden/>
+                <w:lang w:val="nl-NL"/>
               </w:rPr>
               <w:fldChar w:fldCharType="separate"/>
             </w:r>
@@ -1847,6 +1998,7 @@
               <w:rPr>
                 <w:noProof/>
                 <w:webHidden/>
+                <w:lang w:val="nl-NL"/>
               </w:rPr>
               <w:t>5</w:t>
             </w:r>
@@ -1854,6 +2006,7 @@
               <w:rPr>
                 <w:noProof/>
                 <w:webHidden/>
+                <w:lang w:val="nl-NL"/>
               </w:rPr>
               <w:fldChar w:fldCharType="end"/>
             </w:r>
@@ -1868,6 +2021,7 @@
             <w:rPr>
               <w:rFonts w:eastAsiaTheme="minorEastAsia"/>
               <w:noProof/>
+              <w:lang w:val="nl-NL"/>
             </w:rPr>
           </w:pPr>
           <w:hyperlink w:anchor="_Toc163646876" w:history="1">
@@ -1886,6 +2040,7 @@
               <w:rPr>
                 <w:noProof/>
                 <w:webHidden/>
+                <w:lang w:val="nl-NL"/>
               </w:rPr>
               <w:tab/>
             </w:r>
@@ -1893,6 +2048,7 @@
               <w:rPr>
                 <w:noProof/>
                 <w:webHidden/>
+                <w:lang w:val="nl-NL"/>
               </w:rPr>
               <w:fldChar w:fldCharType="begin"/>
             </w:r>
@@ -1900,6 +2056,7 @@
               <w:rPr>
                 <w:noProof/>
                 <w:webHidden/>
+                <w:lang w:val="nl-NL"/>
               </w:rPr>
               <w:instrText xml:space="preserve"> PAGEREF _Toc163646876 \h </w:instrText>
             </w:r>
@@ -1907,12 +2064,14 @@
               <w:rPr>
                 <w:noProof/>
                 <w:webHidden/>
-              </w:rPr>
-            </w:r>
-            <w:r>
-              <w:rPr>
-                <w:noProof/>
-                <w:webHidden/>
+                <w:lang w:val="nl-NL"/>
+              </w:rPr>
+            </w:r>
+            <w:r>
+              <w:rPr>
+                <w:noProof/>
+                <w:webHidden/>
+                <w:lang w:val="nl-NL"/>
               </w:rPr>
               <w:fldChar w:fldCharType="separate"/>
             </w:r>
@@ -1920,6 +2079,7 @@
               <w:rPr>
                 <w:noProof/>
                 <w:webHidden/>
+                <w:lang w:val="nl-NL"/>
               </w:rPr>
               <w:t>5</w:t>
             </w:r>
@@ -1927,6 +2087,7 @@
               <w:rPr>
                 <w:noProof/>
                 <w:webHidden/>
+                <w:lang w:val="nl-NL"/>
               </w:rPr>
               <w:fldChar w:fldCharType="end"/>
             </w:r>
@@ -1941,6 +2102,7 @@
             <w:rPr>
               <w:rFonts w:eastAsiaTheme="minorEastAsia"/>
               <w:noProof/>
+              <w:lang w:val="nl-NL"/>
             </w:rPr>
           </w:pPr>
           <w:hyperlink w:anchor="_Toc163646877" w:history="1">
@@ -1959,6 +2121,7 @@
               <w:rPr>
                 <w:noProof/>
                 <w:webHidden/>
+                <w:lang w:val="nl-NL"/>
               </w:rPr>
               <w:tab/>
             </w:r>
@@ -1966,6 +2129,7 @@
               <w:rPr>
                 <w:noProof/>
                 <w:webHidden/>
+                <w:lang w:val="nl-NL"/>
               </w:rPr>
               <w:fldChar w:fldCharType="begin"/>
             </w:r>
@@ -1973,6 +2137,7 @@
               <w:rPr>
                 <w:noProof/>
                 <w:webHidden/>
+                <w:lang w:val="nl-NL"/>
               </w:rPr>
               <w:instrText xml:space="preserve"> PAGEREF _Toc163646877 \h </w:instrText>
             </w:r>
@@ -1980,12 +2145,14 @@
               <w:rPr>
                 <w:noProof/>
                 <w:webHidden/>
-              </w:rPr>
-            </w:r>
-            <w:r>
-              <w:rPr>
-                <w:noProof/>
-                <w:webHidden/>
+                <w:lang w:val="nl-NL"/>
+              </w:rPr>
+            </w:r>
+            <w:r>
+              <w:rPr>
+                <w:noProof/>
+                <w:webHidden/>
+                <w:lang w:val="nl-NL"/>
               </w:rPr>
               <w:fldChar w:fldCharType="separate"/>
             </w:r>
@@ -1993,6 +2160,7 @@
               <w:rPr>
                 <w:noProof/>
                 <w:webHidden/>
+                <w:lang w:val="nl-NL"/>
               </w:rPr>
               <w:t>5</w:t>
             </w:r>
@@ -2000,17 +2168,24 @@
               <w:rPr>
                 <w:noProof/>
                 <w:webHidden/>
+                <w:lang w:val="nl-NL"/>
               </w:rPr>
               <w:fldChar w:fldCharType="end"/>
             </w:r>
           </w:hyperlink>
         </w:p>
         <w:p>
+          <w:pPr>
+            <w:rPr>
+              <w:lang w:val="nl-NL"/>
+            </w:rPr>
+          </w:pPr>
           <w:r>
             <w:rPr>
               <w:b/>
               <w:bCs/>
               <w:noProof/>
+              <w:lang w:val="nl-NL"/>
             </w:rPr>
             <w:fldChar w:fldCharType="end"/>
           </w:r>
@@ -2165,7 +2340,71 @@
           <w:rFonts w:ascii="Times New Roman" w:hAnsi="Times New Roman" w:cs="Times New Roman"/>
           <w:lang w:val="nl-NL"/>
         </w:rPr>
-        <w:t xml:space="preserve"> andere regionale kranten omvat.</w:t>
+        <w:t xml:space="preserve"> andere regionale kranten omvat. Deze </w:t>
+      </w:r>
+      <w:r>
+        <w:rPr>
+          <w:rFonts w:ascii="Times New Roman" w:hAnsi="Times New Roman" w:cs="Times New Roman"/>
+          <w:lang w:val="nl-NL"/>
+        </w:rPr>
+        <w:t>overname</w:t>
+      </w:r>
+      <w:r>
+        <w:rPr>
+          <w:rFonts w:ascii="Times New Roman" w:hAnsi="Times New Roman" w:cs="Times New Roman"/>
+          <w:lang w:val="nl-NL"/>
+        </w:rPr>
+        <w:t xml:space="preserve"> roept belangrijke vragen op over de impact ervan op de inhoud en functie van lokale regionale kranten. Terwijl voorstanders van </w:t>
+      </w:r>
+      <w:r>
+        <w:rPr>
+          <w:rFonts w:ascii="Times New Roman" w:hAnsi="Times New Roman" w:cs="Times New Roman"/>
+          <w:lang w:val="nl-NL"/>
+        </w:rPr>
+        <w:t>samenwerking</w:t>
+      </w:r>
+      <w:r>
+        <w:rPr>
+          <w:rFonts w:ascii="Times New Roman" w:hAnsi="Times New Roman" w:cs="Times New Roman"/>
+          <w:lang w:val="nl-NL"/>
+        </w:rPr>
+        <w:t xml:space="preserve"> wijzen op potentiële voordelen zoals verbeterde financiële stabiliteit en toegang tot meer middelen, bestaat er bezorgdheid over mogelijke negatieve gevolgen voor de redactionele onafhankelijkheid, diversiteit van nieuwsberichtgeving en betrokkenheid van lokale gemeenschappen.</w:t>
+      </w:r>
+    </w:p>
+    <w:p>
+      <w:pPr>
+        <w:rPr>
+          <w:rFonts w:ascii="Times New Roman" w:hAnsi="Times New Roman" w:cs="Times New Roman"/>
+          <w:lang w:val="nl-NL"/>
+        </w:rPr>
+      </w:pPr>
+      <w:r>
+        <w:rPr>
+          <w:rFonts w:ascii="Times New Roman" w:hAnsi="Times New Roman" w:cs="Times New Roman"/>
+          <w:lang w:val="nl-NL"/>
+        </w:rPr>
+        <w:t xml:space="preserve">Dit onderzoek richt zich op het verkennen van de implicaties van de </w:t>
+      </w:r>
+      <w:r>
+        <w:rPr>
+          <w:rFonts w:ascii="Times New Roman" w:hAnsi="Times New Roman" w:cs="Times New Roman"/>
+          <w:lang w:val="nl-NL"/>
+        </w:rPr>
+        <w:t>fusie</w:t>
+      </w:r>
+      <w:r>
+        <w:rPr>
+          <w:rFonts w:ascii="Times New Roman" w:hAnsi="Times New Roman" w:cs="Times New Roman"/>
+          <w:lang w:val="nl-NL"/>
+        </w:rPr>
+        <w:t xml:space="preserve"> van kleine regionale kranten binnen grotere mediagroepen, met bijzondere aandacht voor de </w:t>
+      </w:r>
+      <w:r>
+        <w:rPr>
+          <w:rFonts w:ascii="Times New Roman" w:hAnsi="Times New Roman" w:cs="Times New Roman"/>
+          <w:lang w:val="nl-NL"/>
+        </w:rPr>
+        <w:t>casus</w:t>
       </w:r>
       <w:r>
         <w:rPr>
@@ -2179,71 +2418,44 @@
           <w:rFonts w:ascii="Times New Roman" w:hAnsi="Times New Roman" w:cs="Times New Roman"/>
           <w:lang w:val="nl-NL"/>
         </w:rPr>
-        <w:t xml:space="preserve">Deze </w:t>
-      </w:r>
-      <w:r>
-        <w:rPr>
-          <w:rFonts w:ascii="Times New Roman" w:hAnsi="Times New Roman" w:cs="Times New Roman"/>
-          <w:lang w:val="nl-NL"/>
-        </w:rPr>
-        <w:t>overname</w:t>
-      </w:r>
-      <w:r>
-        <w:rPr>
-          <w:rFonts w:ascii="Times New Roman" w:hAnsi="Times New Roman" w:cs="Times New Roman"/>
-          <w:lang w:val="nl-NL"/>
-        </w:rPr>
-        <w:t xml:space="preserve"> roept belangrijke vragen op over de impact ervan op de inhoud en functie van lokale regionale kranten. Terwijl voorstanders van </w:t>
-      </w:r>
-      <w:r>
-        <w:rPr>
-          <w:rFonts w:ascii="Times New Roman" w:hAnsi="Times New Roman" w:cs="Times New Roman"/>
-          <w:lang w:val="nl-NL"/>
-        </w:rPr>
-        <w:t>samenwerking</w:t>
-      </w:r>
-      <w:r>
-        <w:rPr>
-          <w:rFonts w:ascii="Times New Roman" w:hAnsi="Times New Roman" w:cs="Times New Roman"/>
-          <w:lang w:val="nl-NL"/>
-        </w:rPr>
-        <w:t xml:space="preserve"> wijzen op potentiële voordelen zoals verbeterde financiële stabiliteit en toegang tot meer middelen, bestaat er bezorgdheid over mogelijke negatieve gevolgen voor de redactionele onafhankelijkheid, diversiteit van nieuwsberichtgeving en betrokkenheid van lokale gemeenschappen.</w:t>
-      </w:r>
-    </w:p>
-    <w:p>
-      <w:pPr>
-        <w:rPr>
-          <w:rFonts w:ascii="Times New Roman" w:hAnsi="Times New Roman" w:cs="Times New Roman"/>
-          <w:lang w:val="nl-NL"/>
-        </w:rPr>
-      </w:pPr>
-      <w:r>
-        <w:rPr>
-          <w:rFonts w:ascii="Times New Roman" w:hAnsi="Times New Roman" w:cs="Times New Roman"/>
-          <w:lang w:val="nl-NL"/>
-        </w:rPr>
-        <w:t xml:space="preserve">Dit onderzoek richt zich op het verkennen van de implicaties van de </w:t>
-      </w:r>
-      <w:r>
-        <w:rPr>
-          <w:rFonts w:ascii="Times New Roman" w:hAnsi="Times New Roman" w:cs="Times New Roman"/>
-          <w:lang w:val="nl-NL"/>
-        </w:rPr>
-        <w:t>fusie</w:t>
-      </w:r>
-      <w:r>
-        <w:rPr>
-          <w:rFonts w:ascii="Times New Roman" w:hAnsi="Times New Roman" w:cs="Times New Roman"/>
-          <w:lang w:val="nl-NL"/>
-        </w:rPr>
-        <w:t xml:space="preserve"> van kleine regionale kranten binnen grotere mediagroepen, met bijzondere aandacht voor de </w:t>
-      </w:r>
-      <w:r>
-        <w:rPr>
-          <w:rFonts w:ascii="Times New Roman" w:hAnsi="Times New Roman" w:cs="Times New Roman"/>
-          <w:lang w:val="nl-NL"/>
-        </w:rPr>
-        <w:t>casus</w:t>
+        <w:t>voor de samensmelting van de</w:t>
+      </w:r>
+      <w:r>
+        <w:rPr>
+          <w:rFonts w:ascii="Times New Roman" w:hAnsi="Times New Roman" w:cs="Times New Roman"/>
+          <w:lang w:val="nl-NL"/>
+        </w:rPr>
+        <w:t xml:space="preserve"> Zenderstreek van IJsselstein met Het </w:t>
+      </w:r>
+      <w:proofErr w:type="spellStart"/>
+      <w:r>
+        <w:rPr>
+          <w:rFonts w:ascii="Times New Roman" w:hAnsi="Times New Roman" w:cs="Times New Roman"/>
+          <w:lang w:val="nl-NL"/>
+        </w:rPr>
+        <w:t>Kontakt</w:t>
+      </w:r>
+      <w:proofErr w:type="spellEnd"/>
+      <w:r>
+        <w:rPr>
+          <w:rFonts w:ascii="Times New Roman" w:hAnsi="Times New Roman" w:cs="Times New Roman"/>
+          <w:lang w:val="nl-NL"/>
+        </w:rPr>
+        <w:t xml:space="preserve">. Door diepgaande </w:t>
+      </w:r>
+      <w:r>
+        <w:rPr>
+          <w:rFonts w:ascii="Times New Roman" w:hAnsi="Times New Roman" w:cs="Times New Roman"/>
+          <w:lang w:val="nl-NL"/>
+        </w:rPr>
+        <w:t>interviews</w:t>
+      </w:r>
+      <w:r>
+        <w:rPr>
+          <w:rFonts w:ascii="Times New Roman" w:hAnsi="Times New Roman" w:cs="Times New Roman"/>
+          <w:lang w:val="nl-NL"/>
+        </w:rPr>
+        <w:t xml:space="preserve"> van de ontwikkelingen in de redactionele samenstelling, berichtgeving en betrokkenheid van lezers, streeft dit onderzoek ernaar inzicht te bieden in de veranderende dynamiek van regionale journalistiek en de consequenties daarvan voor lokale gemeenschappen.</w:t>
       </w:r>
       <w:r>
         <w:rPr>
@@ -2257,72 +2469,7 @@
           <w:rFonts w:ascii="Times New Roman" w:hAnsi="Times New Roman" w:cs="Times New Roman"/>
           <w:lang w:val="nl-NL"/>
         </w:rPr>
-        <w:t>voor de samensmelting van de</w:t>
-      </w:r>
-      <w:r>
-        <w:rPr>
-          <w:rFonts w:ascii="Times New Roman" w:hAnsi="Times New Roman" w:cs="Times New Roman"/>
-          <w:lang w:val="nl-NL"/>
-        </w:rPr>
-        <w:t xml:space="preserve"> Zenderstreek van IJsselstein met Het </w:t>
-      </w:r>
-      <w:proofErr w:type="spellStart"/>
-      <w:r>
-        <w:rPr>
-          <w:rFonts w:ascii="Times New Roman" w:hAnsi="Times New Roman" w:cs="Times New Roman"/>
-          <w:lang w:val="nl-NL"/>
-        </w:rPr>
-        <w:t>Kontakt</w:t>
-      </w:r>
-      <w:proofErr w:type="spellEnd"/>
-      <w:r>
-        <w:rPr>
-          <w:rFonts w:ascii="Times New Roman" w:hAnsi="Times New Roman" w:cs="Times New Roman"/>
-          <w:lang w:val="nl-NL"/>
-        </w:rPr>
-        <w:t xml:space="preserve">. Door diepgaande </w:t>
-      </w:r>
-      <w:r>
-        <w:rPr>
-          <w:rFonts w:ascii="Times New Roman" w:hAnsi="Times New Roman" w:cs="Times New Roman"/>
-          <w:lang w:val="nl-NL"/>
-        </w:rPr>
-        <w:t>interviews</w:t>
-      </w:r>
-      <w:r>
-        <w:rPr>
-          <w:rFonts w:ascii="Times New Roman" w:hAnsi="Times New Roman" w:cs="Times New Roman"/>
-          <w:lang w:val="nl-NL"/>
-        </w:rPr>
-        <w:t xml:space="preserve"> van de ontwikkelingen in de redactionele samenstelling, berichtgeving en betrokkenheid van lezers, streeft dit onderzoek ernaar inzicht te bieden in de veranderende dynamiek van regionale journalistiek en de consequenties daarvan voor lokale gemeenschappen.</w:t>
-      </w:r>
-      <w:r>
-        <w:rPr>
-          <w:rFonts w:ascii="Times New Roman" w:hAnsi="Times New Roman" w:cs="Times New Roman"/>
-          <w:lang w:val="nl-NL"/>
-        </w:rPr>
-        <w:t xml:space="preserve"> </w:t>
-      </w:r>
-      <w:r>
-        <w:rPr>
-          <w:rFonts w:ascii="Times New Roman" w:hAnsi="Times New Roman" w:cs="Times New Roman"/>
-          <w:lang w:val="nl-NL"/>
-        </w:rPr>
-        <w:t xml:space="preserve">"Wat zijn de implicaties van </w:t>
-      </w:r>
-      <w:r>
-        <w:rPr>
-          <w:rFonts w:ascii="Times New Roman" w:hAnsi="Times New Roman" w:cs="Times New Roman"/>
-          <w:lang w:val="nl-NL"/>
-        </w:rPr>
-        <w:t>een fusie</w:t>
-      </w:r>
-      <w:r>
-        <w:rPr>
-          <w:rFonts w:ascii="Times New Roman" w:hAnsi="Times New Roman" w:cs="Times New Roman"/>
-          <w:lang w:val="nl-NL"/>
-        </w:rPr>
-        <w:t xml:space="preserve"> van kleine regionale kranten, zoals de Zenderstreek van IJsselstein, binnen een grotere entiteit zoals Het </w:t>
+        <w:t xml:space="preserve">"Wat zijn de implicaties van een fusie van kleine regionale kranten, zoals de Zenderstreek van IJsselstein, binnen een grotere entiteit zoals Het </w:t>
       </w:r>
       <w:proofErr w:type="spellStart"/>
       <w:r>
@@ -2625,7 +2772,27 @@
           <w:bCs/>
           <w:lang w:val="nl-NL"/>
         </w:rPr>
-        <w:t xml:space="preserve"> hoe fusies kunnen leiden tot veranderingen in redactioneel beleid, verslaggeving en de relatie met de lokale gemeenschap.</w:t>
+        <w:t xml:space="preserve"> hoe fusies kunnen leiden tot </w:t>
+      </w:r>
+      <w:proofErr w:type="gramStart"/>
+      <w:r>
+        <w:rPr>
+          <w:rFonts w:ascii="Times New Roman" w:hAnsi="Times New Roman" w:cs="Times New Roman"/>
+          <w:b/>
+          <w:bCs/>
+          <w:lang w:val="nl-NL"/>
+        </w:rPr>
+        <w:t>veranderingen</w:t>
+      </w:r>
+      <w:proofErr w:type="gramEnd"/>
+      <w:r>
+        <w:rPr>
+          <w:rFonts w:ascii="Times New Roman" w:hAnsi="Times New Roman" w:cs="Times New Roman"/>
+          <w:b/>
+          <w:bCs/>
+          <w:lang w:val="nl-NL"/>
+        </w:rPr>
+        <w:t xml:space="preserve"> in redactioneel beleid, verslaggeving en de relatie met de lokale gemeenschap.</w:t>
       </w:r>
     </w:p>
     <w:p>
@@ -2664,14 +2831,7 @@
           <w:rFonts w:ascii="Times New Roman" w:hAnsi="Times New Roman" w:cs="Times New Roman"/>
           <w:lang w:val="nl-NL"/>
         </w:rPr>
-        <w:t>Definië</w:t>
-      </w:r>
-      <w:r>
-        <w:rPr>
-          <w:rFonts w:ascii="Times New Roman" w:hAnsi="Times New Roman" w:cs="Times New Roman"/>
-          <w:lang w:val="nl-NL"/>
-        </w:rPr>
-        <w:t>ren van</w:t>
+        <w:t>Definiëren van</w:t>
       </w:r>
       <w:r>
         <w:rPr>
@@ -3127,11 +3287,13 @@
     <w:p>
       <w:pPr>
         <w:rPr>
-          <w:lang w:val="nl-NL"/>
-        </w:rPr>
-      </w:pPr>
-      <w:r>
-        <w:rPr>
+          <w:rFonts w:ascii="Times New Roman" w:hAnsi="Times New Roman" w:cs="Times New Roman"/>
+          <w:lang w:val="nl-NL"/>
+        </w:rPr>
+      </w:pPr>
+      <w:r>
+        <w:rPr>
+          <w:rFonts w:ascii="Times New Roman" w:hAnsi="Times New Roman" w:cs="Times New Roman"/>
           <w:lang w:val="nl-NL"/>
         </w:rPr>
         <w:t>Dit onderzoek maakt gebruik van de semigestructureerde interviewmethode, een veelgebruikte benadering binnen de sociale wetenschappen om diepgaand inzicht te verkrijgen in de ervaringen, percepties en opvattingen van respondenten. Semigestructureerde interviews bieden flexibiliteit door ruimte te laten voor spontane reacties van deelnemers, terwijl tegelijkertijd een gestructureerd kader wordt gehandhaafd om de consistentie en vergelijkbaarheid tussen verschillende interviews te waarborgen.</w:t>
@@ -3140,11 +3302,13 @@
     <w:p>
       <w:pPr>
         <w:rPr>
-          <w:lang w:val="nl-NL"/>
-        </w:rPr>
-      </w:pPr>
-      <w:r>
-        <w:rPr>
+          <w:rFonts w:ascii="Times New Roman" w:hAnsi="Times New Roman" w:cs="Times New Roman"/>
+          <w:lang w:val="nl-NL"/>
+        </w:rPr>
+      </w:pPr>
+      <w:r>
+        <w:rPr>
+          <w:rFonts w:ascii="Times New Roman" w:hAnsi="Times New Roman" w:cs="Times New Roman"/>
           <w:lang w:val="nl-NL"/>
         </w:rPr>
         <w:t xml:space="preserve">Deze studie richt zich op twee specifieke doelgroepen: lezers van de lokale krant de Zenderstreek in IJsselstein en lokale journalisten die schrijven voor de Zenderstreek, die momenteel onder Het </w:t>
@@ -3152,6 +3316,7 @@
       <w:proofErr w:type="spellStart"/>
       <w:r>
         <w:rPr>
+          <w:rFonts w:ascii="Times New Roman" w:hAnsi="Times New Roman" w:cs="Times New Roman"/>
           <w:lang w:val="nl-NL"/>
         </w:rPr>
         <w:t>Kontakt</w:t>
@@ -3159,6 +3324,7 @@
       <w:proofErr w:type="spellEnd"/>
       <w:r>
         <w:rPr>
+          <w:rFonts w:ascii="Times New Roman" w:hAnsi="Times New Roman" w:cs="Times New Roman"/>
           <w:lang w:val="nl-NL"/>
         </w:rPr>
         <w:t xml:space="preserve"> valt. De keuze voor deze doelgroepen is strategisch gemaakt om een uitgebreid begrip te verkrijgen van de impact van de fusie op zowel de lezers als de interne dynamiek binnen de redactionele omgeving.</w:t>
@@ -3167,11 +3333,13 @@
     <w:p>
       <w:pPr>
         <w:rPr>
-          <w:lang w:val="nl-NL"/>
-        </w:rPr>
-      </w:pPr>
-      <w:r>
-        <w:rPr>
+          <w:rFonts w:ascii="Times New Roman" w:hAnsi="Times New Roman" w:cs="Times New Roman"/>
+          <w:lang w:val="nl-NL"/>
+        </w:rPr>
+      </w:pPr>
+      <w:r>
+        <w:rPr>
+          <w:rFonts w:ascii="Times New Roman" w:hAnsi="Times New Roman" w:cs="Times New Roman"/>
           <w:lang w:val="nl-NL"/>
         </w:rPr>
         <w:t>De interviews zullen worden gestructureerd rondom thema's die relevant zijn voor de onderzoeksvragen, zoals de perceptie van de krant vóór en na de fusie, de tevredenheid over de redactionele inhoud, eventuele veranderingen in het leesgedrag en de waargenomen effecten van interne veranderingen op de journalistieke praktijk.</w:t>
@@ -3180,11 +3348,13 @@
     <w:p>
       <w:pPr>
         <w:rPr>
-          <w:lang w:val="nl-NL"/>
-        </w:rPr>
-      </w:pPr>
-      <w:r>
-        <w:rPr>
+          <w:rFonts w:ascii="Times New Roman" w:hAnsi="Times New Roman" w:cs="Times New Roman"/>
+          <w:lang w:val="nl-NL"/>
+        </w:rPr>
+      </w:pPr>
+      <w:r>
+        <w:rPr>
+          <w:rFonts w:ascii="Times New Roman" w:hAnsi="Times New Roman" w:cs="Times New Roman"/>
           <w:lang w:val="nl-NL"/>
         </w:rPr>
         <w:lastRenderedPageBreak/>
@@ -3194,11 +3364,13 @@
     <w:p>
       <w:pPr>
         <w:rPr>
-          <w:lang w:val="nl-NL"/>
-        </w:rPr>
-      </w:pPr>
-      <w:r>
-        <w:rPr>
+          <w:rFonts w:ascii="Times New Roman" w:hAnsi="Times New Roman" w:cs="Times New Roman"/>
+          <w:lang w:val="nl-NL"/>
+        </w:rPr>
+      </w:pPr>
+      <w:r>
+        <w:rPr>
+          <w:rFonts w:ascii="Times New Roman" w:hAnsi="Times New Roman" w:cs="Times New Roman"/>
           <w:lang w:val="nl-NL"/>
         </w:rPr>
         <w:t>Het gebruik van semigestructureerde interviews biedt een waardevolle gelegenheid om diep in te gaan op de complexiteit van de ervaringen en perspectieven van de deelnemers, en zal bijdragen aan een grondiger begrip van de impact van de fusie op zowel de lezers als de journalisten van de lokale krant.</w:t>
@@ -3458,21 +3630,7 @@
           <w:rFonts w:ascii="Times New Roman" w:hAnsi="Times New Roman" w:cs="Times New Roman"/>
           <w:lang w:val="nl-NL"/>
         </w:rPr>
-        <w:t>Door deze vraag te verkennen, ho</w:t>
-      </w:r>
-      <w:r>
-        <w:rPr>
-          <w:rFonts w:ascii="Times New Roman" w:hAnsi="Times New Roman" w:cs="Times New Roman"/>
-          <w:lang w:val="nl-NL"/>
-        </w:rPr>
-        <w:t>op ik</w:t>
-      </w:r>
-      <w:r>
-        <w:rPr>
-          <w:rFonts w:ascii="Times New Roman" w:hAnsi="Times New Roman" w:cs="Times New Roman"/>
-          <w:lang w:val="nl-NL"/>
-        </w:rPr>
-        <w:t xml:space="preserve"> een bijdrage te leveren aan het begrip van de huidige transformaties in de regionale journalistiek en de bredere gevolgen daarvan voor de lokale nieuwsvoorziening en gemeenschapsvorming.</w:t>
+        <w:t>Door deze vraag te verkennen, hoop ik een bijdrage te leveren aan het begrip van de huidige transformaties in de regionale journalistiek en de bredere gevolgen daarvan voor de lokale nieuwsvoorziening en gemeenschapsvorming.</w:t>
       </w:r>
     </w:p>
     <w:p>

</xml_diff>

<commit_message>
vault backup: 2024-04-10 13:43:07
</commit_message>
<xml_diff>
--- a/Vakken/Blok 2/Scriptie/Onderzoeksvraag en Inleiding.docx
+++ b/Vakken/Blok 2/Scriptie/Onderzoeksvraag en Inleiding.docx
@@ -2555,7 +2555,43 @@
           <w:szCs w:val="26"/>
           <w:lang w:val="nl-NL"/>
         </w:rPr>
-        <w:t>Analyse van de lokale krant:</w:t>
+        <w:t>Functies van</w:t>
+      </w:r>
+      <w:r>
+        <w:rPr>
+          <w:rFonts w:ascii="Roboto" w:hAnsi="Roboto"/>
+          <w:b/>
+          <w:bCs/>
+          <w:color w:val="auto"/>
+          <w:sz w:val="26"/>
+          <w:szCs w:val="26"/>
+          <w:lang w:val="nl-NL"/>
+        </w:rPr>
+        <w:t xml:space="preserve"> lokale </w:t>
+      </w:r>
+      <w:r>
+        <w:rPr>
+          <w:rFonts w:ascii="Roboto" w:hAnsi="Roboto"/>
+          <w:b/>
+          <w:bCs/>
+          <w:color w:val="auto"/>
+          <w:sz w:val="26"/>
+          <w:szCs w:val="26"/>
+          <w:lang w:val="nl-NL"/>
+        </w:rPr>
+        <w:t>journalistiek</w:t>
+      </w:r>
+      <w:r>
+        <w:rPr>
+          <w:rFonts w:ascii="Roboto" w:hAnsi="Roboto"/>
+          <w:b/>
+          <w:bCs/>
+          <w:color w:val="auto"/>
+          <w:sz w:val="26"/>
+          <w:szCs w:val="26"/>
+          <w:lang w:val="nl-NL"/>
+        </w:rPr>
+        <w:t>:</w:t>
       </w:r>
       <w:bookmarkEnd w:id="2"/>
     </w:p>
@@ -2660,6 +2696,294 @@
     </w:p>
     <w:p>
       <w:pPr>
+        <w:ind w:left="720"/>
+        <w:rPr>
+          <w:rFonts w:ascii="Times New Roman" w:hAnsi="Times New Roman" w:cs="Times New Roman"/>
+          <w:lang w:val="nl-NL"/>
+        </w:rPr>
+      </w:pPr>
+      <w:proofErr w:type="spellStart"/>
+      <w:r>
+        <w:rPr>
+          <w:rFonts w:ascii="Times New Roman" w:hAnsi="Times New Roman" w:cs="Times New Roman"/>
+          <w:lang w:val="nl-NL"/>
+        </w:rPr>
+        <w:t>Vijf</w:t>
+      </w:r>
+      <w:proofErr w:type="spellEnd"/>
+      <w:r>
+        <w:rPr>
+          <w:rFonts w:ascii="Times New Roman" w:hAnsi="Times New Roman" w:cs="Times New Roman"/>
+          <w:lang w:val="nl-NL"/>
+        </w:rPr>
+        <w:t xml:space="preserve"> </w:t>
+      </w:r>
+      <w:proofErr w:type="spellStart"/>
+      <w:r>
+        <w:rPr>
+          <w:rFonts w:ascii="Times New Roman" w:hAnsi="Times New Roman" w:cs="Times New Roman"/>
+          <w:lang w:val="nl-NL"/>
+        </w:rPr>
+        <w:t>functies</w:t>
+      </w:r>
+      <w:proofErr w:type="spellEnd"/>
+      <w:r>
+        <w:rPr>
+          <w:rFonts w:ascii="Times New Roman" w:hAnsi="Times New Roman" w:cs="Times New Roman"/>
+          <w:lang w:val="nl-NL"/>
+        </w:rPr>
+        <w:t xml:space="preserve"> van Meijer (2020)</w:t>
+      </w:r>
+      <w:r>
+        <w:rPr>
+          <w:rFonts w:ascii="Times New Roman" w:hAnsi="Times New Roman" w:cs="Times New Roman"/>
+          <w:lang w:val="nl-NL"/>
+        </w:rPr>
+        <w:t xml:space="preserve"> </w:t>
+      </w:r>
+    </w:p>
+    <w:p>
+      <w:pPr>
+        <w:ind w:left="720"/>
+        <w:rPr>
+          <w:rFonts w:ascii="Times New Roman" w:hAnsi="Times New Roman" w:cs="Times New Roman"/>
+          <w:lang w:val="nl-NL"/>
+        </w:rPr>
+      </w:pPr>
+      <w:r>
+        <w:rPr>
+          <w:rFonts w:ascii="Times New Roman" w:hAnsi="Times New Roman" w:cs="Times New Roman"/>
+          <w:lang w:val="nl-NL"/>
+        </w:rPr>
+        <w:t>“</w:t>
+      </w:r>
+      <w:proofErr w:type="spellStart"/>
+      <w:r>
+        <w:rPr>
+          <w:rFonts w:ascii="Times New Roman" w:hAnsi="Times New Roman" w:cs="Times New Roman"/>
+          <w:lang w:val="nl-NL"/>
+        </w:rPr>
+        <w:t>What</w:t>
+      </w:r>
+      <w:proofErr w:type="spellEnd"/>
+      <w:r>
+        <w:rPr>
+          <w:rFonts w:ascii="Times New Roman" w:hAnsi="Times New Roman" w:cs="Times New Roman"/>
+          <w:lang w:val="nl-NL"/>
+        </w:rPr>
+        <w:t xml:space="preserve"> does </w:t>
+      </w:r>
+      <w:proofErr w:type="spellStart"/>
+      <w:r>
+        <w:rPr>
+          <w:rFonts w:ascii="Times New Roman" w:hAnsi="Times New Roman" w:cs="Times New Roman"/>
+          <w:lang w:val="nl-NL"/>
+        </w:rPr>
+        <w:t>the</w:t>
+      </w:r>
+      <w:proofErr w:type="spellEnd"/>
+      <w:r>
+        <w:rPr>
+          <w:rFonts w:ascii="Times New Roman" w:hAnsi="Times New Roman" w:cs="Times New Roman"/>
+          <w:lang w:val="nl-NL"/>
+        </w:rPr>
+        <w:t xml:space="preserve"> </w:t>
+      </w:r>
+      <w:proofErr w:type="spellStart"/>
+      <w:r>
+        <w:rPr>
+          <w:rFonts w:ascii="Times New Roman" w:hAnsi="Times New Roman" w:cs="Times New Roman"/>
+          <w:lang w:val="nl-NL"/>
+        </w:rPr>
+        <w:t>audience</w:t>
+      </w:r>
+      <w:proofErr w:type="spellEnd"/>
+      <w:r>
+        <w:rPr>
+          <w:rFonts w:ascii="Times New Roman" w:hAnsi="Times New Roman" w:cs="Times New Roman"/>
+          <w:lang w:val="nl-NL"/>
+        </w:rPr>
+        <w:t xml:space="preserve"> </w:t>
+      </w:r>
+      <w:proofErr w:type="spellStart"/>
+      <w:r>
+        <w:rPr>
+          <w:rFonts w:ascii="Times New Roman" w:hAnsi="Times New Roman" w:cs="Times New Roman"/>
+          <w:lang w:val="nl-NL"/>
+        </w:rPr>
+        <w:t>experience</w:t>
+      </w:r>
+      <w:proofErr w:type="spellEnd"/>
+      <w:r>
+        <w:rPr>
+          <w:rFonts w:ascii="Times New Roman" w:hAnsi="Times New Roman" w:cs="Times New Roman"/>
+          <w:lang w:val="nl-NL"/>
+        </w:rPr>
+        <w:t xml:space="preserve"> as </w:t>
+      </w:r>
+      <w:proofErr w:type="spellStart"/>
+      <w:r>
+        <w:rPr>
+          <w:rFonts w:ascii="Times New Roman" w:hAnsi="Times New Roman" w:cs="Times New Roman"/>
+          <w:lang w:val="nl-NL"/>
+        </w:rPr>
+        <w:t>valuable</w:t>
+      </w:r>
+      <w:proofErr w:type="spellEnd"/>
+      <w:r>
+        <w:rPr>
+          <w:rFonts w:ascii="Times New Roman" w:hAnsi="Times New Roman" w:cs="Times New Roman"/>
+          <w:lang w:val="nl-NL"/>
+        </w:rPr>
+        <w:t xml:space="preserve"> </w:t>
+      </w:r>
+      <w:proofErr w:type="spellStart"/>
+      <w:r>
+        <w:rPr>
+          <w:rFonts w:ascii="Times New Roman" w:hAnsi="Times New Roman" w:cs="Times New Roman"/>
+          <w:lang w:val="nl-NL"/>
+        </w:rPr>
+        <w:t>local</w:t>
+      </w:r>
+      <w:proofErr w:type="spellEnd"/>
+      <w:r>
+        <w:rPr>
+          <w:rFonts w:ascii="Times New Roman" w:hAnsi="Times New Roman" w:cs="Times New Roman"/>
+          <w:lang w:val="nl-NL"/>
+        </w:rPr>
+        <w:t xml:space="preserve"> </w:t>
+      </w:r>
+      <w:proofErr w:type="spellStart"/>
+      <w:r>
+        <w:rPr>
+          <w:rFonts w:ascii="Times New Roman" w:hAnsi="Times New Roman" w:cs="Times New Roman"/>
+          <w:lang w:val="nl-NL"/>
+        </w:rPr>
+        <w:t>journalism</w:t>
+      </w:r>
+      <w:proofErr w:type="spellEnd"/>
+      <w:r>
+        <w:rPr>
+          <w:rFonts w:ascii="Times New Roman" w:hAnsi="Times New Roman" w:cs="Times New Roman"/>
+          <w:lang w:val="nl-NL"/>
+        </w:rPr>
+        <w:t xml:space="preserve">? </w:t>
+      </w:r>
+      <w:proofErr w:type="spellStart"/>
+      <w:r>
+        <w:rPr>
+          <w:rFonts w:ascii="Times New Roman" w:hAnsi="Times New Roman" w:cs="Times New Roman"/>
+          <w:lang w:val="nl-NL"/>
+        </w:rPr>
+        <w:t>Approaching</w:t>
+      </w:r>
+      <w:proofErr w:type="spellEnd"/>
+      <w:r>
+        <w:rPr>
+          <w:rFonts w:ascii="Times New Roman" w:hAnsi="Times New Roman" w:cs="Times New Roman"/>
+          <w:lang w:val="nl-NL"/>
+        </w:rPr>
+        <w:t xml:space="preserve"> </w:t>
+      </w:r>
+      <w:proofErr w:type="spellStart"/>
+      <w:r>
+        <w:rPr>
+          <w:rFonts w:ascii="Times New Roman" w:hAnsi="Times New Roman" w:cs="Times New Roman"/>
+          <w:lang w:val="nl-NL"/>
+        </w:rPr>
+        <w:t>local</w:t>
+      </w:r>
+      <w:proofErr w:type="spellEnd"/>
+      <w:r>
+        <w:rPr>
+          <w:rFonts w:ascii="Times New Roman" w:hAnsi="Times New Roman" w:cs="Times New Roman"/>
+          <w:lang w:val="nl-NL"/>
+        </w:rPr>
+        <w:t xml:space="preserve"> </w:t>
+      </w:r>
+      <w:proofErr w:type="spellStart"/>
+      <w:r>
+        <w:rPr>
+          <w:rFonts w:ascii="Times New Roman" w:hAnsi="Times New Roman" w:cs="Times New Roman"/>
+          <w:lang w:val="nl-NL"/>
+        </w:rPr>
+        <w:t>news</w:t>
+      </w:r>
+      <w:proofErr w:type="spellEnd"/>
+      <w:r>
+        <w:rPr>
+          <w:rFonts w:ascii="Times New Roman" w:hAnsi="Times New Roman" w:cs="Times New Roman"/>
+          <w:lang w:val="nl-NL"/>
+        </w:rPr>
+        <w:t xml:space="preserve"> </w:t>
+      </w:r>
+      <w:proofErr w:type="spellStart"/>
+      <w:r>
+        <w:rPr>
+          <w:rFonts w:ascii="Times New Roman" w:hAnsi="Times New Roman" w:cs="Times New Roman"/>
+          <w:lang w:val="nl-NL"/>
+        </w:rPr>
+        <w:t>quality</w:t>
+      </w:r>
+      <w:proofErr w:type="spellEnd"/>
+      <w:r>
+        <w:rPr>
+          <w:rFonts w:ascii="Times New Roman" w:hAnsi="Times New Roman" w:cs="Times New Roman"/>
+          <w:lang w:val="nl-NL"/>
+        </w:rPr>
+        <w:t xml:space="preserve"> </w:t>
+      </w:r>
+      <w:proofErr w:type="spellStart"/>
+      <w:r>
+        <w:rPr>
+          <w:rFonts w:ascii="Times New Roman" w:hAnsi="Times New Roman" w:cs="Times New Roman"/>
+          <w:lang w:val="nl-NL"/>
+        </w:rPr>
+        <w:t>for</w:t>
+      </w:r>
+      <w:proofErr w:type="spellEnd"/>
+      <w:r>
+        <w:rPr>
+          <w:rFonts w:ascii="Times New Roman" w:hAnsi="Times New Roman" w:cs="Times New Roman"/>
+          <w:lang w:val="nl-NL"/>
+        </w:rPr>
+        <w:t xml:space="preserve"> a users </w:t>
+      </w:r>
+      <w:proofErr w:type="spellStart"/>
+      <w:r>
+        <w:rPr>
+          <w:rFonts w:ascii="Times New Roman" w:hAnsi="Times New Roman" w:cs="Times New Roman"/>
+          <w:lang w:val="nl-NL"/>
+        </w:rPr>
+        <w:t>perspective</w:t>
+      </w:r>
+      <w:proofErr w:type="spellEnd"/>
+      <w:r>
+        <w:rPr>
+          <w:rFonts w:ascii="Times New Roman" w:hAnsi="Times New Roman" w:cs="Times New Roman"/>
+          <w:lang w:val="nl-NL"/>
+        </w:rPr>
+        <w:t>.”</w:t>
+      </w:r>
+    </w:p>
+    <w:p>
+      <w:pPr>
+        <w:rPr>
+          <w:rFonts w:ascii="Times New Roman" w:hAnsi="Times New Roman" w:cs="Times New Roman"/>
+          <w:lang w:val="nl-NL"/>
+        </w:rPr>
+      </w:pPr>
+    </w:p>
+    <w:p>
+      <w:pPr>
+        <w:rPr>
+          <w:rFonts w:ascii="Times New Roman" w:hAnsi="Times New Roman" w:cs="Times New Roman"/>
+          <w:lang w:val="nl-NL"/>
+        </w:rPr>
+      </w:pPr>
+    </w:p>
+    <w:p>
+      <w:pPr>
         <w:pStyle w:val="Heading2"/>
         <w:rPr>
           <w:rFonts w:ascii="Roboto" w:hAnsi="Roboto"/>
@@ -2815,6 +3139,7 @@
           <w:color w:val="auto"/>
           <w:lang w:val="nl-NL"/>
         </w:rPr>
+        <w:lastRenderedPageBreak/>
         <w:t>Het belang van lokale identiteit in de journalistiek:</w:t>
       </w:r>
       <w:bookmarkEnd w:id="4"/>
@@ -4051,6 +4376,130 @@
     </w:lvl>
   </w:abstractNum>
   <w:abstractNum w:abstractNumId="1" w15:restartNumberingAfterBreak="0">
+    <w:nsid w:val="2FCA1343"/>
+    <w:multiLevelType w:val="multilevel"/>
+    <w:tmpl w:val="01CC5166"/>
+    <w:lvl w:ilvl="0">
+      <w:start w:val="2"/>
+      <w:numFmt w:val="decimal"/>
+      <w:lvlText w:val="%1."/>
+      <w:lvlJc w:val="left"/>
+      <w:pPr>
+        <w:ind w:left="370" w:hanging="370"/>
+      </w:pPr>
+      <w:rPr>
+        <w:rFonts w:hint="default"/>
+        <w:b/>
+      </w:rPr>
+    </w:lvl>
+    <w:lvl w:ilvl="1">
+      <w:start w:val="1"/>
+      <w:numFmt w:val="decimal"/>
+      <w:lvlText w:val="%1.%2."/>
+      <w:lvlJc w:val="left"/>
+      <w:pPr>
+        <w:ind w:left="1080" w:hanging="720"/>
+      </w:pPr>
+      <w:rPr>
+        <w:rFonts w:hint="default"/>
+        <w:b/>
+        <w:sz w:val="22"/>
+        <w:szCs w:val="22"/>
+      </w:rPr>
+    </w:lvl>
+    <w:lvl w:ilvl="2">
+      <w:start w:val="1"/>
+      <w:numFmt w:val="decimal"/>
+      <w:lvlText w:val="%1.%2.%3."/>
+      <w:lvlJc w:val="left"/>
+      <w:pPr>
+        <w:ind w:left="1440" w:hanging="720"/>
+      </w:pPr>
+      <w:rPr>
+        <w:rFonts w:hint="default"/>
+        <w:b/>
+      </w:rPr>
+    </w:lvl>
+    <w:lvl w:ilvl="3">
+      <w:start w:val="1"/>
+      <w:numFmt w:val="decimal"/>
+      <w:lvlText w:val="%1.%2.%3.%4."/>
+      <w:lvlJc w:val="left"/>
+      <w:pPr>
+        <w:ind w:left="2160" w:hanging="1080"/>
+      </w:pPr>
+      <w:rPr>
+        <w:rFonts w:hint="default"/>
+        <w:b/>
+      </w:rPr>
+    </w:lvl>
+    <w:lvl w:ilvl="4">
+      <w:start w:val="1"/>
+      <w:numFmt w:val="decimal"/>
+      <w:lvlText w:val="%1.%2.%3.%4.%5."/>
+      <w:lvlJc w:val="left"/>
+      <w:pPr>
+        <w:ind w:left="2520" w:hanging="1080"/>
+      </w:pPr>
+      <w:rPr>
+        <w:rFonts w:hint="default"/>
+        <w:b/>
+      </w:rPr>
+    </w:lvl>
+    <w:lvl w:ilvl="5">
+      <w:start w:val="1"/>
+      <w:numFmt w:val="decimal"/>
+      <w:lvlText w:val="%1.%2.%3.%4.%5.%6."/>
+      <w:lvlJc w:val="left"/>
+      <w:pPr>
+        <w:ind w:left="3240" w:hanging="1440"/>
+      </w:pPr>
+      <w:rPr>
+        <w:rFonts w:hint="default"/>
+        <w:b/>
+      </w:rPr>
+    </w:lvl>
+    <w:lvl w:ilvl="6">
+      <w:start w:val="1"/>
+      <w:numFmt w:val="decimal"/>
+      <w:lvlText w:val="%1.%2.%3.%4.%5.%6.%7."/>
+      <w:lvlJc w:val="left"/>
+      <w:pPr>
+        <w:ind w:left="3600" w:hanging="1440"/>
+      </w:pPr>
+      <w:rPr>
+        <w:rFonts w:hint="default"/>
+        <w:b/>
+      </w:rPr>
+    </w:lvl>
+    <w:lvl w:ilvl="7">
+      <w:start w:val="1"/>
+      <w:numFmt w:val="decimal"/>
+      <w:lvlText w:val="%1.%2.%3.%4.%5.%6.%7.%8."/>
+      <w:lvlJc w:val="left"/>
+      <w:pPr>
+        <w:ind w:left="4320" w:hanging="1800"/>
+      </w:pPr>
+      <w:rPr>
+        <w:rFonts w:hint="default"/>
+        <w:b/>
+      </w:rPr>
+    </w:lvl>
+    <w:lvl w:ilvl="8">
+      <w:start w:val="1"/>
+      <w:numFmt w:val="decimal"/>
+      <w:lvlText w:val="%1.%2.%3.%4.%5.%6.%7.%8.%9."/>
+      <w:lvlJc w:val="left"/>
+      <w:pPr>
+        <w:ind w:left="4680" w:hanging="1800"/>
+      </w:pPr>
+      <w:rPr>
+        <w:rFonts w:hint="default"/>
+        <w:b/>
+      </w:rPr>
+    </w:lvl>
+  </w:abstractNum>
+  <w:abstractNum w:abstractNumId="2" w15:restartNumberingAfterBreak="0">
     <w:nsid w:val="48DC5E02"/>
     <w:multiLevelType w:val="hybridMultilevel"/>
     <w:tmpl w:val="9DF666A2"/>
@@ -4143,6 +4592,9 @@
     <w:abstractNumId w:val="0"/>
   </w:num>
   <w:num w:numId="2" w16cid:durableId="266423716">
+    <w:abstractNumId w:val="2"/>
+  </w:num>
+  <w:num w:numId="3" w16cid:durableId="970864836">
     <w:abstractNumId w:val="1"/>
   </w:num>
 </w:numbering>

</xml_diff>

<commit_message>
vault backup: 2024-04-10 14:12:02
</commit_message>
<xml_diff>
--- a/Vakken/Blok 2/Scriptie/Onderzoeksvraag en Inleiding.docx
+++ b/Vakken/Blok 2/Scriptie/Onderzoeksvraag en Inleiding.docx
@@ -110,7 +110,6 @@
           <w:lang w:val="nl-NL"/>
         </w:rPr>
       </w:pPr>
-      <w:proofErr w:type="gramStart"/>
       <w:r>
         <w:rPr>
           <w:rFonts w:ascii="Roboto" w:hAnsi="Roboto" w:cs="Times New Roman"/>
@@ -121,20 +120,7 @@
           <w:szCs w:val="24"/>
           <w:lang w:val="nl-NL"/>
         </w:rPr>
-        <w:t>pre</w:t>
-      </w:r>
-      <w:proofErr w:type="gramEnd"/>
-      <w:r>
-        <w:rPr>
-          <w:rFonts w:ascii="Roboto" w:hAnsi="Roboto" w:cs="Times New Roman"/>
-          <w:b/>
-          <w:bCs/>
-          <w:color w:val="FFFFFF" w:themeColor="background1"/>
-          <w:sz w:val="24"/>
-          <w:szCs w:val="24"/>
-          <w:lang w:val="nl-NL"/>
-        </w:rPr>
-        <w:t>-master 23-24</w:t>
+        <w:t>pre-master 23-24</w:t>
       </w:r>
     </w:p>
     <w:p>
@@ -3096,27 +3082,7 @@
           <w:bCs/>
           <w:lang w:val="nl-NL"/>
         </w:rPr>
-        <w:t xml:space="preserve"> hoe fusies kunnen leiden tot </w:t>
-      </w:r>
-      <w:proofErr w:type="gramStart"/>
-      <w:r>
-        <w:rPr>
-          <w:rFonts w:ascii="Times New Roman" w:hAnsi="Times New Roman" w:cs="Times New Roman"/>
-          <w:b/>
-          <w:bCs/>
-          <w:lang w:val="nl-NL"/>
-        </w:rPr>
-        <w:t>veranderingen</w:t>
-      </w:r>
-      <w:proofErr w:type="gramEnd"/>
-      <w:r>
-        <w:rPr>
-          <w:rFonts w:ascii="Times New Roman" w:hAnsi="Times New Roman" w:cs="Times New Roman"/>
-          <w:b/>
-          <w:bCs/>
-          <w:lang w:val="nl-NL"/>
-        </w:rPr>
-        <w:t xml:space="preserve"> in redactioneel beleid, verslaggeving en de relatie met de lokale gemeenschap.</w:t>
+        <w:t xml:space="preserve"> hoe fusies kunnen leiden tot veranderingen in redactioneel beleid, verslaggeving en de relatie met de lokale gemeenschap.</w:t>
       </w:r>
     </w:p>
     <w:p>
@@ -3264,13 +3230,6 @@
           <w:lang w:val="nl-NL"/>
         </w:rPr>
       </w:pPr>
-      <w:r>
-        <w:rPr>
-          <w:rFonts w:ascii="Times New Roman" w:hAnsi="Times New Roman" w:cs="Times New Roman"/>
-          <w:lang w:val="nl-NL"/>
-        </w:rPr>
-        <w:br w:type="page"/>
-      </w:r>
     </w:p>
     <w:p>
       <w:pPr>
@@ -3292,7 +3251,6 @@
           <w:color w:val="auto"/>
           <w:lang w:val="nl-NL"/>
         </w:rPr>
-        <w:lastRenderedPageBreak/>
         <w:t xml:space="preserve">Inhoudelijke vergelijking van ‘Zenderstreek’ tegenover ‘Het </w:t>
       </w:r>
       <w:proofErr w:type="spellStart"/>
@@ -3636,6 +3594,7 @@
           <w:rFonts w:ascii="Times New Roman" w:hAnsi="Times New Roman" w:cs="Times New Roman"/>
           <w:lang w:val="nl-NL"/>
         </w:rPr>
+        <w:lastRenderedPageBreak/>
         <w:t xml:space="preserve">Deze studie richt zich op twee specifieke doelgroepen: lezers van de lokale krant de Zenderstreek in IJsselstein en lokale journalisten die schrijven voor de Zenderstreek, die momenteel onder Het </w:t>
       </w:r>
       <w:proofErr w:type="spellStart"/>
@@ -3682,24 +3641,1205 @@
           <w:rFonts w:ascii="Times New Roman" w:hAnsi="Times New Roman" w:cs="Times New Roman"/>
           <w:lang w:val="nl-NL"/>
         </w:rPr>
+        <w:t>Door middel van een systematische benadering van dataverzameling en -analyse zal getracht worden om zowel kwantitatieve als kwalitatieve inzichten te verkrijgen. De resultaten van de interviews zullen worden geanalyseerd met behulp van thematische analyse, waarbij patronen, overeenkomsten en verschillen zorgvuldig worden geïdentificeerd en geïnterpreteerd.</w:t>
+      </w:r>
+    </w:p>
+    <w:p>
+      <w:pPr>
+        <w:rPr>
+          <w:rFonts w:ascii="Times New Roman" w:hAnsi="Times New Roman" w:cs="Times New Roman"/>
+          <w:lang w:val="nl-NL"/>
+        </w:rPr>
+      </w:pPr>
+      <w:r>
+        <w:rPr>
+          <w:rFonts w:ascii="Times New Roman" w:hAnsi="Times New Roman" w:cs="Times New Roman"/>
+          <w:lang w:val="nl-NL"/>
+        </w:rPr>
+        <w:t>Het gebruik van semigestructureerde interviews biedt een waardevolle gelegenheid om diep in te gaan op de complexiteit van de ervaringen en perspectieven van de deelnemers, en zal bijdragen aan een grondiger begrip van de impact van de fusie op zowel de lezers als de journalisten van de lokale krant.</w:t>
+      </w:r>
+    </w:p>
+    <w:p>
+      <w:pPr>
+        <w:rPr>
+          <w:rFonts w:ascii="Times New Roman" w:hAnsi="Times New Roman" w:cs="Times New Roman"/>
+          <w:lang w:val="nl-NL"/>
+        </w:rPr>
+      </w:pPr>
+    </w:p>
+    <w:p>
+      <w:pPr>
+        <w:rPr>
+          <w:rFonts w:ascii="Times New Roman" w:hAnsi="Times New Roman" w:cs="Times New Roman"/>
+          <w:lang w:val="nl-NL"/>
+        </w:rPr>
+      </w:pPr>
+      <w:r>
+        <w:rPr>
+          <w:rFonts w:ascii="Times New Roman" w:hAnsi="Times New Roman" w:cs="Times New Roman"/>
+          <w:lang w:val="nl-NL"/>
+        </w:rPr>
+        <w:t>Methode</w:t>
+      </w:r>
+    </w:p>
+    <w:p>
+      <w:pPr>
+        <w:rPr>
+          <w:rFonts w:ascii="Times New Roman" w:hAnsi="Times New Roman" w:cs="Times New Roman"/>
+          <w:lang w:val="nl-NL"/>
+        </w:rPr>
+      </w:pPr>
+      <w:r>
+        <w:rPr>
+          <w:rFonts w:ascii="Times New Roman" w:hAnsi="Times New Roman" w:cs="Times New Roman"/>
+          <w:lang w:val="nl-NL"/>
+        </w:rPr>
+        <w:t xml:space="preserve">Als methode voor dit onderzoek zijn semigestructureerde diepte-interviews ingezet. Deze </w:t>
+      </w:r>
+      <w:proofErr w:type="spellStart"/>
+      <w:r>
+        <w:rPr>
+          <w:rFonts w:ascii="Times New Roman" w:hAnsi="Times New Roman" w:cs="Times New Roman"/>
+          <w:lang w:val="nl-NL"/>
+        </w:rPr>
+        <w:t>onderzoeksvorm</w:t>
+      </w:r>
+      <w:proofErr w:type="spellEnd"/>
+      <w:r>
+        <w:rPr>
+          <w:rFonts w:ascii="Times New Roman" w:hAnsi="Times New Roman" w:cs="Times New Roman"/>
+          <w:lang w:val="nl-NL"/>
+        </w:rPr>
+        <w:t xml:space="preserve"> zorgt namelijk voor waardevolle inzichten doordat er ruimte is voor vervolgvragen en verdieping (</w:t>
+      </w:r>
+      <w:proofErr w:type="spellStart"/>
+      <w:r>
+        <w:rPr>
+          <w:rFonts w:ascii="Times New Roman" w:hAnsi="Times New Roman" w:cs="Times New Roman"/>
+          <w:lang w:val="nl-NL"/>
+        </w:rPr>
+        <w:t>Rubin</w:t>
+      </w:r>
+      <w:proofErr w:type="spellEnd"/>
+      <w:r>
+        <w:rPr>
+          <w:rFonts w:ascii="Times New Roman" w:hAnsi="Times New Roman" w:cs="Times New Roman"/>
+          <w:lang w:val="nl-NL"/>
+        </w:rPr>
+        <w:t xml:space="preserve"> &amp; </w:t>
+      </w:r>
+      <w:proofErr w:type="spellStart"/>
+      <w:r>
+        <w:rPr>
+          <w:rFonts w:ascii="Times New Roman" w:hAnsi="Times New Roman" w:cs="Times New Roman"/>
+          <w:lang w:val="nl-NL"/>
+        </w:rPr>
+        <w:t>Rubin</w:t>
+      </w:r>
+      <w:proofErr w:type="spellEnd"/>
+      <w:r>
+        <w:rPr>
+          <w:rFonts w:ascii="Times New Roman" w:hAnsi="Times New Roman" w:cs="Times New Roman"/>
+          <w:lang w:val="nl-NL"/>
+        </w:rPr>
+        <w:t xml:space="preserve">, 2011). Een topic list is de leidraad voor de interviews. </w:t>
+      </w:r>
+    </w:p>
+    <w:p>
+      <w:pPr>
+        <w:rPr>
+          <w:rFonts w:ascii="Times New Roman" w:hAnsi="Times New Roman" w:cs="Times New Roman"/>
+          <w:lang w:val="nl-NL"/>
+        </w:rPr>
+      </w:pPr>
+    </w:p>
+    <w:p>
+      <w:pPr>
+        <w:rPr>
+          <w:rFonts w:ascii="Times New Roman" w:hAnsi="Times New Roman" w:cs="Times New Roman"/>
+          <w:lang w:val="nl-NL"/>
+        </w:rPr>
+      </w:pPr>
+      <w:r>
+        <w:rPr>
+          <w:rFonts w:ascii="Times New Roman" w:hAnsi="Times New Roman" w:cs="Times New Roman"/>
+          <w:lang w:val="nl-NL"/>
+        </w:rPr>
+        <w:t xml:space="preserve">Semigestructureerde diepte-interviews </w:t>
+      </w:r>
+    </w:p>
+    <w:p>
+      <w:pPr>
+        <w:rPr>
+          <w:rFonts w:ascii="Times New Roman" w:hAnsi="Times New Roman" w:cs="Times New Roman"/>
+          <w:lang w:val="nl-NL"/>
+        </w:rPr>
+      </w:pPr>
+      <w:r>
+        <w:rPr>
+          <w:rFonts w:ascii="Times New Roman" w:hAnsi="Times New Roman" w:cs="Times New Roman"/>
+          <w:lang w:val="nl-NL"/>
+        </w:rPr>
+        <w:t>Kwalitatieve diepte-interviews zijn de beste methode om informatie te verzamelen voor een onderzoeksvraag die individuele ervaringen bevraagt (</w:t>
+      </w:r>
+      <w:proofErr w:type="spellStart"/>
+      <w:r>
+        <w:rPr>
+          <w:rFonts w:ascii="Times New Roman" w:hAnsi="Times New Roman" w:cs="Times New Roman"/>
+          <w:lang w:val="nl-NL"/>
+        </w:rPr>
+        <w:t>Brinkmann</w:t>
+      </w:r>
+      <w:proofErr w:type="spellEnd"/>
+      <w:r>
+        <w:rPr>
+          <w:rFonts w:ascii="Times New Roman" w:hAnsi="Times New Roman" w:cs="Times New Roman"/>
+          <w:lang w:val="nl-NL"/>
+        </w:rPr>
+        <w:t>, 2013). Aangezien de onderzoeksvraag ingaat op de visie van betrokken journalisten en communicatieprofessionals, zijn interviews een geschikte methode. De vraag naar deze normatieve opvattingen is dan ook een aspect dat past bij een kwalitatieve onderzoeksmethode (</w:t>
+      </w:r>
+      <w:proofErr w:type="spellStart"/>
+      <w:r>
+        <w:rPr>
+          <w:rFonts w:ascii="Times New Roman" w:hAnsi="Times New Roman" w:cs="Times New Roman"/>
+          <w:lang w:val="nl-NL"/>
+        </w:rPr>
+        <w:t>Koetsenruijter</w:t>
+      </w:r>
+      <w:proofErr w:type="spellEnd"/>
+      <w:r>
+        <w:rPr>
+          <w:rFonts w:ascii="Times New Roman" w:hAnsi="Times New Roman" w:cs="Times New Roman"/>
+          <w:lang w:val="nl-NL"/>
+        </w:rPr>
+        <w:t xml:space="preserve"> &amp; Van Hout, 2018). Dit vereist dan ook diepgang en context om tot een zo volledig mogelijke beantwoording van de onderzoeksvraag te komen. Diepte-interviews maken dit mogelijk.</w:t>
+      </w:r>
+    </w:p>
+    <w:p>
+      <w:pPr>
+        <w:rPr>
+          <w:rFonts w:ascii="Times New Roman" w:hAnsi="Times New Roman" w:cs="Times New Roman"/>
+          <w:lang w:val="nl-NL"/>
+        </w:rPr>
+      </w:pPr>
+      <w:r>
+        <w:rPr>
+          <w:rFonts w:ascii="Times New Roman" w:hAnsi="Times New Roman" w:cs="Times New Roman"/>
+          <w:lang w:val="nl-NL"/>
+        </w:rPr>
+        <w:t>Daarnaast heeft de onderzoeksvraag een verkennend karakter, doordat het probeert in beeld te brengen op welke manier de journalistieke functies vervuld worden. Door de contextuele werkwijze van kwalitatief onderzoek is deze methode geschikt voor de verkenning van een bepaald onderwerp (</w:t>
+      </w:r>
+      <w:proofErr w:type="spellStart"/>
+      <w:r>
+        <w:rPr>
+          <w:rFonts w:ascii="Times New Roman" w:hAnsi="Times New Roman" w:cs="Times New Roman"/>
+          <w:lang w:val="nl-NL"/>
+        </w:rPr>
+        <w:t>Koetsenruijter</w:t>
+      </w:r>
+      <w:proofErr w:type="spellEnd"/>
+      <w:r>
+        <w:rPr>
+          <w:rFonts w:ascii="Times New Roman" w:hAnsi="Times New Roman" w:cs="Times New Roman"/>
+          <w:lang w:val="nl-NL"/>
+        </w:rPr>
+        <w:t xml:space="preserve"> &amp; Van Hout, 2018). </w:t>
+      </w:r>
+    </w:p>
+    <w:p>
+      <w:pPr>
+        <w:rPr>
+          <w:rFonts w:ascii="Times New Roman" w:hAnsi="Times New Roman" w:cs="Times New Roman"/>
+          <w:lang w:val="nl-NL"/>
+        </w:rPr>
+      </w:pPr>
+      <w:r>
+        <w:rPr>
+          <w:rFonts w:ascii="Times New Roman" w:hAnsi="Times New Roman" w:cs="Times New Roman"/>
+          <w:lang w:val="nl-NL"/>
+        </w:rPr>
+        <w:t>Semigestructureerde vorm</w:t>
+      </w:r>
+    </w:p>
+    <w:p>
+      <w:pPr>
+        <w:rPr>
+          <w:rFonts w:ascii="Times New Roman" w:hAnsi="Times New Roman" w:cs="Times New Roman"/>
+          <w:lang w:val="nl-NL"/>
+        </w:rPr>
+      </w:pPr>
+      <w:r>
+        <w:rPr>
+          <w:rFonts w:ascii="Times New Roman" w:hAnsi="Times New Roman" w:cs="Times New Roman"/>
+          <w:lang w:val="nl-NL"/>
+        </w:rPr>
+        <w:t>Voor de diepte-interviews is gekozen voor een semigestructureerde vorm. Dit houdt in dat de onderzoeker de interviews afneemt aan de hand van een topic list, maar dat er naast deze lijst ruimte is voor vervolgvragen en verdieping naar aanleiding van antwoorden van respondenten. Juist deze vervolgvragen en verdieping vormt de waarde van kwalitatieve interviews (</w:t>
+      </w:r>
+      <w:proofErr w:type="spellStart"/>
+      <w:r>
+        <w:rPr>
+          <w:rFonts w:ascii="Times New Roman" w:hAnsi="Times New Roman" w:cs="Times New Roman"/>
+          <w:lang w:val="nl-NL"/>
+        </w:rPr>
+        <w:t>Rubin</w:t>
+      </w:r>
+      <w:proofErr w:type="spellEnd"/>
+      <w:r>
+        <w:rPr>
+          <w:rFonts w:ascii="Times New Roman" w:hAnsi="Times New Roman" w:cs="Times New Roman"/>
+          <w:lang w:val="nl-NL"/>
+        </w:rPr>
+        <w:t xml:space="preserve"> &amp; </w:t>
+      </w:r>
+      <w:proofErr w:type="spellStart"/>
+      <w:r>
+        <w:rPr>
+          <w:rFonts w:ascii="Times New Roman" w:hAnsi="Times New Roman" w:cs="Times New Roman"/>
+          <w:lang w:val="nl-NL"/>
+        </w:rPr>
+        <w:t>Rubin</w:t>
+      </w:r>
+      <w:proofErr w:type="spellEnd"/>
+      <w:r>
+        <w:rPr>
+          <w:rFonts w:ascii="Times New Roman" w:hAnsi="Times New Roman" w:cs="Times New Roman"/>
+          <w:lang w:val="nl-NL"/>
+        </w:rPr>
+        <w:t xml:space="preserve">, 2011). Daarnaast past deze verdieping ook bij het eerder benoemde normatieve component van de onderzoeksvraag. </w:t>
+      </w:r>
+    </w:p>
+    <w:p>
+      <w:pPr>
+        <w:rPr>
+          <w:rFonts w:ascii="Times New Roman" w:hAnsi="Times New Roman" w:cs="Times New Roman"/>
+          <w:lang w:val="nl-NL"/>
+        </w:rPr>
+      </w:pPr>
+      <w:r>
+        <w:rPr>
+          <w:rFonts w:ascii="Times New Roman" w:hAnsi="Times New Roman" w:cs="Times New Roman"/>
+          <w:lang w:val="nl-NL"/>
+        </w:rPr>
         <w:lastRenderedPageBreak/>
-        <w:t>Door middel van een systematische benadering van dataverzameling en -analyse zal getracht worden om zowel kwantitatieve als kwalitatieve inzichten te verkrijgen. De resultaten van de interviews zullen worden geanalyseerd met behulp van thematische analyse, waarbij patronen, overeenkomsten en verschillen zorgvuldig worden geïdentificeerd en geïnterpreteerd.</w:t>
-      </w:r>
-    </w:p>
-    <w:p>
-      <w:pPr>
-        <w:rPr>
-          <w:rFonts w:ascii="Times New Roman" w:hAnsi="Times New Roman" w:cs="Times New Roman"/>
-          <w:lang w:val="nl-NL"/>
-        </w:rPr>
-      </w:pPr>
-      <w:r>
-        <w:rPr>
-          <w:rFonts w:ascii="Times New Roman" w:hAnsi="Times New Roman" w:cs="Times New Roman"/>
-          <w:lang w:val="nl-NL"/>
-        </w:rPr>
-        <w:t>Het gebruik van semigestructureerde interviews biedt een waardevolle gelegenheid om diep in te gaan op de complexiteit van de ervaringen en perspectieven van de deelnemers, en zal bijdragen aan een grondiger begrip van de impact van de fusie op zowel de lezers als de journalisten van de lokale krant.</w:t>
-      </w:r>
+        <w:t xml:space="preserve">Met een volledig ongestructureerd interview loopt dit onderzoek het risico op een overvloed aan informatie. Een gestructureerd interview is daarnaast te beperkt, doordat doorvragen hierbij niet mogelijk is. Dit komt het normatieve component van de onderzoeksvraag niet ten goede. Daarom is de semigestructureerde vorm de passende keuze bij dit onderzoek.  </w:t>
+      </w:r>
+    </w:p>
+    <w:p>
+      <w:pPr>
+        <w:rPr>
+          <w:rFonts w:ascii="Times New Roman" w:hAnsi="Times New Roman" w:cs="Times New Roman"/>
+          <w:lang w:val="nl-NL"/>
+        </w:rPr>
+      </w:pPr>
+      <w:r>
+        <w:rPr>
+          <w:rFonts w:ascii="Times New Roman" w:hAnsi="Times New Roman" w:cs="Times New Roman"/>
+          <w:lang w:val="nl-NL"/>
+        </w:rPr>
+        <w:t xml:space="preserve">Topic list </w:t>
+      </w:r>
+    </w:p>
+    <w:p>
+      <w:pPr>
+        <w:rPr>
+          <w:rFonts w:ascii="Times New Roman" w:hAnsi="Times New Roman" w:cs="Times New Roman"/>
+          <w:lang w:val="nl-NL"/>
+        </w:rPr>
+      </w:pPr>
+      <w:r>
+        <w:rPr>
+          <w:rFonts w:ascii="Times New Roman" w:hAnsi="Times New Roman" w:cs="Times New Roman"/>
+          <w:lang w:val="nl-NL"/>
+        </w:rPr>
+        <w:t xml:space="preserve">De topic list voor de interviews bestaat uit vier gespreksonderwerpen: de journalistieke functies, trends in het lokale medialandschap, de identiteit van de lokale journalist en de rol van de gemeente. Deze vier gespreksonderwerpen zijn gebaseerd op de onderzoeksvraag en literatuur in het theoretisch kader. Een zo open mogelijke formulering van de interviewvragen voorkomt sturing van respons. Dit is te bereiken door in de vragen geen gebruik te maken van kwalificaties of antwoordcategorieën (Evers, 2015, - 65-67). Aan de hand van deze criteria zijn de interviewvragen opgesteld. Zie bijlage X voor de volledige topic list. </w:t>
+      </w:r>
+    </w:p>
+    <w:p>
+      <w:pPr>
+        <w:rPr>
+          <w:rFonts w:ascii="Times New Roman" w:hAnsi="Times New Roman" w:cs="Times New Roman"/>
+          <w:lang w:val="nl-NL"/>
+        </w:rPr>
+      </w:pPr>
+      <w:r>
+        <w:rPr>
+          <w:rFonts w:ascii="Times New Roman" w:hAnsi="Times New Roman" w:cs="Times New Roman"/>
+          <w:lang w:val="nl-NL"/>
+        </w:rPr>
+        <w:t>Journalistieke functies</w:t>
+      </w:r>
+    </w:p>
+    <w:p>
+      <w:pPr>
+        <w:rPr>
+          <w:rFonts w:ascii="Times New Roman" w:hAnsi="Times New Roman" w:cs="Times New Roman"/>
+          <w:lang w:val="nl-NL"/>
+        </w:rPr>
+      </w:pPr>
+      <w:r>
+        <w:rPr>
+          <w:rFonts w:ascii="Times New Roman" w:hAnsi="Times New Roman" w:cs="Times New Roman"/>
+          <w:lang w:val="nl-NL"/>
+        </w:rPr>
+        <w:t xml:space="preserve">Direct vragen naar de vervulling van deze journalistieke functies, maakt basale beantwoording van de onderzoeksvraag mogelijk. </w:t>
+      </w:r>
+    </w:p>
+    <w:p>
+      <w:pPr>
+        <w:rPr>
+          <w:rFonts w:ascii="Times New Roman" w:hAnsi="Times New Roman" w:cs="Times New Roman"/>
+          <w:lang w:val="nl-NL"/>
+        </w:rPr>
+      </w:pPr>
+      <w:r>
+        <w:rPr>
+          <w:rFonts w:ascii="Times New Roman" w:hAnsi="Times New Roman" w:cs="Times New Roman"/>
+          <w:lang w:val="nl-NL"/>
+        </w:rPr>
+        <w:t>1.</w:t>
+      </w:r>
+      <w:r>
+        <w:rPr>
+          <w:rFonts w:ascii="Times New Roman" w:hAnsi="Times New Roman" w:cs="Times New Roman"/>
+          <w:lang w:val="nl-NL"/>
+        </w:rPr>
+        <w:tab/>
+        <w:t>Bindende functie: Op welke manier draagt blad X bij aan binding met de gemeenschap?</w:t>
+      </w:r>
+    </w:p>
+    <w:p>
+      <w:pPr>
+        <w:rPr>
+          <w:rFonts w:ascii="Times New Roman" w:hAnsi="Times New Roman" w:cs="Times New Roman"/>
+          <w:lang w:val="nl-NL"/>
+        </w:rPr>
+      </w:pPr>
+      <w:r>
+        <w:rPr>
+          <w:rFonts w:ascii="Times New Roman" w:hAnsi="Times New Roman" w:cs="Times New Roman"/>
+          <w:lang w:val="nl-NL"/>
+        </w:rPr>
+        <w:t xml:space="preserve">- </w:t>
+      </w:r>
+      <w:r>
+        <w:rPr>
+          <w:rFonts w:ascii="Times New Roman" w:hAnsi="Times New Roman" w:cs="Times New Roman"/>
+          <w:lang w:val="nl-NL"/>
+        </w:rPr>
+        <w:t>Wat doet u om de band met de lezer te behouden en versterken?</w:t>
+      </w:r>
+    </w:p>
+    <w:p>
+      <w:pPr>
+        <w:rPr>
+          <w:rFonts w:ascii="Times New Roman" w:hAnsi="Times New Roman" w:cs="Times New Roman"/>
+          <w:lang w:val="nl-NL"/>
+        </w:rPr>
+      </w:pPr>
+      <w:r>
+        <w:rPr>
+          <w:rFonts w:ascii="Times New Roman" w:hAnsi="Times New Roman" w:cs="Times New Roman"/>
+          <w:lang w:val="nl-NL"/>
+        </w:rPr>
+        <w:t>2.</w:t>
+      </w:r>
+      <w:r>
+        <w:rPr>
+          <w:rFonts w:ascii="Times New Roman" w:hAnsi="Times New Roman" w:cs="Times New Roman"/>
+          <w:lang w:val="nl-NL"/>
+        </w:rPr>
+        <w:tab/>
+        <w:t xml:space="preserve">Controlerende functie: Op welke manier fungeert blad X als een waakhond binnen de gemeenschap? </w:t>
+      </w:r>
+    </w:p>
+    <w:p>
+      <w:pPr>
+        <w:rPr>
+          <w:rFonts w:ascii="Times New Roman" w:hAnsi="Times New Roman" w:cs="Times New Roman"/>
+          <w:lang w:val="nl-NL"/>
+        </w:rPr>
+      </w:pPr>
+      <w:r>
+        <w:rPr>
+          <w:rFonts w:ascii="Times New Roman" w:hAnsi="Times New Roman" w:cs="Times New Roman"/>
+          <w:lang w:val="nl-NL"/>
+        </w:rPr>
+        <w:t xml:space="preserve">- </w:t>
+      </w:r>
+      <w:r>
+        <w:rPr>
+          <w:rFonts w:ascii="Times New Roman" w:hAnsi="Times New Roman" w:cs="Times New Roman"/>
+          <w:lang w:val="nl-NL"/>
+        </w:rPr>
+        <w:t>Hoe vaak krijgt blad X commentaar op geschreven stukken?</w:t>
+      </w:r>
+    </w:p>
+    <w:p>
+      <w:pPr>
+        <w:rPr>
+          <w:rFonts w:ascii="Times New Roman" w:hAnsi="Times New Roman" w:cs="Times New Roman"/>
+          <w:lang w:val="nl-NL"/>
+        </w:rPr>
+      </w:pPr>
+      <w:r>
+        <w:rPr>
+          <w:rFonts w:ascii="Times New Roman" w:hAnsi="Times New Roman" w:cs="Times New Roman"/>
+          <w:lang w:val="nl-NL"/>
+        </w:rPr>
+        <w:t xml:space="preserve">- </w:t>
+      </w:r>
+      <w:r>
+        <w:rPr>
+          <w:rFonts w:ascii="Times New Roman" w:hAnsi="Times New Roman" w:cs="Times New Roman"/>
+          <w:lang w:val="nl-NL"/>
+        </w:rPr>
+        <w:t>Is er plek voor de controlerende functie als het nog niet zeer rendabel is?</w:t>
+      </w:r>
+    </w:p>
+    <w:p>
+      <w:pPr>
+        <w:rPr>
+          <w:rFonts w:ascii="Times New Roman" w:hAnsi="Times New Roman" w:cs="Times New Roman"/>
+          <w:lang w:val="nl-NL"/>
+        </w:rPr>
+      </w:pPr>
+      <w:r>
+        <w:rPr>
+          <w:rFonts w:ascii="Times New Roman" w:hAnsi="Times New Roman" w:cs="Times New Roman"/>
+          <w:lang w:val="nl-NL"/>
+        </w:rPr>
+        <w:t>3.</w:t>
+      </w:r>
+      <w:r>
+        <w:rPr>
+          <w:rFonts w:ascii="Times New Roman" w:hAnsi="Times New Roman" w:cs="Times New Roman"/>
+          <w:lang w:val="nl-NL"/>
+        </w:rPr>
+        <w:tab/>
+        <w:t>Informerende functie: Op welke manier informeert blad X zijn lezers over gebeurtenissen?</w:t>
+      </w:r>
+    </w:p>
+    <w:p>
+      <w:pPr>
+        <w:rPr>
+          <w:rFonts w:ascii="Times New Roman" w:hAnsi="Times New Roman" w:cs="Times New Roman"/>
+          <w:lang w:val="nl-NL"/>
+        </w:rPr>
+      </w:pPr>
+      <w:r>
+        <w:rPr>
+          <w:rFonts w:ascii="Times New Roman" w:hAnsi="Times New Roman" w:cs="Times New Roman"/>
+          <w:lang w:val="nl-NL"/>
+        </w:rPr>
+        <w:t xml:space="preserve">- </w:t>
+      </w:r>
+      <w:r>
+        <w:rPr>
+          <w:rFonts w:ascii="Times New Roman" w:hAnsi="Times New Roman" w:cs="Times New Roman"/>
+          <w:lang w:val="nl-NL"/>
+        </w:rPr>
+        <w:t>Hoe bepaalt blad X welke onderwerpen nieuwswaardig genoeg zijn voor publicatie?</w:t>
+      </w:r>
+    </w:p>
+    <w:p>
+      <w:pPr>
+        <w:rPr>
+          <w:rFonts w:ascii="Times New Roman" w:hAnsi="Times New Roman" w:cs="Times New Roman"/>
+          <w:lang w:val="nl-NL"/>
+        </w:rPr>
+      </w:pPr>
+      <w:r>
+        <w:rPr>
+          <w:rFonts w:ascii="Times New Roman" w:hAnsi="Times New Roman" w:cs="Times New Roman"/>
+          <w:lang w:val="nl-NL"/>
+        </w:rPr>
+        <w:t> </w:t>
+      </w:r>
+    </w:p>
+    <w:p>
+      <w:pPr>
+        <w:rPr>
+          <w:rFonts w:ascii="Times New Roman" w:hAnsi="Times New Roman" w:cs="Times New Roman"/>
+          <w:lang w:val="nl-NL"/>
+        </w:rPr>
+      </w:pPr>
+      <w:r>
+        <w:rPr>
+          <w:rFonts w:ascii="Times New Roman" w:hAnsi="Times New Roman" w:cs="Times New Roman"/>
+          <w:lang w:val="nl-NL"/>
+        </w:rPr>
+        <w:t>Trends in het lokale medialandschap</w:t>
+      </w:r>
+    </w:p>
+    <w:p>
+      <w:pPr>
+        <w:rPr>
+          <w:rFonts w:ascii="Times New Roman" w:hAnsi="Times New Roman" w:cs="Times New Roman"/>
+          <w:lang w:val="nl-NL"/>
+        </w:rPr>
+      </w:pPr>
+      <w:r>
+        <w:rPr>
+          <w:rFonts w:ascii="Times New Roman" w:hAnsi="Times New Roman" w:cs="Times New Roman"/>
+          <w:lang w:val="nl-NL"/>
+        </w:rPr>
+        <w:t xml:space="preserve">Door te vragen naar de trends in het lokale medialandschap, ontstaat inzicht in de invloed van deze trends op het vervullen van de journalistieke functies. </w:t>
+      </w:r>
+    </w:p>
+    <w:p>
+      <w:pPr>
+        <w:rPr>
+          <w:rFonts w:ascii="Times New Roman" w:hAnsi="Times New Roman" w:cs="Times New Roman"/>
+          <w:lang w:val="nl-NL"/>
+        </w:rPr>
+      </w:pPr>
+      <w:r>
+        <w:rPr>
+          <w:rFonts w:ascii="Times New Roman" w:hAnsi="Times New Roman" w:cs="Times New Roman"/>
+          <w:lang w:val="nl-NL"/>
+        </w:rPr>
+        <w:t>4.</w:t>
+      </w:r>
+      <w:r>
+        <w:rPr>
+          <w:rFonts w:ascii="Times New Roman" w:hAnsi="Times New Roman" w:cs="Times New Roman"/>
+          <w:lang w:val="nl-NL"/>
+        </w:rPr>
+        <w:tab/>
+        <w:t>Welke trends in het lokale medialandschap signaleert u?</w:t>
+      </w:r>
+    </w:p>
+    <w:p>
+      <w:pPr>
+        <w:rPr>
+          <w:rFonts w:ascii="Times New Roman" w:hAnsi="Times New Roman" w:cs="Times New Roman"/>
+          <w:lang w:val="nl-NL"/>
+        </w:rPr>
+      </w:pPr>
+      <w:r>
+        <w:rPr>
+          <w:rFonts w:ascii="Times New Roman" w:hAnsi="Times New Roman" w:cs="Times New Roman"/>
+          <w:lang w:val="nl-NL"/>
+        </w:rPr>
+        <w:t>5.</w:t>
+      </w:r>
+      <w:r>
+        <w:rPr>
+          <w:rFonts w:ascii="Times New Roman" w:hAnsi="Times New Roman" w:cs="Times New Roman"/>
+          <w:lang w:val="nl-NL"/>
+        </w:rPr>
+        <w:tab/>
+        <w:t xml:space="preserve">Op welke manier hebben deze trends een positieve, dan wel negatieve invloed op de werkwijze van blad X? </w:t>
+      </w:r>
+    </w:p>
+    <w:p>
+      <w:pPr>
+        <w:rPr>
+          <w:rFonts w:ascii="Times New Roman" w:hAnsi="Times New Roman" w:cs="Times New Roman"/>
+          <w:lang w:val="nl-NL"/>
+        </w:rPr>
+      </w:pPr>
+      <w:r>
+        <w:rPr>
+          <w:rFonts w:ascii="Times New Roman" w:hAnsi="Times New Roman" w:cs="Times New Roman"/>
+          <w:lang w:val="nl-NL"/>
+        </w:rPr>
+        <w:t>Identiteit van de lokale journalist</w:t>
+      </w:r>
+    </w:p>
+    <w:p>
+      <w:pPr>
+        <w:rPr>
+          <w:rFonts w:ascii="Times New Roman" w:hAnsi="Times New Roman" w:cs="Times New Roman"/>
+          <w:lang w:val="nl-NL"/>
+        </w:rPr>
+      </w:pPr>
+      <w:r>
+        <w:rPr>
+          <w:rFonts w:ascii="Times New Roman" w:hAnsi="Times New Roman" w:cs="Times New Roman"/>
+          <w:lang w:val="nl-NL"/>
+        </w:rPr>
+        <w:t xml:space="preserve">Door te vragen naar de kenmerken van de lokale journalist, kan worden gekeken of respondenten kenmerken noemen die aansluiten bij eigenschappen die nodig zijn om de journalistieke functies te vervullen. </w:t>
+      </w:r>
+    </w:p>
+    <w:p>
+      <w:pPr>
+        <w:rPr>
+          <w:rFonts w:ascii="Times New Roman" w:hAnsi="Times New Roman" w:cs="Times New Roman"/>
+          <w:lang w:val="nl-NL"/>
+        </w:rPr>
+      </w:pPr>
+      <w:r>
+        <w:rPr>
+          <w:rFonts w:ascii="Times New Roman" w:hAnsi="Times New Roman" w:cs="Times New Roman"/>
+          <w:lang w:val="nl-NL"/>
+        </w:rPr>
+        <w:t>6.</w:t>
+      </w:r>
+      <w:r>
+        <w:rPr>
+          <w:rFonts w:ascii="Times New Roman" w:hAnsi="Times New Roman" w:cs="Times New Roman"/>
+          <w:lang w:val="nl-NL"/>
+        </w:rPr>
+        <w:tab/>
+        <w:t>Wat zijn volgens u kenmerken van de lokale journalist?</w:t>
+      </w:r>
+    </w:p>
+    <w:p>
+      <w:pPr>
+        <w:rPr>
+          <w:rFonts w:ascii="Times New Roman" w:hAnsi="Times New Roman" w:cs="Times New Roman"/>
+          <w:lang w:val="nl-NL"/>
+        </w:rPr>
+      </w:pPr>
+      <w:r>
+        <w:rPr>
+          <w:rFonts w:ascii="Times New Roman" w:hAnsi="Times New Roman" w:cs="Times New Roman"/>
+          <w:lang w:val="nl-NL"/>
+        </w:rPr>
+        <w:t xml:space="preserve">Rol van de gemeente </w:t>
+      </w:r>
+    </w:p>
+    <w:p>
+      <w:pPr>
+        <w:rPr>
+          <w:rFonts w:ascii="Times New Roman" w:hAnsi="Times New Roman" w:cs="Times New Roman"/>
+          <w:lang w:val="nl-NL"/>
+        </w:rPr>
+      </w:pPr>
+      <w:r>
+        <w:rPr>
+          <w:rFonts w:ascii="Times New Roman" w:hAnsi="Times New Roman" w:cs="Times New Roman"/>
+          <w:lang w:val="nl-NL"/>
+        </w:rPr>
+        <w:lastRenderedPageBreak/>
+        <w:t xml:space="preserve">Door de invloed van corporate communicatie is het voor dit onderzoek, met name voor de vervulling van de informerende en controlerende functie, relevant om te vragen naar de manier waarop het huis-aan-huisblad en de gemeente zich tot elkaar verhouden. </w:t>
+      </w:r>
+    </w:p>
+    <w:p>
+      <w:pPr>
+        <w:rPr>
+          <w:rFonts w:ascii="Times New Roman" w:hAnsi="Times New Roman" w:cs="Times New Roman"/>
+          <w:lang w:val="nl-NL"/>
+        </w:rPr>
+      </w:pPr>
+      <w:r>
+        <w:rPr>
+          <w:rFonts w:ascii="Times New Roman" w:hAnsi="Times New Roman" w:cs="Times New Roman"/>
+          <w:lang w:val="nl-NL"/>
+        </w:rPr>
+        <w:t>7.</w:t>
+      </w:r>
+      <w:r>
+        <w:rPr>
+          <w:rFonts w:ascii="Times New Roman" w:hAnsi="Times New Roman" w:cs="Times New Roman"/>
+          <w:lang w:val="nl-NL"/>
+        </w:rPr>
+        <w:tab/>
+        <w:t>Hoe behoudt blad X zijn onafhankelijkheid ten opzichte van de gemeente? (aan journalisten)</w:t>
+      </w:r>
+    </w:p>
+    <w:p>
+      <w:pPr>
+        <w:rPr>
+          <w:rFonts w:ascii="Times New Roman" w:hAnsi="Times New Roman" w:cs="Times New Roman"/>
+          <w:lang w:val="nl-NL"/>
+        </w:rPr>
+      </w:pPr>
+      <w:r>
+        <w:rPr>
+          <w:rFonts w:ascii="Times New Roman" w:hAnsi="Times New Roman" w:cs="Times New Roman"/>
+          <w:lang w:val="nl-NL"/>
+        </w:rPr>
+        <w:t>8.</w:t>
+      </w:r>
+      <w:r>
+        <w:rPr>
+          <w:rFonts w:ascii="Times New Roman" w:hAnsi="Times New Roman" w:cs="Times New Roman"/>
+          <w:lang w:val="nl-NL"/>
+        </w:rPr>
+        <w:tab/>
+        <w:t>Op welke manier werkt de gemeente samen met journalisten van blad X? (aan communicatieprofessionals)</w:t>
+      </w:r>
+    </w:p>
+    <w:p>
+      <w:pPr>
+        <w:rPr>
+          <w:rFonts w:ascii="Times New Roman" w:hAnsi="Times New Roman" w:cs="Times New Roman"/>
+          <w:lang w:val="nl-NL"/>
+        </w:rPr>
+      </w:pPr>
+      <w:r>
+        <w:rPr>
+          <w:rFonts w:ascii="Times New Roman" w:hAnsi="Times New Roman" w:cs="Times New Roman"/>
+          <w:lang w:val="nl-NL"/>
+        </w:rPr>
+        <w:t>Afsluiting</w:t>
+      </w:r>
+    </w:p>
+    <w:p>
+      <w:pPr>
+        <w:rPr>
+          <w:rFonts w:ascii="Times New Roman" w:hAnsi="Times New Roman" w:cs="Times New Roman"/>
+          <w:lang w:val="nl-NL"/>
+        </w:rPr>
+      </w:pPr>
+      <w:r>
+        <w:rPr>
+          <w:rFonts w:ascii="Times New Roman" w:hAnsi="Times New Roman" w:cs="Times New Roman"/>
+          <w:lang w:val="nl-NL"/>
+        </w:rPr>
+        <w:t>9.</w:t>
+      </w:r>
+      <w:r>
+        <w:rPr>
+          <w:rFonts w:ascii="Times New Roman" w:hAnsi="Times New Roman" w:cs="Times New Roman"/>
+          <w:lang w:val="nl-NL"/>
+        </w:rPr>
+        <w:tab/>
+        <w:t xml:space="preserve">Zijn er dingen tijdens dit gesprek tijdens dit gesprek niet voorbijgekomen, die toch relevant zijn om te noemen? </w:t>
+      </w:r>
+    </w:p>
+    <w:p>
+      <w:pPr>
+        <w:rPr>
+          <w:rFonts w:ascii="Times New Roman" w:hAnsi="Times New Roman" w:cs="Times New Roman"/>
+          <w:lang w:val="nl-NL"/>
+        </w:rPr>
+      </w:pPr>
+    </w:p>
+    <w:p>
+      <w:pPr>
+        <w:rPr>
+          <w:rFonts w:ascii="Times New Roman" w:hAnsi="Times New Roman" w:cs="Times New Roman"/>
+          <w:lang w:val="nl-NL"/>
+        </w:rPr>
+      </w:pPr>
+      <w:r>
+        <w:rPr>
+          <w:rFonts w:ascii="Times New Roman" w:hAnsi="Times New Roman" w:cs="Times New Roman"/>
+          <w:lang w:val="nl-NL"/>
+        </w:rPr>
+        <w:t>2.9.</w:t>
+      </w:r>
+      <w:r>
+        <w:rPr>
+          <w:rFonts w:ascii="Times New Roman" w:hAnsi="Times New Roman" w:cs="Times New Roman"/>
+          <w:lang w:val="nl-NL"/>
+        </w:rPr>
+        <w:tab/>
+        <w:t xml:space="preserve">Geïnterviewden </w:t>
+      </w:r>
+    </w:p>
+    <w:p>
+      <w:pPr>
+        <w:rPr>
+          <w:rFonts w:ascii="Times New Roman" w:hAnsi="Times New Roman" w:cs="Times New Roman"/>
+          <w:lang w:val="nl-NL"/>
+        </w:rPr>
+      </w:pPr>
+      <w:r>
+        <w:rPr>
+          <w:rFonts w:ascii="Times New Roman" w:hAnsi="Times New Roman" w:cs="Times New Roman"/>
+          <w:lang w:val="nl-NL"/>
+        </w:rPr>
+        <w:t xml:space="preserve">In totaal zijn X interviews afgenomen, waarvan X met communicatieprofessionals en X met lokale journalisten. Zie bijlage X voor de lijst met geïnterviewden. De respondenten zijn geworven via het eigen netwerk van de onderzoeker. De lokale journalisten bestaan niet enkel uit redacteuren van het Nieuwsblad Den Haag, maar ook uit een redacteur van Den Haag Centraal (een betaalde lokale krant) *en mogelijk nog een. Hierdoor heeft dit onderzoek de mogelijkheid om informatie te verzamelen over de manier waarop deze redacteuren tegen de concurrent aankijken. Daarnaast ontstaat er inzicht in hoe het verschil tussen betaalde- en niet betaalde lokale kranten de journalistieke functies vervullen. </w:t>
+      </w:r>
+    </w:p>
+    <w:p>
+      <w:pPr>
+        <w:rPr>
+          <w:rFonts w:ascii="Times New Roman" w:hAnsi="Times New Roman" w:cs="Times New Roman"/>
+          <w:lang w:val="nl-NL"/>
+        </w:rPr>
+      </w:pPr>
+      <w:r>
+        <w:rPr>
+          <w:rFonts w:ascii="Times New Roman" w:hAnsi="Times New Roman" w:cs="Times New Roman"/>
+          <w:lang w:val="nl-NL"/>
+        </w:rPr>
+        <w:t xml:space="preserve">Verder naderhand nog verwerken in deze alinea: </w:t>
+      </w:r>
+    </w:p>
+    <w:p>
+      <w:pPr>
+        <w:rPr>
+          <w:rFonts w:ascii="Times New Roman" w:hAnsi="Times New Roman" w:cs="Times New Roman"/>
+          <w:lang w:val="nl-NL"/>
+        </w:rPr>
+      </w:pPr>
+      <w:r>
+        <w:rPr>
+          <w:rFonts w:ascii="Times New Roman" w:hAnsi="Times New Roman" w:cs="Times New Roman"/>
+          <w:lang w:val="nl-NL"/>
+        </w:rPr>
+        <w:t>-</w:t>
+      </w:r>
+      <w:r>
+        <w:rPr>
+          <w:rFonts w:ascii="Times New Roman" w:hAnsi="Times New Roman" w:cs="Times New Roman"/>
+          <w:lang w:val="nl-NL"/>
+        </w:rPr>
+        <w:tab/>
+        <w:t>Gesprekken duurden doorgaans X minuten/ uur</w:t>
+      </w:r>
+    </w:p>
+    <w:p>
+      <w:pPr>
+        <w:rPr>
+          <w:rFonts w:ascii="Times New Roman" w:hAnsi="Times New Roman" w:cs="Times New Roman"/>
+          <w:lang w:val="nl-NL"/>
+        </w:rPr>
+      </w:pPr>
+      <w:r>
+        <w:rPr>
+          <w:rFonts w:ascii="Times New Roman" w:hAnsi="Times New Roman" w:cs="Times New Roman"/>
+          <w:lang w:val="nl-NL"/>
+        </w:rPr>
+        <w:t>-</w:t>
+      </w:r>
+      <w:r>
+        <w:rPr>
+          <w:rFonts w:ascii="Times New Roman" w:hAnsi="Times New Roman" w:cs="Times New Roman"/>
+          <w:lang w:val="nl-NL"/>
+        </w:rPr>
+        <w:tab/>
+        <w:t>Respondenten gaven toestemming voor citeren</w:t>
+      </w:r>
+    </w:p>
+    <w:p>
+      <w:pPr>
+        <w:rPr>
+          <w:rFonts w:ascii="Times New Roman" w:hAnsi="Times New Roman" w:cs="Times New Roman"/>
+          <w:lang w:val="nl-NL"/>
+        </w:rPr>
+      </w:pPr>
+      <w:r>
+        <w:rPr>
+          <w:rFonts w:ascii="Times New Roman" w:hAnsi="Times New Roman" w:cs="Times New Roman"/>
+          <w:lang w:val="nl-NL"/>
+        </w:rPr>
+        <w:t>-</w:t>
+      </w:r>
+      <w:r>
+        <w:rPr>
+          <w:rFonts w:ascii="Times New Roman" w:hAnsi="Times New Roman" w:cs="Times New Roman"/>
+          <w:lang w:val="nl-NL"/>
+        </w:rPr>
+        <w:tab/>
+        <w:t>Of het behaald aantal respondenten hoger of lager ligt dan beoogd (en waarom)</w:t>
+      </w:r>
+    </w:p>
+    <w:p>
+      <w:pPr>
+        <w:rPr>
+          <w:rFonts w:ascii="Times New Roman" w:hAnsi="Times New Roman" w:cs="Times New Roman"/>
+          <w:lang w:val="nl-NL"/>
+        </w:rPr>
+      </w:pPr>
+    </w:p>
+    <w:p>
+      <w:pPr>
+        <w:rPr>
+          <w:rFonts w:ascii="Times New Roman" w:hAnsi="Times New Roman" w:cs="Times New Roman"/>
+          <w:lang w:val="nl-NL"/>
+        </w:rPr>
+      </w:pPr>
+      <w:r>
+        <w:rPr>
+          <w:rFonts w:ascii="Times New Roman" w:hAnsi="Times New Roman" w:cs="Times New Roman"/>
+          <w:lang w:val="nl-NL"/>
+        </w:rPr>
+        <w:t>2.10.</w:t>
+      </w:r>
+      <w:r>
+        <w:rPr>
+          <w:rFonts w:ascii="Times New Roman" w:hAnsi="Times New Roman" w:cs="Times New Roman"/>
+          <w:lang w:val="nl-NL"/>
+        </w:rPr>
+        <w:tab/>
+        <w:t xml:space="preserve">Analyse </w:t>
+      </w:r>
+    </w:p>
+    <w:p>
+      <w:pPr>
+        <w:rPr>
+          <w:rFonts w:ascii="Times New Roman" w:hAnsi="Times New Roman" w:cs="Times New Roman"/>
+          <w:lang w:val="nl-NL"/>
+        </w:rPr>
+      </w:pPr>
+      <w:r>
+        <w:rPr>
+          <w:rFonts w:ascii="Times New Roman" w:hAnsi="Times New Roman" w:cs="Times New Roman"/>
+          <w:lang w:val="nl-NL"/>
+        </w:rPr>
+        <w:t>De semigestructureerde diepte-interviews worden opgenomen met een telefoon, zodat deze opnames uitgewerkt kunnen worden in een transcript. Deze transcripten vormen het corpus voor de kwalitatieve inhoudsanalyse. Deze analyse vindt plaats door te coderen. De codering maakt het mogelijk om opvallende zaken en patronen in het corpus bloot te leggen (</w:t>
+      </w:r>
+      <w:proofErr w:type="spellStart"/>
+      <w:r>
+        <w:rPr>
+          <w:rFonts w:ascii="Times New Roman" w:hAnsi="Times New Roman" w:cs="Times New Roman"/>
+          <w:lang w:val="nl-NL"/>
+        </w:rPr>
+        <w:t>Koetsenruijter</w:t>
+      </w:r>
+      <w:proofErr w:type="spellEnd"/>
+      <w:r>
+        <w:rPr>
+          <w:rFonts w:ascii="Times New Roman" w:hAnsi="Times New Roman" w:cs="Times New Roman"/>
+          <w:lang w:val="nl-NL"/>
+        </w:rPr>
+        <w:t xml:space="preserve"> &amp; Van Hout, 2018). Het doel hiervan is om een lijst op te stellen van manieren waarop de journalistieke functies worden vervuld in de ogen van betrokken journalisten en communicatieprofessionals. </w:t>
+      </w:r>
+    </w:p>
+    <w:p>
+      <w:pPr>
+        <w:rPr>
+          <w:rFonts w:ascii="Times New Roman" w:hAnsi="Times New Roman" w:cs="Times New Roman"/>
+          <w:lang w:val="nl-NL"/>
+        </w:rPr>
+      </w:pPr>
+      <w:r>
+        <w:rPr>
+          <w:rFonts w:ascii="Times New Roman" w:hAnsi="Times New Roman" w:cs="Times New Roman"/>
+          <w:lang w:val="nl-NL"/>
+        </w:rPr>
+        <w:t>Allereerst worden uit de transcripten relevante thema’s gemarkeerd volgens een kleurensysteem; iedere categorie die bij elkaar hoort krijgt dezelfde kleur toegediend. Na deze categorieën bestudeerd te hebben, worden er X hoofthema’s onderscheidt, die een apart label krijgen. De categorieën worden hierdoor teruggebracht tot een X-aantal manieren waarop de journalistieke functies vervuld worden. De codering is hierdoor data reducerend (</w:t>
+      </w:r>
+      <w:proofErr w:type="spellStart"/>
+      <w:r>
+        <w:rPr>
+          <w:rFonts w:ascii="Times New Roman" w:hAnsi="Times New Roman" w:cs="Times New Roman"/>
+          <w:lang w:val="nl-NL"/>
+        </w:rPr>
+        <w:t>Koetsenruijter</w:t>
+      </w:r>
+      <w:proofErr w:type="spellEnd"/>
+      <w:r>
+        <w:rPr>
+          <w:rFonts w:ascii="Times New Roman" w:hAnsi="Times New Roman" w:cs="Times New Roman"/>
+          <w:lang w:val="nl-NL"/>
+        </w:rPr>
+        <w:t xml:space="preserve"> &amp; Van Hout, 2018).  Door dit analyseproces steeds te herhalen, wordt de lijst van manieren aangevuld totdat er geen nieuwe manieren meer te herkennen zijn (</w:t>
+      </w:r>
+      <w:proofErr w:type="spellStart"/>
+      <w:r>
+        <w:rPr>
+          <w:rFonts w:ascii="Times New Roman" w:hAnsi="Times New Roman" w:cs="Times New Roman"/>
+          <w:lang w:val="nl-NL"/>
+        </w:rPr>
+        <w:t>Koetsenruijter</w:t>
+      </w:r>
+      <w:proofErr w:type="spellEnd"/>
+      <w:r>
+        <w:rPr>
+          <w:rFonts w:ascii="Times New Roman" w:hAnsi="Times New Roman" w:cs="Times New Roman"/>
+          <w:lang w:val="nl-NL"/>
+        </w:rPr>
+        <w:t xml:space="preserve"> &amp; Van Hout, 2018). </w:t>
+      </w:r>
+    </w:p>
+    <w:p>
+      <w:pPr>
+        <w:rPr>
+          <w:rFonts w:ascii="Times New Roman" w:hAnsi="Times New Roman" w:cs="Times New Roman"/>
+          <w:lang w:val="nl-NL"/>
+        </w:rPr>
+      </w:pPr>
+      <w:r>
+        <w:rPr>
+          <w:rFonts w:ascii="Times New Roman" w:hAnsi="Times New Roman" w:cs="Times New Roman"/>
+          <w:lang w:val="nl-NL"/>
+        </w:rPr>
+        <w:t>2.11.</w:t>
+      </w:r>
+      <w:r>
+        <w:rPr>
+          <w:rFonts w:ascii="Times New Roman" w:hAnsi="Times New Roman" w:cs="Times New Roman"/>
+          <w:lang w:val="nl-NL"/>
+        </w:rPr>
+        <w:tab/>
+        <w:t xml:space="preserve">Validiteit en betrouwbaarheid </w:t>
+      </w:r>
+    </w:p>
+    <w:p>
+      <w:pPr>
+        <w:rPr>
+          <w:rFonts w:ascii="Times New Roman" w:hAnsi="Times New Roman" w:cs="Times New Roman"/>
+          <w:lang w:val="nl-NL"/>
+        </w:rPr>
+      </w:pPr>
+      <w:r>
+        <w:rPr>
+          <w:rFonts w:ascii="Times New Roman" w:hAnsi="Times New Roman" w:cs="Times New Roman"/>
+          <w:lang w:val="nl-NL"/>
+        </w:rPr>
+        <w:lastRenderedPageBreak/>
+        <w:t>Een nadeel van de kwalitatieve analyse is ‘</w:t>
+      </w:r>
+      <w:proofErr w:type="spellStart"/>
+      <w:r>
+        <w:rPr>
+          <w:rFonts w:ascii="Times New Roman" w:hAnsi="Times New Roman" w:cs="Times New Roman"/>
+          <w:lang w:val="nl-NL"/>
+        </w:rPr>
+        <w:t>cherry</w:t>
+      </w:r>
+      <w:proofErr w:type="spellEnd"/>
+      <w:r>
+        <w:rPr>
+          <w:rFonts w:ascii="Times New Roman" w:hAnsi="Times New Roman" w:cs="Times New Roman"/>
+          <w:lang w:val="nl-NL"/>
+        </w:rPr>
+        <w:t xml:space="preserve"> </w:t>
+      </w:r>
+      <w:proofErr w:type="spellStart"/>
+      <w:r>
+        <w:rPr>
+          <w:rFonts w:ascii="Times New Roman" w:hAnsi="Times New Roman" w:cs="Times New Roman"/>
+          <w:lang w:val="nl-NL"/>
+        </w:rPr>
+        <w:t>picking</w:t>
+      </w:r>
+      <w:proofErr w:type="spellEnd"/>
+      <w:r>
+        <w:rPr>
+          <w:rFonts w:ascii="Times New Roman" w:hAnsi="Times New Roman" w:cs="Times New Roman"/>
+          <w:lang w:val="nl-NL"/>
+        </w:rPr>
+        <w:t>’: het selectief uitlichten van resultaten om een  gewenste conclusie naar voren te brengen (</w:t>
+      </w:r>
+      <w:proofErr w:type="spellStart"/>
+      <w:r>
+        <w:rPr>
+          <w:rFonts w:ascii="Times New Roman" w:hAnsi="Times New Roman" w:cs="Times New Roman"/>
+          <w:lang w:val="nl-NL"/>
+        </w:rPr>
+        <w:t>Koetsenruijter</w:t>
+      </w:r>
+      <w:proofErr w:type="spellEnd"/>
+      <w:r>
+        <w:rPr>
+          <w:rFonts w:ascii="Times New Roman" w:hAnsi="Times New Roman" w:cs="Times New Roman"/>
+          <w:lang w:val="nl-NL"/>
+        </w:rPr>
+        <w:t xml:space="preserve"> &amp; Van Hout, 2018). Hierdoor is het van belang om aandacht te besteden aan validiteit en betrouwbaarheid. </w:t>
+      </w:r>
+    </w:p>
+    <w:p>
+      <w:pPr>
+        <w:rPr>
+          <w:rFonts w:ascii="Times New Roman" w:hAnsi="Times New Roman" w:cs="Times New Roman"/>
+          <w:lang w:val="nl-NL"/>
+        </w:rPr>
+      </w:pPr>
+      <w:r>
+        <w:rPr>
+          <w:rFonts w:ascii="Times New Roman" w:hAnsi="Times New Roman" w:cs="Times New Roman"/>
+          <w:lang w:val="nl-NL"/>
+        </w:rPr>
+        <w:t>Betrouwbaarheid</w:t>
+      </w:r>
+    </w:p>
+    <w:p>
+      <w:pPr>
+        <w:rPr>
+          <w:rFonts w:ascii="Times New Roman" w:hAnsi="Times New Roman" w:cs="Times New Roman"/>
+          <w:lang w:val="nl-NL"/>
+        </w:rPr>
+      </w:pPr>
+      <w:r>
+        <w:rPr>
+          <w:rFonts w:ascii="Times New Roman" w:hAnsi="Times New Roman" w:cs="Times New Roman"/>
+          <w:lang w:val="nl-NL"/>
+        </w:rPr>
+        <w:t>Om betrouwbaarheid te verhogen, wordt in deze thesis op transparante wijze gedocumenteerd hoe te werk is gegaan. Daarnaast wordt in de transcripten gezocht naar uitspraken die ingaan tegen de ‘veel voorkomende’ uitspraken. Hierdoor komt naar voren dat niet één bepaalde mening voor iedere respondent geldt. Bovendien waarborgt dit onderzoek de betrouwbaarheid door voldoende voorbeelden te tonen in de resultaten (</w:t>
+      </w:r>
+      <w:proofErr w:type="spellStart"/>
+      <w:r>
+        <w:rPr>
+          <w:rFonts w:ascii="Times New Roman" w:hAnsi="Times New Roman" w:cs="Times New Roman"/>
+          <w:lang w:val="nl-NL"/>
+        </w:rPr>
+        <w:t>Koetsenruijter</w:t>
+      </w:r>
+      <w:proofErr w:type="spellEnd"/>
+      <w:r>
+        <w:rPr>
+          <w:rFonts w:ascii="Times New Roman" w:hAnsi="Times New Roman" w:cs="Times New Roman"/>
+          <w:lang w:val="nl-NL"/>
+        </w:rPr>
+        <w:t xml:space="preserve"> &amp; Van Hout, 2018). </w:t>
+      </w:r>
+    </w:p>
+    <w:p>
+      <w:pPr>
+        <w:rPr>
+          <w:rFonts w:ascii="Times New Roman" w:hAnsi="Times New Roman" w:cs="Times New Roman"/>
+          <w:lang w:val="nl-NL"/>
+        </w:rPr>
+      </w:pPr>
+      <w:r>
+        <w:rPr>
+          <w:rFonts w:ascii="Times New Roman" w:hAnsi="Times New Roman" w:cs="Times New Roman"/>
+          <w:lang w:val="nl-NL"/>
+        </w:rPr>
+        <w:t xml:space="preserve">Het feit dat in dit onderzoek naast lokale journalisten ook communicatieprofessionals bevraagt, leidt tot gewichtigere en betrouwbare resultaten. Deze doelgroep heeft namelijk geen direct belang bij de uitkomsten van het onderzoek, waardoor het risico op sociaal wenselijke antwoorden verkleind is (De jong &amp; </w:t>
+      </w:r>
+      <w:proofErr w:type="spellStart"/>
+      <w:r>
+        <w:rPr>
+          <w:rFonts w:ascii="Times New Roman" w:hAnsi="Times New Roman" w:cs="Times New Roman"/>
+          <w:lang w:val="nl-NL"/>
+        </w:rPr>
+        <w:t>Koetsenruijter</w:t>
+      </w:r>
+      <w:proofErr w:type="spellEnd"/>
+      <w:r>
+        <w:rPr>
+          <w:rFonts w:ascii="Times New Roman" w:hAnsi="Times New Roman" w:cs="Times New Roman"/>
+          <w:lang w:val="nl-NL"/>
+        </w:rPr>
+        <w:t xml:space="preserve">, 2019). </w:t>
+      </w:r>
+    </w:p>
+    <w:p>
+      <w:pPr>
+        <w:rPr>
+          <w:rFonts w:ascii="Times New Roman" w:hAnsi="Times New Roman" w:cs="Times New Roman"/>
+          <w:lang w:val="nl-NL"/>
+        </w:rPr>
+      </w:pPr>
+      <w:r>
+        <w:rPr>
+          <w:rFonts w:ascii="Times New Roman" w:hAnsi="Times New Roman" w:cs="Times New Roman"/>
+          <w:lang w:val="nl-NL"/>
+        </w:rPr>
+        <w:t xml:space="preserve">Validiteit </w:t>
+      </w:r>
+    </w:p>
+    <w:p>
+      <w:pPr>
+        <w:rPr>
+          <w:rFonts w:ascii="Times New Roman" w:hAnsi="Times New Roman" w:cs="Times New Roman"/>
+          <w:lang w:val="nl-NL"/>
+        </w:rPr>
+      </w:pPr>
+      <w:r>
+        <w:rPr>
+          <w:rFonts w:ascii="Times New Roman" w:hAnsi="Times New Roman" w:cs="Times New Roman"/>
+          <w:lang w:val="nl-NL"/>
+        </w:rPr>
+        <w:t>Door te kijken of de opgestelde lijst vanuit de codering aansluit bij de onderzoeksvraag, waarborgt deze thesis de validiteit. Hierbij wordt in de gaten gehouden of de opgestelde categorieën niet overlappend zijn of de onderzoeksvraag niet dekken. Om tot relevante respons- en dus passende categorieën- te komen, volgt dit onderzoek strikt de vraagstelling die is vastgelegd in de topic lijst (bijlage X).</w:t>
+      </w:r>
+    </w:p>
+    <w:p>
+      <w:pPr>
+        <w:rPr>
+          <w:rFonts w:ascii="Times New Roman" w:hAnsi="Times New Roman" w:cs="Times New Roman"/>
+          <w:lang w:val="nl-NL"/>
+        </w:rPr>
+      </w:pPr>
     </w:p>
     <w:p>
       <w:pPr>
@@ -4251,7 +5391,6 @@
         <w:lang w:val="nl-NL"/>
       </w:rPr>
     </w:pPr>
-    <w:proofErr w:type="gramStart"/>
     <w:r>
       <w:rPr>
         <w:rFonts w:ascii="Roboto" w:hAnsi="Roboto" w:cs="Times New Roman"/>
@@ -4261,19 +5400,7 @@
         <w:szCs w:val="24"/>
         <w:lang w:val="nl-NL"/>
       </w:rPr>
-      <w:t>pre</w:t>
-    </w:r>
-    <w:proofErr w:type="gramEnd"/>
-    <w:r>
-      <w:rPr>
-        <w:rFonts w:ascii="Roboto" w:hAnsi="Roboto" w:cs="Times New Roman"/>
-        <w:b/>
-        <w:bCs/>
-        <w:sz w:val="24"/>
-        <w:szCs w:val="24"/>
-        <w:lang w:val="nl-NL"/>
-      </w:rPr>
-      <w:t>-master 23-24</w:t>
+      <w:t>pre-master 23-24</w:t>
     </w:r>
   </w:p>
   <w:p>

</xml_diff>

<commit_message>
vault backup: 2024-04-10 14:33:07
</commit_message>
<xml_diff>
--- a/Vakken/Blok 2/Scriptie/Onderzoeksvraag en Inleiding.docx
+++ b/Vakken/Blok 2/Scriptie/Onderzoeksvraag en Inleiding.docx
@@ -110,6 +110,7 @@
           <w:lang w:val="nl-NL"/>
         </w:rPr>
       </w:pPr>
+      <w:proofErr w:type="gramStart"/>
       <w:r>
         <w:rPr>
           <w:rFonts w:ascii="Roboto" w:hAnsi="Roboto" w:cs="Times New Roman"/>
@@ -120,7 +121,20 @@
           <w:szCs w:val="24"/>
           <w:lang w:val="nl-NL"/>
         </w:rPr>
-        <w:t>pre-master 23-24</w:t>
+        <w:t>pre</w:t>
+      </w:r>
+      <w:proofErr w:type="gramEnd"/>
+      <w:r>
+        <w:rPr>
+          <w:rFonts w:ascii="Roboto" w:hAnsi="Roboto" w:cs="Times New Roman"/>
+          <w:b/>
+          <w:bCs/>
+          <w:color w:val="FFFFFF" w:themeColor="background1"/>
+          <w:sz w:val="24"/>
+          <w:szCs w:val="24"/>
+          <w:lang w:val="nl-NL"/>
+        </w:rPr>
+        <w:t>-master 23-24</w:t>
       </w:r>
     </w:p>
     <w:p>
@@ -3082,7 +3096,27 @@
           <w:bCs/>
           <w:lang w:val="nl-NL"/>
         </w:rPr>
-        <w:t xml:space="preserve"> hoe fusies kunnen leiden tot veranderingen in redactioneel beleid, verslaggeving en de relatie met de lokale gemeenschap.</w:t>
+        <w:t xml:space="preserve"> hoe fusies kunnen leiden tot </w:t>
+      </w:r>
+      <w:proofErr w:type="gramStart"/>
+      <w:r>
+        <w:rPr>
+          <w:rFonts w:ascii="Times New Roman" w:hAnsi="Times New Roman" w:cs="Times New Roman"/>
+          <w:b/>
+          <w:bCs/>
+          <w:lang w:val="nl-NL"/>
+        </w:rPr>
+        <w:t>veranderingen</w:t>
+      </w:r>
+      <w:proofErr w:type="gramEnd"/>
+      <w:r>
+        <w:rPr>
+          <w:rFonts w:ascii="Times New Roman" w:hAnsi="Times New Roman" w:cs="Times New Roman"/>
+          <w:b/>
+          <w:bCs/>
+          <w:lang w:val="nl-NL"/>
+        </w:rPr>
+        <w:t xml:space="preserve"> in redactioneel beleid, verslaggeving en de relatie met de lokale gemeenschap.</w:t>
       </w:r>
     </w:p>
     <w:p>
@@ -3921,7 +3955,23 @@
           <w:lang w:val="nl-NL"/>
         </w:rPr>
         <w:lastRenderedPageBreak/>
-        <w:t xml:space="preserve">Met een volledig ongestructureerd interview loopt dit onderzoek het risico op een overvloed aan informatie. Een gestructureerd interview is daarnaast te beperkt, doordat doorvragen hierbij niet mogelijk is. Dit komt het normatieve component van de onderzoeksvraag niet ten goede. Daarom is de semigestructureerde vorm de passende keuze bij dit onderzoek.  </w:t>
+        <w:t xml:space="preserve">Met een volledig ongestructureerd interview loopt dit onderzoek het risico op een overvloed aan informatie. Een gestructureerd interview is daarnaast te beperkt, doordat doorvragen hierbij niet mogelijk is. Dit komt </w:t>
+      </w:r>
+      <w:proofErr w:type="gramStart"/>
+      <w:r>
+        <w:rPr>
+          <w:rFonts w:ascii="Times New Roman" w:hAnsi="Times New Roman" w:cs="Times New Roman"/>
+          <w:lang w:val="nl-NL"/>
+        </w:rPr>
+        <w:t>het normatieve component</w:t>
+      </w:r>
+      <w:proofErr w:type="gramEnd"/>
+      <w:r>
+        <w:rPr>
+          <w:rFonts w:ascii="Times New Roman" w:hAnsi="Times New Roman" w:cs="Times New Roman"/>
+          <w:lang w:val="nl-NL"/>
+        </w:rPr>
+        <w:t xml:space="preserve"> van de onderzoeksvraag niet ten goede. Daarom is de semigestructureerde vorm de passende keuze bij dit onderzoek.  </w:t>
       </w:r>
     </w:p>
     <w:p>
@@ -4336,7 +4386,23 @@
           <w:lang w:val="nl-NL"/>
         </w:rPr>
         <w:tab/>
-        <w:t>Hoe behoudt blad X zijn onafhankelijkheid ten opzichte van de gemeente? (aan journalisten)</w:t>
+        <w:t>Hoe behoudt blad X zijn onafhankelijkheid ten opzichte van de gemeente? (</w:t>
+      </w:r>
+      <w:proofErr w:type="gramStart"/>
+      <w:r>
+        <w:rPr>
+          <w:rFonts w:ascii="Times New Roman" w:hAnsi="Times New Roman" w:cs="Times New Roman"/>
+          <w:lang w:val="nl-NL"/>
+        </w:rPr>
+        <w:t>aan</w:t>
+      </w:r>
+      <w:proofErr w:type="gramEnd"/>
+      <w:r>
+        <w:rPr>
+          <w:rFonts w:ascii="Times New Roman" w:hAnsi="Times New Roman" w:cs="Times New Roman"/>
+          <w:lang w:val="nl-NL"/>
+        </w:rPr>
+        <w:t xml:space="preserve"> journalisten)</w:t>
       </w:r>
     </w:p>
     <w:p>
@@ -4359,7 +4425,23 @@
           <w:lang w:val="nl-NL"/>
         </w:rPr>
         <w:tab/>
-        <w:t>Op welke manier werkt de gemeente samen met journalisten van blad X? (aan communicatieprofessionals)</w:t>
+        <w:t>Op welke manier werkt de gemeente samen met journalisten van blad X? (</w:t>
+      </w:r>
+      <w:proofErr w:type="gramStart"/>
+      <w:r>
+        <w:rPr>
+          <w:rFonts w:ascii="Times New Roman" w:hAnsi="Times New Roman" w:cs="Times New Roman"/>
+          <w:lang w:val="nl-NL"/>
+        </w:rPr>
+        <w:t>aan</w:t>
+      </w:r>
+      <w:proofErr w:type="gramEnd"/>
+      <w:r>
+        <w:rPr>
+          <w:rFonts w:ascii="Times New Roman" w:hAnsi="Times New Roman" w:cs="Times New Roman"/>
+          <w:lang w:val="nl-NL"/>
+        </w:rPr>
+        <w:t xml:space="preserve"> communicatieprofessionals)</w:t>
       </w:r>
     </w:p>
     <w:p>
@@ -4707,7 +4789,23 @@
           <w:rFonts w:ascii="Times New Roman" w:hAnsi="Times New Roman" w:cs="Times New Roman"/>
           <w:lang w:val="nl-NL"/>
         </w:rPr>
-        <w:t>’: het selectief uitlichten van resultaten om een  gewenste conclusie naar voren te brengen (</w:t>
+        <w:t xml:space="preserve">’: het selectief uitlichten van resultaten om </w:t>
+      </w:r>
+      <w:proofErr w:type="gramStart"/>
+      <w:r>
+        <w:rPr>
+          <w:rFonts w:ascii="Times New Roman" w:hAnsi="Times New Roman" w:cs="Times New Roman"/>
+          <w:lang w:val="nl-NL"/>
+        </w:rPr>
+        <w:t>een  gewenste</w:t>
+      </w:r>
+      <w:proofErr w:type="gramEnd"/>
+      <w:r>
+        <w:rPr>
+          <w:rFonts w:ascii="Times New Roman" w:hAnsi="Times New Roman" w:cs="Times New Roman"/>
+          <w:lang w:val="nl-NL"/>
+        </w:rPr>
+        <w:t xml:space="preserve"> conclusie naar voren te brengen (</w:t>
       </w:r>
       <w:proofErr w:type="spellStart"/>
       <w:r>
@@ -5186,6 +5284,360 @@
         </w:rPr>
         <w:t xml:space="preserve"> Zenderstreeknieuws)</w:t>
       </w:r>
+    </w:p>
+    <w:p>
+      <w:pPr>
+        <w:rPr>
+          <w:rFonts w:ascii="Times New Roman" w:hAnsi="Times New Roman" w:cs="Times New Roman"/>
+          <w:lang w:val="nl-NL"/>
+        </w:rPr>
+      </w:pPr>
+    </w:p>
+    <w:p>
+      <w:pPr>
+        <w:rPr>
+          <w:rFonts w:ascii="Times New Roman" w:hAnsi="Times New Roman" w:cs="Times New Roman"/>
+          <w:lang w:val="nl-NL"/>
+        </w:rPr>
+      </w:pPr>
+      <w:r>
+        <w:rPr>
+          <w:rFonts w:ascii="Times New Roman" w:hAnsi="Times New Roman" w:cs="Times New Roman"/>
+          <w:lang w:val="nl-NL"/>
+        </w:rPr>
+        <w:t>Stroud – van Duyn (2023)</w:t>
+      </w:r>
+    </w:p>
+    <w:p>
+      <w:pPr>
+        <w:rPr>
+          <w:rFonts w:ascii="Times New Roman" w:hAnsi="Times New Roman" w:cs="Times New Roman"/>
+          <w:lang w:val="nl-NL"/>
+        </w:rPr>
+      </w:pPr>
+      <w:proofErr w:type="spellStart"/>
+      <w:r>
+        <w:rPr>
+          <w:rFonts w:ascii="Times New Roman" w:hAnsi="Times New Roman" w:cs="Times New Roman"/>
+          <w:lang w:val="nl-NL"/>
+        </w:rPr>
+        <w:t>Curbing</w:t>
+      </w:r>
+      <w:proofErr w:type="spellEnd"/>
+      <w:r>
+        <w:rPr>
+          <w:rFonts w:ascii="Times New Roman" w:hAnsi="Times New Roman" w:cs="Times New Roman"/>
+          <w:lang w:val="nl-NL"/>
+        </w:rPr>
+        <w:t xml:space="preserve"> </w:t>
+      </w:r>
+      <w:proofErr w:type="spellStart"/>
+      <w:r>
+        <w:rPr>
+          <w:rFonts w:ascii="Times New Roman" w:hAnsi="Times New Roman" w:cs="Times New Roman"/>
+          <w:lang w:val="nl-NL"/>
+        </w:rPr>
+        <w:t>the</w:t>
+      </w:r>
+      <w:proofErr w:type="spellEnd"/>
+      <w:r>
+        <w:rPr>
+          <w:rFonts w:ascii="Times New Roman" w:hAnsi="Times New Roman" w:cs="Times New Roman"/>
+          <w:lang w:val="nl-NL"/>
+        </w:rPr>
+        <w:t xml:space="preserve"> </w:t>
+      </w:r>
+      <w:proofErr w:type="spellStart"/>
+      <w:r>
+        <w:rPr>
+          <w:rFonts w:ascii="Times New Roman" w:hAnsi="Times New Roman" w:cs="Times New Roman"/>
+          <w:lang w:val="nl-NL"/>
+        </w:rPr>
+        <w:t>decline</w:t>
+      </w:r>
+      <w:proofErr w:type="spellEnd"/>
+      <w:r>
+        <w:rPr>
+          <w:rFonts w:ascii="Times New Roman" w:hAnsi="Times New Roman" w:cs="Times New Roman"/>
+          <w:lang w:val="nl-NL"/>
+        </w:rPr>
+        <w:t xml:space="preserve"> of </w:t>
+      </w:r>
+      <w:proofErr w:type="spellStart"/>
+      <w:r>
+        <w:rPr>
+          <w:rFonts w:ascii="Times New Roman" w:hAnsi="Times New Roman" w:cs="Times New Roman"/>
+          <w:lang w:val="nl-NL"/>
+        </w:rPr>
+        <w:t>local</w:t>
+      </w:r>
+      <w:proofErr w:type="spellEnd"/>
+      <w:r>
+        <w:rPr>
+          <w:rFonts w:ascii="Times New Roman" w:hAnsi="Times New Roman" w:cs="Times New Roman"/>
+          <w:lang w:val="nl-NL"/>
+        </w:rPr>
+        <w:t xml:space="preserve"> </w:t>
+      </w:r>
+      <w:proofErr w:type="spellStart"/>
+      <w:r>
+        <w:rPr>
+          <w:rFonts w:ascii="Times New Roman" w:hAnsi="Times New Roman" w:cs="Times New Roman"/>
+          <w:lang w:val="nl-NL"/>
+        </w:rPr>
+        <w:t>news</w:t>
+      </w:r>
+      <w:proofErr w:type="spellEnd"/>
+      <w:r>
+        <w:rPr>
+          <w:rFonts w:ascii="Times New Roman" w:hAnsi="Times New Roman" w:cs="Times New Roman"/>
+          <w:lang w:val="nl-NL"/>
+        </w:rPr>
+        <w:t xml:space="preserve"> </w:t>
+      </w:r>
+      <w:proofErr w:type="spellStart"/>
+      <w:r>
+        <w:rPr>
+          <w:rFonts w:ascii="Times New Roman" w:hAnsi="Times New Roman" w:cs="Times New Roman"/>
+          <w:lang w:val="nl-NL"/>
+        </w:rPr>
+        <w:t>by</w:t>
+      </w:r>
+      <w:proofErr w:type="spellEnd"/>
+      <w:r>
+        <w:rPr>
+          <w:rFonts w:ascii="Times New Roman" w:hAnsi="Times New Roman" w:cs="Times New Roman"/>
+          <w:lang w:val="nl-NL"/>
+        </w:rPr>
+        <w:t xml:space="preserve"> building </w:t>
+      </w:r>
+      <w:proofErr w:type="spellStart"/>
+      <w:r>
+        <w:rPr>
+          <w:rFonts w:ascii="Times New Roman" w:hAnsi="Times New Roman" w:cs="Times New Roman"/>
+          <w:lang w:val="nl-NL"/>
+        </w:rPr>
+        <w:t>relationships</w:t>
+      </w:r>
+      <w:proofErr w:type="spellEnd"/>
+      <w:r>
+        <w:rPr>
+          <w:rFonts w:ascii="Times New Roman" w:hAnsi="Times New Roman" w:cs="Times New Roman"/>
+          <w:lang w:val="nl-NL"/>
+        </w:rPr>
+        <w:t>,</w:t>
+      </w:r>
+    </w:p>
+    <w:p>
+      <w:pPr>
+        <w:rPr>
+          <w:rFonts w:ascii="Times New Roman" w:hAnsi="Times New Roman" w:cs="Times New Roman"/>
+          <w:lang w:val="nl-NL"/>
+        </w:rPr>
+      </w:pPr>
+      <w:proofErr w:type="spellStart"/>
+      <w:r>
+        <w:rPr>
+          <w:rFonts w:ascii="Times New Roman" w:hAnsi="Times New Roman" w:cs="Times New Roman"/>
+          <w:lang w:val="nl-NL"/>
+        </w:rPr>
+        <w:t>Engaged</w:t>
+      </w:r>
+      <w:proofErr w:type="spellEnd"/>
+      <w:r>
+        <w:rPr>
+          <w:rFonts w:ascii="Times New Roman" w:hAnsi="Times New Roman" w:cs="Times New Roman"/>
+          <w:lang w:val="nl-NL"/>
+        </w:rPr>
+        <w:t xml:space="preserve"> </w:t>
+      </w:r>
+      <w:proofErr w:type="spellStart"/>
+      <w:r>
+        <w:rPr>
+          <w:rFonts w:ascii="Times New Roman" w:hAnsi="Times New Roman" w:cs="Times New Roman"/>
+          <w:lang w:val="nl-NL"/>
+        </w:rPr>
+        <w:t>journalism</w:t>
+      </w:r>
+      <w:proofErr w:type="spellEnd"/>
+    </w:p>
+    <w:p>
+      <w:pPr>
+        <w:pStyle w:val="ListParagraph"/>
+        <w:numPr>
+          <w:ilvl w:val="0"/>
+          <w:numId w:val="4"/>
+        </w:numPr>
+        <w:rPr>
+          <w:rFonts w:ascii="Times New Roman" w:hAnsi="Times New Roman" w:cs="Times New Roman"/>
+          <w:lang w:val="nl-NL"/>
+        </w:rPr>
+      </w:pPr>
+      <w:r>
+        <w:rPr>
+          <w:rFonts w:ascii="Times New Roman" w:hAnsi="Times New Roman" w:cs="Times New Roman"/>
+          <w:lang w:val="nl-NL"/>
+        </w:rPr>
+        <w:t xml:space="preserve">Over en weer </w:t>
+      </w:r>
+      <w:proofErr w:type="spellStart"/>
+      <w:r>
+        <w:rPr>
+          <w:rFonts w:ascii="Times New Roman" w:hAnsi="Times New Roman" w:cs="Times New Roman"/>
+          <w:lang w:val="nl-NL"/>
+        </w:rPr>
+        <w:t>process</w:t>
+      </w:r>
+      <w:proofErr w:type="spellEnd"/>
+    </w:p>
+    <w:p>
+      <w:pPr>
+        <w:pStyle w:val="ListParagraph"/>
+        <w:numPr>
+          <w:ilvl w:val="0"/>
+          <w:numId w:val="4"/>
+        </w:numPr>
+        <w:rPr>
+          <w:rFonts w:ascii="Times New Roman" w:hAnsi="Times New Roman" w:cs="Times New Roman"/>
+          <w:lang w:val="nl-NL"/>
+        </w:rPr>
+      </w:pPr>
+      <w:r>
+        <w:rPr>
+          <w:rFonts w:ascii="Times New Roman" w:hAnsi="Times New Roman" w:cs="Times New Roman"/>
+          <w:lang w:val="nl-NL"/>
+        </w:rPr>
+        <w:t>HERKEN,</w:t>
+      </w:r>
+    </w:p>
+    <w:p>
+      <w:pPr>
+        <w:pStyle w:val="ListParagraph"/>
+        <w:numPr>
+          <w:ilvl w:val="1"/>
+          <w:numId w:val="4"/>
+        </w:numPr>
+        <w:rPr>
+          <w:rFonts w:ascii="Times New Roman" w:hAnsi="Times New Roman" w:cs="Times New Roman"/>
+          <w:lang w:val="nl-NL"/>
+        </w:rPr>
+      </w:pPr>
+      <w:r>
+        <w:rPr>
+          <w:rFonts w:ascii="Times New Roman" w:hAnsi="Times New Roman" w:cs="Times New Roman"/>
+          <w:lang w:val="nl-NL"/>
+        </w:rPr>
+        <w:t>Vraag gestuurde journalistiek</w:t>
+      </w:r>
+    </w:p>
+    <w:p>
+      <w:pPr>
+        <w:pStyle w:val="ListParagraph"/>
+        <w:numPr>
+          <w:ilvl w:val="1"/>
+          <w:numId w:val="4"/>
+        </w:numPr>
+        <w:rPr>
+          <w:rFonts w:ascii="Times New Roman" w:hAnsi="Times New Roman" w:cs="Times New Roman"/>
+          <w:lang w:val="nl-NL"/>
+        </w:rPr>
+      </w:pPr>
+      <w:r>
+        <w:rPr>
+          <w:rFonts w:ascii="Times New Roman" w:hAnsi="Times New Roman" w:cs="Times New Roman"/>
+          <w:lang w:val="nl-NL"/>
+        </w:rPr>
+        <w:t>Vragen aan lezers naar welk nieuws vraag is</w:t>
+      </w:r>
+    </w:p>
+    <w:p>
+      <w:pPr>
+        <w:pStyle w:val="ListParagraph"/>
+        <w:numPr>
+          <w:ilvl w:val="0"/>
+          <w:numId w:val="4"/>
+        </w:numPr>
+        <w:rPr>
+          <w:rFonts w:ascii="Times New Roman" w:hAnsi="Times New Roman" w:cs="Times New Roman"/>
+          <w:lang w:val="nl-NL"/>
+        </w:rPr>
+      </w:pPr>
+      <w:r>
+        <w:rPr>
+          <w:rFonts w:ascii="Times New Roman" w:hAnsi="Times New Roman" w:cs="Times New Roman"/>
+          <w:lang w:val="nl-NL"/>
+        </w:rPr>
+        <w:t>Hierdoor lezers meer betrokken</w:t>
+      </w:r>
+    </w:p>
+    <w:p>
+      <w:pPr>
+        <w:rPr>
+          <w:rFonts w:ascii="Times New Roman" w:hAnsi="Times New Roman" w:cs="Times New Roman"/>
+          <w:lang w:val="nl-NL"/>
+        </w:rPr>
+      </w:pPr>
+    </w:p>
+    <w:p>
+      <w:pPr>
+        <w:rPr>
+          <w:rFonts w:ascii="Times New Roman" w:hAnsi="Times New Roman" w:cs="Times New Roman"/>
+          <w:lang w:val="nl-NL"/>
+        </w:rPr>
+      </w:pPr>
+      <w:r>
+        <w:rPr>
+          <w:rFonts w:ascii="Times New Roman" w:hAnsi="Times New Roman" w:cs="Times New Roman"/>
+          <w:lang w:val="nl-NL"/>
+        </w:rPr>
+        <w:t>8 redacties doen het experiment, met deze methode</w:t>
+      </w:r>
+    </w:p>
+    <w:p>
+      <w:pPr>
+        <w:rPr>
+          <w:rFonts w:ascii="Times New Roman" w:hAnsi="Times New Roman" w:cs="Times New Roman"/>
+          <w:lang w:val="nl-NL"/>
+        </w:rPr>
+      </w:pPr>
+      <w:r>
+        <w:rPr>
+          <w:rFonts w:ascii="Times New Roman" w:hAnsi="Times New Roman" w:cs="Times New Roman"/>
+          <w:lang w:val="nl-NL"/>
+        </w:rPr>
+        <w:t>En 8 redacties met huidige stand van zaken.</w:t>
+      </w:r>
+    </w:p>
+    <w:p>
+      <w:pPr>
+        <w:rPr>
+          <w:rFonts w:ascii="Times New Roman" w:hAnsi="Times New Roman" w:cs="Times New Roman"/>
+          <w:lang w:val="nl-NL"/>
+        </w:rPr>
+      </w:pPr>
+    </w:p>
+    <w:p>
+      <w:pPr>
+        <w:rPr>
+          <w:rFonts w:ascii="Times New Roman" w:hAnsi="Times New Roman" w:cs="Times New Roman"/>
+          <w:lang w:val="nl-NL"/>
+        </w:rPr>
+      </w:pPr>
+      <w:r>
+        <w:rPr>
+          <w:rFonts w:ascii="Times New Roman" w:hAnsi="Times New Roman" w:cs="Times New Roman"/>
+          <w:lang w:val="nl-NL"/>
+        </w:rPr>
+        <w:br w:type="page"/>
+      </w:r>
+    </w:p>
+    <w:p>
+      <w:pPr>
+        <w:rPr>
+          <w:rFonts w:ascii="Times New Roman" w:hAnsi="Times New Roman" w:cs="Times New Roman"/>
+          <w:lang w:val="nl-NL"/>
+        </w:rPr>
+      </w:pPr>
     </w:p>
     <w:sectPr>
       <w:headerReference w:type="default" r:id="rId10"/>
@@ -5391,6 +5843,7 @@
         <w:lang w:val="nl-NL"/>
       </w:rPr>
     </w:pPr>
+    <w:proofErr w:type="gramStart"/>
     <w:r>
       <w:rPr>
         <w:rFonts w:ascii="Roboto" w:hAnsi="Roboto" w:cs="Times New Roman"/>
@@ -5400,7 +5853,19 @@
         <w:szCs w:val="24"/>
         <w:lang w:val="nl-NL"/>
       </w:rPr>
-      <w:t>pre-master 23-24</w:t>
+      <w:t>pre</w:t>
+    </w:r>
+    <w:proofErr w:type="gramEnd"/>
+    <w:r>
+      <w:rPr>
+        <w:rFonts w:ascii="Roboto" w:hAnsi="Roboto" w:cs="Times New Roman"/>
+        <w:b/>
+        <w:bCs/>
+        <w:sz w:val="24"/>
+        <w:szCs w:val="24"/>
+        <w:lang w:val="nl-NL"/>
+      </w:rPr>
+      <w:t>-master 23-24</w:t>
     </w:r>
   </w:p>
   <w:p>
@@ -5715,6 +6180,119 @@
       </w:pPr>
     </w:lvl>
   </w:abstractNum>
+  <w:abstractNum w:abstractNumId="3" w15:restartNumberingAfterBreak="0">
+    <w:nsid w:val="654E39E6"/>
+    <w:multiLevelType w:val="hybridMultilevel"/>
+    <w:tmpl w:val="8CC60CD4"/>
+    <w:lvl w:ilvl="0" w:tplc="DFBA7B32">
+      <w:start w:val="3"/>
+      <w:numFmt w:val="bullet"/>
+      <w:lvlText w:val="-"/>
+      <w:lvlJc w:val="left"/>
+      <w:pPr>
+        <w:ind w:left="720" w:hanging="360"/>
+      </w:pPr>
+      <w:rPr>
+        <w:rFonts w:ascii="Times New Roman" w:eastAsiaTheme="minorHAnsi" w:hAnsi="Times New Roman" w:cs="Times New Roman" w:hint="default"/>
+      </w:rPr>
+    </w:lvl>
+    <w:lvl w:ilvl="1" w:tplc="04090003">
+      <w:start w:val="1"/>
+      <w:numFmt w:val="bullet"/>
+      <w:lvlText w:val="o"/>
+      <w:lvlJc w:val="left"/>
+      <w:pPr>
+        <w:ind w:left="1440" w:hanging="360"/>
+      </w:pPr>
+      <w:rPr>
+        <w:rFonts w:ascii="Courier New" w:hAnsi="Courier New" w:cs="Courier New" w:hint="default"/>
+      </w:rPr>
+    </w:lvl>
+    <w:lvl w:ilvl="2" w:tplc="04090005" w:tentative="1">
+      <w:start w:val="1"/>
+      <w:numFmt w:val="bullet"/>
+      <w:lvlText w:val=""/>
+      <w:lvlJc w:val="left"/>
+      <w:pPr>
+        <w:ind w:left="2160" w:hanging="360"/>
+      </w:pPr>
+      <w:rPr>
+        <w:rFonts w:ascii="Wingdings" w:hAnsi="Wingdings" w:hint="default"/>
+      </w:rPr>
+    </w:lvl>
+    <w:lvl w:ilvl="3" w:tplc="04090001" w:tentative="1">
+      <w:start w:val="1"/>
+      <w:numFmt w:val="bullet"/>
+      <w:lvlText w:val=""/>
+      <w:lvlJc w:val="left"/>
+      <w:pPr>
+        <w:ind w:left="2880" w:hanging="360"/>
+      </w:pPr>
+      <w:rPr>
+        <w:rFonts w:ascii="Symbol" w:hAnsi="Symbol" w:hint="default"/>
+      </w:rPr>
+    </w:lvl>
+    <w:lvl w:ilvl="4" w:tplc="04090003" w:tentative="1">
+      <w:start w:val="1"/>
+      <w:numFmt w:val="bullet"/>
+      <w:lvlText w:val="o"/>
+      <w:lvlJc w:val="left"/>
+      <w:pPr>
+        <w:ind w:left="3600" w:hanging="360"/>
+      </w:pPr>
+      <w:rPr>
+        <w:rFonts w:ascii="Courier New" w:hAnsi="Courier New" w:cs="Courier New" w:hint="default"/>
+      </w:rPr>
+    </w:lvl>
+    <w:lvl w:ilvl="5" w:tplc="04090005" w:tentative="1">
+      <w:start w:val="1"/>
+      <w:numFmt w:val="bullet"/>
+      <w:lvlText w:val=""/>
+      <w:lvlJc w:val="left"/>
+      <w:pPr>
+        <w:ind w:left="4320" w:hanging="360"/>
+      </w:pPr>
+      <w:rPr>
+        <w:rFonts w:ascii="Wingdings" w:hAnsi="Wingdings" w:hint="default"/>
+      </w:rPr>
+    </w:lvl>
+    <w:lvl w:ilvl="6" w:tplc="04090001" w:tentative="1">
+      <w:start w:val="1"/>
+      <w:numFmt w:val="bullet"/>
+      <w:lvlText w:val=""/>
+      <w:lvlJc w:val="left"/>
+      <w:pPr>
+        <w:ind w:left="5040" w:hanging="360"/>
+      </w:pPr>
+      <w:rPr>
+        <w:rFonts w:ascii="Symbol" w:hAnsi="Symbol" w:hint="default"/>
+      </w:rPr>
+    </w:lvl>
+    <w:lvl w:ilvl="7" w:tplc="04090003" w:tentative="1">
+      <w:start w:val="1"/>
+      <w:numFmt w:val="bullet"/>
+      <w:lvlText w:val="o"/>
+      <w:lvlJc w:val="left"/>
+      <w:pPr>
+        <w:ind w:left="5760" w:hanging="360"/>
+      </w:pPr>
+      <w:rPr>
+        <w:rFonts w:ascii="Courier New" w:hAnsi="Courier New" w:cs="Courier New" w:hint="default"/>
+      </w:rPr>
+    </w:lvl>
+    <w:lvl w:ilvl="8" w:tplc="04090005" w:tentative="1">
+      <w:start w:val="1"/>
+      <w:numFmt w:val="bullet"/>
+      <w:lvlText w:val=""/>
+      <w:lvlJc w:val="left"/>
+      <w:pPr>
+        <w:ind w:left="6480" w:hanging="360"/>
+      </w:pPr>
+      <w:rPr>
+        <w:rFonts w:ascii="Wingdings" w:hAnsi="Wingdings" w:hint="default"/>
+      </w:rPr>
+    </w:lvl>
+  </w:abstractNum>
   <w:num w:numId="1" w16cid:durableId="1416823090">
     <w:abstractNumId w:val="0"/>
   </w:num>
@@ -5723,6 +6301,9 @@
   </w:num>
   <w:num w:numId="3" w16cid:durableId="970864836">
     <w:abstractNumId w:val="1"/>
+  </w:num>
+  <w:num w:numId="4" w16cid:durableId="2025325900">
+    <w:abstractNumId w:val="3"/>
   </w:num>
 </w:numbering>
 </file>

</xml_diff>

<commit_message>
vault backup: 2024-04-10 14:43:07
</commit_message>
<xml_diff>
--- a/Vakken/Blok 2/Scriptie/Onderzoeksvraag en Inleiding.docx
+++ b/Vakken/Blok 2/Scriptie/Onderzoeksvraag en Inleiding.docx
@@ -2702,37 +2702,12 @@
           <w:lang w:val="nl-NL"/>
         </w:rPr>
       </w:pPr>
-      <w:proofErr w:type="spellStart"/>
-      <w:r>
-        <w:rPr>
-          <w:rFonts w:ascii="Times New Roman" w:hAnsi="Times New Roman" w:cs="Times New Roman"/>
-          <w:lang w:val="nl-NL"/>
-        </w:rPr>
-        <w:t>Vijf</w:t>
-      </w:r>
-      <w:proofErr w:type="spellEnd"/>
-      <w:r>
-        <w:rPr>
-          <w:rFonts w:ascii="Times New Roman" w:hAnsi="Times New Roman" w:cs="Times New Roman"/>
-          <w:lang w:val="nl-NL"/>
-        </w:rPr>
-        <w:t xml:space="preserve"> </w:t>
-      </w:r>
-      <w:proofErr w:type="spellStart"/>
-      <w:r>
-        <w:rPr>
-          <w:rFonts w:ascii="Times New Roman" w:hAnsi="Times New Roman" w:cs="Times New Roman"/>
-          <w:lang w:val="nl-NL"/>
-        </w:rPr>
-        <w:t>functies</w:t>
-      </w:r>
-      <w:proofErr w:type="spellEnd"/>
-      <w:r>
-        <w:rPr>
-          <w:rFonts w:ascii="Times New Roman" w:hAnsi="Times New Roman" w:cs="Times New Roman"/>
-          <w:lang w:val="nl-NL"/>
-        </w:rPr>
-        <w:t xml:space="preserve"> van Meijer (2020)</w:t>
+      <w:r>
+        <w:rPr>
+          <w:rFonts w:ascii="Times New Roman" w:hAnsi="Times New Roman" w:cs="Times New Roman"/>
+          <w:lang w:val="nl-NL"/>
+        </w:rPr>
+        <w:t>Vijf functies van Meijer (2020)</w:t>
       </w:r>
       <w:r>
         <w:rPr>
@@ -5297,12 +5272,16 @@
       <w:pPr>
         <w:rPr>
           <w:rFonts w:ascii="Times New Roman" w:hAnsi="Times New Roman" w:cs="Times New Roman"/>
-          <w:lang w:val="nl-NL"/>
-        </w:rPr>
-      </w:pPr>
-      <w:r>
-        <w:rPr>
-          <w:rFonts w:ascii="Times New Roman" w:hAnsi="Times New Roman" w:cs="Times New Roman"/>
+          <w:b/>
+          <w:bCs/>
+          <w:lang w:val="nl-NL"/>
+        </w:rPr>
+      </w:pPr>
+      <w:r>
+        <w:rPr>
+          <w:rFonts w:ascii="Times New Roman" w:hAnsi="Times New Roman" w:cs="Times New Roman"/>
+          <w:b/>
+          <w:bCs/>
           <w:lang w:val="nl-NL"/>
         </w:rPr>
         <w:t>Stroud – van Duyn (2023)</w:t>
@@ -5312,6 +5291,8 @@
       <w:pPr>
         <w:rPr>
           <w:rFonts w:ascii="Times New Roman" w:hAnsi="Times New Roman" w:cs="Times New Roman"/>
+          <w:b/>
+          <w:bCs/>
           <w:lang w:val="nl-NL"/>
         </w:rPr>
       </w:pPr>
@@ -5319,6 +5300,8 @@
       <w:r>
         <w:rPr>
           <w:rFonts w:ascii="Times New Roman" w:hAnsi="Times New Roman" w:cs="Times New Roman"/>
+          <w:b/>
+          <w:bCs/>
           <w:lang w:val="nl-NL"/>
         </w:rPr>
         <w:t>Curbing</w:t>
@@ -5327,6 +5310,8 @@
       <w:r>
         <w:rPr>
           <w:rFonts w:ascii="Times New Roman" w:hAnsi="Times New Roman" w:cs="Times New Roman"/>
+          <w:b/>
+          <w:bCs/>
           <w:lang w:val="nl-NL"/>
         </w:rPr>
         <w:t xml:space="preserve"> </w:t>
@@ -5335,6 +5320,8 @@
       <w:r>
         <w:rPr>
           <w:rFonts w:ascii="Times New Roman" w:hAnsi="Times New Roman" w:cs="Times New Roman"/>
+          <w:b/>
+          <w:bCs/>
           <w:lang w:val="nl-NL"/>
         </w:rPr>
         <w:t>the</w:t>
@@ -5343,6 +5330,8 @@
       <w:r>
         <w:rPr>
           <w:rFonts w:ascii="Times New Roman" w:hAnsi="Times New Roman" w:cs="Times New Roman"/>
+          <w:b/>
+          <w:bCs/>
           <w:lang w:val="nl-NL"/>
         </w:rPr>
         <w:t xml:space="preserve"> </w:t>
@@ -5351,6 +5340,8 @@
       <w:r>
         <w:rPr>
           <w:rFonts w:ascii="Times New Roman" w:hAnsi="Times New Roman" w:cs="Times New Roman"/>
+          <w:b/>
+          <w:bCs/>
           <w:lang w:val="nl-NL"/>
         </w:rPr>
         <w:t>decline</w:t>
@@ -5359,6 +5350,8 @@
       <w:r>
         <w:rPr>
           <w:rFonts w:ascii="Times New Roman" w:hAnsi="Times New Roman" w:cs="Times New Roman"/>
+          <w:b/>
+          <w:bCs/>
           <w:lang w:val="nl-NL"/>
         </w:rPr>
         <w:t xml:space="preserve"> of </w:t>
@@ -5367,6 +5360,8 @@
       <w:r>
         <w:rPr>
           <w:rFonts w:ascii="Times New Roman" w:hAnsi="Times New Roman" w:cs="Times New Roman"/>
+          <w:b/>
+          <w:bCs/>
           <w:lang w:val="nl-NL"/>
         </w:rPr>
         <w:t>local</w:t>
@@ -5375,6 +5370,8 @@
       <w:r>
         <w:rPr>
           <w:rFonts w:ascii="Times New Roman" w:hAnsi="Times New Roman" w:cs="Times New Roman"/>
+          <w:b/>
+          <w:bCs/>
           <w:lang w:val="nl-NL"/>
         </w:rPr>
         <w:t xml:space="preserve"> </w:t>
@@ -5383,6 +5380,8 @@
       <w:r>
         <w:rPr>
           <w:rFonts w:ascii="Times New Roman" w:hAnsi="Times New Roman" w:cs="Times New Roman"/>
+          <w:b/>
+          <w:bCs/>
           <w:lang w:val="nl-NL"/>
         </w:rPr>
         <w:t>news</w:t>
@@ -5391,6 +5390,8 @@
       <w:r>
         <w:rPr>
           <w:rFonts w:ascii="Times New Roman" w:hAnsi="Times New Roman" w:cs="Times New Roman"/>
+          <w:b/>
+          <w:bCs/>
           <w:lang w:val="nl-NL"/>
         </w:rPr>
         <w:t xml:space="preserve"> </w:t>
@@ -5399,6 +5400,8 @@
       <w:r>
         <w:rPr>
           <w:rFonts w:ascii="Times New Roman" w:hAnsi="Times New Roman" w:cs="Times New Roman"/>
+          <w:b/>
+          <w:bCs/>
           <w:lang w:val="nl-NL"/>
         </w:rPr>
         <w:t>by</w:t>
@@ -5407,6 +5410,8 @@
       <w:r>
         <w:rPr>
           <w:rFonts w:ascii="Times New Roman" w:hAnsi="Times New Roman" w:cs="Times New Roman"/>
+          <w:b/>
+          <w:bCs/>
           <w:lang w:val="nl-NL"/>
         </w:rPr>
         <w:t xml:space="preserve"> building </w:t>
@@ -5415,6 +5420,8 @@
       <w:r>
         <w:rPr>
           <w:rFonts w:ascii="Times New Roman" w:hAnsi="Times New Roman" w:cs="Times New Roman"/>
+          <w:b/>
+          <w:bCs/>
           <w:lang w:val="nl-NL"/>
         </w:rPr>
         <w:t>relationships</w:t>
@@ -5423,6 +5430,8 @@
       <w:r>
         <w:rPr>
           <w:rFonts w:ascii="Times New Roman" w:hAnsi="Times New Roman" w:cs="Times New Roman"/>
+          <w:b/>
+          <w:bCs/>
           <w:lang w:val="nl-NL"/>
         </w:rPr>
         <w:t>,</w:t>
@@ -5607,6 +5616,395 @@
         </w:rPr>
         <w:t>En 8 redacties met huidige stand van zaken.</w:t>
       </w:r>
+    </w:p>
+    <w:p>
+      <w:pPr>
+        <w:rPr>
+          <w:rFonts w:ascii="Times New Roman" w:hAnsi="Times New Roman" w:cs="Times New Roman"/>
+          <w:lang w:val="nl-NL"/>
+        </w:rPr>
+      </w:pPr>
+      <w:r>
+        <w:rPr>
+          <w:rFonts w:ascii="Times New Roman" w:hAnsi="Times New Roman" w:cs="Times New Roman"/>
+          <w:lang w:val="nl-NL"/>
+        </w:rPr>
+        <w:t xml:space="preserve">Eerste causale bewijs, meer nieuwe abonnementen verkocht. Geen reactie op verlengen van abonnement. </w:t>
+      </w:r>
+    </w:p>
+    <w:p>
+      <w:pPr>
+        <w:rPr>
+          <w:rFonts w:ascii="Times New Roman" w:hAnsi="Times New Roman" w:cs="Times New Roman"/>
+          <w:lang w:val="nl-NL"/>
+        </w:rPr>
+      </w:pPr>
+      <w:r>
+        <w:rPr>
+          <w:rFonts w:ascii="Times New Roman" w:hAnsi="Times New Roman" w:cs="Times New Roman"/>
+          <w:lang w:val="nl-NL"/>
+        </w:rPr>
+        <w:t>Meetbaar meer maar niet essentiële groei (GEEN GOED TEKEN DUS)</w:t>
+      </w:r>
+    </w:p>
+    <w:p>
+      <w:pPr>
+        <w:rPr>
+          <w:rFonts w:ascii="Times New Roman" w:hAnsi="Times New Roman" w:cs="Times New Roman"/>
+          <w:lang w:val="nl-NL"/>
+        </w:rPr>
+      </w:pPr>
+      <w:r>
+        <w:rPr>
+          <w:rFonts w:ascii="Times New Roman" w:hAnsi="Times New Roman" w:cs="Times New Roman"/>
+          <w:lang w:val="nl-NL"/>
+        </w:rPr>
+        <w:t>Als je vraagt aan mensen de waarde die ze hechten aan lokale journalistiek, bleek er wel verschil te zijn</w:t>
+      </w:r>
+    </w:p>
+    <w:p>
+      <w:pPr>
+        <w:rPr>
+          <w:rFonts w:ascii="Times New Roman" w:hAnsi="Times New Roman" w:cs="Times New Roman"/>
+          <w:lang w:val="nl-NL"/>
+        </w:rPr>
+      </w:pPr>
+      <w:r>
+        <w:rPr>
+          <w:rFonts w:ascii="Times New Roman" w:hAnsi="Times New Roman" w:cs="Times New Roman"/>
+          <w:lang w:val="nl-NL"/>
+        </w:rPr>
+        <w:t>Positief einde</w:t>
+      </w:r>
+    </w:p>
+    <w:p>
+      <w:pPr>
+        <w:rPr>
+          <w:rFonts w:ascii="Times New Roman" w:hAnsi="Times New Roman" w:cs="Times New Roman"/>
+          <w:lang w:val="nl-NL"/>
+        </w:rPr>
+      </w:pPr>
+      <w:r>
+        <w:rPr>
+          <w:rFonts w:ascii="Times New Roman" w:hAnsi="Times New Roman" w:cs="Times New Roman"/>
+          <w:lang w:val="nl-NL"/>
+        </w:rPr>
+        <w:t>Drie punten voor zorgen</w:t>
+      </w:r>
+    </w:p>
+    <w:p>
+      <w:pPr>
+        <w:pStyle w:val="ListParagraph"/>
+        <w:numPr>
+          <w:ilvl w:val="0"/>
+          <w:numId w:val="4"/>
+        </w:numPr>
+        <w:rPr>
+          <w:rFonts w:ascii="Times New Roman" w:hAnsi="Times New Roman" w:cs="Times New Roman"/>
+          <w:lang w:val="nl-NL"/>
+        </w:rPr>
+      </w:pPr>
+      <w:proofErr w:type="spellStart"/>
+      <w:r>
+        <w:rPr>
+          <w:rFonts w:ascii="Times New Roman" w:hAnsi="Times New Roman" w:cs="Times New Roman"/>
+          <w:lang w:val="nl-NL"/>
+        </w:rPr>
+        <w:t>Staff</w:t>
+      </w:r>
+      <w:proofErr w:type="spellEnd"/>
+      <w:r>
+        <w:rPr>
+          <w:rFonts w:ascii="Times New Roman" w:hAnsi="Times New Roman" w:cs="Times New Roman"/>
+          <w:lang w:val="nl-NL"/>
+        </w:rPr>
+        <w:t xml:space="preserve"> </w:t>
+      </w:r>
+      <w:proofErr w:type="spellStart"/>
+      <w:r>
+        <w:rPr>
+          <w:rFonts w:ascii="Times New Roman" w:hAnsi="Times New Roman" w:cs="Times New Roman"/>
+          <w:lang w:val="nl-NL"/>
+        </w:rPr>
+        <w:t>workload</w:t>
+      </w:r>
+      <w:proofErr w:type="spellEnd"/>
+      <w:r>
+        <w:rPr>
+          <w:rFonts w:ascii="Times New Roman" w:hAnsi="Times New Roman" w:cs="Times New Roman"/>
+          <w:lang w:val="nl-NL"/>
+        </w:rPr>
+        <w:t xml:space="preserve"> (meer werk voor werknemers)</w:t>
+      </w:r>
+    </w:p>
+    <w:p>
+      <w:pPr>
+        <w:pStyle w:val="ListParagraph"/>
+        <w:numPr>
+          <w:ilvl w:val="0"/>
+          <w:numId w:val="4"/>
+        </w:numPr>
+        <w:rPr>
+          <w:rFonts w:ascii="Times New Roman" w:hAnsi="Times New Roman" w:cs="Times New Roman"/>
+          <w:lang w:val="nl-NL"/>
+        </w:rPr>
+      </w:pPr>
+      <w:r>
+        <w:rPr>
+          <w:rFonts w:ascii="Times New Roman" w:hAnsi="Times New Roman" w:cs="Times New Roman"/>
+          <w:lang w:val="nl-NL"/>
+        </w:rPr>
+        <w:t xml:space="preserve">Question </w:t>
+      </w:r>
+      <w:proofErr w:type="spellStart"/>
+      <w:r>
+        <w:rPr>
+          <w:rFonts w:ascii="Times New Roman" w:hAnsi="Times New Roman" w:cs="Times New Roman"/>
+          <w:lang w:val="nl-NL"/>
+        </w:rPr>
+        <w:t>quality</w:t>
+      </w:r>
+      <w:proofErr w:type="spellEnd"/>
+      <w:r>
+        <w:rPr>
+          <w:rFonts w:ascii="Times New Roman" w:hAnsi="Times New Roman" w:cs="Times New Roman"/>
+          <w:lang w:val="nl-NL"/>
+        </w:rPr>
+        <w:t xml:space="preserve"> (meer kans op trollen, rare vragen)</w:t>
+      </w:r>
+    </w:p>
+    <w:p>
+      <w:pPr>
+        <w:pStyle w:val="ListParagraph"/>
+        <w:numPr>
+          <w:ilvl w:val="0"/>
+          <w:numId w:val="4"/>
+        </w:numPr>
+        <w:rPr>
+          <w:rFonts w:ascii="Times New Roman" w:hAnsi="Times New Roman" w:cs="Times New Roman"/>
+          <w:lang w:val="nl-NL"/>
+        </w:rPr>
+      </w:pPr>
+      <w:proofErr w:type="spellStart"/>
+      <w:r>
+        <w:rPr>
+          <w:rFonts w:ascii="Times New Roman" w:hAnsi="Times New Roman" w:cs="Times New Roman"/>
+          <w:lang w:val="nl-NL"/>
+        </w:rPr>
+        <w:t>Repeat</w:t>
+      </w:r>
+      <w:proofErr w:type="spellEnd"/>
+      <w:r>
+        <w:rPr>
+          <w:rFonts w:ascii="Times New Roman" w:hAnsi="Times New Roman" w:cs="Times New Roman"/>
+          <w:lang w:val="nl-NL"/>
+        </w:rPr>
+        <w:t xml:space="preserve"> </w:t>
+      </w:r>
+      <w:proofErr w:type="spellStart"/>
+      <w:r>
+        <w:rPr>
+          <w:rFonts w:ascii="Times New Roman" w:hAnsi="Times New Roman" w:cs="Times New Roman"/>
+          <w:lang w:val="nl-NL"/>
+        </w:rPr>
+        <w:t>submitters</w:t>
+      </w:r>
+      <w:proofErr w:type="spellEnd"/>
+      <w:r>
+        <w:rPr>
+          <w:rFonts w:ascii="Times New Roman" w:hAnsi="Times New Roman" w:cs="Times New Roman"/>
+          <w:lang w:val="nl-NL"/>
+        </w:rPr>
+        <w:t xml:space="preserve"> (mensen hele tijd vragen stellen)</w:t>
+      </w:r>
+    </w:p>
+    <w:p>
+      <w:pPr>
+        <w:rPr>
+          <w:rFonts w:ascii="Times New Roman" w:hAnsi="Times New Roman" w:cs="Times New Roman"/>
+          <w:lang w:val="nl-NL"/>
+        </w:rPr>
+      </w:pPr>
+    </w:p>
+    <w:p>
+      <w:pPr>
+        <w:rPr>
+          <w:rFonts w:ascii="Times New Roman" w:hAnsi="Times New Roman" w:cs="Times New Roman"/>
+          <w:lang w:val="nl-NL"/>
+        </w:rPr>
+      </w:pPr>
+    </w:p>
+    <w:p>
+      <w:pPr>
+        <w:rPr>
+          <w:rFonts w:ascii="Times New Roman" w:hAnsi="Times New Roman" w:cs="Times New Roman"/>
+          <w:b/>
+          <w:bCs/>
+          <w:lang w:val="nl-NL"/>
+        </w:rPr>
+      </w:pPr>
+      <w:proofErr w:type="spellStart"/>
+      <w:r>
+        <w:rPr>
+          <w:rFonts w:ascii="Times New Roman" w:hAnsi="Times New Roman" w:cs="Times New Roman"/>
+          <w:b/>
+          <w:bCs/>
+          <w:lang w:val="nl-NL"/>
+        </w:rPr>
+        <w:t>Gostera</w:t>
+      </w:r>
+      <w:proofErr w:type="spellEnd"/>
+      <w:r>
+        <w:rPr>
+          <w:rFonts w:ascii="Times New Roman" w:hAnsi="Times New Roman" w:cs="Times New Roman"/>
+          <w:b/>
+          <w:bCs/>
+          <w:lang w:val="nl-NL"/>
+        </w:rPr>
+        <w:t xml:space="preserve">! Meijer (2020) </w:t>
+      </w:r>
+      <w:proofErr w:type="spellStart"/>
+      <w:r>
+        <w:rPr>
+          <w:rFonts w:ascii="Times New Roman" w:hAnsi="Times New Roman" w:cs="Times New Roman"/>
+          <w:b/>
+          <w:bCs/>
+          <w:lang w:val="nl-NL"/>
+        </w:rPr>
+        <w:t>what</w:t>
+      </w:r>
+      <w:proofErr w:type="spellEnd"/>
+      <w:r>
+        <w:rPr>
+          <w:rFonts w:ascii="Times New Roman" w:hAnsi="Times New Roman" w:cs="Times New Roman"/>
+          <w:b/>
+          <w:bCs/>
+          <w:lang w:val="nl-NL"/>
+        </w:rPr>
+        <w:t xml:space="preserve"> does </w:t>
+      </w:r>
+      <w:proofErr w:type="spellStart"/>
+      <w:r>
+        <w:rPr>
+          <w:rFonts w:ascii="Times New Roman" w:hAnsi="Times New Roman" w:cs="Times New Roman"/>
+          <w:b/>
+          <w:bCs/>
+          <w:lang w:val="nl-NL"/>
+        </w:rPr>
+        <w:t>the</w:t>
+      </w:r>
+      <w:proofErr w:type="spellEnd"/>
+      <w:r>
+        <w:rPr>
+          <w:rFonts w:ascii="Times New Roman" w:hAnsi="Times New Roman" w:cs="Times New Roman"/>
+          <w:b/>
+          <w:bCs/>
+          <w:lang w:val="nl-NL"/>
+        </w:rPr>
+        <w:t xml:space="preserve"> </w:t>
+      </w:r>
+      <w:proofErr w:type="spellStart"/>
+      <w:r>
+        <w:rPr>
+          <w:rFonts w:ascii="Times New Roman" w:hAnsi="Times New Roman" w:cs="Times New Roman"/>
+          <w:b/>
+          <w:bCs/>
+          <w:lang w:val="nl-NL"/>
+        </w:rPr>
+        <w:t>audience</w:t>
+      </w:r>
+      <w:proofErr w:type="spellEnd"/>
+      <w:r>
+        <w:rPr>
+          <w:rFonts w:ascii="Times New Roman" w:hAnsi="Times New Roman" w:cs="Times New Roman"/>
+          <w:b/>
+          <w:bCs/>
+          <w:lang w:val="nl-NL"/>
+        </w:rPr>
+        <w:t xml:space="preserve"> </w:t>
+      </w:r>
+      <w:proofErr w:type="spellStart"/>
+      <w:r>
+        <w:rPr>
+          <w:rFonts w:ascii="Times New Roman" w:hAnsi="Times New Roman" w:cs="Times New Roman"/>
+          <w:b/>
+          <w:bCs/>
+          <w:lang w:val="nl-NL"/>
+        </w:rPr>
+        <w:t>experience</w:t>
+      </w:r>
+      <w:proofErr w:type="spellEnd"/>
+    </w:p>
+    <w:p>
+      <w:pPr>
+        <w:rPr>
+          <w:rFonts w:ascii="Times New Roman" w:hAnsi="Times New Roman" w:cs="Times New Roman"/>
+          <w:lang w:val="nl-NL"/>
+        </w:rPr>
+      </w:pPr>
+      <w:r>
+        <w:rPr>
+          <w:rFonts w:ascii="Times New Roman" w:hAnsi="Times New Roman" w:cs="Times New Roman"/>
+          <w:lang w:val="nl-NL"/>
+        </w:rPr>
+        <w:t xml:space="preserve">Kenmerk van lokale journalistiek is als je </w:t>
+      </w:r>
+      <w:proofErr w:type="spellStart"/>
+      <w:r>
+        <w:rPr>
+          <w:rFonts w:ascii="Times New Roman" w:hAnsi="Times New Roman" w:cs="Times New Roman"/>
+          <w:lang w:val="nl-NL"/>
+        </w:rPr>
+        <w:t>audience</w:t>
+      </w:r>
+      <w:proofErr w:type="spellEnd"/>
+      <w:r>
+        <w:rPr>
+          <w:rFonts w:ascii="Times New Roman" w:hAnsi="Times New Roman" w:cs="Times New Roman"/>
+          <w:lang w:val="nl-NL"/>
+        </w:rPr>
+        <w:t xml:space="preserve"> georiënteerd bent</w:t>
+      </w:r>
+    </w:p>
+    <w:p>
+      <w:pPr>
+        <w:rPr>
+          <w:rFonts w:ascii="Times New Roman" w:hAnsi="Times New Roman" w:cs="Times New Roman"/>
+          <w:lang w:val="nl-NL"/>
+        </w:rPr>
+      </w:pPr>
+      <w:r>
+        <w:rPr>
+          <w:rFonts w:ascii="Times New Roman" w:hAnsi="Times New Roman" w:cs="Times New Roman"/>
+          <w:lang w:val="nl-NL"/>
+        </w:rPr>
+        <w:t xml:space="preserve">Veel </w:t>
+      </w:r>
+      <w:proofErr w:type="spellStart"/>
+      <w:r>
+        <w:rPr>
+          <w:rFonts w:ascii="Times New Roman" w:hAnsi="Times New Roman" w:cs="Times New Roman"/>
+          <w:lang w:val="nl-NL"/>
+        </w:rPr>
+        <w:t>consumeerders</w:t>
+      </w:r>
+      <w:proofErr w:type="spellEnd"/>
+      <w:r>
+        <w:rPr>
+          <w:rFonts w:ascii="Times New Roman" w:hAnsi="Times New Roman" w:cs="Times New Roman"/>
+          <w:lang w:val="nl-NL"/>
+        </w:rPr>
+        <w:t xml:space="preserve"> wachten niet op de </w:t>
+      </w:r>
+      <w:proofErr w:type="gramStart"/>
+      <w:r>
+        <w:rPr>
+          <w:rFonts w:ascii="Times New Roman" w:hAnsi="Times New Roman" w:cs="Times New Roman"/>
+          <w:lang w:val="nl-NL"/>
+        </w:rPr>
+        <w:t>waakhond functie</w:t>
+      </w:r>
+      <w:proofErr w:type="gramEnd"/>
     </w:p>
     <w:p>
       <w:pPr>

</xml_diff>

<commit_message>
vault backup: 2024-04-23 16:44:54
</commit_message>
<xml_diff>
--- a/Vakken/Blok 2/Scriptie/Onderzoeksvraag en Inleiding.docx
+++ b/Vakken/Blok 2/Scriptie/Onderzoeksvraag en Inleiding.docx
@@ -5,15 +5,15 @@
     <w:p>
       <w:pPr>
         <w:rPr>
-          <w:rFonts w:ascii="Roboto" w:hAnsi="Roboto"/>
-          <w:b/>
-          <w:bCs/>
-          <w:lang w:val="nl-NL"/>
-        </w:rPr>
-      </w:pPr>
-      <w:r>
-        <w:rPr>
-          <w:rFonts w:ascii="Roboto" w:hAnsi="Roboto"/>
+          <w:rFonts w:ascii="Civil Premium" w:hAnsi="Civil Premium"/>
+          <w:b/>
+          <w:bCs/>
+          <w:lang w:val="nl-NL"/>
+        </w:rPr>
+      </w:pPr>
+      <w:r>
+        <w:rPr>
+          <w:rFonts w:ascii="Civil Premium" w:hAnsi="Civil Premium"/>
           <w:b/>
           <w:bCs/>
           <w:noProof/>
@@ -87,7 +87,7 @@
       </w:r>
       <w:r>
         <w:rPr>
-          <w:rFonts w:ascii="Roboto" w:hAnsi="Roboto"/>
+          <w:rFonts w:ascii="Civil Premium" w:hAnsi="Civil Premium"/>
           <w:b/>
           <w:bCs/>
           <w:color w:val="FFFFFF" w:themeColor="background1"/>
@@ -101,7 +101,7 @@
     <w:p>
       <w:pPr>
         <w:rPr>
-          <w:rFonts w:ascii="Roboto" w:hAnsi="Roboto" w:cs="Times New Roman"/>
+          <w:rFonts w:ascii="Civil Premium" w:hAnsi="Civil Premium" w:cs="Times New Roman"/>
           <w:b/>
           <w:bCs/>
           <w:color w:val="FFFFFF" w:themeColor="background1"/>
@@ -110,10 +110,9 @@
           <w:lang w:val="nl-NL"/>
         </w:rPr>
       </w:pPr>
-      <w:proofErr w:type="gramStart"/>
-      <w:r>
-        <w:rPr>
-          <w:rFonts w:ascii="Roboto" w:hAnsi="Roboto" w:cs="Times New Roman"/>
+      <w:r>
+        <w:rPr>
+          <w:rFonts w:ascii="Civil Premium" w:hAnsi="Civil Premium" w:cs="Times New Roman"/>
           <w:b/>
           <w:bCs/>
           <w:color w:val="FFFFFF" w:themeColor="background1"/>
@@ -121,12 +120,11 @@
           <w:szCs w:val="24"/>
           <w:lang w:val="nl-NL"/>
         </w:rPr>
-        <w:t>pre</w:t>
-      </w:r>
-      <w:proofErr w:type="gramEnd"/>
-      <w:r>
-        <w:rPr>
-          <w:rFonts w:ascii="Roboto" w:hAnsi="Roboto" w:cs="Times New Roman"/>
+        <w:t>pre-master</w:t>
+      </w:r>
+      <w:r>
+        <w:rPr>
+          <w:rFonts w:ascii="Civil Premium" w:hAnsi="Civil Premium" w:cs="Times New Roman"/>
           <w:b/>
           <w:bCs/>
           <w:color w:val="FFFFFF" w:themeColor="background1"/>
@@ -134,53 +132,56 @@
           <w:szCs w:val="24"/>
           <w:lang w:val="nl-NL"/>
         </w:rPr>
-        <w:t>-master 23-24</w:t>
-      </w:r>
-    </w:p>
-    <w:p>
-      <w:pPr>
-        <w:pStyle w:val="Header"/>
-        <w:rPr>
-          <w:lang w:val="nl-NL"/>
-        </w:rPr>
-      </w:pPr>
-    </w:p>
-    <w:p>
-      <w:pPr>
-        <w:rPr>
-          <w:rFonts w:ascii="Roboto" w:hAnsi="Roboto" w:cs="Times New Roman"/>
-          <w:b/>
-          <w:bCs/>
+        <w:t xml:space="preserve"> Journalistiek en Nieuwe Media</w:t>
+      </w:r>
+      <w:r>
+        <w:rPr>
+          <w:rFonts w:ascii="Civil Premium" w:hAnsi="Civil Premium" w:cs="Times New Roman"/>
+          <w:b/>
+          <w:bCs/>
+          <w:color w:val="FFFFFF" w:themeColor="background1"/>
           <w:sz w:val="24"/>
           <w:szCs w:val="24"/>
           <w:lang w:val="nl-NL"/>
         </w:rPr>
-      </w:pPr>
-      <w:r>
+        <w:t xml:space="preserve"> 23-24</w:t>
+      </w:r>
+    </w:p>
+    <w:p>
+      <w:pPr>
         <w:rPr>
           <w:rFonts w:ascii="Roboto" w:hAnsi="Roboto" w:cs="Times New Roman"/>
           <w:b/>
           <w:bCs/>
+          <w:color w:val="FFFFFF" w:themeColor="background1"/>
           <w:sz w:val="24"/>
           <w:szCs w:val="24"/>
           <w:lang w:val="nl-NL"/>
         </w:rPr>
-        <w:br w:type="page"/>
-      </w:r>
-    </w:p>
-    <w:p>
-      <w:pPr>
-        <w:jc w:val="right"/>
-        <w:rPr>
-          <w:rFonts w:ascii="Roboto" w:hAnsi="Roboto" w:cs="Times New Roman"/>
-          <w:b/>
-          <w:bCs/>
+      </w:pPr>
+      <w:r>
+        <w:rPr>
+          <w:rFonts w:ascii="Civil Premium" w:hAnsi="Civil Premium" w:cs="Times New Roman"/>
+          <w:b/>
+          <w:bCs/>
+          <w:color w:val="FFFFFF" w:themeColor="background1"/>
           <w:sz w:val="24"/>
           <w:szCs w:val="24"/>
           <w:lang w:val="nl-NL"/>
         </w:rPr>
-      </w:pPr>
-      <w:r>
+        <w:t>Begeleider: Dhr. Jaap de Jong</w:t>
+      </w:r>
+    </w:p>
+    <w:p>
+      <w:pPr>
+        <w:pStyle w:val="Header"/>
+        <w:rPr>
+          <w:lang w:val="nl-NL"/>
+        </w:rPr>
+      </w:pPr>
+    </w:p>
+    <w:p>
+      <w:pPr>
         <w:rPr>
           <w:rFonts w:ascii="Roboto" w:hAnsi="Roboto" w:cs="Times New Roman"/>
           <w:b/>
@@ -189,6 +190,40 @@
           <w:szCs w:val="24"/>
           <w:lang w:val="nl-NL"/>
         </w:rPr>
+      </w:pPr>
+      <w:r>
+        <w:rPr>
+          <w:rFonts w:ascii="Roboto" w:hAnsi="Roboto" w:cs="Times New Roman"/>
+          <w:b/>
+          <w:bCs/>
+          <w:sz w:val="24"/>
+          <w:szCs w:val="24"/>
+          <w:lang w:val="nl-NL"/>
+        </w:rPr>
+        <w:br w:type="page"/>
+      </w:r>
+    </w:p>
+    <w:p>
+      <w:pPr>
+        <w:jc w:val="right"/>
+        <w:rPr>
+          <w:rFonts w:ascii="Roboto" w:hAnsi="Roboto" w:cs="Times New Roman"/>
+          <w:b/>
+          <w:bCs/>
+          <w:sz w:val="24"/>
+          <w:szCs w:val="24"/>
+          <w:lang w:val="nl-NL"/>
+        </w:rPr>
+      </w:pPr>
+      <w:r>
+        <w:rPr>
+          <w:rFonts w:ascii="Roboto" w:hAnsi="Roboto" w:cs="Times New Roman"/>
+          <w:b/>
+          <w:bCs/>
+          <w:sz w:val="24"/>
+          <w:szCs w:val="24"/>
+          <w:lang w:val="nl-NL"/>
+        </w:rPr>
         <w:lastRenderedPageBreak/>
         <w:t>Krant:</w:t>
       </w:r>
@@ -206,23 +241,7 @@
           <w:rFonts w:ascii="Times New Roman" w:hAnsi="Times New Roman" w:cs="Times New Roman"/>
           <w:lang w:val="nl-NL"/>
         </w:rPr>
-        <w:t xml:space="preserve">Het </w:t>
-      </w:r>
-      <w:proofErr w:type="spellStart"/>
-      <w:r>
-        <w:rPr>
-          <w:rFonts w:ascii="Times New Roman" w:hAnsi="Times New Roman" w:cs="Times New Roman"/>
-          <w:lang w:val="nl-NL"/>
-        </w:rPr>
-        <w:t>Kontakt</w:t>
-      </w:r>
-      <w:proofErr w:type="spellEnd"/>
-      <w:r>
-        <w:rPr>
-          <w:rFonts w:ascii="Times New Roman" w:hAnsi="Times New Roman" w:cs="Times New Roman"/>
-          <w:lang w:val="nl-NL"/>
-        </w:rPr>
-        <w:t xml:space="preserve"> - De Zenderstreek (IJsselstein)</w:t>
+        <w:t>Het Kontakt - De Zenderstreek (IJsselstein)</w:t>
       </w:r>
     </w:p>
     <w:p>
@@ -338,23 +357,7 @@
           <w:rFonts w:ascii="Times New Roman" w:hAnsi="Times New Roman" w:cs="Times New Roman"/>
           <w:lang w:val="nl-NL"/>
         </w:rPr>
-        <w:t xml:space="preserve"> van kleine regionale kranten, zoals de Zenderstreek van IJsselstein, binnen een grotere entiteit zoals Het </w:t>
-      </w:r>
-      <w:proofErr w:type="spellStart"/>
-      <w:r>
-        <w:rPr>
-          <w:rFonts w:ascii="Times New Roman" w:hAnsi="Times New Roman" w:cs="Times New Roman"/>
-          <w:lang w:val="nl-NL"/>
-        </w:rPr>
-        <w:t>Kontakt</w:t>
-      </w:r>
-      <w:proofErr w:type="spellEnd"/>
-      <w:r>
-        <w:rPr>
-          <w:rFonts w:ascii="Times New Roman" w:hAnsi="Times New Roman" w:cs="Times New Roman"/>
-          <w:lang w:val="nl-NL"/>
-        </w:rPr>
-        <w:t>, voor de inhoudelijke samenstelling en functie van de</w:t>
+        <w:t xml:space="preserve"> van kleine regionale kranten, zoals de Zenderstreek van IJsselstein, binnen een grotere entiteit zoals Het Kontakt, voor de inhoudelijke samenstelling en functie van de</w:t>
       </w:r>
       <w:r>
         <w:rPr>
@@ -2303,17 +2306,8 @@
           <w:rFonts w:ascii="Times New Roman" w:hAnsi="Times New Roman" w:cs="Times New Roman"/>
           <w:lang w:val="nl-NL"/>
         </w:rPr>
-        <w:t xml:space="preserve">Het </w:t>
-      </w:r>
-      <w:proofErr w:type="spellStart"/>
-      <w:r>
-        <w:rPr>
-          <w:rFonts w:ascii="Times New Roman" w:hAnsi="Times New Roman" w:cs="Times New Roman"/>
-          <w:lang w:val="nl-NL"/>
-        </w:rPr>
-        <w:t>Kontakt</w:t>
-      </w:r>
-      <w:proofErr w:type="spellEnd"/>
+        <w:t>Het Kontakt</w:t>
+      </w:r>
       <w:r>
         <w:rPr>
           <w:rFonts w:ascii="Times New Roman" w:hAnsi="Times New Roman" w:cs="Times New Roman"/>
@@ -2425,23 +2419,7 @@
           <w:rFonts w:ascii="Times New Roman" w:hAnsi="Times New Roman" w:cs="Times New Roman"/>
           <w:lang w:val="nl-NL"/>
         </w:rPr>
-        <w:t xml:space="preserve"> Zenderstreek van IJsselstein met Het </w:t>
-      </w:r>
-      <w:proofErr w:type="spellStart"/>
-      <w:r>
-        <w:rPr>
-          <w:rFonts w:ascii="Times New Roman" w:hAnsi="Times New Roman" w:cs="Times New Roman"/>
-          <w:lang w:val="nl-NL"/>
-        </w:rPr>
-        <w:t>Kontakt</w:t>
-      </w:r>
-      <w:proofErr w:type="spellEnd"/>
-      <w:r>
-        <w:rPr>
-          <w:rFonts w:ascii="Times New Roman" w:hAnsi="Times New Roman" w:cs="Times New Roman"/>
-          <w:lang w:val="nl-NL"/>
-        </w:rPr>
-        <w:t xml:space="preserve">. Door diepgaande </w:t>
+        <w:t xml:space="preserve"> Zenderstreek van IJsselstein met Het Kontakt. Door diepgaande </w:t>
       </w:r>
       <w:r>
         <w:rPr>
@@ -2469,32 +2447,40 @@
           <w:rFonts w:ascii="Times New Roman" w:hAnsi="Times New Roman" w:cs="Times New Roman"/>
           <w:lang w:val="nl-NL"/>
         </w:rPr>
-        <w:t xml:space="preserve">"Wat zijn de implicaties van een fusie van kleine regionale kranten, zoals de Zenderstreek van IJsselstein, binnen een grotere entiteit zoals Het </w:t>
-      </w:r>
-      <w:proofErr w:type="spellStart"/>
-      <w:r>
-        <w:rPr>
-          <w:rFonts w:ascii="Times New Roman" w:hAnsi="Times New Roman" w:cs="Times New Roman"/>
-          <w:lang w:val="nl-NL"/>
-        </w:rPr>
-        <w:t>Kontakt</w:t>
-      </w:r>
-      <w:proofErr w:type="spellEnd"/>
-      <w:r>
-        <w:rPr>
-          <w:rFonts w:ascii="Times New Roman" w:hAnsi="Times New Roman" w:cs="Times New Roman"/>
-          <w:lang w:val="nl-NL"/>
-        </w:rPr>
-        <w:t>, voor de inhoudelijke samenstelling en functie van de krant?"</w:t>
-      </w:r>
-    </w:p>
-    <w:p>
-      <w:pPr>
-        <w:rPr>
-          <w:rFonts w:ascii="Times New Roman" w:hAnsi="Times New Roman" w:cs="Times New Roman"/>
-          <w:lang w:val="nl-NL"/>
-        </w:rPr>
-      </w:pPr>
+        <w:t>"Wat zijn de implicaties van een fusie van kleine regionale kranten, zoals de Zenderstreek van IJsselstein, binnen een grotere entiteit zoals Het Kontakt, voor de inhoudelijke samenstelling en functie van de krant?"</w:t>
+      </w:r>
+    </w:p>
+    <w:p>
+      <w:pPr>
+        <w:rPr>
+          <w:rFonts w:ascii="Times New Roman" w:hAnsi="Times New Roman" w:cs="Times New Roman"/>
+          <w:lang w:val="nl-NL"/>
+        </w:rPr>
+      </w:pPr>
+    </w:p>
+    <w:p>
+      <w:pPr>
+        <w:rPr>
+          <w:rFonts w:ascii="Roboto" w:eastAsiaTheme="majorEastAsia" w:hAnsi="Roboto" w:cs="Times New Roman"/>
+          <w:b/>
+          <w:bCs/>
+          <w:sz w:val="28"/>
+          <w:szCs w:val="28"/>
+          <w:lang w:val="nl-NL"/>
+        </w:rPr>
+      </w:pPr>
+      <w:bookmarkStart w:id="1" w:name="_Toc163646859"/>
+      <w:r>
+        <w:rPr>
+          <w:rFonts w:ascii="Roboto" w:hAnsi="Roboto" w:cs="Times New Roman"/>
+          <w:b/>
+          <w:bCs/>
+          <w:sz w:val="28"/>
+          <w:szCs w:val="28"/>
+          <w:lang w:val="nl-NL"/>
+        </w:rPr>
+        <w:br w:type="page"/>
+      </w:r>
     </w:p>
     <w:p>
       <w:pPr>
@@ -2509,7 +2495,6 @@
           <w:lang w:val="nl-NL"/>
         </w:rPr>
       </w:pPr>
-      <w:bookmarkStart w:id="1" w:name="_Toc163646859"/>
       <w:r>
         <w:rPr>
           <w:rFonts w:ascii="Roboto" w:hAnsi="Roboto" w:cs="Times New Roman"/>
@@ -2520,9 +2505,31 @@
           <w:szCs w:val="28"/>
           <w:lang w:val="nl-NL"/>
         </w:rPr>
+        <w:lastRenderedPageBreak/>
         <w:t>Theoretisch kader</w:t>
       </w:r>
       <w:bookmarkEnd w:id="1"/>
+    </w:p>
+    <w:p>
+      <w:pPr>
+        <w:jc w:val="both"/>
+        <w:rPr>
+          <w:rFonts w:ascii="Times New Roman" w:hAnsi="Times New Roman" w:cs="Times New Roman"/>
+        </w:rPr>
+      </w:pPr>
+      <w:r>
+        <w:rPr>
+          <w:rFonts w:ascii="Times New Roman" w:hAnsi="Times New Roman" w:cs="Times New Roman"/>
+          <w:highlight w:val="yellow"/>
+        </w:rPr>
+        <w:t>Naast de rol van informateur, wordt de journalistiek van oudsher gezien als de vierde macht (Deuze, 2005). De lokale journalist onderscheidt zich van landelijke journalisten doordat nabijheid een grotere rol speelt in het werkveld: lokale journalisten zijn afhankelijk van de bronnen in de gemeenschap waarin ze zelf actief deelnemen (Nielsen, 2015). Dit zorgt voor een andere invulling van de functies van journalistiek. Daarom zet dit theoretisch kader allereerst de landelijke en internationale functies uiteen.</w:t>
+      </w:r>
+      <w:r>
+        <w:rPr>
+          <w:rFonts w:ascii="Times New Roman" w:hAnsi="Times New Roman" w:cs="Times New Roman"/>
+        </w:rPr>
+        <w:t xml:space="preserve"> </w:t>
+      </w:r>
     </w:p>
     <w:p>
       <w:pPr>
@@ -2730,81 +2737,185 @@
           <w:rFonts w:ascii="Times New Roman" w:hAnsi="Times New Roman" w:cs="Times New Roman"/>
           <w:lang w:val="nl-NL"/>
         </w:rPr>
-        <w:t>“</w:t>
-      </w:r>
-      <w:proofErr w:type="spellStart"/>
-      <w:r>
-        <w:rPr>
-          <w:rFonts w:ascii="Times New Roman" w:hAnsi="Times New Roman" w:cs="Times New Roman"/>
-          <w:lang w:val="nl-NL"/>
-        </w:rPr>
-        <w:t>What</w:t>
-      </w:r>
-      <w:proofErr w:type="spellEnd"/>
-      <w:r>
-        <w:rPr>
-          <w:rFonts w:ascii="Times New Roman" w:hAnsi="Times New Roman" w:cs="Times New Roman"/>
-          <w:lang w:val="nl-NL"/>
-        </w:rPr>
-        <w:t xml:space="preserve"> does </w:t>
-      </w:r>
-      <w:proofErr w:type="spellStart"/>
-      <w:r>
-        <w:rPr>
-          <w:rFonts w:ascii="Times New Roman" w:hAnsi="Times New Roman" w:cs="Times New Roman"/>
-          <w:lang w:val="nl-NL"/>
-        </w:rPr>
-        <w:t>the</w:t>
-      </w:r>
-      <w:proofErr w:type="spellEnd"/>
-      <w:r>
-        <w:rPr>
-          <w:rFonts w:ascii="Times New Roman" w:hAnsi="Times New Roman" w:cs="Times New Roman"/>
+        <w:t>“What does the audience experience as valuable local journalism? Approaching local news quality for a users perspective.”</w:t>
+      </w:r>
+    </w:p>
+    <w:p>
+      <w:pPr>
+        <w:rPr>
+          <w:rFonts w:ascii="Times New Roman" w:hAnsi="Times New Roman" w:cs="Times New Roman"/>
+          <w:lang w:val="nl-NL"/>
+        </w:rPr>
+      </w:pPr>
+    </w:p>
+    <w:p>
+      <w:pPr>
+        <w:pStyle w:val="Heading2"/>
+        <w:rPr>
+          <w:rFonts w:ascii="Roboto" w:hAnsi="Roboto"/>
+          <w:b/>
+          <w:bCs/>
+          <w:color w:val="auto"/>
+          <w:lang w:val="nl-NL"/>
+        </w:rPr>
+      </w:pPr>
+      <w:bookmarkStart w:id="3" w:name="_Toc163646861"/>
+      <w:r>
+        <w:rPr>
+          <w:rFonts w:ascii="Roboto" w:hAnsi="Roboto"/>
+          <w:b/>
+          <w:bCs/>
+          <w:color w:val="auto"/>
+          <w:lang w:val="nl-NL"/>
+        </w:rPr>
+        <w:t xml:space="preserve">Redenen voor </w:t>
+      </w:r>
+      <w:r>
+        <w:rPr>
+          <w:rFonts w:ascii="Roboto" w:hAnsi="Roboto"/>
+          <w:b/>
+          <w:bCs/>
+          <w:color w:val="auto"/>
+          <w:lang w:val="nl-NL"/>
+        </w:rPr>
+        <w:t xml:space="preserve">samenwerking en </w:t>
+      </w:r>
+      <w:r>
+        <w:rPr>
+          <w:rFonts w:ascii="Roboto" w:hAnsi="Roboto"/>
+          <w:b/>
+          <w:bCs/>
+          <w:color w:val="auto"/>
+          <w:lang w:val="nl-NL"/>
+        </w:rPr>
+        <w:t>fusie van lokale kranten:</w:t>
+      </w:r>
+      <w:bookmarkEnd w:id="3"/>
+    </w:p>
+    <w:p>
+      <w:pPr>
+        <w:rPr>
+          <w:rFonts w:ascii="Times New Roman" w:hAnsi="Times New Roman" w:cs="Times New Roman"/>
+          <w:lang w:val="nl-NL"/>
+        </w:rPr>
+      </w:pPr>
+      <w:r>
+        <w:rPr>
+          <w:rFonts w:ascii="Times New Roman" w:hAnsi="Times New Roman" w:cs="Times New Roman"/>
+          <w:highlight w:val="yellow"/>
+          <w:lang w:val="nl-NL"/>
+        </w:rPr>
+        <w:t>Identifice</w:t>
+      </w:r>
+      <w:r>
+        <w:rPr>
+          <w:rFonts w:ascii="Times New Roman" w:hAnsi="Times New Roman" w:cs="Times New Roman"/>
+          <w:highlight w:val="yellow"/>
+          <w:lang w:val="nl-NL"/>
+        </w:rPr>
+        <w:t>ren van</w:t>
+      </w:r>
+      <w:r>
+        <w:rPr>
+          <w:rFonts w:ascii="Times New Roman" w:hAnsi="Times New Roman" w:cs="Times New Roman"/>
+          <w:highlight w:val="yellow"/>
+          <w:lang w:val="nl-NL"/>
+        </w:rPr>
+        <w:t xml:space="preserve"> economische, technologische en sociale factoren die hebben bijgedragen aan de toenemende fusies van lokale kranten.</w:t>
+      </w:r>
+      <w:r>
+        <w:rPr>
+          <w:rFonts w:ascii="Times New Roman" w:hAnsi="Times New Roman" w:cs="Times New Roman"/>
+          <w:highlight w:val="yellow"/>
           <w:lang w:val="nl-NL"/>
         </w:rPr>
         <w:t xml:space="preserve"> </w:t>
       </w:r>
-      <w:proofErr w:type="spellStart"/>
-      <w:r>
-        <w:rPr>
-          <w:rFonts w:ascii="Times New Roman" w:hAnsi="Times New Roman" w:cs="Times New Roman"/>
-          <w:lang w:val="nl-NL"/>
-        </w:rPr>
-        <w:t>audience</w:t>
-      </w:r>
-      <w:proofErr w:type="spellEnd"/>
-      <w:r>
-        <w:rPr>
-          <w:rFonts w:ascii="Times New Roman" w:hAnsi="Times New Roman" w:cs="Times New Roman"/>
+      <w:r>
+        <w:rPr>
+          <w:rFonts w:ascii="Times New Roman" w:hAnsi="Times New Roman" w:cs="Times New Roman"/>
+          <w:highlight w:val="yellow"/>
+          <w:lang w:val="nl-NL"/>
+        </w:rPr>
+        <w:t>Onderzoek</w:t>
+      </w:r>
+      <w:r>
+        <w:rPr>
+          <w:rFonts w:ascii="Times New Roman" w:hAnsi="Times New Roman" w:cs="Times New Roman"/>
+          <w:highlight w:val="yellow"/>
+          <w:lang w:val="nl-NL"/>
+        </w:rPr>
+        <w:t xml:space="preserve"> naar</w:t>
+      </w:r>
+      <w:r>
+        <w:rPr>
+          <w:rFonts w:ascii="Times New Roman" w:hAnsi="Times New Roman" w:cs="Times New Roman"/>
+          <w:highlight w:val="yellow"/>
+          <w:lang w:val="nl-NL"/>
+        </w:rPr>
+        <w:t xml:space="preserve"> de impact van dalende advertentie-inkomsten en abonnementen op de financiële stabiliteit van lokale kranten.</w:t>
+      </w:r>
+      <w:r>
+        <w:rPr>
+          <w:rFonts w:ascii="Times New Roman" w:hAnsi="Times New Roman" w:cs="Times New Roman"/>
+          <w:highlight w:val="yellow"/>
           <w:lang w:val="nl-NL"/>
         </w:rPr>
         <w:t xml:space="preserve"> </w:t>
       </w:r>
-      <w:proofErr w:type="spellStart"/>
-      <w:r>
-        <w:rPr>
-          <w:rFonts w:ascii="Times New Roman" w:hAnsi="Times New Roman" w:cs="Times New Roman"/>
-          <w:lang w:val="nl-NL"/>
-        </w:rPr>
-        <w:t>experience</w:t>
-      </w:r>
-      <w:proofErr w:type="spellEnd"/>
-      <w:r>
-        <w:rPr>
-          <w:rFonts w:ascii="Times New Roman" w:hAnsi="Times New Roman" w:cs="Times New Roman"/>
-          <w:lang w:val="nl-NL"/>
-        </w:rPr>
-        <w:t xml:space="preserve"> as </w:t>
-      </w:r>
-      <w:proofErr w:type="spellStart"/>
-      <w:r>
-        <w:rPr>
-          <w:rFonts w:ascii="Times New Roman" w:hAnsi="Times New Roman" w:cs="Times New Roman"/>
-          <w:lang w:val="nl-NL"/>
-        </w:rPr>
-        <w:t>valuable</w:t>
-      </w:r>
-      <w:proofErr w:type="spellEnd"/>
+      <w:r>
+        <w:rPr>
+          <w:rFonts w:ascii="Times New Roman" w:hAnsi="Times New Roman" w:cs="Times New Roman"/>
+          <w:highlight w:val="yellow"/>
+          <w:lang w:val="nl-NL"/>
+        </w:rPr>
+        <w:t>Onderzoek</w:t>
+      </w:r>
+      <w:r>
+        <w:rPr>
+          <w:rFonts w:ascii="Times New Roman" w:hAnsi="Times New Roman" w:cs="Times New Roman"/>
+          <w:highlight w:val="yellow"/>
+          <w:lang w:val="nl-NL"/>
+        </w:rPr>
+        <w:t>en</w:t>
+      </w:r>
+      <w:r>
+        <w:rPr>
+          <w:rFonts w:ascii="Times New Roman" w:hAnsi="Times New Roman" w:cs="Times New Roman"/>
+          <w:highlight w:val="yellow"/>
+          <w:lang w:val="nl-NL"/>
+        </w:rPr>
+        <w:t xml:space="preserve"> hoe fusies kunnen leiden tot veranderingen in redactioneel beleid, verslaggeving en de relatie met de lokale gemeenschap.</w:t>
+      </w:r>
+    </w:p>
+    <w:p>
+      <w:pPr>
+        <w:rPr>
+          <w:rFonts w:ascii="Times New Roman" w:hAnsi="Times New Roman" w:cs="Times New Roman"/>
+          <w:lang w:val="nl-NL"/>
+        </w:rPr>
+      </w:pPr>
+      <w:r>
+        <w:rPr>
+          <w:rFonts w:ascii="Times New Roman" w:hAnsi="Times New Roman" w:cs="Times New Roman"/>
+          <w:lang w:val="nl-NL"/>
+        </w:rPr>
+        <w:t xml:space="preserve">Samenwerking wordt gezien als een oplossing voor de uitdagingen waar de </w:t>
+      </w:r>
+      <w:r>
+        <w:rPr>
+          <w:rFonts w:ascii="Times New Roman" w:hAnsi="Times New Roman" w:cs="Times New Roman"/>
+          <w:lang w:val="nl-NL"/>
+        </w:rPr>
+        <w:t>lokale</w:t>
+      </w:r>
+      <w:r>
+        <w:rPr>
+          <w:rFonts w:ascii="Times New Roman" w:hAnsi="Times New Roman" w:cs="Times New Roman"/>
+          <w:lang w:val="nl-NL"/>
+        </w:rPr>
+        <w:t xml:space="preserve"> media voor staan.</w:t>
+      </w:r>
       <w:r>
         <w:rPr>
           <w:rFonts w:ascii="Times New Roman" w:hAnsi="Times New Roman" w:cs="Times New Roman"/>
@@ -2812,15 +2923,34 @@
         </w:rPr>
         <w:t xml:space="preserve"> </w:t>
       </w:r>
-      <w:proofErr w:type="spellStart"/>
-      <w:r>
-        <w:rPr>
-          <w:rFonts w:ascii="Times New Roman" w:hAnsi="Times New Roman" w:cs="Times New Roman"/>
-          <w:lang w:val="nl-NL"/>
-        </w:rPr>
-        <w:t>local</w:t>
-      </w:r>
-      <w:proofErr w:type="spellEnd"/>
+      <w:r>
+        <w:rPr>
+          <w:rFonts w:ascii="Times New Roman" w:hAnsi="Times New Roman" w:cs="Times New Roman"/>
+          <w:lang w:val="nl-NL"/>
+        </w:rPr>
+        <w:t>We staan voor h</w:t>
+      </w:r>
+      <w:r>
+        <w:rPr>
+          <w:rFonts w:ascii="Times New Roman" w:hAnsi="Times New Roman" w:cs="Times New Roman"/>
+          <w:lang w:val="nl-NL"/>
+        </w:rPr>
+        <w:t>et "collaboratieve tijdperk", mogelijk gemaakt door digitale platforms en tool</w:t>
+      </w:r>
+      <w:r>
+        <w:rPr>
+          <w:rFonts w:ascii="Times New Roman" w:hAnsi="Times New Roman" w:cs="Times New Roman"/>
+          <w:lang w:val="nl-NL"/>
+        </w:rPr>
+        <w:t>s</w:t>
+      </w:r>
+      <w:r>
+        <w:rPr>
+          <w:rFonts w:ascii="Times New Roman" w:hAnsi="Times New Roman" w:cs="Times New Roman"/>
+          <w:lang w:val="nl-NL"/>
+        </w:rPr>
+        <w:t xml:space="preserve"> (Martinez de la Serna 2018). Samenwerking is met name omarmd als instrument voor het verhogen van de kwaliteit en kwantiteit van onderzoeksjournalistiek en het bevorderen van multimediale, data- en crowdsourced</w:t>
+      </w:r>
       <w:r>
         <w:rPr>
           <w:rFonts w:ascii="Times New Roman" w:hAnsi="Times New Roman" w:cs="Times New Roman"/>
@@ -2828,31 +2958,111 @@
         </w:rPr>
         <w:t xml:space="preserve"> </w:t>
       </w:r>
-      <w:proofErr w:type="spellStart"/>
-      <w:r>
-        <w:rPr>
-          <w:rFonts w:ascii="Times New Roman" w:hAnsi="Times New Roman" w:cs="Times New Roman"/>
-          <w:lang w:val="nl-NL"/>
-        </w:rPr>
-        <w:t>journalism</w:t>
-      </w:r>
-      <w:proofErr w:type="spellEnd"/>
-      <w:r>
-        <w:rPr>
-          <w:rFonts w:ascii="Times New Roman" w:hAnsi="Times New Roman" w:cs="Times New Roman"/>
-          <w:lang w:val="nl-NL"/>
-        </w:rPr>
-        <w:t xml:space="preserve">? </w:t>
-      </w:r>
-      <w:proofErr w:type="spellStart"/>
-      <w:r>
-        <w:rPr>
-          <w:rFonts w:ascii="Times New Roman" w:hAnsi="Times New Roman" w:cs="Times New Roman"/>
-          <w:lang w:val="nl-NL"/>
-        </w:rPr>
-        <w:t>Approaching</w:t>
-      </w:r>
-      <w:proofErr w:type="spellEnd"/>
+      <w:r>
+        <w:rPr>
+          <w:rFonts w:ascii="Times New Roman" w:hAnsi="Times New Roman" w:cs="Times New Roman"/>
+          <w:lang w:val="nl-NL"/>
+        </w:rPr>
+        <w:t>media, data en crowdsourced journalistiek (Carson en Farhall 2018). Hoewel spraakmakende samenwerkingen met bekende nieuwsbedrijven de meeste aandacht trekken, hebben veel kleinere en meer gespecialiseerde organisaties de verschuiving omarmd. Het Center for Cooperative Media (Stonbely 2017) telde 44 samenwerkingsprojecten, voornamelijk in de VS</w:t>
+      </w:r>
+      <w:r>
+        <w:rPr>
+          <w:rFonts w:ascii="Times New Roman" w:hAnsi="Times New Roman" w:cs="Times New Roman"/>
+          <w:lang w:val="nl-NL"/>
+        </w:rPr>
+        <w:t xml:space="preserve">, </w:t>
+      </w:r>
+      <w:r>
+        <w:rPr>
+          <w:rFonts w:ascii="Times New Roman" w:hAnsi="Times New Roman" w:cs="Times New Roman"/>
+          <w:lang w:val="nl-NL"/>
+        </w:rPr>
+        <w:t xml:space="preserve">met deelnemers variërend van lokale bloggers en kranten tot regionale en nationale non-profit nieuwsorganisaties tot nationale </w:t>
+      </w:r>
+      <w:r>
+        <w:rPr>
+          <w:rFonts w:ascii="Times New Roman" w:hAnsi="Times New Roman" w:cs="Times New Roman"/>
+          <w:lang w:val="nl-NL"/>
+        </w:rPr>
+        <w:t>nieuw</w:t>
+      </w:r>
+      <w:r>
+        <w:rPr>
+          <w:rFonts w:ascii="Times New Roman" w:hAnsi="Times New Roman" w:cs="Times New Roman"/>
+          <w:lang w:val="nl-NL"/>
+        </w:rPr>
+        <w:t>skranten</w:t>
+      </w:r>
+      <w:r>
+        <w:rPr>
+          <w:rFonts w:ascii="Times New Roman" w:hAnsi="Times New Roman" w:cs="Times New Roman"/>
+          <w:lang w:val="nl-NL"/>
+        </w:rPr>
+        <w:t xml:space="preserve"> en tv-netwerken. </w:t>
+      </w:r>
+    </w:p>
+    <w:p>
+      <w:pPr>
+        <w:rPr>
+          <w:rFonts w:ascii="Times New Roman" w:hAnsi="Times New Roman" w:cs="Times New Roman"/>
+          <w:lang w:val="nl-NL"/>
+        </w:rPr>
+      </w:pPr>
+      <w:r>
+        <w:rPr>
+          <w:rFonts w:ascii="Times New Roman" w:hAnsi="Times New Roman" w:cs="Times New Roman"/>
+          <w:lang w:val="nl-NL"/>
+        </w:rPr>
+        <w:t xml:space="preserve">Onderzoek van </w:t>
+      </w:r>
+      <w:sdt>
+        <w:sdtPr>
+          <w:rPr>
+            <w:rFonts w:ascii="Times New Roman" w:hAnsi="Times New Roman" w:cs="Times New Roman"/>
+            <w:lang w:val="nl-NL"/>
+          </w:rPr>
+          <w:id w:val="1065676346"/>
+          <w:citation/>
+        </w:sdtPr>
+        <w:sdtContent>
+          <w:r>
+            <w:rPr>
+              <w:rFonts w:ascii="Times New Roman" w:hAnsi="Times New Roman" w:cs="Times New Roman"/>
+              <w:lang w:val="nl-NL"/>
+            </w:rPr>
+            <w:fldChar w:fldCharType="begin"/>
+          </w:r>
+          <w:r>
+            <w:rPr>
+              <w:rFonts w:ascii="Times New Roman" w:hAnsi="Times New Roman" w:cs="Times New Roman"/>
+              <w:lang w:val="nl-NL"/>
+            </w:rPr>
+            <w:instrText xml:space="preserve"> CITATION Jen24 \l 1043 </w:instrText>
+          </w:r>
+          <w:r>
+            <w:rPr>
+              <w:rFonts w:ascii="Times New Roman" w:hAnsi="Times New Roman" w:cs="Times New Roman"/>
+              <w:lang w:val="nl-NL"/>
+            </w:rPr>
+            <w:fldChar w:fldCharType="separate"/>
+          </w:r>
+          <w:r>
+            <w:rPr>
+              <w:rFonts w:ascii="Times New Roman" w:hAnsi="Times New Roman" w:cs="Times New Roman"/>
+              <w:noProof/>
+              <w:lang w:val="nl-NL"/>
+            </w:rPr>
+            <w:t>(Jenkins &amp; Graves, 2024)</w:t>
+          </w:r>
+          <w:r>
+            <w:rPr>
+              <w:rFonts w:ascii="Times New Roman" w:hAnsi="Times New Roman" w:cs="Times New Roman"/>
+              <w:lang w:val="nl-NL"/>
+            </w:rPr>
+            <w:fldChar w:fldCharType="end"/>
+          </w:r>
+        </w:sdtContent>
+      </w:sdt>
       <w:r>
         <w:rPr>
           <w:rFonts w:ascii="Times New Roman" w:hAnsi="Times New Roman" w:cs="Times New Roman"/>
@@ -2860,15 +3070,84 @@
         </w:rPr>
         <w:t xml:space="preserve"> </w:t>
       </w:r>
-      <w:proofErr w:type="spellStart"/>
-      <w:r>
-        <w:rPr>
-          <w:rFonts w:ascii="Times New Roman" w:hAnsi="Times New Roman" w:cs="Times New Roman"/>
-          <w:lang w:val="nl-NL"/>
-        </w:rPr>
-        <w:t>local</w:t>
-      </w:r>
-      <w:proofErr w:type="spellEnd"/>
+      <w:r>
+        <w:rPr>
+          <w:rFonts w:ascii="Times New Roman" w:hAnsi="Times New Roman" w:cs="Times New Roman"/>
+          <w:lang w:val="nl-NL"/>
+        </w:rPr>
+        <w:t>stellen drie ideale samenwerkingsvormen voor - hier aangeduid als de co-op, contractor en NGO modellen</w:t>
+      </w:r>
+      <w:r>
+        <w:rPr>
+          <w:rFonts w:ascii="Times New Roman" w:hAnsi="Times New Roman" w:cs="Times New Roman"/>
+          <w:lang w:val="nl-NL"/>
+        </w:rPr>
+        <w:t>,</w:t>
+      </w:r>
+      <w:r>
+        <w:rPr>
+          <w:rFonts w:ascii="Times New Roman" w:hAnsi="Times New Roman" w:cs="Times New Roman"/>
+          <w:lang w:val="nl-NL"/>
+        </w:rPr>
+        <w:t xml:space="preserve"> die specifiek zijn voor lokale nieuwsvoorziening en potentieel toepasbaar zijn op soortgelijke inspanningen over de hele wereld.  </w:t>
+      </w:r>
+    </w:p>
+    <w:p>
+      <w:pPr>
+        <w:pStyle w:val="ListParagraph"/>
+        <w:numPr>
+          <w:ilvl w:val="0"/>
+          <w:numId w:val="5"/>
+        </w:numPr>
+        <w:rPr>
+          <w:rFonts w:ascii="Times New Roman" w:hAnsi="Times New Roman" w:cs="Times New Roman"/>
+          <w:b/>
+          <w:bCs/>
+          <w:lang w:val="nl-NL"/>
+        </w:rPr>
+      </w:pPr>
+      <w:r>
+        <w:rPr>
+          <w:rFonts w:ascii="Times New Roman" w:hAnsi="Times New Roman" w:cs="Times New Roman"/>
+          <w:b/>
+          <w:bCs/>
+          <w:lang w:val="nl-NL"/>
+        </w:rPr>
+        <w:t>Co-op</w:t>
+      </w:r>
+      <w:r>
+        <w:rPr>
+          <w:rFonts w:ascii="Times New Roman" w:hAnsi="Times New Roman" w:cs="Times New Roman"/>
+          <w:b/>
+          <w:bCs/>
+          <w:lang w:val="nl-NL"/>
+        </w:rPr>
+        <w:t xml:space="preserve"> model</w:t>
+      </w:r>
+    </w:p>
+    <w:p>
+      <w:pPr>
+        <w:ind w:left="360"/>
+        <w:rPr>
+          <w:rFonts w:ascii="Times New Roman" w:hAnsi="Times New Roman" w:cs="Times New Roman"/>
+          <w:lang w:val="nl-NL"/>
+        </w:rPr>
+      </w:pPr>
+      <w:r>
+        <w:rPr>
+          <w:rFonts w:ascii="Times New Roman" w:hAnsi="Times New Roman" w:cs="Times New Roman"/>
+          <w:lang w:val="nl-NL"/>
+        </w:rPr>
+        <w:t xml:space="preserve">Lännen Media, een gezamenlijk nieuwsagentschap gevormd door 11 regionale dagbladen in Finland, werkt als een coöperatie waarin de aangesloten kranten hun middelen bundelen om de nationale en internationale berichtgeving te verbeteren. Met 40 fulltime journalisten en toezicht van vier topredacteuren produceert de coöperatie een dagelijks katern dat exclusief beschikbaar is via de </w:t>
+      </w:r>
+      <w:r>
+        <w:rPr>
+          <w:rFonts w:ascii="Times New Roman" w:hAnsi="Times New Roman" w:cs="Times New Roman"/>
+          <w:lang w:val="nl-NL"/>
+        </w:rPr>
+        <w:lastRenderedPageBreak/>
+        <w:t>aangesloten kranten. Door te focussen op complementaire content en door duplicatie te vermijden, stelt Lännen Media de aangesloten kranten in staat om hun regionale en lokale focus te behouden en tegelijkertijd te profiteren van een bredere dekking. Er blijven echter uitdagingen zoals het behoud van redactionele kwaliteit en het bedenken van een duurzame paywall-strategie. Over het geheel genomen bevordert het coöperatieve model kostenefficiëntie, samenwerking en sterkere banden tussen de aangesloten kranten en navigeert het door het veranderende digitale medialandschap in Finland.</w:t>
+      </w:r>
       <w:r>
         <w:rPr>
           <w:rFonts w:ascii="Times New Roman" w:hAnsi="Times New Roman" w:cs="Times New Roman"/>
@@ -2876,15 +3155,74 @@
         </w:rPr>
         <w:t xml:space="preserve"> </w:t>
       </w:r>
-      <w:proofErr w:type="spellStart"/>
-      <w:r>
-        <w:rPr>
-          <w:rFonts w:ascii="Times New Roman" w:hAnsi="Times New Roman" w:cs="Times New Roman"/>
-          <w:lang w:val="nl-NL"/>
-        </w:rPr>
-        <w:t>news</w:t>
-      </w:r>
-      <w:proofErr w:type="spellEnd"/>
+      <w:sdt>
+        <w:sdtPr>
+          <w:rPr>
+            <w:rFonts w:ascii="Times New Roman" w:hAnsi="Times New Roman" w:cs="Times New Roman"/>
+            <w:lang w:val="nl-NL"/>
+          </w:rPr>
+          <w:id w:val="-53937905"/>
+          <w:citation/>
+        </w:sdtPr>
+        <w:sdtContent>
+          <w:r>
+            <w:rPr>
+              <w:rFonts w:ascii="Times New Roman" w:hAnsi="Times New Roman" w:cs="Times New Roman"/>
+              <w:lang w:val="nl-NL"/>
+            </w:rPr>
+            <w:fldChar w:fldCharType="begin"/>
+          </w:r>
+          <w:r>
+            <w:rPr>
+              <w:rFonts w:ascii="Times New Roman" w:hAnsi="Times New Roman" w:cs="Times New Roman"/>
+              <w:lang w:val="nl-NL"/>
+            </w:rPr>
+            <w:instrText xml:space="preserve"> CITATION Jen24 \l 1043 </w:instrText>
+          </w:r>
+          <w:r>
+            <w:rPr>
+              <w:rFonts w:ascii="Times New Roman" w:hAnsi="Times New Roman" w:cs="Times New Roman"/>
+              <w:lang w:val="nl-NL"/>
+            </w:rPr>
+            <w:fldChar w:fldCharType="separate"/>
+          </w:r>
+          <w:r>
+            <w:rPr>
+              <w:rFonts w:ascii="Times New Roman" w:hAnsi="Times New Roman" w:cs="Times New Roman"/>
+              <w:noProof/>
+              <w:lang w:val="nl-NL"/>
+            </w:rPr>
+            <w:t>(Jenkins &amp; Graves, 2024)</w:t>
+          </w:r>
+          <w:r>
+            <w:rPr>
+              <w:rFonts w:ascii="Times New Roman" w:hAnsi="Times New Roman" w:cs="Times New Roman"/>
+              <w:lang w:val="nl-NL"/>
+            </w:rPr>
+            <w:fldChar w:fldCharType="end"/>
+          </w:r>
+        </w:sdtContent>
+      </w:sdt>
+    </w:p>
+    <w:p>
+      <w:pPr>
+        <w:pStyle w:val="ListParagraph"/>
+        <w:numPr>
+          <w:ilvl w:val="0"/>
+          <w:numId w:val="5"/>
+        </w:numPr>
+        <w:rPr>
+          <w:rFonts w:ascii="Times New Roman" w:hAnsi="Times New Roman" w:cs="Times New Roman"/>
+          <w:lang w:val="nl-NL"/>
+        </w:rPr>
+      </w:pPr>
+      <w:r>
+        <w:rPr>
+          <w:rFonts w:ascii="Times New Roman" w:hAnsi="Times New Roman" w:cs="Times New Roman"/>
+          <w:lang w:val="nl-NL"/>
+        </w:rPr>
+        <w:t>Contractor</w:t>
+      </w:r>
       <w:r>
         <w:rPr>
           <w:rFonts w:ascii="Times New Roman" w:hAnsi="Times New Roman" w:cs="Times New Roman"/>
@@ -2892,15 +3230,36 @@
         </w:rPr>
         <w:t xml:space="preserve"> </w:t>
       </w:r>
-      <w:proofErr w:type="spellStart"/>
-      <w:r>
-        <w:rPr>
-          <w:rFonts w:ascii="Times New Roman" w:hAnsi="Times New Roman" w:cs="Times New Roman"/>
-          <w:lang w:val="nl-NL"/>
-        </w:rPr>
-        <w:t>quality</w:t>
-      </w:r>
-      <w:proofErr w:type="spellEnd"/>
+      <w:r>
+        <w:rPr>
+          <w:rFonts w:ascii="Times New Roman" w:hAnsi="Times New Roman" w:cs="Times New Roman"/>
+          <w:lang w:val="nl-NL"/>
+        </w:rPr>
+        <w:t xml:space="preserve">model </w:t>
+      </w:r>
+      <w:r>
+        <w:rPr>
+          <w:rFonts w:ascii="Times New Roman" w:hAnsi="Times New Roman" w:cs="Times New Roman"/>
+          <w:lang w:val="nl-NL"/>
+        </w:rPr>
+        <w:t>(aannemersmodel)</w:t>
+      </w:r>
+    </w:p>
+    <w:p>
+      <w:pPr>
+        <w:ind w:left="360"/>
+        <w:rPr>
+          <w:rFonts w:ascii="Times New Roman" w:hAnsi="Times New Roman" w:cs="Times New Roman"/>
+          <w:lang w:val="nl-NL"/>
+        </w:rPr>
+      </w:pPr>
+      <w:r>
+        <w:rPr>
+          <w:rFonts w:ascii="Times New Roman" w:hAnsi="Times New Roman" w:cs="Times New Roman"/>
+          <w:lang w:val="nl-NL"/>
+        </w:rPr>
+        <w:t>Het onderzoek "L'Italia Delle Slot" maakt gebruik van een aannemersmodel voor samenwerking, waarbij een grote nieuwsuitgever wordt verenigd met twee start-ups op het gebied van datajournalistiek. De samenwerking, die in 2013 van start ging, maakte gebruik van innovatieve benaderingen van online journalistiek om de prevalentie van gokautomaten in Italië en hun impact te onderzoeken. Datasets samengesteld door de start-ups, Effecinque en Dataninja, vergemakkelijkten de samenwerking met de GEDI Group, waar Dataninja werd ingehuurd om opgeschoonde en geanalyseerde gegevens te leveren. Effecinque en Dataninja boden lokale kranten ook training aan over het interpreteren en integreren van gegevens in verslaggeving. Deze samenwerking maakte impactvolle lokale onderzoeken mogelijk, terwijl de start-ups economisch voordeel hadden door gedeelde expertise en zichtbaarheid in nationale en lokale kranten. Het kortetermijnmodel zorgde voor flexibiliteit en duurzaamheid, met mogelijkheden voor toekomstige samenwerkingen en de overdracht van vaardigheden aan lokale journalisten. Over het algemeen verbeterde het partnerschap de journalistieke reputatie en het aanpassingsvermogen in het veranderende medialandschap.</w:t>
+      </w:r>
       <w:r>
         <w:rPr>
           <w:rFonts w:ascii="Times New Roman" w:hAnsi="Times New Roman" w:cs="Times New Roman"/>
@@ -2908,38 +3267,179 @@
         </w:rPr>
         <w:t xml:space="preserve"> </w:t>
       </w:r>
-      <w:proofErr w:type="spellStart"/>
-      <w:r>
-        <w:rPr>
-          <w:rFonts w:ascii="Times New Roman" w:hAnsi="Times New Roman" w:cs="Times New Roman"/>
-          <w:lang w:val="nl-NL"/>
-        </w:rPr>
-        <w:t>for</w:t>
-      </w:r>
-      <w:proofErr w:type="spellEnd"/>
-      <w:r>
-        <w:rPr>
-          <w:rFonts w:ascii="Times New Roman" w:hAnsi="Times New Roman" w:cs="Times New Roman"/>
-          <w:lang w:val="nl-NL"/>
-        </w:rPr>
-        <w:t xml:space="preserve"> a users </w:t>
-      </w:r>
-      <w:proofErr w:type="spellStart"/>
-      <w:r>
-        <w:rPr>
-          <w:rFonts w:ascii="Times New Roman" w:hAnsi="Times New Roman" w:cs="Times New Roman"/>
-          <w:lang w:val="nl-NL"/>
-        </w:rPr>
-        <w:t>perspective</w:t>
-      </w:r>
-      <w:proofErr w:type="spellEnd"/>
-      <w:r>
-        <w:rPr>
-          <w:rFonts w:ascii="Times New Roman" w:hAnsi="Times New Roman" w:cs="Times New Roman"/>
-          <w:lang w:val="nl-NL"/>
-        </w:rPr>
-        <w:t>.”</w:t>
-      </w:r>
+      <w:sdt>
+        <w:sdtPr>
+          <w:rPr>
+            <w:rFonts w:ascii="Times New Roman" w:hAnsi="Times New Roman" w:cs="Times New Roman"/>
+            <w:lang w:val="nl-NL"/>
+          </w:rPr>
+          <w:id w:val="-791216822"/>
+          <w:citation/>
+        </w:sdtPr>
+        <w:sdtContent>
+          <w:r>
+            <w:rPr>
+              <w:rFonts w:ascii="Times New Roman" w:hAnsi="Times New Roman" w:cs="Times New Roman"/>
+              <w:lang w:val="nl-NL"/>
+            </w:rPr>
+            <w:fldChar w:fldCharType="begin"/>
+          </w:r>
+          <w:r>
+            <w:rPr>
+              <w:rFonts w:ascii="Times New Roman" w:hAnsi="Times New Roman" w:cs="Times New Roman"/>
+              <w:lang w:val="nl-NL"/>
+            </w:rPr>
+            <w:instrText xml:space="preserve"> CITATION Jen24 \l 1043 </w:instrText>
+          </w:r>
+          <w:r>
+            <w:rPr>
+              <w:rFonts w:ascii="Times New Roman" w:hAnsi="Times New Roman" w:cs="Times New Roman"/>
+              <w:lang w:val="nl-NL"/>
+            </w:rPr>
+            <w:fldChar w:fldCharType="separate"/>
+          </w:r>
+          <w:r>
+            <w:rPr>
+              <w:rFonts w:ascii="Times New Roman" w:hAnsi="Times New Roman" w:cs="Times New Roman"/>
+              <w:noProof/>
+              <w:lang w:val="nl-NL"/>
+            </w:rPr>
+            <w:t>(Jenkins &amp; Graves, 2024)</w:t>
+          </w:r>
+          <w:r>
+            <w:rPr>
+              <w:rFonts w:ascii="Times New Roman" w:hAnsi="Times New Roman" w:cs="Times New Roman"/>
+              <w:lang w:val="nl-NL"/>
+            </w:rPr>
+            <w:fldChar w:fldCharType="end"/>
+          </w:r>
+        </w:sdtContent>
+      </w:sdt>
+    </w:p>
+    <w:p>
+      <w:pPr>
+        <w:pStyle w:val="ListParagraph"/>
+        <w:numPr>
+          <w:ilvl w:val="0"/>
+          <w:numId w:val="5"/>
+        </w:numPr>
+        <w:rPr>
+          <w:rFonts w:ascii="Times New Roman" w:hAnsi="Times New Roman" w:cs="Times New Roman"/>
+          <w:lang w:val="nl-NL"/>
+        </w:rPr>
+      </w:pPr>
+      <w:r>
+        <w:rPr>
+          <w:rFonts w:ascii="Times New Roman" w:hAnsi="Times New Roman" w:cs="Times New Roman"/>
+          <w:lang w:val="nl-NL"/>
+        </w:rPr>
+        <w:t>NGO</w:t>
+      </w:r>
+      <w:r>
+        <w:rPr>
+          <w:rFonts w:ascii="Times New Roman" w:hAnsi="Times New Roman" w:cs="Times New Roman"/>
+          <w:lang w:val="nl-NL"/>
+        </w:rPr>
+        <w:t>-model</w:t>
+      </w:r>
+    </w:p>
+    <w:p>
+      <w:pPr>
+        <w:ind w:left="360"/>
+        <w:rPr>
+          <w:rFonts w:ascii="Times New Roman" w:hAnsi="Times New Roman" w:cs="Times New Roman"/>
+          <w:lang w:val="nl-NL"/>
+        </w:rPr>
+      </w:pPr>
+      <w:r>
+        <w:rPr>
+          <w:rFonts w:ascii="Times New Roman" w:hAnsi="Times New Roman" w:cs="Times New Roman"/>
+          <w:lang w:val="nl-NL"/>
+        </w:rPr>
+        <w:t>Het Bureau Local, een uitloper van het Bureau of Investigative Journalism, gebruikt een NGO-model om lokale onderzoeksverslaggeving in het Verenigd Koninkrijk te versterken. Het Bureau Local is opgericht in 2017 en faciliteert journalistieke samenwerking tussen verschillende nieuwsorganisaties, waaronder regionale BBC-bureaus, commerciële kranten en onafhankelijke dagbladen, maar ook met niet-journalisten zoals technologen en activisten. De organisatie coördineert op projecten gebaseerde onderzoeken naar nationale kwesties zoals dakloosheid en lokale overheidsuitgaven, waarbij spanningen tussen concurrenten op verhaalniveau worden opgelost. Door middelen, training en ondersteuning te bieden, bevordert The Bureau Local een vrijwilligersethos en maximaliseert het de impact door middel van gecoördineerde publicatieschema's. Hoewel het model enige controle over het uitbrengen van verhalen opoffert, ondersteunt het op economische wijze lokale onderzoeken en draagt het bij aan capaciteitsopbouw op de lange termijn, duurzaamheid en mogelijke toekomstige samenwerkingen. Om de levensvatbaarheid op lange termijn te garanderen, onderzoekt The Bureau Local alternatieve financiële modellen, waaronder betaalde lidmaatschappen, naast de huidige financiering uit subsidies en donaties.</w:t>
+      </w:r>
+      <w:sdt>
+        <w:sdtPr>
+          <w:rPr>
+            <w:rFonts w:ascii="Times New Roman" w:hAnsi="Times New Roman" w:cs="Times New Roman"/>
+            <w:lang w:val="nl-NL"/>
+          </w:rPr>
+          <w:id w:val="-1856184969"/>
+          <w:citation/>
+        </w:sdtPr>
+        <w:sdtContent>
+          <w:r>
+            <w:rPr>
+              <w:rFonts w:ascii="Times New Roman" w:hAnsi="Times New Roman" w:cs="Times New Roman"/>
+              <w:lang w:val="nl-NL"/>
+            </w:rPr>
+            <w:fldChar w:fldCharType="begin"/>
+          </w:r>
+          <w:r>
+            <w:rPr>
+              <w:rFonts w:ascii="Times New Roman" w:hAnsi="Times New Roman" w:cs="Times New Roman"/>
+              <w:lang w:val="nl-NL"/>
+            </w:rPr>
+            <w:instrText xml:space="preserve"> CITATION Jen24 \l 1043 </w:instrText>
+          </w:r>
+          <w:r>
+            <w:rPr>
+              <w:rFonts w:ascii="Times New Roman" w:hAnsi="Times New Roman" w:cs="Times New Roman"/>
+              <w:lang w:val="nl-NL"/>
+            </w:rPr>
+            <w:fldChar w:fldCharType="separate"/>
+          </w:r>
+          <w:r>
+            <w:rPr>
+              <w:rFonts w:ascii="Times New Roman" w:hAnsi="Times New Roman" w:cs="Times New Roman"/>
+              <w:noProof/>
+              <w:lang w:val="nl-NL"/>
+            </w:rPr>
+            <w:t xml:space="preserve"> </w:t>
+          </w:r>
+          <w:r>
+            <w:rPr>
+              <w:rFonts w:ascii="Times New Roman" w:hAnsi="Times New Roman" w:cs="Times New Roman"/>
+              <w:noProof/>
+              <w:lang w:val="nl-NL"/>
+            </w:rPr>
+            <w:t>(Jenkins &amp; Graves, 2024)</w:t>
+          </w:r>
+          <w:r>
+            <w:rPr>
+              <w:rFonts w:ascii="Times New Roman" w:hAnsi="Times New Roman" w:cs="Times New Roman"/>
+              <w:lang w:val="nl-NL"/>
+            </w:rPr>
+            <w:fldChar w:fldCharType="end"/>
+          </w:r>
+        </w:sdtContent>
+      </w:sdt>
+    </w:p>
+    <w:p>
+      <w:pPr>
+        <w:rPr>
+          <w:rFonts w:ascii="Times New Roman" w:hAnsi="Times New Roman" w:cs="Times New Roman"/>
+          <w:lang w:val="nl-NL"/>
+        </w:rPr>
+      </w:pPr>
+    </w:p>
+    <w:p>
+      <w:pPr>
+        <w:rPr>
+          <w:rFonts w:ascii="Times New Roman" w:hAnsi="Times New Roman" w:cs="Times New Roman"/>
+          <w:b/>
+          <w:bCs/>
+          <w:lang w:val="nl-NL"/>
+        </w:rPr>
+      </w:pPr>
+    </w:p>
+    <w:p>
+      <w:pPr>
+        <w:rPr>
+          <w:rFonts w:ascii="Times New Roman" w:hAnsi="Times New Roman" w:cs="Times New Roman"/>
+          <w:lang w:val="nl-NL"/>
+        </w:rPr>
+      </w:pPr>
     </w:p>
     <w:p>
       <w:pPr>
@@ -2968,7 +3468,7 @@
           <w:lang w:val="nl-NL"/>
         </w:rPr>
       </w:pPr>
-      <w:bookmarkStart w:id="3" w:name="_Toc163646861"/>
+      <w:bookmarkStart w:id="4" w:name="_Toc163646863"/>
       <w:r>
         <w:rPr>
           <w:rFonts w:ascii="Roboto" w:hAnsi="Roboto"/>
@@ -2977,314 +3477,10 @@
           <w:color w:val="auto"/>
           <w:lang w:val="nl-NL"/>
         </w:rPr>
-        <w:t>Redenen voor fusie van lokale kranten:</w:t>
-      </w:r>
-      <w:bookmarkEnd w:id="3"/>
-    </w:p>
-    <w:p>
-      <w:pPr>
-        <w:rPr>
-          <w:rFonts w:ascii="Times New Roman" w:hAnsi="Times New Roman" w:cs="Times New Roman"/>
-          <w:b/>
-          <w:bCs/>
-          <w:lang w:val="nl-NL"/>
-        </w:rPr>
-      </w:pPr>
-      <w:r>
-        <w:rPr>
-          <w:rFonts w:ascii="Times New Roman" w:hAnsi="Times New Roman" w:cs="Times New Roman"/>
-          <w:lang w:val="nl-NL"/>
-        </w:rPr>
-        <w:t>Identifice</w:t>
-      </w:r>
-      <w:r>
-        <w:rPr>
-          <w:rFonts w:ascii="Times New Roman" w:hAnsi="Times New Roman" w:cs="Times New Roman"/>
-          <w:lang w:val="nl-NL"/>
-        </w:rPr>
-        <w:t>ren van</w:t>
-      </w:r>
-      <w:r>
-        <w:rPr>
-          <w:rFonts w:ascii="Times New Roman" w:hAnsi="Times New Roman" w:cs="Times New Roman"/>
-          <w:lang w:val="nl-NL"/>
-        </w:rPr>
-        <w:t xml:space="preserve"> economische, technologische en sociale factoren die hebben bijgedragen aan de toenemende fusies van lokale kranten.</w:t>
-      </w:r>
-      <w:r>
-        <w:rPr>
-          <w:rFonts w:ascii="Times New Roman" w:hAnsi="Times New Roman" w:cs="Times New Roman"/>
-          <w:lang w:val="nl-NL"/>
-        </w:rPr>
-        <w:t xml:space="preserve"> </w:t>
-      </w:r>
-      <w:r>
-        <w:rPr>
-          <w:rFonts w:ascii="Times New Roman" w:hAnsi="Times New Roman" w:cs="Times New Roman"/>
-          <w:lang w:val="nl-NL"/>
-        </w:rPr>
-        <w:t>Onderzoek</w:t>
-      </w:r>
-      <w:r>
-        <w:rPr>
-          <w:rFonts w:ascii="Times New Roman" w:hAnsi="Times New Roman" w:cs="Times New Roman"/>
-          <w:lang w:val="nl-NL"/>
-        </w:rPr>
-        <w:t xml:space="preserve"> naar</w:t>
-      </w:r>
-      <w:r>
-        <w:rPr>
-          <w:rFonts w:ascii="Times New Roman" w:hAnsi="Times New Roman" w:cs="Times New Roman"/>
-          <w:lang w:val="nl-NL"/>
-        </w:rPr>
-        <w:t xml:space="preserve"> de impact van dalende advertentie-inkomsten en abonnementen op de financiële stabiliteit van lokale kranten.</w:t>
-      </w:r>
-      <w:r>
-        <w:rPr>
-          <w:rFonts w:ascii="Times New Roman" w:hAnsi="Times New Roman" w:cs="Times New Roman"/>
-          <w:lang w:val="nl-NL"/>
-        </w:rPr>
-        <w:t xml:space="preserve"> </w:t>
-      </w:r>
-      <w:r>
-        <w:rPr>
-          <w:rFonts w:ascii="Times New Roman" w:hAnsi="Times New Roman" w:cs="Times New Roman"/>
-          <w:b/>
-          <w:bCs/>
-          <w:lang w:val="nl-NL"/>
-        </w:rPr>
-        <w:t>Onderzoek</w:t>
-      </w:r>
-      <w:r>
-        <w:rPr>
-          <w:rFonts w:ascii="Times New Roman" w:hAnsi="Times New Roman" w:cs="Times New Roman"/>
-          <w:b/>
-          <w:bCs/>
-          <w:lang w:val="nl-NL"/>
-        </w:rPr>
-        <w:t>en</w:t>
-      </w:r>
-      <w:r>
-        <w:rPr>
-          <w:rFonts w:ascii="Times New Roman" w:hAnsi="Times New Roman" w:cs="Times New Roman"/>
-          <w:b/>
-          <w:bCs/>
-          <w:lang w:val="nl-NL"/>
-        </w:rPr>
-        <w:t xml:space="preserve"> hoe fusies kunnen leiden tot </w:t>
-      </w:r>
-      <w:proofErr w:type="gramStart"/>
-      <w:r>
-        <w:rPr>
-          <w:rFonts w:ascii="Times New Roman" w:hAnsi="Times New Roman" w:cs="Times New Roman"/>
-          <w:b/>
-          <w:bCs/>
-          <w:lang w:val="nl-NL"/>
-        </w:rPr>
-        <w:t>veranderingen</w:t>
-      </w:r>
-      <w:proofErr w:type="gramEnd"/>
-      <w:r>
-        <w:rPr>
-          <w:rFonts w:ascii="Times New Roman" w:hAnsi="Times New Roman" w:cs="Times New Roman"/>
-          <w:b/>
-          <w:bCs/>
-          <w:lang w:val="nl-NL"/>
-        </w:rPr>
-        <w:t xml:space="preserve"> in redactioneel beleid, verslaggeving en de relatie met de lokale gemeenschap.</w:t>
-      </w:r>
-    </w:p>
-    <w:p>
-      <w:pPr>
-        <w:pStyle w:val="Heading2"/>
-        <w:rPr>
-          <w:rFonts w:ascii="Roboto" w:hAnsi="Roboto"/>
-          <w:b/>
-          <w:bCs/>
-          <w:color w:val="auto"/>
-          <w:lang w:val="nl-NL"/>
-        </w:rPr>
-      </w:pPr>
-      <w:bookmarkStart w:id="4" w:name="_Toc163646862"/>
-      <w:r>
-        <w:rPr>
-          <w:rFonts w:ascii="Roboto" w:hAnsi="Roboto"/>
-          <w:b/>
-          <w:bCs/>
-          <w:color w:val="auto"/>
-          <w:lang w:val="nl-NL"/>
-        </w:rPr>
         <w:lastRenderedPageBreak/>
-        <w:t>Het belang van lokale identiteit in de journalistiek:</w:t>
+        <w:t>Inhoudelijke vergelijking van ‘Zenderstreek’ tegenover ‘Het Kontakt’</w:t>
       </w:r>
       <w:bookmarkEnd w:id="4"/>
-    </w:p>
-    <w:p>
-      <w:pPr>
-        <w:rPr>
-          <w:rFonts w:ascii="Times New Roman" w:hAnsi="Times New Roman" w:cs="Times New Roman"/>
-          <w:lang w:val="nl-NL"/>
-        </w:rPr>
-      </w:pPr>
-      <w:r>
-        <w:rPr>
-          <w:rFonts w:ascii="Times New Roman" w:hAnsi="Times New Roman" w:cs="Times New Roman"/>
-          <w:lang w:val="nl-NL"/>
-        </w:rPr>
-        <w:t>Definiëren van</w:t>
-      </w:r>
-      <w:r>
-        <w:rPr>
-          <w:rFonts w:ascii="Times New Roman" w:hAnsi="Times New Roman" w:cs="Times New Roman"/>
-          <w:lang w:val="nl-NL"/>
-        </w:rPr>
-        <w:t xml:space="preserve"> het concept van lokale identiteit en hoe het wordt weerspiegeld in journalistieke praktijken.</w:t>
-      </w:r>
-      <w:r>
-        <w:rPr>
-          <w:rFonts w:ascii="Times New Roman" w:hAnsi="Times New Roman" w:cs="Times New Roman"/>
-          <w:lang w:val="nl-NL"/>
-        </w:rPr>
-        <w:t xml:space="preserve"> </w:t>
-      </w:r>
-      <w:r>
-        <w:rPr>
-          <w:rFonts w:ascii="Times New Roman" w:hAnsi="Times New Roman" w:cs="Times New Roman"/>
-          <w:lang w:val="nl-NL"/>
-        </w:rPr>
-        <w:t>Onderzoek</w:t>
-      </w:r>
-      <w:r>
-        <w:rPr>
-          <w:rFonts w:ascii="Times New Roman" w:hAnsi="Times New Roman" w:cs="Times New Roman"/>
-          <w:lang w:val="nl-NL"/>
-        </w:rPr>
-        <w:t xml:space="preserve"> naar</w:t>
-      </w:r>
-      <w:r>
-        <w:rPr>
-          <w:rFonts w:ascii="Times New Roman" w:hAnsi="Times New Roman" w:cs="Times New Roman"/>
-          <w:lang w:val="nl-NL"/>
-        </w:rPr>
-        <w:t xml:space="preserve"> hoe lokale identiteit de keuze van onderwerpen, framing van verhalen en betrokkenheid van lezers beïnvloedt.</w:t>
-      </w:r>
-      <w:r>
-        <w:rPr>
-          <w:rFonts w:ascii="Times New Roman" w:hAnsi="Times New Roman" w:cs="Times New Roman"/>
-          <w:lang w:val="nl-NL"/>
-        </w:rPr>
-        <w:t xml:space="preserve"> </w:t>
-      </w:r>
-      <w:r>
-        <w:rPr>
-          <w:rFonts w:ascii="Times New Roman" w:hAnsi="Times New Roman" w:cs="Times New Roman"/>
-          <w:lang w:val="nl-NL"/>
-        </w:rPr>
-        <w:t>Analyse</w:t>
-      </w:r>
-      <w:r>
-        <w:rPr>
-          <w:rFonts w:ascii="Times New Roman" w:hAnsi="Times New Roman" w:cs="Times New Roman"/>
-          <w:lang w:val="nl-NL"/>
-        </w:rPr>
-        <w:t>ren van</w:t>
-      </w:r>
-      <w:r>
-        <w:rPr>
-          <w:rFonts w:ascii="Times New Roman" w:hAnsi="Times New Roman" w:cs="Times New Roman"/>
-          <w:lang w:val="nl-NL"/>
-        </w:rPr>
-        <w:t xml:space="preserve"> de rol van lokale journalisten als hoeders van de lokale identiteit en cultuur.</w:t>
-      </w:r>
-      <w:r>
-        <w:rPr>
-          <w:rFonts w:ascii="Times New Roman" w:hAnsi="Times New Roman" w:cs="Times New Roman"/>
-          <w:lang w:val="nl-NL"/>
-        </w:rPr>
-        <w:t xml:space="preserve"> </w:t>
-      </w:r>
-      <w:r>
-        <w:rPr>
-          <w:rFonts w:ascii="Times New Roman" w:hAnsi="Times New Roman" w:cs="Times New Roman"/>
-          <w:lang w:val="nl-NL"/>
-        </w:rPr>
-        <w:t>Onderzoek</w:t>
-      </w:r>
-      <w:r>
-        <w:rPr>
-          <w:rFonts w:ascii="Times New Roman" w:hAnsi="Times New Roman" w:cs="Times New Roman"/>
-          <w:lang w:val="nl-NL"/>
-        </w:rPr>
-        <w:t>en</w:t>
-      </w:r>
-      <w:r>
-        <w:rPr>
-          <w:rFonts w:ascii="Times New Roman" w:hAnsi="Times New Roman" w:cs="Times New Roman"/>
-          <w:lang w:val="nl-NL"/>
-        </w:rPr>
-        <w:t xml:space="preserve"> de uitdagingen en kansen bij het behouden van lokale identiteit in een steeds globaliserende mediawereld, inclusief de impact van internationale mediabedrijven op lokale journalistiek.</w:t>
-      </w:r>
-      <w:r>
-        <w:rPr>
-          <w:rFonts w:ascii="Times New Roman" w:hAnsi="Times New Roman" w:cs="Times New Roman"/>
-          <w:lang w:val="nl-NL"/>
-        </w:rPr>
-        <w:t xml:space="preserve"> </w:t>
-      </w:r>
-    </w:p>
-    <w:p>
-      <w:pPr>
-        <w:rPr>
-          <w:rFonts w:ascii="Times New Roman" w:hAnsi="Times New Roman" w:cs="Times New Roman"/>
-          <w:lang w:val="nl-NL"/>
-        </w:rPr>
-      </w:pPr>
-    </w:p>
-    <w:p>
-      <w:pPr>
-        <w:pStyle w:val="Heading2"/>
-        <w:rPr>
-          <w:rFonts w:ascii="Roboto" w:hAnsi="Roboto"/>
-          <w:b/>
-          <w:bCs/>
-          <w:color w:val="auto"/>
-          <w:lang w:val="nl-NL"/>
-        </w:rPr>
-      </w:pPr>
-      <w:bookmarkStart w:id="5" w:name="_Toc163646863"/>
-      <w:r>
-        <w:rPr>
-          <w:rFonts w:ascii="Roboto" w:hAnsi="Roboto"/>
-          <w:b/>
-          <w:bCs/>
-          <w:color w:val="auto"/>
-          <w:lang w:val="nl-NL"/>
-        </w:rPr>
-        <w:t xml:space="preserve">Inhoudelijke vergelijking van ‘Zenderstreek’ tegenover ‘Het </w:t>
-      </w:r>
-      <w:proofErr w:type="spellStart"/>
-      <w:r>
-        <w:rPr>
-          <w:rFonts w:ascii="Roboto" w:hAnsi="Roboto"/>
-          <w:b/>
-          <w:bCs/>
-          <w:color w:val="auto"/>
-          <w:lang w:val="nl-NL"/>
-        </w:rPr>
-        <w:t>Kontakt</w:t>
-      </w:r>
-      <w:proofErr w:type="spellEnd"/>
-      <w:r>
-        <w:rPr>
-          <w:rFonts w:ascii="Roboto" w:hAnsi="Roboto"/>
-          <w:b/>
-          <w:bCs/>
-          <w:color w:val="auto"/>
-          <w:lang w:val="nl-NL"/>
-        </w:rPr>
-        <w:t>’</w:t>
-      </w:r>
-      <w:bookmarkEnd w:id="5"/>
     </w:p>
     <w:p>
       <w:pPr>
@@ -3309,7 +3505,7 @@
           <w:lang w:val="nl-NL"/>
         </w:rPr>
       </w:pPr>
-      <w:bookmarkStart w:id="6" w:name="_Toc163646864"/>
+      <w:bookmarkStart w:id="5" w:name="_Toc163646864"/>
       <w:r>
         <w:rPr>
           <w:rFonts w:ascii="Roboto" w:hAnsi="Roboto"/>
@@ -3320,37 +3516,21 @@
         </w:rPr>
         <w:t>Thematische focus</w:t>
       </w:r>
-      <w:bookmarkEnd w:id="6"/>
-    </w:p>
-    <w:p>
-      <w:pPr>
-        <w:rPr>
-          <w:rFonts w:ascii="Times New Roman" w:hAnsi="Times New Roman" w:cs="Times New Roman"/>
-          <w:lang w:val="nl-NL"/>
-        </w:rPr>
-      </w:pPr>
-      <w:r>
-        <w:rPr>
-          <w:rFonts w:ascii="Times New Roman" w:hAnsi="Times New Roman" w:cs="Times New Roman"/>
-          <w:lang w:val="nl-NL"/>
-        </w:rPr>
-        <w:t xml:space="preserve">Analyseer de belangrijkste onderwerpen die worden behandeld in de artikelen van beide kranten en identificeer eventuele verschuivingen in thematische focus na de fusie. Zijn er nieuwe onderwerpen die meer of minder aandacht krijgen? Zijn er onderwerpen die vóór de fusie prominenter waren maar nu minder aan bod komen, of </w:t>
-      </w:r>
-      <w:proofErr w:type="spellStart"/>
-      <w:r>
-        <w:rPr>
-          <w:rFonts w:ascii="Times New Roman" w:hAnsi="Times New Roman" w:cs="Times New Roman"/>
-          <w:lang w:val="nl-NL"/>
-        </w:rPr>
-        <w:t>vice</w:t>
-      </w:r>
-      <w:proofErr w:type="spellEnd"/>
-      <w:r>
-        <w:rPr>
-          <w:rFonts w:ascii="Times New Roman" w:hAnsi="Times New Roman" w:cs="Times New Roman"/>
-          <w:lang w:val="nl-NL"/>
-        </w:rPr>
-        <w:t xml:space="preserve"> versa?</w:t>
+      <w:bookmarkEnd w:id="5"/>
+    </w:p>
+    <w:p>
+      <w:pPr>
+        <w:rPr>
+          <w:rFonts w:ascii="Times New Roman" w:hAnsi="Times New Roman" w:cs="Times New Roman"/>
+          <w:lang w:val="nl-NL"/>
+        </w:rPr>
+      </w:pPr>
+      <w:r>
+        <w:rPr>
+          <w:rFonts w:ascii="Times New Roman" w:hAnsi="Times New Roman" w:cs="Times New Roman"/>
+          <w:lang w:val="nl-NL"/>
+        </w:rPr>
+        <w:t>Analyseer de belangrijkste onderwerpen die worden behandeld in de artikelen van beide kranten en identificeer eventuele verschuivingen in thematische focus na de fusie. Zijn er nieuwe onderwerpen die meer of minder aandacht krijgen? Zijn er onderwerpen die vóór de fusie prominenter waren maar nu minder aan bod komen, of vice versa?</w:t>
       </w:r>
     </w:p>
     <w:p>
@@ -3368,7 +3548,7 @@
           <w:lang w:val="nl-NL"/>
         </w:rPr>
       </w:pPr>
-      <w:bookmarkStart w:id="7" w:name="_Toc163646865"/>
+      <w:bookmarkStart w:id="6" w:name="_Toc163646865"/>
       <w:r>
         <w:rPr>
           <w:rFonts w:ascii="Roboto" w:hAnsi="Roboto"/>
@@ -3379,7 +3559,7 @@
         </w:rPr>
         <w:t>Gebruikte bronnen</w:t>
       </w:r>
-      <w:bookmarkEnd w:id="7"/>
+      <w:bookmarkEnd w:id="6"/>
     </w:p>
     <w:p>
       <w:pPr>
@@ -3411,7 +3591,7 @@
           <w:lang w:val="nl-NL"/>
         </w:rPr>
       </w:pPr>
-      <w:bookmarkStart w:id="8" w:name="_Toc163646866"/>
+      <w:bookmarkStart w:id="7" w:name="_Toc163646866"/>
       <w:r>
         <w:rPr>
           <w:rFonts w:ascii="Roboto" w:hAnsi="Roboto"/>
@@ -3422,37 +3602,21 @@
         </w:rPr>
         <w:t>Taalgebruik en framing</w:t>
       </w:r>
-      <w:bookmarkEnd w:id="8"/>
-    </w:p>
-    <w:p>
-      <w:pPr>
-        <w:rPr>
-          <w:rFonts w:ascii="Times New Roman" w:hAnsi="Times New Roman" w:cs="Times New Roman"/>
-          <w:lang w:val="nl-NL"/>
-        </w:rPr>
-      </w:pPr>
-      <w:r>
-        <w:rPr>
-          <w:rFonts w:ascii="Times New Roman" w:hAnsi="Times New Roman" w:cs="Times New Roman"/>
-          <w:lang w:val="nl-NL"/>
-        </w:rPr>
-        <w:t xml:space="preserve">Analyseer het taalgebruik en de framing van de berichtgeving in beide kranten. Worden bepaalde gebeurtenissen anders gepresenteerd of geïnterpreteerd na de fusie? Zijn er verschillen in de manier waarop controversiële onderwerpen worden behandeld of politieke kwesties worden </w:t>
-      </w:r>
-      <w:proofErr w:type="spellStart"/>
-      <w:r>
-        <w:rPr>
-          <w:rFonts w:ascii="Times New Roman" w:hAnsi="Times New Roman" w:cs="Times New Roman"/>
-          <w:lang w:val="nl-NL"/>
-        </w:rPr>
-        <w:t>geframed</w:t>
-      </w:r>
-      <w:proofErr w:type="spellEnd"/>
-      <w:r>
-        <w:rPr>
-          <w:rFonts w:ascii="Times New Roman" w:hAnsi="Times New Roman" w:cs="Times New Roman"/>
-          <w:lang w:val="nl-NL"/>
-        </w:rPr>
-        <w:t>?</w:t>
+      <w:bookmarkEnd w:id="7"/>
+    </w:p>
+    <w:p>
+      <w:pPr>
+        <w:rPr>
+          <w:rFonts w:ascii="Times New Roman" w:hAnsi="Times New Roman" w:cs="Times New Roman"/>
+          <w:lang w:val="nl-NL"/>
+        </w:rPr>
+      </w:pPr>
+      <w:r>
+        <w:rPr>
+          <w:rFonts w:ascii="Times New Roman" w:hAnsi="Times New Roman" w:cs="Times New Roman"/>
+          <w:lang w:val="nl-NL"/>
+        </w:rPr>
+        <w:t>Analyseer het taalgebruik en de framing van de berichtgeving in beide kranten. Worden bepaalde gebeurtenissen anders gepresenteerd of geïnterpreteerd na de fusie? Zijn er verschillen in de manier waarop controversiële onderwerpen worden behandeld of politieke kwesties worden geframed?</w:t>
       </w:r>
     </w:p>
     <w:p>
@@ -3470,7 +3634,7 @@
           <w:lang w:val="nl-NL"/>
         </w:rPr>
       </w:pPr>
-      <w:bookmarkStart w:id="9" w:name="_Toc163646867"/>
+      <w:bookmarkStart w:id="8" w:name="_Toc163646867"/>
       <w:r>
         <w:rPr>
           <w:rFonts w:ascii="Roboto" w:hAnsi="Roboto"/>
@@ -3481,7 +3645,7 @@
         </w:rPr>
         <w:t>Ruimtelijke dekking</w:t>
       </w:r>
-      <w:bookmarkEnd w:id="9"/>
+      <w:bookmarkEnd w:id="8"/>
     </w:p>
     <w:p>
       <w:pPr>
@@ -3513,7 +3677,7 @@
           <w:lang w:val="nl-NL"/>
         </w:rPr>
       </w:pPr>
-      <w:bookmarkStart w:id="10" w:name="_Toc163646868"/>
+      <w:bookmarkStart w:id="9" w:name="_Toc163646868"/>
       <w:r>
         <w:rPr>
           <w:rFonts w:ascii="Roboto" w:hAnsi="Roboto"/>
@@ -3524,7 +3688,7 @@
         </w:rPr>
         <w:t>Kwaliteit van de berichtgeving</w:t>
       </w:r>
-      <w:bookmarkEnd w:id="10"/>
+      <w:bookmarkEnd w:id="9"/>
     </w:p>
     <w:p>
       <w:pPr>
@@ -3561,7 +3725,7 @@
           <w:lang w:val="nl-NL"/>
         </w:rPr>
       </w:pPr>
-      <w:bookmarkStart w:id="11" w:name="_Toc163646869"/>
+      <w:bookmarkStart w:id="10" w:name="_Toc163646869"/>
       <w:r>
         <w:rPr>
           <w:rFonts w:ascii="Roboto" w:hAnsi="Roboto" w:cs="Times New Roman"/>
@@ -3574,21 +3738,86 @@
         </w:rPr>
         <w:t>Methode</w:t>
       </w:r>
-      <w:bookmarkEnd w:id="11"/>
-    </w:p>
-    <w:p>
-      <w:pPr>
-        <w:rPr>
-          <w:rFonts w:ascii="Times New Roman" w:hAnsi="Times New Roman" w:cs="Times New Roman"/>
-          <w:lang w:val="nl-NL"/>
-        </w:rPr>
-      </w:pPr>
-      <w:r>
-        <w:rPr>
-          <w:rFonts w:ascii="Times New Roman" w:hAnsi="Times New Roman" w:cs="Times New Roman"/>
-          <w:lang w:val="nl-NL"/>
-        </w:rPr>
-        <w:t>Dit onderzoek maakt gebruik van de semigestructureerde interviewmethode, een veelgebruikte benadering binnen de sociale wetenschappen om diepgaand inzicht te verkrijgen in de ervaringen, percepties en opvattingen van respondenten. Semigestructureerde interviews bieden flexibiliteit door ruimte te laten voor spontane reacties van deelnemers, terwijl tegelijkertijd een gestructureerd kader wordt gehandhaafd om de consistentie en vergelijkbaarheid tussen verschillende interviews te waarborgen.</w:t>
+      <w:bookmarkEnd w:id="10"/>
+    </w:p>
+    <w:p>
+      <w:pPr>
+        <w:rPr>
+          <w:rFonts w:ascii="Times New Roman" w:hAnsi="Times New Roman" w:cs="Times New Roman"/>
+          <w:lang w:val="nl-NL"/>
+        </w:rPr>
+      </w:pPr>
+      <w:r>
+        <w:rPr>
+          <w:rFonts w:ascii="Times New Roman" w:hAnsi="Times New Roman" w:cs="Times New Roman"/>
+          <w:lang w:val="nl-NL"/>
+        </w:rPr>
+        <w:t xml:space="preserve">Dit onderzoek maakt gebruik van de semigestructureerde interviewmethode, </w:t>
+      </w:r>
+      <w:r>
+        <w:rPr>
+          <w:rFonts w:ascii="Times New Roman" w:hAnsi="Times New Roman" w:cs="Times New Roman"/>
+          <w:lang w:val="nl-NL"/>
+        </w:rPr>
+        <w:t>met als doel</w:t>
+      </w:r>
+      <w:r>
+        <w:rPr>
+          <w:rFonts w:ascii="Times New Roman" w:hAnsi="Times New Roman" w:cs="Times New Roman"/>
+          <w:lang w:val="nl-NL"/>
+        </w:rPr>
+        <w:t xml:space="preserve"> om diepgaand inzicht te verkrijgen in de ervaringen, percepties en opvattingen van respondenten.</w:t>
+      </w:r>
+      <w:r>
+        <w:rPr>
+          <w:rFonts w:ascii="Times New Roman" w:hAnsi="Times New Roman" w:cs="Times New Roman"/>
+          <w:lang w:val="nl-NL"/>
+        </w:rPr>
+        <w:t xml:space="preserve"> </w:t>
+      </w:r>
+      <w:r>
+        <w:rPr>
+          <w:rFonts w:ascii="Times New Roman" w:hAnsi="Times New Roman" w:cs="Times New Roman"/>
+          <w:lang w:val="nl-NL"/>
+        </w:rPr>
+        <w:t>Deze onderzoeksvorm zorgt namelijk voor waardevolle inzichten doordat er ruimte is voor vervolgvragen en verdieping (Rubin &amp; Rubin, 2011).</w:t>
+      </w:r>
+      <w:r>
+        <w:rPr>
+          <w:rFonts w:ascii="Times New Roman" w:hAnsi="Times New Roman" w:cs="Times New Roman"/>
+          <w:lang w:val="nl-NL"/>
+        </w:rPr>
+        <w:t xml:space="preserve"> Semigestructureerde interviews bieden flexibiliteit door ruimte te laten voor spontane reacties van deelnemers, terwijl tegelijkertijd een gestructureerd kader wordt gehandhaafd om de consistentie en vergelijkbaarheid tussen verschillende interviews te waarborgen.</w:t>
+      </w:r>
+    </w:p>
+    <w:p>
+      <w:pPr>
+        <w:rPr>
+          <w:rFonts w:ascii="Times New Roman" w:hAnsi="Times New Roman" w:cs="Times New Roman"/>
+          <w:lang w:val="nl-NL"/>
+        </w:rPr>
+      </w:pPr>
+      <w:r>
+        <w:rPr>
+          <w:rFonts w:ascii="Times New Roman" w:hAnsi="Times New Roman" w:cs="Times New Roman"/>
+          <w:lang w:val="nl-NL"/>
+        </w:rPr>
+        <w:t>Deze studie richt zich op twee specifieke doelgroepen: lezers van de lokale krant de Zenderstreek in IJsselstein en lokale journalisten die schrijven voor de Zenderstreek, die momenteel onder Het Kontakt valt. De keuze voor deze doelgroepen is strategisch gemaakt om een uitgebreid begrip te verkrijgen van de impact van de fusie op zowel de lezers als de interne dynamiek binnen de redactionele omgeving.</w:t>
+      </w:r>
+    </w:p>
+    <w:p>
+      <w:pPr>
+        <w:rPr>
+          <w:rFonts w:ascii="Times New Roman" w:hAnsi="Times New Roman" w:cs="Times New Roman"/>
+          <w:lang w:val="nl-NL"/>
+        </w:rPr>
+      </w:pPr>
+      <w:r>
+        <w:rPr>
+          <w:rFonts w:ascii="Times New Roman" w:hAnsi="Times New Roman" w:cs="Times New Roman"/>
+          <w:lang w:val="nl-NL"/>
+        </w:rPr>
+        <w:t>De interviews zullen worden gestructureerd rondom thema's die relevant zijn voor de onderzoeksvragen, zoals de perceptie van de krant vóór en na de fusie, de tevredenheid over de redactionele inhoud, eventuele veranderingen in het leesgedrag en de waargenomen effecten van interne veranderingen op de journalistieke praktijk.</w:t>
       </w:r>
     </w:p>
     <w:p>
@@ -3604,52 +3833,6 @@
           <w:lang w:val="nl-NL"/>
         </w:rPr>
         <w:lastRenderedPageBreak/>
-        <w:t xml:space="preserve">Deze studie richt zich op twee specifieke doelgroepen: lezers van de lokale krant de Zenderstreek in IJsselstein en lokale journalisten die schrijven voor de Zenderstreek, die momenteel onder Het </w:t>
-      </w:r>
-      <w:proofErr w:type="spellStart"/>
-      <w:r>
-        <w:rPr>
-          <w:rFonts w:ascii="Times New Roman" w:hAnsi="Times New Roman" w:cs="Times New Roman"/>
-          <w:lang w:val="nl-NL"/>
-        </w:rPr>
-        <w:t>Kontakt</w:t>
-      </w:r>
-      <w:proofErr w:type="spellEnd"/>
-      <w:r>
-        <w:rPr>
-          <w:rFonts w:ascii="Times New Roman" w:hAnsi="Times New Roman" w:cs="Times New Roman"/>
-          <w:lang w:val="nl-NL"/>
-        </w:rPr>
-        <w:t xml:space="preserve"> valt. De keuze voor deze doelgroepen is strategisch gemaakt om een uitgebreid begrip te verkrijgen van de impact van de fusie op zowel de lezers als de interne dynamiek binnen de redactionele omgeving.</w:t>
-      </w:r>
-    </w:p>
-    <w:p>
-      <w:pPr>
-        <w:rPr>
-          <w:rFonts w:ascii="Times New Roman" w:hAnsi="Times New Roman" w:cs="Times New Roman"/>
-          <w:lang w:val="nl-NL"/>
-        </w:rPr>
-      </w:pPr>
-      <w:r>
-        <w:rPr>
-          <w:rFonts w:ascii="Times New Roman" w:hAnsi="Times New Roman" w:cs="Times New Roman"/>
-          <w:lang w:val="nl-NL"/>
-        </w:rPr>
-        <w:t>De interviews zullen worden gestructureerd rondom thema's die relevant zijn voor de onderzoeksvragen, zoals de perceptie van de krant vóór en na de fusie, de tevredenheid over de redactionele inhoud, eventuele veranderingen in het leesgedrag en de waargenomen effecten van interne veranderingen op de journalistieke praktijk.</w:t>
-      </w:r>
-    </w:p>
-    <w:p>
-      <w:pPr>
-        <w:rPr>
-          <w:rFonts w:ascii="Times New Roman" w:hAnsi="Times New Roman" w:cs="Times New Roman"/>
-          <w:lang w:val="nl-NL"/>
-        </w:rPr>
-      </w:pPr>
-      <w:r>
-        <w:rPr>
-          <w:rFonts w:ascii="Times New Roman" w:hAnsi="Times New Roman" w:cs="Times New Roman"/>
-          <w:lang w:val="nl-NL"/>
-        </w:rPr>
         <w:t>Door middel van een systematische benadering van dataverzameling en -analyse zal getracht worden om zowel kwantitatieve als kwalitatieve inzichten te verkrijgen. De resultaten van de interviews zullen worden geanalyseerd met behulp van thematische analyse, waarbij patronen, overeenkomsten en verschillen zorgvuldig worden geïdentificeerd en geïnterpreteerd.</w:t>
       </w:r>
     </w:p>
@@ -3703,55 +3886,7 @@
           <w:rFonts w:ascii="Times New Roman" w:hAnsi="Times New Roman" w:cs="Times New Roman"/>
           <w:lang w:val="nl-NL"/>
         </w:rPr>
-        <w:t xml:space="preserve">Als methode voor dit onderzoek zijn semigestructureerde diepte-interviews ingezet. Deze </w:t>
-      </w:r>
-      <w:proofErr w:type="spellStart"/>
-      <w:r>
-        <w:rPr>
-          <w:rFonts w:ascii="Times New Roman" w:hAnsi="Times New Roman" w:cs="Times New Roman"/>
-          <w:lang w:val="nl-NL"/>
-        </w:rPr>
-        <w:t>onderzoeksvorm</w:t>
-      </w:r>
-      <w:proofErr w:type="spellEnd"/>
-      <w:r>
-        <w:rPr>
-          <w:rFonts w:ascii="Times New Roman" w:hAnsi="Times New Roman" w:cs="Times New Roman"/>
-          <w:lang w:val="nl-NL"/>
-        </w:rPr>
-        <w:t xml:space="preserve"> zorgt namelijk voor waardevolle inzichten doordat er ruimte is voor vervolgvragen en verdieping (</w:t>
-      </w:r>
-      <w:proofErr w:type="spellStart"/>
-      <w:r>
-        <w:rPr>
-          <w:rFonts w:ascii="Times New Roman" w:hAnsi="Times New Roman" w:cs="Times New Roman"/>
-          <w:lang w:val="nl-NL"/>
-        </w:rPr>
-        <w:t>Rubin</w:t>
-      </w:r>
-      <w:proofErr w:type="spellEnd"/>
-      <w:r>
-        <w:rPr>
-          <w:rFonts w:ascii="Times New Roman" w:hAnsi="Times New Roman" w:cs="Times New Roman"/>
-          <w:lang w:val="nl-NL"/>
-        </w:rPr>
-        <w:t xml:space="preserve"> &amp; </w:t>
-      </w:r>
-      <w:proofErr w:type="spellStart"/>
-      <w:r>
-        <w:rPr>
-          <w:rFonts w:ascii="Times New Roman" w:hAnsi="Times New Roman" w:cs="Times New Roman"/>
-          <w:lang w:val="nl-NL"/>
-        </w:rPr>
-        <w:t>Rubin</w:t>
-      </w:r>
-      <w:proofErr w:type="spellEnd"/>
-      <w:r>
-        <w:rPr>
-          <w:rFonts w:ascii="Times New Roman" w:hAnsi="Times New Roman" w:cs="Times New Roman"/>
-          <w:lang w:val="nl-NL"/>
-        </w:rPr>
-        <w:t xml:space="preserve">, 2011). Een topic list is de leidraad voor de interviews. </w:t>
+        <w:t xml:space="preserve">Als methode voor dit onderzoek zijn semigestructureerde diepte-interviews ingezet. Deze onderzoeksvorm zorgt namelijk voor waardevolle inzichten doordat er ruimte is voor vervolgvragen en verdieping (Rubin &amp; Rubin, 2011). Een topic list is de leidraad voor de interviews. </w:t>
       </w:r>
     </w:p>
     <w:p>
@@ -3789,70 +3924,22 @@
           <w:rFonts w:ascii="Times New Roman" w:hAnsi="Times New Roman" w:cs="Times New Roman"/>
           <w:lang w:val="nl-NL"/>
         </w:rPr>
-        <w:t>Kwalitatieve diepte-interviews zijn de beste methode om informatie te verzamelen voor een onderzoeksvraag die individuele ervaringen bevraagt (</w:t>
-      </w:r>
-      <w:proofErr w:type="spellStart"/>
-      <w:r>
-        <w:rPr>
-          <w:rFonts w:ascii="Times New Roman" w:hAnsi="Times New Roman" w:cs="Times New Roman"/>
-          <w:lang w:val="nl-NL"/>
-        </w:rPr>
-        <w:t>Brinkmann</w:t>
-      </w:r>
-      <w:proofErr w:type="spellEnd"/>
-      <w:r>
-        <w:rPr>
-          <w:rFonts w:ascii="Times New Roman" w:hAnsi="Times New Roman" w:cs="Times New Roman"/>
-          <w:lang w:val="nl-NL"/>
-        </w:rPr>
-        <w:t>, 2013). Aangezien de onderzoeksvraag ingaat op de visie van betrokken journalisten en communicatieprofessionals, zijn interviews een geschikte methode. De vraag naar deze normatieve opvattingen is dan ook een aspect dat past bij een kwalitatieve onderzoeksmethode (</w:t>
-      </w:r>
-      <w:proofErr w:type="spellStart"/>
-      <w:r>
-        <w:rPr>
-          <w:rFonts w:ascii="Times New Roman" w:hAnsi="Times New Roman" w:cs="Times New Roman"/>
-          <w:lang w:val="nl-NL"/>
-        </w:rPr>
-        <w:t>Koetsenruijter</w:t>
-      </w:r>
-      <w:proofErr w:type="spellEnd"/>
-      <w:r>
-        <w:rPr>
-          <w:rFonts w:ascii="Times New Roman" w:hAnsi="Times New Roman" w:cs="Times New Roman"/>
-          <w:lang w:val="nl-NL"/>
-        </w:rPr>
-        <w:t xml:space="preserve"> &amp; Van Hout, 2018). Dit vereist dan ook diepgang en context om tot een zo volledig mogelijke beantwoording van de onderzoeksvraag te komen. Diepte-interviews maken dit mogelijk.</w:t>
-      </w:r>
-    </w:p>
-    <w:p>
-      <w:pPr>
-        <w:rPr>
-          <w:rFonts w:ascii="Times New Roman" w:hAnsi="Times New Roman" w:cs="Times New Roman"/>
-          <w:lang w:val="nl-NL"/>
-        </w:rPr>
-      </w:pPr>
-      <w:r>
-        <w:rPr>
-          <w:rFonts w:ascii="Times New Roman" w:hAnsi="Times New Roman" w:cs="Times New Roman"/>
-          <w:lang w:val="nl-NL"/>
-        </w:rPr>
-        <w:t>Daarnaast heeft de onderzoeksvraag een verkennend karakter, doordat het probeert in beeld te brengen op welke manier de journalistieke functies vervuld worden. Door de contextuele werkwijze van kwalitatief onderzoek is deze methode geschikt voor de verkenning van een bepaald onderwerp (</w:t>
-      </w:r>
-      <w:proofErr w:type="spellStart"/>
-      <w:r>
-        <w:rPr>
-          <w:rFonts w:ascii="Times New Roman" w:hAnsi="Times New Roman" w:cs="Times New Roman"/>
-          <w:lang w:val="nl-NL"/>
-        </w:rPr>
-        <w:t>Koetsenruijter</w:t>
-      </w:r>
-      <w:proofErr w:type="spellEnd"/>
-      <w:r>
-        <w:rPr>
-          <w:rFonts w:ascii="Times New Roman" w:hAnsi="Times New Roman" w:cs="Times New Roman"/>
-          <w:lang w:val="nl-NL"/>
-        </w:rPr>
-        <w:t xml:space="preserve"> &amp; Van Hout, 2018). </w:t>
+        <w:t>Kwalitatieve diepte-interviews zijn de beste methode om informatie te verzamelen voor een onderzoeksvraag die individuele ervaringen bevraagt (Brinkmann, 2013). Aangezien de onderzoeksvraag ingaat op de visie van betrokken journalisten en communicatieprofessionals, zijn interviews een geschikte methode. De vraag naar deze normatieve opvattingen is dan ook een aspect dat past bij een kwalitatieve onderzoeksmethode (Koetsenruijter &amp; Van Hout, 2018). Dit vereist dan ook diepgang en context om tot een zo volledig mogelijke beantwoording van de onderzoeksvraag te komen. Diepte-interviews maken dit mogelijk.</w:t>
+      </w:r>
+    </w:p>
+    <w:p>
+      <w:pPr>
+        <w:rPr>
+          <w:rFonts w:ascii="Times New Roman" w:hAnsi="Times New Roman" w:cs="Times New Roman"/>
+          <w:lang w:val="nl-NL"/>
+        </w:rPr>
+      </w:pPr>
+      <w:r>
+        <w:rPr>
+          <w:rFonts w:ascii="Times New Roman" w:hAnsi="Times New Roman" w:cs="Times New Roman"/>
+          <w:lang w:val="nl-NL"/>
+        </w:rPr>
+        <w:t xml:space="preserve">Daarnaast heeft de onderzoeksvraag een verkennend karakter, doordat het probeert in beeld te brengen op welke manier de journalistieke functies vervuld worden. Door de contextuele werkwijze van kwalitatief onderzoek is deze methode geschikt voor de verkenning van een bepaald onderwerp (Koetsenruijter &amp; Van Hout, 2018). </w:t>
       </w:r>
     </w:p>
     <w:p>
@@ -3882,101 +3969,60 @@
           <w:rFonts w:ascii="Times New Roman" w:hAnsi="Times New Roman" w:cs="Times New Roman"/>
           <w:lang w:val="nl-NL"/>
         </w:rPr>
-        <w:t>Voor de diepte-interviews is gekozen voor een semigestructureerde vorm. Dit houdt in dat de onderzoeker de interviews afneemt aan de hand van een topic list, maar dat er naast deze lijst ruimte is voor vervolgvragen en verdieping naar aanleiding van antwoorden van respondenten. Juist deze vervolgvragen en verdieping vormt de waarde van kwalitatieve interviews (</w:t>
-      </w:r>
-      <w:proofErr w:type="spellStart"/>
-      <w:r>
-        <w:rPr>
-          <w:rFonts w:ascii="Times New Roman" w:hAnsi="Times New Roman" w:cs="Times New Roman"/>
-          <w:lang w:val="nl-NL"/>
-        </w:rPr>
-        <w:t>Rubin</w:t>
-      </w:r>
-      <w:proofErr w:type="spellEnd"/>
-      <w:r>
-        <w:rPr>
-          <w:rFonts w:ascii="Times New Roman" w:hAnsi="Times New Roman" w:cs="Times New Roman"/>
-          <w:lang w:val="nl-NL"/>
-        </w:rPr>
-        <w:t xml:space="preserve"> &amp; </w:t>
-      </w:r>
-      <w:proofErr w:type="spellStart"/>
-      <w:r>
-        <w:rPr>
-          <w:rFonts w:ascii="Times New Roman" w:hAnsi="Times New Roman" w:cs="Times New Roman"/>
-          <w:lang w:val="nl-NL"/>
-        </w:rPr>
-        <w:t>Rubin</w:t>
-      </w:r>
-      <w:proofErr w:type="spellEnd"/>
-      <w:r>
-        <w:rPr>
-          <w:rFonts w:ascii="Times New Roman" w:hAnsi="Times New Roman" w:cs="Times New Roman"/>
-          <w:lang w:val="nl-NL"/>
-        </w:rPr>
-        <w:t xml:space="preserve">, 2011). Daarnaast past deze verdieping ook bij het eerder benoemde normatieve component van de onderzoeksvraag. </w:t>
-      </w:r>
-    </w:p>
-    <w:p>
-      <w:pPr>
-        <w:rPr>
-          <w:rFonts w:ascii="Times New Roman" w:hAnsi="Times New Roman" w:cs="Times New Roman"/>
-          <w:lang w:val="nl-NL"/>
-        </w:rPr>
-      </w:pPr>
+        <w:t xml:space="preserve">Voor de diepte-interviews is gekozen voor een semigestructureerde vorm. Dit houdt in dat de onderzoeker de interviews afneemt aan de hand van een topic list, maar dat er naast deze lijst ruimte is voor vervolgvragen en verdieping naar aanleiding van antwoorden van respondenten. Juist deze vervolgvragen en verdieping vormt de waarde van kwalitatieve interviews (Rubin &amp; Rubin, 2011). Daarnaast past deze verdieping ook bij het eerder benoemde normatieve component van de onderzoeksvraag. </w:t>
+      </w:r>
+    </w:p>
+    <w:p>
+      <w:pPr>
+        <w:rPr>
+          <w:rFonts w:ascii="Times New Roman" w:hAnsi="Times New Roman" w:cs="Times New Roman"/>
+          <w:lang w:val="nl-NL"/>
+        </w:rPr>
+      </w:pPr>
+      <w:r>
+        <w:rPr>
+          <w:rFonts w:ascii="Times New Roman" w:hAnsi="Times New Roman" w:cs="Times New Roman"/>
+          <w:lang w:val="nl-NL"/>
+        </w:rPr>
+        <w:t xml:space="preserve">Met een volledig ongestructureerd interview loopt dit onderzoek het risico op een overvloed aan informatie. Een gestructureerd interview is daarnaast te beperkt, doordat doorvragen hierbij niet mogelijk is. Dit komt het normatieve component van de onderzoeksvraag niet ten goede. Daarom is de semigestructureerde vorm de passende keuze bij dit onderzoek.  </w:t>
+      </w:r>
+    </w:p>
+    <w:p>
+      <w:pPr>
+        <w:rPr>
+          <w:rFonts w:ascii="Times New Roman" w:hAnsi="Times New Roman" w:cs="Times New Roman"/>
+          <w:lang w:val="nl-NL"/>
+        </w:rPr>
+      </w:pPr>
+      <w:r>
+        <w:rPr>
+          <w:rFonts w:ascii="Times New Roman" w:hAnsi="Times New Roman" w:cs="Times New Roman"/>
+          <w:lang w:val="nl-NL"/>
+        </w:rPr>
+        <w:t xml:space="preserve">Topic list </w:t>
+      </w:r>
+    </w:p>
+    <w:p>
+      <w:pPr>
+        <w:rPr>
+          <w:rFonts w:ascii="Times New Roman" w:hAnsi="Times New Roman" w:cs="Times New Roman"/>
+          <w:lang w:val="nl-NL"/>
+        </w:rPr>
+      </w:pPr>
+      <w:r>
+        <w:rPr>
+          <w:rFonts w:ascii="Times New Roman" w:hAnsi="Times New Roman" w:cs="Times New Roman"/>
+          <w:lang w:val="nl-NL"/>
+        </w:rPr>
+        <w:t xml:space="preserve">De topic list voor de interviews bestaat uit vier gespreksonderwerpen: de journalistieke functies, trends in het lokale medialandschap, de identiteit van de lokale journalist en de rol van de gemeente. Deze vier gespreksonderwerpen zijn gebaseerd op de onderzoeksvraag en literatuur in het theoretisch kader. Een zo </w:t>
+      </w:r>
       <w:r>
         <w:rPr>
           <w:rFonts w:ascii="Times New Roman" w:hAnsi="Times New Roman" w:cs="Times New Roman"/>
           <w:lang w:val="nl-NL"/>
         </w:rPr>
         <w:lastRenderedPageBreak/>
-        <w:t xml:space="preserve">Met een volledig ongestructureerd interview loopt dit onderzoek het risico op een overvloed aan informatie. Een gestructureerd interview is daarnaast te beperkt, doordat doorvragen hierbij niet mogelijk is. Dit komt </w:t>
-      </w:r>
-      <w:proofErr w:type="gramStart"/>
-      <w:r>
-        <w:rPr>
-          <w:rFonts w:ascii="Times New Roman" w:hAnsi="Times New Roman" w:cs="Times New Roman"/>
-          <w:lang w:val="nl-NL"/>
-        </w:rPr>
-        <w:t>het normatieve component</w:t>
-      </w:r>
-      <w:proofErr w:type="gramEnd"/>
-      <w:r>
-        <w:rPr>
-          <w:rFonts w:ascii="Times New Roman" w:hAnsi="Times New Roman" w:cs="Times New Roman"/>
-          <w:lang w:val="nl-NL"/>
-        </w:rPr>
-        <w:t xml:space="preserve"> van de onderzoeksvraag niet ten goede. Daarom is de semigestructureerde vorm de passende keuze bij dit onderzoek.  </w:t>
-      </w:r>
-    </w:p>
-    <w:p>
-      <w:pPr>
-        <w:rPr>
-          <w:rFonts w:ascii="Times New Roman" w:hAnsi="Times New Roman" w:cs="Times New Roman"/>
-          <w:lang w:val="nl-NL"/>
-        </w:rPr>
-      </w:pPr>
-      <w:r>
-        <w:rPr>
-          <w:rFonts w:ascii="Times New Roman" w:hAnsi="Times New Roman" w:cs="Times New Roman"/>
-          <w:lang w:val="nl-NL"/>
-        </w:rPr>
-        <w:t xml:space="preserve">Topic list </w:t>
-      </w:r>
-    </w:p>
-    <w:p>
-      <w:pPr>
-        <w:rPr>
-          <w:rFonts w:ascii="Times New Roman" w:hAnsi="Times New Roman" w:cs="Times New Roman"/>
-          <w:lang w:val="nl-NL"/>
-        </w:rPr>
-      </w:pPr>
-      <w:r>
-        <w:rPr>
-          <w:rFonts w:ascii="Times New Roman" w:hAnsi="Times New Roman" w:cs="Times New Roman"/>
-          <w:lang w:val="nl-NL"/>
-        </w:rPr>
-        <w:t xml:space="preserve">De topic list voor de interviews bestaat uit vier gespreksonderwerpen: de journalistieke functies, trends in het lokale medialandschap, de identiteit van de lokale journalist en de rol van de gemeente. Deze vier gespreksonderwerpen zijn gebaseerd op de onderzoeksvraag en literatuur in het theoretisch kader. Een zo open mogelijke formulering van de interviewvragen voorkomt sturing van respons. Dit is te bereiken door in de vragen geen gebruik te maken van kwalificaties of antwoordcategorieën (Evers, 2015, - 65-67). Aan de hand van deze criteria zijn de interviewvragen opgesteld. Zie bijlage X voor de volledige topic list. </w:t>
+        <w:t xml:space="preserve">open mogelijke formulering van de interviewvragen voorkomt sturing van respons. Dit is te bereiken door in de vragen geen gebruik te maken van kwalificaties of antwoordcategorieën (Evers, 2015, - 65-67). Aan de hand van deze criteria zijn de interviewvragen opgesteld. Zie bijlage X voor de volledige topic list. </w:t>
       </w:r>
     </w:p>
     <w:p>
@@ -4337,115 +4383,83 @@
           <w:rFonts w:ascii="Times New Roman" w:hAnsi="Times New Roman" w:cs="Times New Roman"/>
           <w:lang w:val="nl-NL"/>
         </w:rPr>
+        <w:t xml:space="preserve">Door de invloed van corporate communicatie is het voor dit onderzoek, met name voor de vervulling van de informerende en controlerende functie, relevant om te vragen naar de manier waarop het huis-aan-huisblad en de gemeente zich tot elkaar verhouden. </w:t>
+      </w:r>
+    </w:p>
+    <w:p>
+      <w:pPr>
+        <w:rPr>
+          <w:rFonts w:ascii="Times New Roman" w:hAnsi="Times New Roman" w:cs="Times New Roman"/>
+          <w:lang w:val="nl-NL"/>
+        </w:rPr>
+      </w:pPr>
+      <w:r>
+        <w:rPr>
+          <w:rFonts w:ascii="Times New Roman" w:hAnsi="Times New Roman" w:cs="Times New Roman"/>
+          <w:lang w:val="nl-NL"/>
+        </w:rPr>
+        <w:t>7.</w:t>
+      </w:r>
+      <w:r>
+        <w:rPr>
+          <w:rFonts w:ascii="Times New Roman" w:hAnsi="Times New Roman" w:cs="Times New Roman"/>
+          <w:lang w:val="nl-NL"/>
+        </w:rPr>
+        <w:tab/>
+        <w:t>Hoe behoudt blad X zijn onafhankelijkheid ten opzichte van de gemeente? (aan journalisten)</w:t>
+      </w:r>
+    </w:p>
+    <w:p>
+      <w:pPr>
+        <w:rPr>
+          <w:rFonts w:ascii="Times New Roman" w:hAnsi="Times New Roman" w:cs="Times New Roman"/>
+          <w:lang w:val="nl-NL"/>
+        </w:rPr>
+      </w:pPr>
+      <w:r>
+        <w:rPr>
+          <w:rFonts w:ascii="Times New Roman" w:hAnsi="Times New Roman" w:cs="Times New Roman"/>
+          <w:lang w:val="nl-NL"/>
+        </w:rPr>
+        <w:t>8.</w:t>
+      </w:r>
+      <w:r>
+        <w:rPr>
+          <w:rFonts w:ascii="Times New Roman" w:hAnsi="Times New Roman" w:cs="Times New Roman"/>
+          <w:lang w:val="nl-NL"/>
+        </w:rPr>
+        <w:tab/>
+        <w:t>Op welke manier werkt de gemeente samen met journalisten van blad X? (aan communicatieprofessionals)</w:t>
+      </w:r>
+    </w:p>
+    <w:p>
+      <w:pPr>
+        <w:rPr>
+          <w:rFonts w:ascii="Times New Roman" w:hAnsi="Times New Roman" w:cs="Times New Roman"/>
+          <w:lang w:val="nl-NL"/>
+        </w:rPr>
+      </w:pPr>
+      <w:r>
+        <w:rPr>
+          <w:rFonts w:ascii="Times New Roman" w:hAnsi="Times New Roman" w:cs="Times New Roman"/>
+          <w:lang w:val="nl-NL"/>
+        </w:rPr>
+        <w:t>Afsluiting</w:t>
+      </w:r>
+    </w:p>
+    <w:p>
+      <w:pPr>
+        <w:rPr>
+          <w:rFonts w:ascii="Times New Roman" w:hAnsi="Times New Roman" w:cs="Times New Roman"/>
+          <w:lang w:val="nl-NL"/>
+        </w:rPr>
+      </w:pPr>
+      <w:r>
+        <w:rPr>
+          <w:rFonts w:ascii="Times New Roman" w:hAnsi="Times New Roman" w:cs="Times New Roman"/>
+          <w:lang w:val="nl-NL"/>
+        </w:rPr>
         <w:lastRenderedPageBreak/>
-        <w:t xml:space="preserve">Door de invloed van corporate communicatie is het voor dit onderzoek, met name voor de vervulling van de informerende en controlerende functie, relevant om te vragen naar de manier waarop het huis-aan-huisblad en de gemeente zich tot elkaar verhouden. </w:t>
-      </w:r>
-    </w:p>
-    <w:p>
-      <w:pPr>
-        <w:rPr>
-          <w:rFonts w:ascii="Times New Roman" w:hAnsi="Times New Roman" w:cs="Times New Roman"/>
-          <w:lang w:val="nl-NL"/>
-        </w:rPr>
-      </w:pPr>
-      <w:r>
-        <w:rPr>
-          <w:rFonts w:ascii="Times New Roman" w:hAnsi="Times New Roman" w:cs="Times New Roman"/>
-          <w:lang w:val="nl-NL"/>
-        </w:rPr>
-        <w:t>7.</w:t>
-      </w:r>
-      <w:r>
-        <w:rPr>
-          <w:rFonts w:ascii="Times New Roman" w:hAnsi="Times New Roman" w:cs="Times New Roman"/>
-          <w:lang w:val="nl-NL"/>
-        </w:rPr>
-        <w:tab/>
-        <w:t>Hoe behoudt blad X zijn onafhankelijkheid ten opzichte van de gemeente? (</w:t>
-      </w:r>
-      <w:proofErr w:type="gramStart"/>
-      <w:r>
-        <w:rPr>
-          <w:rFonts w:ascii="Times New Roman" w:hAnsi="Times New Roman" w:cs="Times New Roman"/>
-          <w:lang w:val="nl-NL"/>
-        </w:rPr>
-        <w:t>aan</w:t>
-      </w:r>
-      <w:proofErr w:type="gramEnd"/>
-      <w:r>
-        <w:rPr>
-          <w:rFonts w:ascii="Times New Roman" w:hAnsi="Times New Roman" w:cs="Times New Roman"/>
-          <w:lang w:val="nl-NL"/>
-        </w:rPr>
-        <w:t xml:space="preserve"> journalisten)</w:t>
-      </w:r>
-    </w:p>
-    <w:p>
-      <w:pPr>
-        <w:rPr>
-          <w:rFonts w:ascii="Times New Roman" w:hAnsi="Times New Roman" w:cs="Times New Roman"/>
-          <w:lang w:val="nl-NL"/>
-        </w:rPr>
-      </w:pPr>
-      <w:r>
-        <w:rPr>
-          <w:rFonts w:ascii="Times New Roman" w:hAnsi="Times New Roman" w:cs="Times New Roman"/>
-          <w:lang w:val="nl-NL"/>
-        </w:rPr>
-        <w:t>8.</w:t>
-      </w:r>
-      <w:r>
-        <w:rPr>
-          <w:rFonts w:ascii="Times New Roman" w:hAnsi="Times New Roman" w:cs="Times New Roman"/>
-          <w:lang w:val="nl-NL"/>
-        </w:rPr>
-        <w:tab/>
-        <w:t>Op welke manier werkt de gemeente samen met journalisten van blad X? (</w:t>
-      </w:r>
-      <w:proofErr w:type="gramStart"/>
-      <w:r>
-        <w:rPr>
-          <w:rFonts w:ascii="Times New Roman" w:hAnsi="Times New Roman" w:cs="Times New Roman"/>
-          <w:lang w:val="nl-NL"/>
-        </w:rPr>
-        <w:t>aan</w:t>
-      </w:r>
-      <w:proofErr w:type="gramEnd"/>
-      <w:r>
-        <w:rPr>
-          <w:rFonts w:ascii="Times New Roman" w:hAnsi="Times New Roman" w:cs="Times New Roman"/>
-          <w:lang w:val="nl-NL"/>
-        </w:rPr>
-        <w:t xml:space="preserve"> communicatieprofessionals)</w:t>
-      </w:r>
-    </w:p>
-    <w:p>
-      <w:pPr>
-        <w:rPr>
-          <w:rFonts w:ascii="Times New Roman" w:hAnsi="Times New Roman" w:cs="Times New Roman"/>
-          <w:lang w:val="nl-NL"/>
-        </w:rPr>
-      </w:pPr>
-      <w:r>
-        <w:rPr>
-          <w:rFonts w:ascii="Times New Roman" w:hAnsi="Times New Roman" w:cs="Times New Roman"/>
-          <w:lang w:val="nl-NL"/>
-        </w:rPr>
-        <w:t>Afsluiting</w:t>
-      </w:r>
-    </w:p>
-    <w:p>
-      <w:pPr>
-        <w:rPr>
-          <w:rFonts w:ascii="Times New Roman" w:hAnsi="Times New Roman" w:cs="Times New Roman"/>
-          <w:lang w:val="nl-NL"/>
-        </w:rPr>
-      </w:pPr>
-      <w:r>
-        <w:rPr>
-          <w:rFonts w:ascii="Times New Roman" w:hAnsi="Times New Roman" w:cs="Times New Roman"/>
-          <w:lang w:val="nl-NL"/>
-        </w:rPr>
         <w:t>9.</w:t>
       </w:r>
       <w:r>
@@ -4630,70 +4644,22 @@
           <w:rFonts w:ascii="Times New Roman" w:hAnsi="Times New Roman" w:cs="Times New Roman"/>
           <w:lang w:val="nl-NL"/>
         </w:rPr>
-        <w:t>De semigestructureerde diepte-interviews worden opgenomen met een telefoon, zodat deze opnames uitgewerkt kunnen worden in een transcript. Deze transcripten vormen het corpus voor de kwalitatieve inhoudsanalyse. Deze analyse vindt plaats door te coderen. De codering maakt het mogelijk om opvallende zaken en patronen in het corpus bloot te leggen (</w:t>
-      </w:r>
-      <w:proofErr w:type="spellStart"/>
-      <w:r>
-        <w:rPr>
-          <w:rFonts w:ascii="Times New Roman" w:hAnsi="Times New Roman" w:cs="Times New Roman"/>
-          <w:lang w:val="nl-NL"/>
-        </w:rPr>
-        <w:t>Koetsenruijter</w:t>
-      </w:r>
-      <w:proofErr w:type="spellEnd"/>
-      <w:r>
-        <w:rPr>
-          <w:rFonts w:ascii="Times New Roman" w:hAnsi="Times New Roman" w:cs="Times New Roman"/>
-          <w:lang w:val="nl-NL"/>
-        </w:rPr>
-        <w:t xml:space="preserve"> &amp; Van Hout, 2018). Het doel hiervan is om een lijst op te stellen van manieren waarop de journalistieke functies worden vervuld in de ogen van betrokken journalisten en communicatieprofessionals. </w:t>
-      </w:r>
-    </w:p>
-    <w:p>
-      <w:pPr>
-        <w:rPr>
-          <w:rFonts w:ascii="Times New Roman" w:hAnsi="Times New Roman" w:cs="Times New Roman"/>
-          <w:lang w:val="nl-NL"/>
-        </w:rPr>
-      </w:pPr>
-      <w:r>
-        <w:rPr>
-          <w:rFonts w:ascii="Times New Roman" w:hAnsi="Times New Roman" w:cs="Times New Roman"/>
-          <w:lang w:val="nl-NL"/>
-        </w:rPr>
-        <w:t>Allereerst worden uit de transcripten relevante thema’s gemarkeerd volgens een kleurensysteem; iedere categorie die bij elkaar hoort krijgt dezelfde kleur toegediend. Na deze categorieën bestudeerd te hebben, worden er X hoofthema’s onderscheidt, die een apart label krijgen. De categorieën worden hierdoor teruggebracht tot een X-aantal manieren waarop de journalistieke functies vervuld worden. De codering is hierdoor data reducerend (</w:t>
-      </w:r>
-      <w:proofErr w:type="spellStart"/>
-      <w:r>
-        <w:rPr>
-          <w:rFonts w:ascii="Times New Roman" w:hAnsi="Times New Roman" w:cs="Times New Roman"/>
-          <w:lang w:val="nl-NL"/>
-        </w:rPr>
-        <w:t>Koetsenruijter</w:t>
-      </w:r>
-      <w:proofErr w:type="spellEnd"/>
-      <w:r>
-        <w:rPr>
-          <w:rFonts w:ascii="Times New Roman" w:hAnsi="Times New Roman" w:cs="Times New Roman"/>
-          <w:lang w:val="nl-NL"/>
-        </w:rPr>
-        <w:t xml:space="preserve"> &amp; Van Hout, 2018).  Door dit analyseproces steeds te herhalen, wordt de lijst van manieren aangevuld totdat er geen nieuwe manieren meer te herkennen zijn (</w:t>
-      </w:r>
-      <w:proofErr w:type="spellStart"/>
-      <w:r>
-        <w:rPr>
-          <w:rFonts w:ascii="Times New Roman" w:hAnsi="Times New Roman" w:cs="Times New Roman"/>
-          <w:lang w:val="nl-NL"/>
-        </w:rPr>
-        <w:t>Koetsenruijter</w:t>
-      </w:r>
-      <w:proofErr w:type="spellEnd"/>
-      <w:r>
-        <w:rPr>
-          <w:rFonts w:ascii="Times New Roman" w:hAnsi="Times New Roman" w:cs="Times New Roman"/>
-          <w:lang w:val="nl-NL"/>
-        </w:rPr>
-        <w:t xml:space="preserve"> &amp; Van Hout, 2018). </w:t>
+        <w:t xml:space="preserve">De semigestructureerde diepte-interviews worden opgenomen met een telefoon, zodat deze opnames uitgewerkt kunnen worden in een transcript. Deze transcripten vormen het corpus voor de kwalitatieve inhoudsanalyse. Deze analyse vindt plaats door te coderen. De codering maakt het mogelijk om opvallende zaken en patronen in het corpus bloot te leggen (Koetsenruijter &amp; Van Hout, 2018). Het doel hiervan is om een lijst op te stellen van manieren waarop de journalistieke functies worden vervuld in de ogen van betrokken journalisten en communicatieprofessionals. </w:t>
+      </w:r>
+    </w:p>
+    <w:p>
+      <w:pPr>
+        <w:rPr>
+          <w:rFonts w:ascii="Times New Roman" w:hAnsi="Times New Roman" w:cs="Times New Roman"/>
+          <w:lang w:val="nl-NL"/>
+        </w:rPr>
+      </w:pPr>
+      <w:r>
+        <w:rPr>
+          <w:rFonts w:ascii="Times New Roman" w:hAnsi="Times New Roman" w:cs="Times New Roman"/>
+          <w:lang w:val="nl-NL"/>
+        </w:rPr>
+        <w:t xml:space="preserve">Allereerst worden uit de transcripten relevante thema’s gemarkeerd volgens een kleurensysteem; iedere categorie die bij elkaar hoort krijgt dezelfde kleur toegediend. Na deze categorieën bestudeerd te hebben, worden er X hoofthema’s onderscheidt, die een apart label krijgen. De categorieën worden hierdoor teruggebracht tot een X-aantal manieren waarop de journalistieke functies vervuld worden. De codering is hierdoor data reducerend (Koetsenruijter &amp; Van Hout, 2018).  Door dit analyseproces steeds te herhalen, wordt de lijst van manieren aangevuld totdat er geen nieuwe manieren meer te herkennen zijn (Koetsenruijter &amp; Van Hout, 2018). </w:t>
       </w:r>
     </w:p>
     <w:p>
@@ -4731,149 +4697,60 @@
           <w:rFonts w:ascii="Times New Roman" w:hAnsi="Times New Roman" w:cs="Times New Roman"/>
           <w:lang w:val="nl-NL"/>
         </w:rPr>
+        <w:t xml:space="preserve">Een nadeel van de kwalitatieve analyse is ‘cherry picking’: het selectief uitlichten van resultaten om een  gewenste conclusie naar voren te brengen (Koetsenruijter &amp; Van Hout, 2018). Hierdoor is het van belang om aandacht te besteden aan validiteit en betrouwbaarheid. </w:t>
+      </w:r>
+    </w:p>
+    <w:p>
+      <w:pPr>
+        <w:rPr>
+          <w:rFonts w:ascii="Times New Roman" w:hAnsi="Times New Roman" w:cs="Times New Roman"/>
+          <w:lang w:val="nl-NL"/>
+        </w:rPr>
+      </w:pPr>
+      <w:r>
+        <w:rPr>
+          <w:rFonts w:ascii="Times New Roman" w:hAnsi="Times New Roman" w:cs="Times New Roman"/>
+          <w:lang w:val="nl-NL"/>
+        </w:rPr>
+        <w:t>Betrouwbaarheid</w:t>
+      </w:r>
+    </w:p>
+    <w:p>
+      <w:pPr>
+        <w:rPr>
+          <w:rFonts w:ascii="Times New Roman" w:hAnsi="Times New Roman" w:cs="Times New Roman"/>
+          <w:lang w:val="nl-NL"/>
+        </w:rPr>
+      </w:pPr>
+      <w:r>
+        <w:rPr>
+          <w:rFonts w:ascii="Times New Roman" w:hAnsi="Times New Roman" w:cs="Times New Roman"/>
+          <w:lang w:val="nl-NL"/>
+        </w:rPr>
+        <w:t xml:space="preserve">Om betrouwbaarheid te verhogen, wordt in deze thesis op transparante wijze gedocumenteerd hoe te werk is gegaan. Daarnaast wordt in de transcripten gezocht naar uitspraken die ingaan tegen de ‘veel voorkomende’ uitspraken. Hierdoor komt naar voren dat niet één bepaalde mening voor iedere respondent </w:t>
+      </w:r>
+      <w:r>
+        <w:rPr>
+          <w:rFonts w:ascii="Times New Roman" w:hAnsi="Times New Roman" w:cs="Times New Roman"/>
+          <w:lang w:val="nl-NL"/>
+        </w:rPr>
         <w:lastRenderedPageBreak/>
-        <w:t>Een nadeel van de kwalitatieve analyse is ‘</w:t>
-      </w:r>
-      <w:proofErr w:type="spellStart"/>
-      <w:r>
-        <w:rPr>
-          <w:rFonts w:ascii="Times New Roman" w:hAnsi="Times New Roman" w:cs="Times New Roman"/>
-          <w:lang w:val="nl-NL"/>
-        </w:rPr>
-        <w:t>cherry</w:t>
-      </w:r>
-      <w:proofErr w:type="spellEnd"/>
-      <w:r>
-        <w:rPr>
-          <w:rFonts w:ascii="Times New Roman" w:hAnsi="Times New Roman" w:cs="Times New Roman"/>
-          <w:lang w:val="nl-NL"/>
-        </w:rPr>
-        <w:t xml:space="preserve"> </w:t>
-      </w:r>
-      <w:proofErr w:type="spellStart"/>
-      <w:r>
-        <w:rPr>
-          <w:rFonts w:ascii="Times New Roman" w:hAnsi="Times New Roman" w:cs="Times New Roman"/>
-          <w:lang w:val="nl-NL"/>
-        </w:rPr>
-        <w:t>picking</w:t>
-      </w:r>
-      <w:proofErr w:type="spellEnd"/>
-      <w:r>
-        <w:rPr>
-          <w:rFonts w:ascii="Times New Roman" w:hAnsi="Times New Roman" w:cs="Times New Roman"/>
-          <w:lang w:val="nl-NL"/>
-        </w:rPr>
-        <w:t xml:space="preserve">’: het selectief uitlichten van resultaten om </w:t>
-      </w:r>
-      <w:proofErr w:type="gramStart"/>
-      <w:r>
-        <w:rPr>
-          <w:rFonts w:ascii="Times New Roman" w:hAnsi="Times New Roman" w:cs="Times New Roman"/>
-          <w:lang w:val="nl-NL"/>
-        </w:rPr>
-        <w:t>een  gewenste</w:t>
-      </w:r>
-      <w:proofErr w:type="gramEnd"/>
-      <w:r>
-        <w:rPr>
-          <w:rFonts w:ascii="Times New Roman" w:hAnsi="Times New Roman" w:cs="Times New Roman"/>
-          <w:lang w:val="nl-NL"/>
-        </w:rPr>
-        <w:t xml:space="preserve"> conclusie naar voren te brengen (</w:t>
-      </w:r>
-      <w:proofErr w:type="spellStart"/>
-      <w:r>
-        <w:rPr>
-          <w:rFonts w:ascii="Times New Roman" w:hAnsi="Times New Roman" w:cs="Times New Roman"/>
-          <w:lang w:val="nl-NL"/>
-        </w:rPr>
-        <w:t>Koetsenruijter</w:t>
-      </w:r>
-      <w:proofErr w:type="spellEnd"/>
-      <w:r>
-        <w:rPr>
-          <w:rFonts w:ascii="Times New Roman" w:hAnsi="Times New Roman" w:cs="Times New Roman"/>
-          <w:lang w:val="nl-NL"/>
-        </w:rPr>
-        <w:t xml:space="preserve"> &amp; Van Hout, 2018). Hierdoor is het van belang om aandacht te besteden aan validiteit en betrouwbaarheid. </w:t>
-      </w:r>
-    </w:p>
-    <w:p>
-      <w:pPr>
-        <w:rPr>
-          <w:rFonts w:ascii="Times New Roman" w:hAnsi="Times New Roman" w:cs="Times New Roman"/>
-          <w:lang w:val="nl-NL"/>
-        </w:rPr>
-      </w:pPr>
-      <w:r>
-        <w:rPr>
-          <w:rFonts w:ascii="Times New Roman" w:hAnsi="Times New Roman" w:cs="Times New Roman"/>
-          <w:lang w:val="nl-NL"/>
-        </w:rPr>
-        <w:t>Betrouwbaarheid</w:t>
-      </w:r>
-    </w:p>
-    <w:p>
-      <w:pPr>
-        <w:rPr>
-          <w:rFonts w:ascii="Times New Roman" w:hAnsi="Times New Roman" w:cs="Times New Roman"/>
-          <w:lang w:val="nl-NL"/>
-        </w:rPr>
-      </w:pPr>
-      <w:r>
-        <w:rPr>
-          <w:rFonts w:ascii="Times New Roman" w:hAnsi="Times New Roman" w:cs="Times New Roman"/>
-          <w:lang w:val="nl-NL"/>
-        </w:rPr>
-        <w:t>Om betrouwbaarheid te verhogen, wordt in deze thesis op transparante wijze gedocumenteerd hoe te werk is gegaan. Daarnaast wordt in de transcripten gezocht naar uitspraken die ingaan tegen de ‘veel voorkomende’ uitspraken. Hierdoor komt naar voren dat niet één bepaalde mening voor iedere respondent geldt. Bovendien waarborgt dit onderzoek de betrouwbaarheid door voldoende voorbeelden te tonen in de resultaten (</w:t>
-      </w:r>
-      <w:proofErr w:type="spellStart"/>
-      <w:r>
-        <w:rPr>
-          <w:rFonts w:ascii="Times New Roman" w:hAnsi="Times New Roman" w:cs="Times New Roman"/>
-          <w:lang w:val="nl-NL"/>
-        </w:rPr>
-        <w:t>Koetsenruijter</w:t>
-      </w:r>
-      <w:proofErr w:type="spellEnd"/>
-      <w:r>
-        <w:rPr>
-          <w:rFonts w:ascii="Times New Roman" w:hAnsi="Times New Roman" w:cs="Times New Roman"/>
-          <w:lang w:val="nl-NL"/>
-        </w:rPr>
-        <w:t xml:space="preserve"> &amp; Van Hout, 2018). </w:t>
-      </w:r>
-    </w:p>
-    <w:p>
-      <w:pPr>
-        <w:rPr>
-          <w:rFonts w:ascii="Times New Roman" w:hAnsi="Times New Roman" w:cs="Times New Roman"/>
-          <w:lang w:val="nl-NL"/>
-        </w:rPr>
-      </w:pPr>
-      <w:r>
-        <w:rPr>
-          <w:rFonts w:ascii="Times New Roman" w:hAnsi="Times New Roman" w:cs="Times New Roman"/>
-          <w:lang w:val="nl-NL"/>
-        </w:rPr>
-        <w:t xml:space="preserve">Het feit dat in dit onderzoek naast lokale journalisten ook communicatieprofessionals bevraagt, leidt tot gewichtigere en betrouwbare resultaten. Deze doelgroep heeft namelijk geen direct belang bij de uitkomsten van het onderzoek, waardoor het risico op sociaal wenselijke antwoorden verkleind is (De jong &amp; </w:t>
-      </w:r>
-      <w:proofErr w:type="spellStart"/>
-      <w:r>
-        <w:rPr>
-          <w:rFonts w:ascii="Times New Roman" w:hAnsi="Times New Roman" w:cs="Times New Roman"/>
-          <w:lang w:val="nl-NL"/>
-        </w:rPr>
-        <w:t>Koetsenruijter</w:t>
-      </w:r>
-      <w:proofErr w:type="spellEnd"/>
-      <w:r>
-        <w:rPr>
-          <w:rFonts w:ascii="Times New Roman" w:hAnsi="Times New Roman" w:cs="Times New Roman"/>
-          <w:lang w:val="nl-NL"/>
-        </w:rPr>
-        <w:t xml:space="preserve">, 2019). </w:t>
+        <w:t xml:space="preserve">geldt. Bovendien waarborgt dit onderzoek de betrouwbaarheid door voldoende voorbeelden te tonen in de resultaten (Koetsenruijter &amp; Van Hout, 2018). </w:t>
+      </w:r>
+    </w:p>
+    <w:p>
+      <w:pPr>
+        <w:rPr>
+          <w:rFonts w:ascii="Times New Roman" w:hAnsi="Times New Roman" w:cs="Times New Roman"/>
+          <w:lang w:val="nl-NL"/>
+        </w:rPr>
+      </w:pPr>
+      <w:r>
+        <w:rPr>
+          <w:rFonts w:ascii="Times New Roman" w:hAnsi="Times New Roman" w:cs="Times New Roman"/>
+          <w:lang w:val="nl-NL"/>
+        </w:rPr>
+        <w:t xml:space="preserve">Het feit dat in dit onderzoek naast lokale journalisten ook communicatieprofessionals bevraagt, leidt tot gewichtigere en betrouwbare resultaten. Deze doelgroep heeft namelijk geen direct belang bij de uitkomsten van het onderzoek, waardoor het risico op sociaal wenselijke antwoorden verkleind is (De jong &amp; Koetsenruijter, 2019). </w:t>
       </w:r>
     </w:p>
     <w:p>
@@ -4939,7 +4816,7 @@
           <w:lang w:val="nl-NL"/>
         </w:rPr>
       </w:pPr>
-      <w:bookmarkStart w:id="12" w:name="_Toc163646870"/>
+      <w:bookmarkStart w:id="11" w:name="_Toc163646870"/>
       <w:r>
         <w:rPr>
           <w:rFonts w:ascii="Roboto" w:hAnsi="Roboto" w:cs="Times New Roman"/>
@@ -4952,6 +4829,30 @@
         </w:rPr>
         <w:t>Onderzoeksobject</w:t>
       </w:r>
+      <w:bookmarkEnd w:id="11"/>
+    </w:p>
+    <w:p>
+      <w:pPr>
+        <w:pStyle w:val="Heading3"/>
+        <w:rPr>
+          <w:rFonts w:ascii="Roboto" w:hAnsi="Roboto"/>
+          <w:b/>
+          <w:bCs/>
+          <w:color w:val="auto"/>
+          <w:lang w:val="nl-NL"/>
+        </w:rPr>
+      </w:pPr>
+      <w:bookmarkStart w:id="12" w:name="_Toc163646871"/>
+      <w:r>
+        <w:rPr>
+          <w:rFonts w:ascii="Roboto" w:hAnsi="Roboto"/>
+          <w:b/>
+          <w:bCs/>
+          <w:color w:val="auto"/>
+          <w:lang w:val="nl-NL"/>
+        </w:rPr>
+        <w:t>Achtergrondinformatie Gemeente IJsselstein</w:t>
+      </w:r>
       <w:bookmarkEnd w:id="12"/>
     </w:p>
     <w:p>
@@ -4965,7 +4866,7 @@
           <w:lang w:val="nl-NL"/>
         </w:rPr>
       </w:pPr>
-      <w:bookmarkStart w:id="13" w:name="_Toc163646871"/>
+      <w:bookmarkStart w:id="13" w:name="_Toc163646872"/>
       <w:r>
         <w:rPr>
           <w:rFonts w:ascii="Roboto" w:hAnsi="Roboto"/>
@@ -4974,7 +4875,7 @@
           <w:color w:val="auto"/>
           <w:lang w:val="nl-NL"/>
         </w:rPr>
-        <w:t>Achtergrondinformatie Gemeente IJsselstein</w:t>
+        <w:t>Onderzoeksobject 1: Zenderstreek</w:t>
       </w:r>
       <w:bookmarkEnd w:id="13"/>
     </w:p>
@@ -4989,7 +4890,7 @@
           <w:lang w:val="nl-NL"/>
         </w:rPr>
       </w:pPr>
-      <w:bookmarkStart w:id="14" w:name="_Toc163646872"/>
+      <w:bookmarkStart w:id="14" w:name="_Toc163646873"/>
       <w:r>
         <w:rPr>
           <w:rFonts w:ascii="Roboto" w:hAnsi="Roboto"/>
@@ -4998,45 +4899,9 @@
           <w:color w:val="auto"/>
           <w:lang w:val="nl-NL"/>
         </w:rPr>
-        <w:t>Onderzoeksobject 1: Zenderstreek</w:t>
+        <w:t>Onderzoeksobject 2: Het kontakt</w:t>
       </w:r>
       <w:bookmarkEnd w:id="14"/>
-    </w:p>
-    <w:p>
-      <w:pPr>
-        <w:pStyle w:val="Heading3"/>
-        <w:rPr>
-          <w:rFonts w:ascii="Roboto" w:hAnsi="Roboto"/>
-          <w:b/>
-          <w:bCs/>
-          <w:color w:val="auto"/>
-          <w:lang w:val="nl-NL"/>
-        </w:rPr>
-      </w:pPr>
-      <w:bookmarkStart w:id="15" w:name="_Toc163646873"/>
-      <w:r>
-        <w:rPr>
-          <w:rFonts w:ascii="Roboto" w:hAnsi="Roboto"/>
-          <w:b/>
-          <w:bCs/>
-          <w:color w:val="auto"/>
-          <w:lang w:val="nl-NL"/>
-        </w:rPr>
-        <w:t xml:space="preserve">Onderzoeksobject 2: Het </w:t>
-      </w:r>
-      <w:proofErr w:type="spellStart"/>
-      <w:r>
-        <w:rPr>
-          <w:rFonts w:ascii="Roboto" w:hAnsi="Roboto"/>
-          <w:b/>
-          <w:bCs/>
-          <w:color w:val="auto"/>
-          <w:lang w:val="nl-NL"/>
-        </w:rPr>
-        <w:t>kontakt</w:t>
-      </w:r>
-      <w:bookmarkEnd w:id="15"/>
-      <w:proofErr w:type="spellEnd"/>
     </w:p>
     <w:p>
       <w:pPr>
@@ -5051,7 +4916,7 @@
           <w:lang w:val="nl-NL"/>
         </w:rPr>
       </w:pPr>
-      <w:bookmarkStart w:id="16" w:name="_Toc163646874"/>
+      <w:bookmarkStart w:id="15" w:name="_Toc163646874"/>
       <w:r>
         <w:rPr>
           <w:rFonts w:ascii="Roboto" w:hAnsi="Roboto" w:cs="Times New Roman"/>
@@ -5064,6 +4929,30 @@
         </w:rPr>
         <w:t>Semigestructureerde interviews</w:t>
       </w:r>
+      <w:bookmarkEnd w:id="15"/>
+    </w:p>
+    <w:p>
+      <w:pPr>
+        <w:pStyle w:val="Heading3"/>
+        <w:rPr>
+          <w:rFonts w:ascii="Roboto" w:hAnsi="Roboto"/>
+          <w:b/>
+          <w:bCs/>
+          <w:color w:val="auto"/>
+          <w:lang w:val="nl-NL"/>
+        </w:rPr>
+      </w:pPr>
+      <w:bookmarkStart w:id="16" w:name="_Toc163646875"/>
+      <w:r>
+        <w:rPr>
+          <w:rFonts w:ascii="Roboto" w:hAnsi="Roboto"/>
+          <w:b/>
+          <w:bCs/>
+          <w:color w:val="auto"/>
+          <w:lang w:val="nl-NL"/>
+        </w:rPr>
+        <w:t>Introductie tot de methode en risico’s ervan</w:t>
+      </w:r>
       <w:bookmarkEnd w:id="16"/>
     </w:p>
     <w:p>
@@ -5077,7 +4966,7 @@
           <w:lang w:val="nl-NL"/>
         </w:rPr>
       </w:pPr>
-      <w:bookmarkStart w:id="17" w:name="_Toc163646875"/>
+      <w:bookmarkStart w:id="17" w:name="_Toc163646876"/>
       <w:r>
         <w:rPr>
           <w:rFonts w:ascii="Roboto" w:hAnsi="Roboto"/>
@@ -5086,33 +4975,9 @@
           <w:color w:val="auto"/>
           <w:lang w:val="nl-NL"/>
         </w:rPr>
-        <w:t>Introductie tot de methode en risico’s ervan</w:t>
+        <w:t>Opzet semigestructureerde interview</w:t>
       </w:r>
       <w:bookmarkEnd w:id="17"/>
-    </w:p>
-    <w:p>
-      <w:pPr>
-        <w:pStyle w:val="Heading3"/>
-        <w:rPr>
-          <w:rFonts w:ascii="Roboto" w:hAnsi="Roboto"/>
-          <w:b/>
-          <w:bCs/>
-          <w:color w:val="auto"/>
-          <w:lang w:val="nl-NL"/>
-        </w:rPr>
-      </w:pPr>
-      <w:bookmarkStart w:id="18" w:name="_Toc163646876"/>
-      <w:r>
-        <w:rPr>
-          <w:rFonts w:ascii="Roboto" w:hAnsi="Roboto"/>
-          <w:b/>
-          <w:bCs/>
-          <w:color w:val="auto"/>
-          <w:lang w:val="nl-NL"/>
-        </w:rPr>
-        <w:t>Opzet semigestructureerde interview</w:t>
-      </w:r>
-      <w:bookmarkEnd w:id="18"/>
     </w:p>
     <w:p>
       <w:pPr>
@@ -5141,7 +5006,7 @@
           <w:lang w:val="nl-NL"/>
         </w:rPr>
       </w:pPr>
-      <w:bookmarkStart w:id="19" w:name="_Toc163646877"/>
+      <w:bookmarkStart w:id="18" w:name="_Toc163646877"/>
       <w:r>
         <w:rPr>
           <w:rFonts w:ascii="Roboto" w:hAnsi="Roboto" w:cs="Times New Roman"/>
@@ -5154,7 +5019,7 @@
         </w:rPr>
         <w:t>Resultaten</w:t>
       </w:r>
-      <w:bookmarkEnd w:id="19"/>
+      <w:bookmarkEnd w:id="18"/>
     </w:p>
     <w:p>
       <w:pPr>
@@ -5225,45 +5090,147 @@
           <w:rFonts w:ascii="Times New Roman" w:hAnsi="Times New Roman" w:cs="Times New Roman"/>
           <w:lang w:val="nl-NL"/>
         </w:rPr>
-        <w:t xml:space="preserve">Ad </w:t>
-      </w:r>
-      <w:proofErr w:type="spellStart"/>
-      <w:r>
-        <w:rPr>
-          <w:rFonts w:ascii="Times New Roman" w:hAnsi="Times New Roman" w:cs="Times New Roman"/>
-          <w:lang w:val="nl-NL"/>
-        </w:rPr>
-        <w:t>Velders</w:t>
-      </w:r>
-      <w:proofErr w:type="spellEnd"/>
-      <w:r>
-        <w:rPr>
-          <w:rFonts w:ascii="Times New Roman" w:hAnsi="Times New Roman" w:cs="Times New Roman"/>
-          <w:lang w:val="nl-NL"/>
-        </w:rPr>
-        <w:t xml:space="preserve"> (Redactiecoördinator Het </w:t>
-      </w:r>
-      <w:proofErr w:type="spellStart"/>
-      <w:r>
-        <w:rPr>
-          <w:rFonts w:ascii="Times New Roman" w:hAnsi="Times New Roman" w:cs="Times New Roman"/>
-          <w:lang w:val="nl-NL"/>
-        </w:rPr>
-        <w:t>Kontakt</w:t>
-      </w:r>
-      <w:proofErr w:type="spellEnd"/>
-      <w:r>
-        <w:rPr>
-          <w:rFonts w:ascii="Times New Roman" w:hAnsi="Times New Roman" w:cs="Times New Roman"/>
-          <w:lang w:val="nl-NL"/>
-        </w:rPr>
-        <w:t xml:space="preserve"> Zenderstreeknieuws)</w:t>
-      </w:r>
-    </w:p>
-    <w:p>
-      <w:pPr>
-        <w:rPr>
-          <w:rFonts w:ascii="Times New Roman" w:hAnsi="Times New Roman" w:cs="Times New Roman"/>
+        <w:t>Ad Velders (Redactiecoördinator Het Kontakt Zenderstreeknieuws)</w:t>
+      </w:r>
+    </w:p>
+    <w:p>
+      <w:pPr>
+        <w:rPr>
+          <w:rFonts w:ascii="Times New Roman" w:hAnsi="Times New Roman" w:cs="Times New Roman"/>
+          <w:lang w:val="nl-NL"/>
+        </w:rPr>
+      </w:pPr>
+    </w:p>
+    <w:p>
+      <w:pPr>
+        <w:rPr>
+          <w:rFonts w:ascii="Times New Roman" w:hAnsi="Times New Roman" w:cs="Times New Roman"/>
+          <w:b/>
+          <w:bCs/>
+          <w:lang w:val="nl-NL"/>
+        </w:rPr>
+      </w:pPr>
+      <w:r>
+        <w:rPr>
+          <w:rFonts w:ascii="Times New Roman" w:hAnsi="Times New Roman" w:cs="Times New Roman"/>
+          <w:b/>
+          <w:bCs/>
+          <w:lang w:val="nl-NL"/>
+        </w:rPr>
+        <w:br w:type="page"/>
+      </w:r>
+    </w:p>
+    <w:p>
+      <w:pPr>
+        <w:rPr>
+          <w:rFonts w:ascii="Times New Roman" w:hAnsi="Times New Roman" w:cs="Times New Roman"/>
+          <w:lang w:val="nl-NL"/>
+        </w:rPr>
+      </w:pPr>
+    </w:p>
+    <w:sdt>
+      <w:sdtPr>
+        <w:id w:val="-1284186442"/>
+        <w:docPartObj>
+          <w:docPartGallery w:val="Bibliographies"/>
+          <w:docPartUnique/>
+        </w:docPartObj>
+      </w:sdtPr>
+      <w:sdtEndPr>
+        <w:rPr>
+          <w:rFonts w:asciiTheme="minorHAnsi" w:eastAsiaTheme="minorHAnsi" w:hAnsiTheme="minorHAnsi" w:cstheme="minorBidi"/>
+          <w:color w:val="auto"/>
+          <w:sz w:val="22"/>
+          <w:szCs w:val="22"/>
+        </w:rPr>
+      </w:sdtEndPr>
+      <w:sdtContent>
+        <w:p>
+          <w:pPr>
+            <w:pStyle w:val="Heading1"/>
+            <w:rPr>
+              <w:b/>
+              <w:bCs/>
+              <w:color w:val="auto"/>
+            </w:rPr>
+          </w:pPr>
+          <w:r>
+            <w:rPr>
+              <w:b/>
+              <w:bCs/>
+              <w:color w:val="auto"/>
+            </w:rPr>
+            <w:t>Bronnen</w:t>
+          </w:r>
+        </w:p>
+        <w:sdt>
+          <w:sdtPr>
+            <w:id w:val="111145805"/>
+            <w:bibliography/>
+          </w:sdtPr>
+          <w:sdtContent>
+            <w:p>
+              <w:pPr>
+                <w:pStyle w:val="Bibliography"/>
+                <w:ind w:left="720" w:hanging="720"/>
+                <w:rPr>
+                  <w:noProof/>
+                  <w:kern w:val="0"/>
+                  <w:sz w:val="24"/>
+                  <w:szCs w:val="24"/>
+                  <w14:ligatures w14:val="none"/>
+                </w:rPr>
+              </w:pPr>
+              <w:r>
+                <w:fldChar w:fldCharType="begin"/>
+              </w:r>
+              <w:r>
+                <w:instrText xml:space="preserve"> BIBLIOGRAPHY </w:instrText>
+              </w:r>
+              <w:r>
+                <w:fldChar w:fldCharType="separate"/>
+              </w:r>
+              <w:r>
+                <w:rPr>
+                  <w:noProof/>
+                </w:rPr>
+                <w:t xml:space="preserve">Jenkins, J., &amp; Graves, L. (2024). Do More with Less: Minimizing Competitive Tensions in Collaborative Local Journalism. </w:t>
+              </w:r>
+              <w:r>
+                <w:rPr>
+                  <w:i/>
+                  <w:iCs/>
+                  <w:noProof/>
+                </w:rPr>
+                <w:t>Digital Journalism</w:t>
+              </w:r>
+              <w:r>
+                <w:rPr>
+                  <w:noProof/>
+                </w:rPr>
+                <w:t>, 101-120.</w:t>
+              </w:r>
+            </w:p>
+            <w:p>
+              <w:r>
+                <w:rPr>
+                  <w:b/>
+                  <w:bCs/>
+                  <w:noProof/>
+                </w:rPr>
+                <w:fldChar w:fldCharType="end"/>
+              </w:r>
+            </w:p>
+          </w:sdtContent>
+        </w:sdt>
+      </w:sdtContent>
+    </w:sdt>
+    <w:p>
+      <w:pPr>
+        <w:rPr>
+          <w:rFonts w:ascii="Times New Roman" w:hAnsi="Times New Roman" w:cs="Times New Roman"/>
+          <w:b/>
+          <w:bCs/>
           <w:lang w:val="nl-NL"/>
         </w:rPr>
       </w:pPr>
@@ -5286,745 +5253,420 @@
         </w:rPr>
         <w:t>Stroud – van Duyn (2023)</w:t>
       </w:r>
-    </w:p>
-    <w:p>
-      <w:pPr>
-        <w:rPr>
-          <w:rFonts w:ascii="Times New Roman" w:hAnsi="Times New Roman" w:cs="Times New Roman"/>
-          <w:b/>
-          <w:bCs/>
-          <w:lang w:val="nl-NL"/>
-        </w:rPr>
-      </w:pPr>
-      <w:proofErr w:type="spellStart"/>
-      <w:r>
-        <w:rPr>
-          <w:rFonts w:ascii="Times New Roman" w:hAnsi="Times New Roman" w:cs="Times New Roman"/>
-          <w:b/>
-          <w:bCs/>
-          <w:lang w:val="nl-NL"/>
-        </w:rPr>
-        <w:t>Curbing</w:t>
-      </w:r>
-      <w:proofErr w:type="spellEnd"/>
-      <w:r>
-        <w:rPr>
-          <w:rFonts w:ascii="Times New Roman" w:hAnsi="Times New Roman" w:cs="Times New Roman"/>
-          <w:b/>
-          <w:bCs/>
-          <w:lang w:val="nl-NL"/>
-        </w:rPr>
-        <w:t xml:space="preserve"> </w:t>
-      </w:r>
-      <w:proofErr w:type="spellStart"/>
-      <w:r>
-        <w:rPr>
-          <w:rFonts w:ascii="Times New Roman" w:hAnsi="Times New Roman" w:cs="Times New Roman"/>
-          <w:b/>
-          <w:bCs/>
-          <w:lang w:val="nl-NL"/>
-        </w:rPr>
-        <w:t>the</w:t>
-      </w:r>
-      <w:proofErr w:type="spellEnd"/>
-      <w:r>
-        <w:rPr>
-          <w:rFonts w:ascii="Times New Roman" w:hAnsi="Times New Roman" w:cs="Times New Roman"/>
-          <w:b/>
-          <w:bCs/>
-          <w:lang w:val="nl-NL"/>
-        </w:rPr>
-        <w:t xml:space="preserve"> </w:t>
-      </w:r>
-      <w:proofErr w:type="spellStart"/>
-      <w:r>
-        <w:rPr>
-          <w:rFonts w:ascii="Times New Roman" w:hAnsi="Times New Roman" w:cs="Times New Roman"/>
-          <w:b/>
-          <w:bCs/>
-          <w:lang w:val="nl-NL"/>
-        </w:rPr>
-        <w:t>decline</w:t>
-      </w:r>
-      <w:proofErr w:type="spellEnd"/>
-      <w:r>
-        <w:rPr>
-          <w:rFonts w:ascii="Times New Roman" w:hAnsi="Times New Roman" w:cs="Times New Roman"/>
-          <w:b/>
-          <w:bCs/>
-          <w:lang w:val="nl-NL"/>
-        </w:rPr>
-        <w:t xml:space="preserve"> of </w:t>
-      </w:r>
-      <w:proofErr w:type="spellStart"/>
-      <w:r>
-        <w:rPr>
-          <w:rFonts w:ascii="Times New Roman" w:hAnsi="Times New Roman" w:cs="Times New Roman"/>
-          <w:b/>
-          <w:bCs/>
-          <w:lang w:val="nl-NL"/>
-        </w:rPr>
-        <w:t>local</w:t>
-      </w:r>
-      <w:proofErr w:type="spellEnd"/>
-      <w:r>
-        <w:rPr>
-          <w:rFonts w:ascii="Times New Roman" w:hAnsi="Times New Roman" w:cs="Times New Roman"/>
-          <w:b/>
-          <w:bCs/>
-          <w:lang w:val="nl-NL"/>
-        </w:rPr>
-        <w:t xml:space="preserve"> </w:t>
-      </w:r>
-      <w:proofErr w:type="spellStart"/>
-      <w:r>
-        <w:rPr>
-          <w:rFonts w:ascii="Times New Roman" w:hAnsi="Times New Roman" w:cs="Times New Roman"/>
-          <w:b/>
-          <w:bCs/>
-          <w:lang w:val="nl-NL"/>
-        </w:rPr>
-        <w:t>news</w:t>
-      </w:r>
-      <w:proofErr w:type="spellEnd"/>
-      <w:r>
-        <w:rPr>
-          <w:rFonts w:ascii="Times New Roman" w:hAnsi="Times New Roman" w:cs="Times New Roman"/>
-          <w:b/>
-          <w:bCs/>
-          <w:lang w:val="nl-NL"/>
-        </w:rPr>
-        <w:t xml:space="preserve"> </w:t>
-      </w:r>
-      <w:proofErr w:type="spellStart"/>
-      <w:r>
-        <w:rPr>
-          <w:rFonts w:ascii="Times New Roman" w:hAnsi="Times New Roman" w:cs="Times New Roman"/>
-          <w:b/>
-          <w:bCs/>
-          <w:lang w:val="nl-NL"/>
-        </w:rPr>
-        <w:t>by</w:t>
-      </w:r>
-      <w:proofErr w:type="spellEnd"/>
-      <w:r>
-        <w:rPr>
-          <w:rFonts w:ascii="Times New Roman" w:hAnsi="Times New Roman" w:cs="Times New Roman"/>
-          <w:b/>
-          <w:bCs/>
-          <w:lang w:val="nl-NL"/>
-        </w:rPr>
-        <w:t xml:space="preserve"> building </w:t>
-      </w:r>
-      <w:proofErr w:type="spellStart"/>
-      <w:r>
-        <w:rPr>
-          <w:rFonts w:ascii="Times New Roman" w:hAnsi="Times New Roman" w:cs="Times New Roman"/>
-          <w:b/>
-          <w:bCs/>
-          <w:lang w:val="nl-NL"/>
-        </w:rPr>
-        <w:t>relationships</w:t>
-      </w:r>
-      <w:proofErr w:type="spellEnd"/>
-      <w:r>
-        <w:rPr>
-          <w:rFonts w:ascii="Times New Roman" w:hAnsi="Times New Roman" w:cs="Times New Roman"/>
-          <w:b/>
-          <w:bCs/>
-          <w:lang w:val="nl-NL"/>
-        </w:rPr>
-        <w:t>,</w:t>
-      </w:r>
-    </w:p>
-    <w:p>
-      <w:pPr>
-        <w:rPr>
-          <w:rFonts w:ascii="Times New Roman" w:hAnsi="Times New Roman" w:cs="Times New Roman"/>
-          <w:lang w:val="nl-NL"/>
-        </w:rPr>
-      </w:pPr>
-      <w:proofErr w:type="spellStart"/>
-      <w:r>
-        <w:rPr>
-          <w:rFonts w:ascii="Times New Roman" w:hAnsi="Times New Roman" w:cs="Times New Roman"/>
-          <w:lang w:val="nl-NL"/>
-        </w:rPr>
-        <w:t>Engaged</w:t>
-      </w:r>
-      <w:proofErr w:type="spellEnd"/>
-      <w:r>
-        <w:rPr>
-          <w:rFonts w:ascii="Times New Roman" w:hAnsi="Times New Roman" w:cs="Times New Roman"/>
-          <w:lang w:val="nl-NL"/>
-        </w:rPr>
-        <w:t xml:space="preserve"> </w:t>
-      </w:r>
-      <w:proofErr w:type="spellStart"/>
-      <w:r>
-        <w:rPr>
-          <w:rFonts w:ascii="Times New Roman" w:hAnsi="Times New Roman" w:cs="Times New Roman"/>
-          <w:lang w:val="nl-NL"/>
-        </w:rPr>
-        <w:t>journalism</w:t>
-      </w:r>
-      <w:proofErr w:type="spellEnd"/>
-    </w:p>
-    <w:p>
-      <w:pPr>
-        <w:pStyle w:val="ListParagraph"/>
-        <w:numPr>
-          <w:ilvl w:val="0"/>
-          <w:numId w:val="4"/>
-        </w:numPr>
-        <w:rPr>
-          <w:rFonts w:ascii="Times New Roman" w:hAnsi="Times New Roman" w:cs="Times New Roman"/>
-          <w:lang w:val="nl-NL"/>
-        </w:rPr>
-      </w:pPr>
-      <w:r>
-        <w:rPr>
-          <w:rFonts w:ascii="Times New Roman" w:hAnsi="Times New Roman" w:cs="Times New Roman"/>
-          <w:lang w:val="nl-NL"/>
-        </w:rPr>
-        <w:t xml:space="preserve">Over en weer </w:t>
-      </w:r>
-      <w:proofErr w:type="spellStart"/>
-      <w:r>
-        <w:rPr>
-          <w:rFonts w:ascii="Times New Roman" w:hAnsi="Times New Roman" w:cs="Times New Roman"/>
-          <w:lang w:val="nl-NL"/>
-        </w:rPr>
-        <w:t>process</w:t>
-      </w:r>
-      <w:proofErr w:type="spellEnd"/>
-    </w:p>
-    <w:p>
-      <w:pPr>
-        <w:pStyle w:val="ListParagraph"/>
-        <w:numPr>
-          <w:ilvl w:val="0"/>
-          <w:numId w:val="4"/>
-        </w:numPr>
-        <w:rPr>
-          <w:rFonts w:ascii="Times New Roman" w:hAnsi="Times New Roman" w:cs="Times New Roman"/>
-          <w:lang w:val="nl-NL"/>
-        </w:rPr>
-      </w:pPr>
-      <w:r>
-        <w:rPr>
-          <w:rFonts w:ascii="Times New Roman" w:hAnsi="Times New Roman" w:cs="Times New Roman"/>
-          <w:lang w:val="nl-NL"/>
-        </w:rPr>
-        <w:t>HERKEN,</w:t>
-      </w:r>
-    </w:p>
-    <w:p>
-      <w:pPr>
-        <w:pStyle w:val="ListParagraph"/>
-        <w:numPr>
-          <w:ilvl w:val="1"/>
-          <w:numId w:val="4"/>
-        </w:numPr>
-        <w:rPr>
-          <w:rFonts w:ascii="Times New Roman" w:hAnsi="Times New Roman" w:cs="Times New Roman"/>
-          <w:lang w:val="nl-NL"/>
-        </w:rPr>
-      </w:pPr>
-      <w:r>
-        <w:rPr>
-          <w:rFonts w:ascii="Times New Roman" w:hAnsi="Times New Roman" w:cs="Times New Roman"/>
-          <w:lang w:val="nl-NL"/>
-        </w:rPr>
-        <w:t>Vraag gestuurde journalistiek</w:t>
-      </w:r>
-    </w:p>
-    <w:p>
-      <w:pPr>
-        <w:pStyle w:val="ListParagraph"/>
-        <w:numPr>
-          <w:ilvl w:val="1"/>
-          <w:numId w:val="4"/>
-        </w:numPr>
-        <w:rPr>
-          <w:rFonts w:ascii="Times New Roman" w:hAnsi="Times New Roman" w:cs="Times New Roman"/>
-          <w:lang w:val="nl-NL"/>
-        </w:rPr>
-      </w:pPr>
-      <w:r>
-        <w:rPr>
-          <w:rFonts w:ascii="Times New Roman" w:hAnsi="Times New Roman" w:cs="Times New Roman"/>
-          <w:lang w:val="nl-NL"/>
-        </w:rPr>
-        <w:t>Vragen aan lezers naar welk nieuws vraag is</w:t>
-      </w:r>
-    </w:p>
-    <w:p>
-      <w:pPr>
-        <w:pStyle w:val="ListParagraph"/>
-        <w:numPr>
-          <w:ilvl w:val="0"/>
-          <w:numId w:val="4"/>
-        </w:numPr>
-        <w:rPr>
-          <w:rFonts w:ascii="Times New Roman" w:hAnsi="Times New Roman" w:cs="Times New Roman"/>
-          <w:lang w:val="nl-NL"/>
-        </w:rPr>
-      </w:pPr>
-      <w:r>
-        <w:rPr>
-          <w:rFonts w:ascii="Times New Roman" w:hAnsi="Times New Roman" w:cs="Times New Roman"/>
-          <w:lang w:val="nl-NL"/>
-        </w:rPr>
-        <w:t>Hierdoor lezers meer betrokken</w:t>
-      </w:r>
-    </w:p>
-    <w:p>
-      <w:pPr>
-        <w:rPr>
-          <w:rFonts w:ascii="Times New Roman" w:hAnsi="Times New Roman" w:cs="Times New Roman"/>
-          <w:lang w:val="nl-NL"/>
-        </w:rPr>
-      </w:pPr>
-    </w:p>
-    <w:p>
-      <w:pPr>
-        <w:rPr>
-          <w:rFonts w:ascii="Times New Roman" w:hAnsi="Times New Roman" w:cs="Times New Roman"/>
-          <w:lang w:val="nl-NL"/>
-        </w:rPr>
-      </w:pPr>
-      <w:r>
-        <w:rPr>
-          <w:rFonts w:ascii="Times New Roman" w:hAnsi="Times New Roman" w:cs="Times New Roman"/>
-          <w:lang w:val="nl-NL"/>
-        </w:rPr>
-        <w:t>8 redacties doen het experiment, met deze methode</w:t>
-      </w:r>
-    </w:p>
-    <w:p>
-      <w:pPr>
-        <w:rPr>
-          <w:rFonts w:ascii="Times New Roman" w:hAnsi="Times New Roman" w:cs="Times New Roman"/>
-          <w:lang w:val="nl-NL"/>
-        </w:rPr>
-      </w:pPr>
-      <w:r>
-        <w:rPr>
-          <w:rFonts w:ascii="Times New Roman" w:hAnsi="Times New Roman" w:cs="Times New Roman"/>
-          <w:lang w:val="nl-NL"/>
-        </w:rPr>
-        <w:t>En 8 redacties met huidige stand van zaken.</w:t>
-      </w:r>
-    </w:p>
-    <w:p>
-      <w:pPr>
-        <w:rPr>
-          <w:rFonts w:ascii="Times New Roman" w:hAnsi="Times New Roman" w:cs="Times New Roman"/>
-          <w:lang w:val="nl-NL"/>
-        </w:rPr>
-      </w:pPr>
-      <w:r>
-        <w:rPr>
-          <w:rFonts w:ascii="Times New Roman" w:hAnsi="Times New Roman" w:cs="Times New Roman"/>
-          <w:lang w:val="nl-NL"/>
-        </w:rPr>
-        <w:t xml:space="preserve">Eerste causale bewijs, meer nieuwe abonnementen verkocht. Geen reactie op verlengen van abonnement. </w:t>
-      </w:r>
-    </w:p>
-    <w:p>
-      <w:pPr>
-        <w:rPr>
-          <w:rFonts w:ascii="Times New Roman" w:hAnsi="Times New Roman" w:cs="Times New Roman"/>
-          <w:lang w:val="nl-NL"/>
-        </w:rPr>
-      </w:pPr>
-      <w:r>
-        <w:rPr>
-          <w:rFonts w:ascii="Times New Roman" w:hAnsi="Times New Roman" w:cs="Times New Roman"/>
-          <w:lang w:val="nl-NL"/>
-        </w:rPr>
-        <w:t>Meetbaar meer maar niet essentiële groei (GEEN GOED TEKEN DUS)</w:t>
-      </w:r>
-    </w:p>
-    <w:p>
-      <w:pPr>
-        <w:rPr>
-          <w:rFonts w:ascii="Times New Roman" w:hAnsi="Times New Roman" w:cs="Times New Roman"/>
-          <w:lang w:val="nl-NL"/>
-        </w:rPr>
-      </w:pPr>
-      <w:r>
-        <w:rPr>
-          <w:rFonts w:ascii="Times New Roman" w:hAnsi="Times New Roman" w:cs="Times New Roman"/>
-          <w:lang w:val="nl-NL"/>
-        </w:rPr>
-        <w:t>Als je vraagt aan mensen de waarde die ze hechten aan lokale journalistiek, bleek er wel verschil te zijn</w:t>
-      </w:r>
-    </w:p>
-    <w:p>
-      <w:pPr>
-        <w:rPr>
-          <w:rFonts w:ascii="Times New Roman" w:hAnsi="Times New Roman" w:cs="Times New Roman"/>
-          <w:lang w:val="nl-NL"/>
-        </w:rPr>
-      </w:pPr>
-      <w:r>
-        <w:rPr>
-          <w:rFonts w:ascii="Times New Roman" w:hAnsi="Times New Roman" w:cs="Times New Roman"/>
-          <w:lang w:val="nl-NL"/>
-        </w:rPr>
-        <w:t>Positief einde</w:t>
-      </w:r>
-    </w:p>
-    <w:p>
-      <w:pPr>
-        <w:rPr>
-          <w:rFonts w:ascii="Times New Roman" w:hAnsi="Times New Roman" w:cs="Times New Roman"/>
-          <w:lang w:val="nl-NL"/>
-        </w:rPr>
-      </w:pPr>
-      <w:r>
-        <w:rPr>
-          <w:rFonts w:ascii="Times New Roman" w:hAnsi="Times New Roman" w:cs="Times New Roman"/>
-          <w:lang w:val="nl-NL"/>
-        </w:rPr>
-        <w:t>Drie punten voor zorgen</w:t>
-      </w:r>
-    </w:p>
-    <w:p>
-      <w:pPr>
-        <w:pStyle w:val="ListParagraph"/>
-        <w:numPr>
-          <w:ilvl w:val="0"/>
-          <w:numId w:val="4"/>
-        </w:numPr>
-        <w:rPr>
-          <w:rFonts w:ascii="Times New Roman" w:hAnsi="Times New Roman" w:cs="Times New Roman"/>
-          <w:lang w:val="nl-NL"/>
-        </w:rPr>
-      </w:pPr>
-      <w:proofErr w:type="spellStart"/>
-      <w:r>
-        <w:rPr>
-          <w:rFonts w:ascii="Times New Roman" w:hAnsi="Times New Roman" w:cs="Times New Roman"/>
-          <w:lang w:val="nl-NL"/>
-        </w:rPr>
-        <w:t>Staff</w:t>
-      </w:r>
-      <w:proofErr w:type="spellEnd"/>
-      <w:r>
-        <w:rPr>
-          <w:rFonts w:ascii="Times New Roman" w:hAnsi="Times New Roman" w:cs="Times New Roman"/>
-          <w:lang w:val="nl-NL"/>
-        </w:rPr>
-        <w:t xml:space="preserve"> </w:t>
-      </w:r>
-      <w:proofErr w:type="spellStart"/>
-      <w:r>
-        <w:rPr>
-          <w:rFonts w:ascii="Times New Roman" w:hAnsi="Times New Roman" w:cs="Times New Roman"/>
-          <w:lang w:val="nl-NL"/>
-        </w:rPr>
-        <w:t>workload</w:t>
-      </w:r>
-      <w:proofErr w:type="spellEnd"/>
-      <w:r>
-        <w:rPr>
-          <w:rFonts w:ascii="Times New Roman" w:hAnsi="Times New Roman" w:cs="Times New Roman"/>
-          <w:lang w:val="nl-NL"/>
-        </w:rPr>
-        <w:t xml:space="preserve"> (meer werk voor werknemers)</w:t>
-      </w:r>
-    </w:p>
-    <w:p>
-      <w:pPr>
-        <w:pStyle w:val="ListParagraph"/>
-        <w:numPr>
-          <w:ilvl w:val="0"/>
-          <w:numId w:val="4"/>
-        </w:numPr>
-        <w:rPr>
-          <w:rFonts w:ascii="Times New Roman" w:hAnsi="Times New Roman" w:cs="Times New Roman"/>
-          <w:lang w:val="nl-NL"/>
-        </w:rPr>
-      </w:pPr>
-      <w:r>
-        <w:rPr>
-          <w:rFonts w:ascii="Times New Roman" w:hAnsi="Times New Roman" w:cs="Times New Roman"/>
-          <w:lang w:val="nl-NL"/>
-        </w:rPr>
-        <w:t xml:space="preserve">Question </w:t>
-      </w:r>
-      <w:proofErr w:type="spellStart"/>
-      <w:r>
-        <w:rPr>
-          <w:rFonts w:ascii="Times New Roman" w:hAnsi="Times New Roman" w:cs="Times New Roman"/>
-          <w:lang w:val="nl-NL"/>
-        </w:rPr>
-        <w:t>quality</w:t>
-      </w:r>
-      <w:proofErr w:type="spellEnd"/>
-      <w:r>
-        <w:rPr>
-          <w:rFonts w:ascii="Times New Roman" w:hAnsi="Times New Roman" w:cs="Times New Roman"/>
-          <w:lang w:val="nl-NL"/>
-        </w:rPr>
-        <w:t xml:space="preserve"> (meer kans op trollen, rare vragen)</w:t>
-      </w:r>
-    </w:p>
-    <w:p>
-      <w:pPr>
-        <w:pStyle w:val="ListParagraph"/>
-        <w:numPr>
-          <w:ilvl w:val="0"/>
-          <w:numId w:val="4"/>
-        </w:numPr>
-        <w:rPr>
-          <w:rFonts w:ascii="Times New Roman" w:hAnsi="Times New Roman" w:cs="Times New Roman"/>
-          <w:lang w:val="nl-NL"/>
-        </w:rPr>
-      </w:pPr>
-      <w:proofErr w:type="spellStart"/>
-      <w:r>
-        <w:rPr>
-          <w:rFonts w:ascii="Times New Roman" w:hAnsi="Times New Roman" w:cs="Times New Roman"/>
-          <w:lang w:val="nl-NL"/>
-        </w:rPr>
-        <w:t>Repeat</w:t>
-      </w:r>
-      <w:proofErr w:type="spellEnd"/>
-      <w:r>
-        <w:rPr>
-          <w:rFonts w:ascii="Times New Roman" w:hAnsi="Times New Roman" w:cs="Times New Roman"/>
-          <w:lang w:val="nl-NL"/>
-        </w:rPr>
-        <w:t xml:space="preserve"> </w:t>
-      </w:r>
-      <w:proofErr w:type="spellStart"/>
-      <w:r>
-        <w:rPr>
-          <w:rFonts w:ascii="Times New Roman" w:hAnsi="Times New Roman" w:cs="Times New Roman"/>
-          <w:lang w:val="nl-NL"/>
-        </w:rPr>
-        <w:t>submitters</w:t>
-      </w:r>
-      <w:proofErr w:type="spellEnd"/>
-      <w:r>
-        <w:rPr>
-          <w:rFonts w:ascii="Times New Roman" w:hAnsi="Times New Roman" w:cs="Times New Roman"/>
-          <w:lang w:val="nl-NL"/>
-        </w:rPr>
-        <w:t xml:space="preserve"> (mensen hele tijd vragen stellen)</w:t>
-      </w:r>
-    </w:p>
-    <w:p>
-      <w:pPr>
-        <w:rPr>
-          <w:rFonts w:ascii="Times New Roman" w:hAnsi="Times New Roman" w:cs="Times New Roman"/>
-          <w:lang w:val="nl-NL"/>
-        </w:rPr>
-      </w:pPr>
-    </w:p>
-    <w:p>
-      <w:pPr>
-        <w:rPr>
-          <w:rFonts w:ascii="Times New Roman" w:hAnsi="Times New Roman" w:cs="Times New Roman"/>
-          <w:lang w:val="nl-NL"/>
-        </w:rPr>
-      </w:pPr>
-    </w:p>
-    <w:p>
-      <w:pPr>
-        <w:rPr>
-          <w:rFonts w:ascii="Times New Roman" w:hAnsi="Times New Roman" w:cs="Times New Roman"/>
-          <w:b/>
-          <w:bCs/>
-          <w:lang w:val="nl-NL"/>
-        </w:rPr>
-      </w:pPr>
-      <w:proofErr w:type="spellStart"/>
-      <w:r>
-        <w:rPr>
-          <w:rFonts w:ascii="Times New Roman" w:hAnsi="Times New Roman" w:cs="Times New Roman"/>
-          <w:b/>
-          <w:bCs/>
-          <w:lang w:val="nl-NL"/>
-        </w:rPr>
-        <w:t>Gostera</w:t>
-      </w:r>
-      <w:proofErr w:type="spellEnd"/>
-      <w:r>
-        <w:rPr>
-          <w:rFonts w:ascii="Times New Roman" w:hAnsi="Times New Roman" w:cs="Times New Roman"/>
-          <w:b/>
-          <w:bCs/>
-          <w:lang w:val="nl-NL"/>
-        </w:rPr>
-        <w:t xml:space="preserve">! Meijer (2020) </w:t>
-      </w:r>
-      <w:proofErr w:type="spellStart"/>
-      <w:r>
-        <w:rPr>
-          <w:rFonts w:ascii="Times New Roman" w:hAnsi="Times New Roman" w:cs="Times New Roman"/>
-          <w:b/>
-          <w:bCs/>
-          <w:lang w:val="nl-NL"/>
-        </w:rPr>
-        <w:t>what</w:t>
-      </w:r>
-      <w:proofErr w:type="spellEnd"/>
-      <w:r>
-        <w:rPr>
-          <w:rFonts w:ascii="Times New Roman" w:hAnsi="Times New Roman" w:cs="Times New Roman"/>
-          <w:b/>
-          <w:bCs/>
-          <w:lang w:val="nl-NL"/>
-        </w:rPr>
-        <w:t xml:space="preserve"> does </w:t>
-      </w:r>
-      <w:proofErr w:type="spellStart"/>
-      <w:r>
-        <w:rPr>
-          <w:rFonts w:ascii="Times New Roman" w:hAnsi="Times New Roman" w:cs="Times New Roman"/>
-          <w:b/>
-          <w:bCs/>
-          <w:lang w:val="nl-NL"/>
-        </w:rPr>
-        <w:t>the</w:t>
-      </w:r>
-      <w:proofErr w:type="spellEnd"/>
-      <w:r>
-        <w:rPr>
-          <w:rFonts w:ascii="Times New Roman" w:hAnsi="Times New Roman" w:cs="Times New Roman"/>
-          <w:b/>
-          <w:bCs/>
-          <w:lang w:val="nl-NL"/>
-        </w:rPr>
-        <w:t xml:space="preserve"> </w:t>
-      </w:r>
-      <w:proofErr w:type="spellStart"/>
-      <w:r>
-        <w:rPr>
-          <w:rFonts w:ascii="Times New Roman" w:hAnsi="Times New Roman" w:cs="Times New Roman"/>
-          <w:b/>
-          <w:bCs/>
-          <w:lang w:val="nl-NL"/>
-        </w:rPr>
-        <w:t>audience</w:t>
-      </w:r>
-      <w:proofErr w:type="spellEnd"/>
-      <w:r>
-        <w:rPr>
-          <w:rFonts w:ascii="Times New Roman" w:hAnsi="Times New Roman" w:cs="Times New Roman"/>
-          <w:b/>
-          <w:bCs/>
-          <w:lang w:val="nl-NL"/>
-        </w:rPr>
-        <w:t xml:space="preserve"> </w:t>
-      </w:r>
-      <w:proofErr w:type="spellStart"/>
-      <w:r>
-        <w:rPr>
-          <w:rFonts w:ascii="Times New Roman" w:hAnsi="Times New Roman" w:cs="Times New Roman"/>
-          <w:b/>
-          <w:bCs/>
-          <w:lang w:val="nl-NL"/>
-        </w:rPr>
-        <w:t>experience</w:t>
-      </w:r>
-      <w:proofErr w:type="spellEnd"/>
-    </w:p>
-    <w:p>
-      <w:pPr>
-        <w:rPr>
-          <w:rFonts w:ascii="Times New Roman" w:hAnsi="Times New Roman" w:cs="Times New Roman"/>
-          <w:lang w:val="nl-NL"/>
-        </w:rPr>
-      </w:pPr>
-      <w:r>
-        <w:rPr>
-          <w:rFonts w:ascii="Times New Roman" w:hAnsi="Times New Roman" w:cs="Times New Roman"/>
-          <w:lang w:val="nl-NL"/>
-        </w:rPr>
-        <w:t xml:space="preserve">Kenmerk van lokale journalistiek is als je </w:t>
-      </w:r>
-      <w:proofErr w:type="spellStart"/>
-      <w:r>
-        <w:rPr>
-          <w:rFonts w:ascii="Times New Roman" w:hAnsi="Times New Roman" w:cs="Times New Roman"/>
-          <w:lang w:val="nl-NL"/>
-        </w:rPr>
-        <w:t>audience</w:t>
-      </w:r>
-      <w:proofErr w:type="spellEnd"/>
-      <w:r>
-        <w:rPr>
-          <w:rFonts w:ascii="Times New Roman" w:hAnsi="Times New Roman" w:cs="Times New Roman"/>
-          <w:lang w:val="nl-NL"/>
-        </w:rPr>
-        <w:t xml:space="preserve"> georiënteerd bent</w:t>
-      </w:r>
-    </w:p>
-    <w:p>
-      <w:pPr>
-        <w:rPr>
-          <w:rFonts w:ascii="Times New Roman" w:hAnsi="Times New Roman" w:cs="Times New Roman"/>
-          <w:lang w:val="nl-NL"/>
-        </w:rPr>
-      </w:pPr>
-      <w:r>
-        <w:rPr>
-          <w:rFonts w:ascii="Times New Roman" w:hAnsi="Times New Roman" w:cs="Times New Roman"/>
-          <w:lang w:val="nl-NL"/>
-        </w:rPr>
-        <w:t xml:space="preserve">Veel </w:t>
-      </w:r>
-      <w:proofErr w:type="spellStart"/>
-      <w:r>
-        <w:rPr>
-          <w:rFonts w:ascii="Times New Roman" w:hAnsi="Times New Roman" w:cs="Times New Roman"/>
-          <w:lang w:val="nl-NL"/>
-        </w:rPr>
-        <w:t>consumeerders</w:t>
-      </w:r>
-      <w:proofErr w:type="spellEnd"/>
-      <w:r>
-        <w:rPr>
-          <w:rFonts w:ascii="Times New Roman" w:hAnsi="Times New Roman" w:cs="Times New Roman"/>
-          <w:lang w:val="nl-NL"/>
-        </w:rPr>
-        <w:t xml:space="preserve"> wachten niet op de </w:t>
-      </w:r>
-      <w:proofErr w:type="gramStart"/>
-      <w:r>
-        <w:rPr>
-          <w:rFonts w:ascii="Times New Roman" w:hAnsi="Times New Roman" w:cs="Times New Roman"/>
-          <w:lang w:val="nl-NL"/>
-        </w:rPr>
-        <w:t>waakhond functie</w:t>
-      </w:r>
-      <w:proofErr w:type="gramEnd"/>
-    </w:p>
-    <w:p>
-      <w:pPr>
-        <w:rPr>
-          <w:rFonts w:ascii="Times New Roman" w:hAnsi="Times New Roman" w:cs="Times New Roman"/>
-          <w:lang w:val="nl-NL"/>
-        </w:rPr>
-      </w:pPr>
-    </w:p>
-    <w:p>
-      <w:pPr>
-        <w:rPr>
-          <w:rFonts w:ascii="Times New Roman" w:hAnsi="Times New Roman" w:cs="Times New Roman"/>
-          <w:lang w:val="nl-NL"/>
-        </w:rPr>
-      </w:pPr>
-    </w:p>
-    <w:p>
-      <w:pPr>
-        <w:rPr>
+      <w:r>
+        <w:rPr>
+          <w:rFonts w:ascii="Times New Roman" w:hAnsi="Times New Roman" w:cs="Times New Roman"/>
+          <w:b/>
+          <w:bCs/>
+          <w:lang w:val="nl-NL"/>
+        </w:rPr>
+        <w:t xml:space="preserve"> in: </w:t>
+      </w:r>
+      <w:r>
+        <w:rPr>
+          <w:rFonts w:ascii="Times New Roman" w:hAnsi="Times New Roman" w:cs="Times New Roman"/>
+          <w:b/>
+          <w:bCs/>
+          <w:lang w:val="nl-NL"/>
+        </w:rPr>
+        <w:t>Curbing the decline of local news by building relationships,</w:t>
+      </w:r>
+    </w:p>
+    <w:p>
+      <w:pPr>
+        <w:rPr>
+          <w:rFonts w:ascii="Times New Roman" w:hAnsi="Times New Roman" w:cs="Times New Roman"/>
+          <w:b/>
+          <w:bCs/>
+          <w:lang w:val="nl-NL"/>
+        </w:rPr>
+      </w:pPr>
+      <w:r>
+        <w:rPr>
+          <w:rFonts w:ascii="Times New Roman" w:hAnsi="Times New Roman" w:cs="Times New Roman"/>
+          <w:b/>
+          <w:bCs/>
+          <w:lang w:val="nl-NL"/>
+        </w:rPr>
+        <w:t>Anderson, C. W. (2013). Rebuilding the news: Metropolitan journalism in</w:t>
+      </w:r>
+    </w:p>
+    <w:p>
+      <w:pPr>
+        <w:rPr>
+          <w:rFonts w:ascii="Times New Roman" w:hAnsi="Times New Roman" w:cs="Times New Roman"/>
+          <w:b/>
+          <w:bCs/>
+          <w:lang w:val="nl-NL"/>
+        </w:rPr>
+      </w:pPr>
+      <w:r>
+        <w:rPr>
+          <w:rFonts w:ascii="Times New Roman" w:hAnsi="Times New Roman" w:cs="Times New Roman"/>
+          <w:b/>
+          <w:bCs/>
+          <w:lang w:val="nl-NL"/>
+        </w:rPr>
+        <w:t>the digital age. Temple University.</w:t>
+      </w:r>
+    </w:p>
+    <w:p>
+      <w:pPr>
+        <w:rPr>
+          <w:rFonts w:ascii="Times New Roman" w:hAnsi="Times New Roman" w:cs="Times New Roman"/>
+          <w:b/>
+          <w:bCs/>
+          <w:lang w:val="nl-NL"/>
+        </w:rPr>
+      </w:pPr>
+    </w:p>
+    <w:p>
+      <w:pPr>
+        <w:rPr>
+          <w:rFonts w:ascii="Times New Roman" w:hAnsi="Times New Roman" w:cs="Times New Roman"/>
+          <w:b/>
+          <w:bCs/>
+          <w:lang w:val="nl-NL"/>
+        </w:rPr>
+      </w:pPr>
+      <w:r>
+        <w:rPr>
+          <w:rFonts w:ascii="Times New Roman" w:hAnsi="Times New Roman" w:cs="Times New Roman"/>
+          <w:b/>
+          <w:bCs/>
+          <w:lang w:val="nl-NL"/>
+        </w:rPr>
+        <w:t>Carey, M. C. (2017). The News Untold: Community Journalism and the</w:t>
+      </w:r>
+    </w:p>
+    <w:p>
+      <w:pPr>
+        <w:rPr>
+          <w:rFonts w:ascii="Times New Roman" w:hAnsi="Times New Roman" w:cs="Times New Roman"/>
+          <w:b/>
+          <w:bCs/>
+          <w:lang w:val="nl-NL"/>
+        </w:rPr>
+      </w:pPr>
+      <w:r>
+        <w:rPr>
+          <w:rFonts w:ascii="Times New Roman" w:hAnsi="Times New Roman" w:cs="Times New Roman"/>
+          <w:b/>
+          <w:bCs/>
+          <w:lang w:val="nl-NL"/>
+        </w:rPr>
+        <w:t>Failure to Confront Poverty in Appalachia. West Virginia University</w:t>
+      </w:r>
+    </w:p>
+    <w:p>
+      <w:pPr>
+        <w:rPr>
+          <w:rFonts w:ascii="Times New Roman" w:hAnsi="Times New Roman" w:cs="Times New Roman"/>
+          <w:b/>
+          <w:bCs/>
+          <w:lang w:val="nl-NL"/>
+        </w:rPr>
+      </w:pPr>
+      <w:r>
+        <w:rPr>
+          <w:rFonts w:ascii="Times New Roman" w:hAnsi="Times New Roman" w:cs="Times New Roman"/>
+          <w:b/>
+          <w:bCs/>
+          <w:lang w:val="nl-NL"/>
+        </w:rPr>
+        <w:t>Press.</w:t>
+      </w:r>
+    </w:p>
+    <w:p>
+      <w:pPr>
+        <w:rPr>
+          <w:rFonts w:ascii="Times New Roman" w:hAnsi="Times New Roman" w:cs="Times New Roman"/>
+          <w:b/>
+          <w:bCs/>
+          <w:lang w:val="nl-NL"/>
+        </w:rPr>
+      </w:pPr>
+    </w:p>
+    <w:p>
+      <w:pPr>
+        <w:rPr>
+          <w:rFonts w:ascii="Times New Roman" w:hAnsi="Times New Roman" w:cs="Times New Roman"/>
+          <w:b/>
+          <w:bCs/>
+          <w:lang w:val="nl-NL"/>
+        </w:rPr>
+      </w:pPr>
+      <w:r>
+        <w:rPr>
+          <w:rFonts w:ascii="Times New Roman" w:hAnsi="Times New Roman" w:cs="Times New Roman"/>
+          <w:b/>
+          <w:bCs/>
+          <w:lang w:val="nl-NL"/>
+        </w:rPr>
+        <w:t>Harte, D., Howells, R., &amp; Williams, A. (2018). Hyperlocal Journalism: The</w:t>
+      </w:r>
+    </w:p>
+    <w:p>
+      <w:pPr>
+        <w:rPr>
+          <w:rFonts w:ascii="Times New Roman" w:hAnsi="Times New Roman" w:cs="Times New Roman"/>
+          <w:b/>
+          <w:bCs/>
+          <w:lang w:val="nl-NL"/>
+        </w:rPr>
+      </w:pPr>
+      <w:r>
+        <w:rPr>
+          <w:rFonts w:ascii="Times New Roman" w:hAnsi="Times New Roman" w:cs="Times New Roman"/>
+          <w:b/>
+          <w:bCs/>
+          <w:lang w:val="nl-NL"/>
+        </w:rPr>
+        <w:t>decline of local newspapers and the rise of online community news.</w:t>
+      </w:r>
+    </w:p>
+    <w:p>
+      <w:pPr>
+        <w:rPr>
+          <w:rFonts w:ascii="Times New Roman" w:hAnsi="Times New Roman" w:cs="Times New Roman"/>
+          <w:b/>
+          <w:bCs/>
+          <w:lang w:val="nl-NL"/>
+        </w:rPr>
+      </w:pPr>
+      <w:r>
+        <w:rPr>
+          <w:rFonts w:ascii="Times New Roman" w:hAnsi="Times New Roman" w:cs="Times New Roman"/>
+          <w:b/>
+          <w:bCs/>
+          <w:lang w:val="nl-NL"/>
+        </w:rPr>
+        <w:t>Routledge.</w:t>
+      </w:r>
+    </w:p>
+    <w:p>
+      <w:pPr>
+        <w:rPr>
+          <w:rFonts w:ascii="Times New Roman" w:hAnsi="Times New Roman" w:cs="Times New Roman"/>
+          <w:b/>
+          <w:bCs/>
+          <w:lang w:val="nl-NL"/>
+        </w:rPr>
+      </w:pPr>
+    </w:p>
+    <w:p>
+      <w:pPr>
+        <w:rPr>
+          <w:rFonts w:ascii="Times New Roman" w:hAnsi="Times New Roman" w:cs="Times New Roman"/>
+          <w:b/>
+          <w:bCs/>
+          <w:lang w:val="nl-NL"/>
+        </w:rPr>
+      </w:pPr>
+      <w:r>
+        <w:rPr>
+          <w:rFonts w:ascii="Times New Roman" w:hAnsi="Times New Roman" w:cs="Times New Roman"/>
+          <w:b/>
+          <w:bCs/>
+          <w:lang w:val="nl-NL"/>
+        </w:rPr>
+        <w:t>Hess, K., &amp; Waller, L. (2016). Local journalism in a digital world.</w:t>
+      </w:r>
+    </w:p>
+    <w:p>
+      <w:pPr>
+        <w:rPr>
+          <w:rFonts w:ascii="Times New Roman" w:hAnsi="Times New Roman" w:cs="Times New Roman"/>
+          <w:b/>
+          <w:bCs/>
+          <w:lang w:val="nl-NL"/>
+        </w:rPr>
+      </w:pPr>
+      <w:r>
+        <w:rPr>
+          <w:rFonts w:ascii="Times New Roman" w:hAnsi="Times New Roman" w:cs="Times New Roman"/>
+          <w:b/>
+          <w:bCs/>
+          <w:lang w:val="nl-NL"/>
+        </w:rPr>
+        <w:t>Macmillan International Higher Education.</w:t>
+      </w:r>
+    </w:p>
+    <w:p>
+      <w:pPr>
+        <w:rPr>
+          <w:rFonts w:ascii="Times New Roman" w:hAnsi="Times New Roman" w:cs="Times New Roman"/>
+          <w:b/>
+          <w:bCs/>
+          <w:lang w:val="nl-NL"/>
+        </w:rPr>
+      </w:pPr>
+    </w:p>
+    <w:p>
+      <w:pPr>
+        <w:rPr>
+          <w:rFonts w:ascii="Times New Roman" w:hAnsi="Times New Roman" w:cs="Times New Roman"/>
+          <w:b/>
+          <w:bCs/>
+          <w:lang w:val="nl-NL"/>
+        </w:rPr>
+      </w:pPr>
+      <w:r>
+        <w:rPr>
+          <w:rFonts w:ascii="Times New Roman" w:hAnsi="Times New Roman" w:cs="Times New Roman"/>
+          <w:b/>
+          <w:bCs/>
+          <w:lang w:val="nl-NL"/>
+        </w:rPr>
+        <w:t>Mair, J., Keeble, R., &amp; Fowler, N. (2013). What do we mean by local? The</w:t>
+      </w:r>
+    </w:p>
+    <w:p>
+      <w:pPr>
+        <w:rPr>
+          <w:rFonts w:ascii="Times New Roman" w:hAnsi="Times New Roman" w:cs="Times New Roman"/>
+          <w:b/>
+          <w:bCs/>
+          <w:lang w:val="nl-NL"/>
+        </w:rPr>
+      </w:pPr>
+      <w:r>
+        <w:rPr>
+          <w:rFonts w:ascii="Times New Roman" w:hAnsi="Times New Roman" w:cs="Times New Roman"/>
+          <w:b/>
+          <w:bCs/>
+          <w:lang w:val="nl-NL"/>
+        </w:rPr>
+        <w:t>rise, fall-and possible rise again–of local journalism. Arima publishing.</w:t>
+      </w:r>
+    </w:p>
+    <w:p>
+      <w:pPr>
+        <w:rPr>
+          <w:rFonts w:ascii="Times New Roman" w:hAnsi="Times New Roman" w:cs="Times New Roman"/>
+          <w:b/>
+          <w:bCs/>
+          <w:lang w:val="nl-NL"/>
+        </w:rPr>
+      </w:pPr>
+    </w:p>
+    <w:p>
+      <w:pPr>
+        <w:rPr>
+          <w:rFonts w:ascii="Times New Roman" w:hAnsi="Times New Roman" w:cs="Times New Roman"/>
+          <w:b/>
+          <w:bCs/>
+          <w:lang w:val="nl-NL"/>
+        </w:rPr>
+      </w:pPr>
+      <w:r>
+        <w:rPr>
+          <w:rFonts w:ascii="Times New Roman" w:hAnsi="Times New Roman" w:cs="Times New Roman"/>
+          <w:b/>
+          <w:bCs/>
+          <w:lang w:val="nl-NL"/>
+        </w:rPr>
+        <w:t>Nielsen, R. K. (2015). Local journalism: The decline of newspapers and the</w:t>
+      </w:r>
+    </w:p>
+    <w:p>
+      <w:pPr>
+        <w:rPr>
+          <w:rFonts w:ascii="Times New Roman" w:hAnsi="Times New Roman" w:cs="Times New Roman"/>
+          <w:b/>
+          <w:bCs/>
+          <w:lang w:val="nl-NL"/>
+        </w:rPr>
+      </w:pPr>
+      <w:r>
+        <w:rPr>
+          <w:rFonts w:ascii="Times New Roman" w:hAnsi="Times New Roman" w:cs="Times New Roman"/>
+          <w:b/>
+          <w:bCs/>
+          <w:lang w:val="nl-NL"/>
+        </w:rPr>
+        <w:t>rise of digital media. IB Tauris.</w:t>
+      </w:r>
+    </w:p>
+    <w:p>
+      <w:pPr>
+        <w:rPr>
+          <w:rFonts w:ascii="Times New Roman" w:hAnsi="Times New Roman" w:cs="Times New Roman"/>
+          <w:b/>
+          <w:bCs/>
+          <w:lang w:val="nl-NL"/>
+        </w:rPr>
+      </w:pPr>
+    </w:p>
+    <w:p>
+      <w:pPr>
+        <w:rPr>
+          <w:rFonts w:ascii="Times New Roman" w:hAnsi="Times New Roman" w:cs="Times New Roman"/>
+          <w:b/>
+          <w:bCs/>
+          <w:lang w:val="nl-NL"/>
+        </w:rPr>
+      </w:pPr>
+      <w:r>
+        <w:rPr>
+          <w:rFonts w:ascii="Times New Roman" w:hAnsi="Times New Roman" w:cs="Times New Roman"/>
+          <w:b/>
+          <w:bCs/>
+          <w:lang w:val="nl-NL"/>
+        </w:rPr>
+        <w:t>Stanton, R. C. (2007). All news is local: The failure of the media to reflect</w:t>
+      </w:r>
+    </w:p>
+    <w:p>
+      <w:pPr>
+        <w:rPr>
+          <w:rFonts w:ascii="Times New Roman" w:hAnsi="Times New Roman" w:cs="Times New Roman"/>
+          <w:b/>
+          <w:bCs/>
+          <w:lang w:val="nl-NL"/>
+        </w:rPr>
+      </w:pPr>
+      <w:r>
+        <w:rPr>
+          <w:rFonts w:ascii="Times New Roman" w:hAnsi="Times New Roman" w:cs="Times New Roman"/>
+          <w:b/>
+          <w:bCs/>
+          <w:lang w:val="nl-NL"/>
+        </w:rPr>
+        <w:t>world events in a globalized age. McFarland.</w:t>
+      </w:r>
+      <w:r>
+        <w:rPr>
+          <w:rFonts w:ascii="Times New Roman" w:hAnsi="Times New Roman" w:cs="Times New Roman"/>
+          <w:b/>
+          <w:bCs/>
+          <w:lang w:val="nl-NL"/>
+        </w:rPr>
+        <w:cr/>
+      </w:r>
+    </w:p>
+    <w:p>
+      <w:pPr>
+        <w:rPr>
+          <w:rFonts w:ascii="Times New Roman" w:hAnsi="Times New Roman" w:cs="Times New Roman"/>
+          <w:b/>
+          <w:bCs/>
+          <w:lang w:val="nl-NL"/>
+        </w:rPr>
+      </w:pPr>
+    </w:p>
+    <w:p>
+      <w:pPr>
+        <w:rPr>
+          <w:rFonts w:ascii="Times New Roman" w:hAnsi="Times New Roman" w:cs="Times New Roman"/>
+          <w:lang w:val="nl-NL"/>
+        </w:rPr>
+      </w:pPr>
+    </w:p>
+    <w:p>
+      <w:pPr>
+        <w:rPr>
+          <w:rStyle w:val="Hyperlink"/>
           <w:rFonts w:ascii="Times New Roman" w:hAnsi="Times New Roman" w:cs="Times New Roman"/>
           <w:lang w:val="nl-NL"/>
         </w:rPr>
@@ -6036,7 +5678,23 @@
             <w:rFonts w:ascii="Times New Roman" w:hAnsi="Times New Roman" w:cs="Times New Roman"/>
             <w:lang w:val="nl-NL"/>
           </w:rPr>
-          <w:t>https://www.cvdm.nl/</w:t>
+          <w:t>https://www.cv</w:t>
+        </w:r>
+        <w:r>
+          <w:rPr>
+            <w:rStyle w:val="Hyperlink"/>
+            <w:rFonts w:ascii="Times New Roman" w:hAnsi="Times New Roman" w:cs="Times New Roman"/>
+            <w:lang w:val="nl-NL"/>
+          </w:rPr>
+          <w:t>d</w:t>
+        </w:r>
+        <w:r>
+          <w:rPr>
+            <w:rStyle w:val="Hyperlink"/>
+            <w:rFonts w:ascii="Times New Roman" w:hAnsi="Times New Roman" w:cs="Times New Roman"/>
+            <w:lang w:val="nl-NL"/>
+          </w:rPr>
+          <w:t>m.nl/</w:t>
         </w:r>
       </w:hyperlink>
     </w:p>
@@ -6260,7 +5918,6 @@
         <w:lang w:val="nl-NL"/>
       </w:rPr>
     </w:pPr>
-    <w:proofErr w:type="gramStart"/>
     <w:r>
       <w:rPr>
         <w:rFonts w:ascii="Roboto" w:hAnsi="Roboto" w:cs="Times New Roman"/>
@@ -6270,19 +5927,7 @@
         <w:szCs w:val="24"/>
         <w:lang w:val="nl-NL"/>
       </w:rPr>
-      <w:t>pre</w:t>
-    </w:r>
-    <w:proofErr w:type="gramEnd"/>
-    <w:r>
-      <w:rPr>
-        <w:rFonts w:ascii="Roboto" w:hAnsi="Roboto" w:cs="Times New Roman"/>
-        <w:b/>
-        <w:bCs/>
-        <w:sz w:val="24"/>
-        <w:szCs w:val="24"/>
-        <w:lang w:val="nl-NL"/>
-      </w:rPr>
-      <w:t>-master 23-24</w:t>
+      <w:t>pre-master 23-24</w:t>
     </w:r>
   </w:p>
   <w:p>
@@ -6296,6 +5941,118 @@
 <file path=word/numbering.xml><?xml version="1.0" encoding="utf-8"?>
 <w:numbering xmlns:wpc="http://schemas.microsoft.com/office/word/2010/wordprocessingCanvas" xmlns:cx="http://schemas.microsoft.com/office/drawing/2014/chartex" xmlns:cx1="http://schemas.microsoft.com/office/drawing/2015/9/8/chartex" xmlns:cx2="http://schemas.microsoft.com/office/drawing/2015/10/21/chartex" xmlns:cx3="http://schemas.microsoft.com/office/drawing/2016/5/9/chartex" xmlns:cx4="http://schemas.microsoft.com/office/drawing/2016/5/10/chartex" xmlns:cx5="http://schemas.microsoft.com/office/drawing/2016/5/11/chartex" xmlns:cx6="http://schemas.microsoft.com/office/drawing/2016/5/12/chartex" xmlns:cx7="http://schemas.microsoft.com/office/drawing/2016/5/13/chartex" xmlns:cx8="http://schemas.microsoft.com/office/drawing/2016/5/14/chartex" xmlns:mc="http://schemas.openxmlformats.org/markup-compatibility/2006" xmlns:aink="http://schemas.microsoft.com/office/drawing/2016/ink" xmlns:am3d="http://schemas.microsoft.com/office/drawing/2017/model3d" xmlns:o="urn:schemas-microsoft-com:office:office" xmlns:oel="http://schemas.microsoft.com/office/2019/extlst" xmlns:r="http://schemas.openxmlformats.org/officeDocument/2006/relationships" xmlns:m="http://schemas.openxmlformats.org/officeDocument/2006/math" xmlns:v="urn:schemas-microsoft-com:vml" xmlns:wp14="http://schemas.microsoft.com/office/word/2010/wordprocessingDrawing" xmlns:wp="http://schemas.openxmlformats.org/drawingml/2006/wordprocessingDrawing" xmlns:w10="urn:schemas-microsoft-com:office:word" xmlns:w="http://schemas.openxmlformats.org/wordprocessingml/2006/main" xmlns:w14="http://schemas.microsoft.com/office/word/2010/wordml" xmlns:w15="http://schemas.microsoft.com/office/word/2012/wordml" xmlns:w16cex="http://schemas.microsoft.com/office/word/2018/wordml/cex" xmlns:w16cid="http://schemas.microsoft.com/office/word/2016/wordml/cid" xmlns:w16="http://schemas.microsoft.com/office/word/2018/wordml" xmlns:w16sdtdh="http://schemas.microsoft.com/office/word/2020/wordml/sdtdatahash" xmlns:w16se="http://schemas.microsoft.com/office/word/2015/wordml/symex" xmlns:wpg="http://schemas.microsoft.com/office/word/2010/wordprocessingGroup" xmlns:wpi="http://schemas.microsoft.com/office/word/2010/wordprocessingInk" xmlns:wne="http://schemas.microsoft.com/office/word/2006/wordml" xmlns:wps="http://schemas.microsoft.com/office/word/2010/wordprocessingShape" mc:Ignorable="w14 w15 w16se w16cid w16 w16cex w16sdtdh wp14">
   <w:abstractNum w:abstractNumId="0" w15:restartNumberingAfterBreak="0">
+    <w:nsid w:val="11A516B4"/>
+    <w:multiLevelType w:val="hybridMultilevel"/>
+    <w:tmpl w:val="42620BEC"/>
+    <w:lvl w:ilvl="0" w:tplc="9ABA6FB0">
+      <w:numFmt w:val="bullet"/>
+      <w:lvlText w:val="-"/>
+      <w:lvlJc w:val="left"/>
+      <w:pPr>
+        <w:ind w:left="720" w:hanging="360"/>
+      </w:pPr>
+      <w:rPr>
+        <w:rFonts w:ascii="Times New Roman" w:eastAsiaTheme="minorHAnsi" w:hAnsi="Times New Roman" w:cs="Times New Roman" w:hint="default"/>
+      </w:rPr>
+    </w:lvl>
+    <w:lvl w:ilvl="1" w:tplc="04090003" w:tentative="1">
+      <w:start w:val="1"/>
+      <w:numFmt w:val="bullet"/>
+      <w:lvlText w:val="o"/>
+      <w:lvlJc w:val="left"/>
+      <w:pPr>
+        <w:ind w:left="1440" w:hanging="360"/>
+      </w:pPr>
+      <w:rPr>
+        <w:rFonts w:ascii="Courier New" w:hAnsi="Courier New" w:cs="Courier New" w:hint="default"/>
+      </w:rPr>
+    </w:lvl>
+    <w:lvl w:ilvl="2" w:tplc="04090005" w:tentative="1">
+      <w:start w:val="1"/>
+      <w:numFmt w:val="bullet"/>
+      <w:lvlText w:val=""/>
+      <w:lvlJc w:val="left"/>
+      <w:pPr>
+        <w:ind w:left="2160" w:hanging="360"/>
+      </w:pPr>
+      <w:rPr>
+        <w:rFonts w:ascii="Wingdings" w:hAnsi="Wingdings" w:hint="default"/>
+      </w:rPr>
+    </w:lvl>
+    <w:lvl w:ilvl="3" w:tplc="04090001" w:tentative="1">
+      <w:start w:val="1"/>
+      <w:numFmt w:val="bullet"/>
+      <w:lvlText w:val=""/>
+      <w:lvlJc w:val="left"/>
+      <w:pPr>
+        <w:ind w:left="2880" w:hanging="360"/>
+      </w:pPr>
+      <w:rPr>
+        <w:rFonts w:ascii="Symbol" w:hAnsi="Symbol" w:hint="default"/>
+      </w:rPr>
+    </w:lvl>
+    <w:lvl w:ilvl="4" w:tplc="04090003" w:tentative="1">
+      <w:start w:val="1"/>
+      <w:numFmt w:val="bullet"/>
+      <w:lvlText w:val="o"/>
+      <w:lvlJc w:val="left"/>
+      <w:pPr>
+        <w:ind w:left="3600" w:hanging="360"/>
+      </w:pPr>
+      <w:rPr>
+        <w:rFonts w:ascii="Courier New" w:hAnsi="Courier New" w:cs="Courier New" w:hint="default"/>
+      </w:rPr>
+    </w:lvl>
+    <w:lvl w:ilvl="5" w:tplc="04090005" w:tentative="1">
+      <w:start w:val="1"/>
+      <w:numFmt w:val="bullet"/>
+      <w:lvlText w:val=""/>
+      <w:lvlJc w:val="left"/>
+      <w:pPr>
+        <w:ind w:left="4320" w:hanging="360"/>
+      </w:pPr>
+      <w:rPr>
+        <w:rFonts w:ascii="Wingdings" w:hAnsi="Wingdings" w:hint="default"/>
+      </w:rPr>
+    </w:lvl>
+    <w:lvl w:ilvl="6" w:tplc="04090001" w:tentative="1">
+      <w:start w:val="1"/>
+      <w:numFmt w:val="bullet"/>
+      <w:lvlText w:val=""/>
+      <w:lvlJc w:val="left"/>
+      <w:pPr>
+        <w:ind w:left="5040" w:hanging="360"/>
+      </w:pPr>
+      <w:rPr>
+        <w:rFonts w:ascii="Symbol" w:hAnsi="Symbol" w:hint="default"/>
+      </w:rPr>
+    </w:lvl>
+    <w:lvl w:ilvl="7" w:tplc="04090003" w:tentative="1">
+      <w:start w:val="1"/>
+      <w:numFmt w:val="bullet"/>
+      <w:lvlText w:val="o"/>
+      <w:lvlJc w:val="left"/>
+      <w:pPr>
+        <w:ind w:left="5760" w:hanging="360"/>
+      </w:pPr>
+      <w:rPr>
+        <w:rFonts w:ascii="Courier New" w:hAnsi="Courier New" w:cs="Courier New" w:hint="default"/>
+      </w:rPr>
+    </w:lvl>
+    <w:lvl w:ilvl="8" w:tplc="04090005" w:tentative="1">
+      <w:start w:val="1"/>
+      <w:numFmt w:val="bullet"/>
+      <w:lvlText w:val=""/>
+      <w:lvlJc w:val="left"/>
+      <w:pPr>
+        <w:ind w:left="6480" w:hanging="360"/>
+      </w:pPr>
+      <w:rPr>
+        <w:rFonts w:ascii="Wingdings" w:hAnsi="Wingdings" w:hint="default"/>
+      </w:rPr>
+    </w:lvl>
+  </w:abstractNum>
+  <w:abstractNum w:abstractNumId="1" w15:restartNumberingAfterBreak="0">
     <w:nsid w:val="274E1A3A"/>
     <w:multiLevelType w:val="hybridMultilevel"/>
     <w:tmpl w:val="31C0FEBC"/>
@@ -6384,7 +6141,7 @@
       </w:pPr>
     </w:lvl>
   </w:abstractNum>
-  <w:abstractNum w:abstractNumId="1" w15:restartNumberingAfterBreak="0">
+  <w:abstractNum w:abstractNumId="2" w15:restartNumberingAfterBreak="0">
     <w:nsid w:val="2FCA1343"/>
     <w:multiLevelType w:val="multilevel"/>
     <w:tmpl w:val="01CC5166"/>
@@ -6508,7 +6265,7 @@
       </w:rPr>
     </w:lvl>
   </w:abstractNum>
-  <w:abstractNum w:abstractNumId="2" w15:restartNumberingAfterBreak="0">
+  <w:abstractNum w:abstractNumId="3" w15:restartNumberingAfterBreak="0">
     <w:nsid w:val="48DC5E02"/>
     <w:multiLevelType w:val="hybridMultilevel"/>
     <w:tmpl w:val="9DF666A2"/>
@@ -6597,7 +6354,7 @@
       </w:pPr>
     </w:lvl>
   </w:abstractNum>
-  <w:abstractNum w:abstractNumId="3" w15:restartNumberingAfterBreak="0">
+  <w:abstractNum w:abstractNumId="4" w15:restartNumberingAfterBreak="0">
     <w:nsid w:val="654E39E6"/>
     <w:multiLevelType w:val="hybridMultilevel"/>
     <w:tmpl w:val="8CC60CD4"/>
@@ -6711,16 +6468,19 @@
     </w:lvl>
   </w:abstractNum>
   <w:num w:numId="1" w16cid:durableId="1416823090">
-    <w:abstractNumId w:val="0"/>
+    <w:abstractNumId w:val="1"/>
   </w:num>
   <w:num w:numId="2" w16cid:durableId="266423716">
+    <w:abstractNumId w:val="3"/>
+  </w:num>
+  <w:num w:numId="3" w16cid:durableId="970864836">
     <w:abstractNumId w:val="2"/>
   </w:num>
-  <w:num w:numId="3" w16cid:durableId="970864836">
-    <w:abstractNumId w:val="1"/>
+  <w:num w:numId="4" w16cid:durableId="2025325900">
+    <w:abstractNumId w:val="4"/>
   </w:num>
-  <w:num w:numId="4" w16cid:durableId="2025325900">
-    <w:abstractNumId w:val="3"/>
+  <w:num w:numId="5" w16cid:durableId="2000182880">
+    <w:abstractNumId w:val="0"/>
   </w:num>
 </w:numbering>
 </file>
@@ -7391,6 +7151,26 @@
     <w:uiPriority w:val="99"/>
     <w:rsid w:val="005977D0"/>
   </w:style>
+  <w:style w:type="paragraph" w:styleId="Bibliography">
+    <w:name w:val="Bibliography"/>
+    <w:basedOn w:val="Normal"/>
+    <w:next w:val="Normal"/>
+    <w:uiPriority w:val="37"/>
+    <w:unhideWhenUsed/>
+    <w:rsid w:val="00680656"/>
+  </w:style>
+  <w:style w:type="character" w:styleId="FollowedHyperlink">
+    <w:name w:val="FollowedHyperlink"/>
+    <w:basedOn w:val="DefaultParagraphFont"/>
+    <w:uiPriority w:val="99"/>
+    <w:semiHidden/>
+    <w:unhideWhenUsed/>
+    <w:rsid w:val="00404102"/>
+    <w:rPr>
+      <w:color w:val="954F72" w:themeColor="followedHyperlink"/>
+      <w:u w:val="single"/>
+    </w:rPr>
+  </w:style>
 </w:styles>
 </file>
 
@@ -7690,11 +7470,36 @@
 </file>
 
 <file path=customXml/item1.xml><?xml version="1.0" encoding="utf-8"?>
-<b:Sources xmlns:b="http://schemas.openxmlformats.org/officeDocument/2006/bibliography" xmlns="http://schemas.openxmlformats.org/officeDocument/2006/bibliography" SelectedStyle="\APASixthEditionOfficeOnline.xsl" StyleName="APA" Version="6"/>
+<b:Sources xmlns:b="http://schemas.openxmlformats.org/officeDocument/2006/bibliography" xmlns="http://schemas.openxmlformats.org/officeDocument/2006/bibliography" SelectedStyle="\APASixthEditionOfficeOnline.xsl" StyleName="APA" Version="6">
+  <b:Source>
+    <b:Tag>Jen24</b:Tag>
+    <b:SourceType>JournalArticle</b:SourceType>
+    <b:Guid>{A8682F66-E6D0-4273-AE44-FEBC3467A271}</b:Guid>
+    <b:Author>
+      <b:Author>
+        <b:NameList>
+          <b:Person>
+            <b:Last>Jenkins</b:Last>
+            <b:First>Joy</b:First>
+          </b:Person>
+          <b:Person>
+            <b:Last>Graves</b:Last>
+            <b:First>Lucas</b:First>
+          </b:Person>
+        </b:NameList>
+      </b:Author>
+    </b:Author>
+    <b:Title>Do More with Less: Minimizing Competitive Tensions in Collaborative Local Journalism</b:Title>
+    <b:JournalName>Digital Journalism</b:JournalName>
+    <b:Year>2024</b:Year>
+    <b:Pages>101-120</b:Pages>
+    <b:RefOrder>1</b:RefOrder>
+  </b:Source>
+</b:Sources>
 </file>
 
 <file path=customXml/itemProps1.xml><?xml version="1.0" encoding="utf-8"?>
-<ds:datastoreItem xmlns:ds="http://schemas.openxmlformats.org/officeDocument/2006/customXml" ds:itemID="{7105692D-1910-465E-8C8E-C03AB5873949}">
+<ds:datastoreItem xmlns:ds="http://schemas.openxmlformats.org/officeDocument/2006/customXml" ds:itemID="{2EB8012B-132B-418A-AF1E-D261A75AF6BC}">
   <ds:schemaRefs>
     <ds:schemaRef ds:uri="http://schemas.openxmlformats.org/officeDocument/2006/bibliography"/>
   </ds:schemaRefs>

</xml_diff>